<commit_message>
Added Git Common Tasks section to notes file and a task to link a local repo to its remote
</commit_message>
<xml_diff>
--- a/Notes/notes.docx
+++ b/Notes/notes.docx
@@ -196,7 +196,21 @@
                 <w:rStyle w:val="Hyperlink"/>
                 <w:noProof/>
               </w:rPr>
-              <w:t>Git Hooks</w:t>
+              <w:t>Git H</w:t>
+            </w:r>
+            <w:r>
+              <w:rPr>
+                <w:rStyle w:val="Hyperlink"/>
+                <w:noProof/>
+              </w:rPr>
+              <w:t>o</w:t>
+            </w:r>
+            <w:r>
+              <w:rPr>
+                <w:rStyle w:val="Hyperlink"/>
+                <w:noProof/>
+              </w:rPr>
+              <w:t>oks</w:t>
             </w:r>
             <w:r>
               <w:rPr>
@@ -4194,8 +4208,6 @@
                               </w:rPr>
                               <w:t>Alanwea</w:t>
                             </w:r>
-                            <w:bookmarkStart w:id="2" w:name="_GoBack"/>
-                            <w:bookmarkEnd w:id="2"/>
                             <w:r>
                               <w:t xml:space="preserve">\Documents\GitHub&gt; </w:t>
                             </w:r>
@@ -6013,33 +6025,642 @@
     </w:p>
     <w:p>
       <w:pPr>
+        <w:pStyle w:val="Heading1"/>
+        <w:rPr>
+          <w:sz w:val="28"/>
+          <w:szCs w:val="28"/>
+        </w:rPr>
+      </w:pPr>
+      <w:bookmarkStart w:id="2" w:name="_Toc431642264"/>
+      <w:r>
+        <w:rPr>
+          <w:sz w:val="28"/>
+          <w:szCs w:val="28"/>
+        </w:rPr>
+        <w:lastRenderedPageBreak/>
+        <w:t>Git Common tasks</w:t>
+      </w:r>
+    </w:p>
+    <w:p>
+      <w:pPr>
+        <w:spacing w:after="0" w:line="240" w:lineRule="auto"/>
+        <w:rPr>
+          <w:sz w:val="28"/>
+          <w:szCs w:val="28"/>
+        </w:rPr>
+      </w:pPr>
+    </w:p>
+    <w:p>
+      <w:pPr>
+        <w:spacing w:after="0" w:line="240" w:lineRule="auto"/>
+        <w:rPr>
+          <w:sz w:val="28"/>
+          <w:szCs w:val="28"/>
+        </w:rPr>
+      </w:pPr>
+      <w:r>
+        <w:rPr>
+          <w:sz w:val="28"/>
+          <w:szCs w:val="28"/>
+        </w:rPr>
+        <w:t>“</w:t>
+      </w:r>
+      <w:proofErr w:type="gramStart"/>
+      <w:r>
+        <w:rPr>
+          <w:sz w:val="28"/>
+          <w:szCs w:val="28"/>
+        </w:rPr>
+        <w:t>template</w:t>
+      </w:r>
+      <w:proofErr w:type="gramEnd"/>
+      <w:r>
+        <w:rPr>
+          <w:sz w:val="28"/>
+          <w:szCs w:val="28"/>
+        </w:rPr>
+        <w:t xml:space="preserve">” repository existed on </w:t>
+      </w:r>
+      <w:proofErr w:type="spellStart"/>
+      <w:r>
+        <w:rPr>
+          <w:sz w:val="28"/>
+          <w:szCs w:val="28"/>
+        </w:rPr>
+        <w:t>Github</w:t>
+      </w:r>
+      <w:proofErr w:type="spellEnd"/>
+      <w:r>
+        <w:rPr>
+          <w:sz w:val="28"/>
+          <w:szCs w:val="28"/>
+        </w:rPr>
+        <w:t>.</w:t>
+      </w:r>
+    </w:p>
+    <w:p>
+      <w:pPr>
+        <w:spacing w:after="0" w:line="240" w:lineRule="auto"/>
+        <w:rPr>
+          <w:sz w:val="28"/>
+          <w:szCs w:val="28"/>
+        </w:rPr>
+      </w:pPr>
+      <w:r>
+        <w:rPr>
+          <w:sz w:val="28"/>
+          <w:szCs w:val="28"/>
+        </w:rPr>
+        <w:t>“</w:t>
+      </w:r>
+      <w:proofErr w:type="gramStart"/>
+      <w:r>
+        <w:rPr>
+          <w:sz w:val="28"/>
+          <w:szCs w:val="28"/>
+        </w:rPr>
+        <w:t>template</w:t>
+      </w:r>
+      <w:proofErr w:type="gramEnd"/>
+      <w:r>
+        <w:rPr>
+          <w:sz w:val="28"/>
+          <w:szCs w:val="28"/>
+        </w:rPr>
+        <w:t xml:space="preserve">” repository existed locally, but repository was deleted and then recreated with a git </w:t>
+      </w:r>
+      <w:proofErr w:type="spellStart"/>
+      <w:r>
+        <w:rPr>
+          <w:sz w:val="28"/>
+          <w:szCs w:val="28"/>
+        </w:rPr>
+        <w:t>init.</w:t>
+      </w:r>
+      <w:proofErr w:type="spellEnd"/>
+    </w:p>
+    <w:p>
+      <w:pPr>
+        <w:spacing w:after="0" w:line="240" w:lineRule="auto"/>
+        <w:rPr>
+          <w:sz w:val="28"/>
+          <w:szCs w:val="28"/>
+        </w:rPr>
+      </w:pPr>
+      <w:r>
+        <w:rPr>
+          <w:sz w:val="28"/>
+          <w:szCs w:val="28"/>
+        </w:rPr>
+        <w:t>Local template repository has changes that are not in the remote repository and the “git remote” returns nothing, “origin” does not exist.</w:t>
+      </w:r>
+    </w:p>
+    <w:p>
+      <w:pPr>
+        <w:spacing w:after="0" w:line="240" w:lineRule="auto"/>
+        <w:rPr>
+          <w:sz w:val="28"/>
+          <w:szCs w:val="28"/>
+        </w:rPr>
+      </w:pPr>
+    </w:p>
+    <w:p>
+      <w:pPr>
+        <w:spacing w:after="0" w:line="240" w:lineRule="auto"/>
+        <w:rPr>
+          <w:sz w:val="28"/>
+          <w:szCs w:val="28"/>
+        </w:rPr>
+      </w:pPr>
+      <w:proofErr w:type="gramStart"/>
+      <w:r>
+        <w:rPr>
+          <w:sz w:val="28"/>
+          <w:szCs w:val="28"/>
+        </w:rPr>
+        <w:t>git</w:t>
+      </w:r>
+      <w:proofErr w:type="gramEnd"/>
+      <w:r>
+        <w:rPr>
+          <w:sz w:val="28"/>
+          <w:szCs w:val="28"/>
+        </w:rPr>
+        <w:t xml:space="preserve"> fetch </w:t>
+      </w:r>
+      <w:hyperlink r:id="rId10" w:history="1">
+        <w:r>
+          <w:rPr>
+            <w:rStyle w:val="Hyperlink"/>
+            <w:sz w:val="28"/>
+            <w:szCs w:val="28"/>
+          </w:rPr>
+          <w:t>https://git@github.com:alanwea/template</w:t>
+        </w:r>
+      </w:hyperlink>
+    </w:p>
+    <w:p>
+      <w:pPr>
+        <w:spacing w:after="0" w:line="240" w:lineRule="auto"/>
+        <w:rPr>
+          <w:sz w:val="28"/>
+          <w:szCs w:val="28"/>
+        </w:rPr>
+      </w:pPr>
+      <w:r>
+        <w:rPr>
+          <w:sz w:val="28"/>
+          <w:szCs w:val="28"/>
+        </w:rPr>
+        <w:tab/>
+        <w:t>Works, but says there are no common commits, gives this at the end: “* branch HEAD -&gt; FETCH_HEAD”</w:t>
+      </w:r>
+    </w:p>
+    <w:p>
+      <w:pPr>
+        <w:spacing w:after="0" w:line="240" w:lineRule="auto"/>
+        <w:rPr>
+          <w:sz w:val="28"/>
+          <w:szCs w:val="28"/>
+        </w:rPr>
+      </w:pPr>
+    </w:p>
+    <w:p>
+      <w:pPr>
+        <w:spacing w:after="0" w:line="240" w:lineRule="auto"/>
+        <w:rPr>
+          <w:sz w:val="28"/>
+          <w:szCs w:val="28"/>
+        </w:rPr>
+      </w:pPr>
+      <w:proofErr w:type="gramStart"/>
+      <w:r>
+        <w:rPr>
+          <w:sz w:val="28"/>
+          <w:szCs w:val="28"/>
+        </w:rPr>
+        <w:t>git</w:t>
+      </w:r>
+      <w:proofErr w:type="gramEnd"/>
+      <w:r>
+        <w:rPr>
+          <w:sz w:val="28"/>
+          <w:szCs w:val="28"/>
+        </w:rPr>
+        <w:t xml:space="preserve"> push</w:t>
+      </w:r>
+    </w:p>
+    <w:p>
+      <w:pPr>
+        <w:spacing w:after="0" w:line="240" w:lineRule="auto"/>
+        <w:rPr>
+          <w:sz w:val="28"/>
+          <w:szCs w:val="28"/>
+        </w:rPr>
+      </w:pPr>
+      <w:r>
+        <w:rPr>
+          <w:sz w:val="28"/>
+          <w:szCs w:val="28"/>
+        </w:rPr>
+        <w:tab/>
+      </w:r>
+      <w:proofErr w:type="gramStart"/>
+      <w:r>
+        <w:rPr>
+          <w:sz w:val="28"/>
+          <w:szCs w:val="28"/>
+        </w:rPr>
+        <w:t>result</w:t>
+      </w:r>
+      <w:proofErr w:type="gramEnd"/>
+      <w:r>
+        <w:rPr>
+          <w:sz w:val="28"/>
+          <w:szCs w:val="28"/>
+        </w:rPr>
+        <w:t>: “fatal: No configured push destination”</w:t>
+      </w:r>
+    </w:p>
+    <w:p>
+      <w:pPr>
+        <w:spacing w:after="0" w:line="240" w:lineRule="auto"/>
+        <w:rPr>
+          <w:sz w:val="28"/>
+          <w:szCs w:val="28"/>
+        </w:rPr>
+      </w:pPr>
+    </w:p>
+    <w:p>
+      <w:pPr>
+        <w:spacing w:after="0" w:line="240" w:lineRule="auto"/>
+        <w:rPr>
+          <w:sz w:val="28"/>
+          <w:szCs w:val="28"/>
+        </w:rPr>
+      </w:pPr>
+      <w:r>
+        <w:rPr>
+          <w:noProof/>
+        </w:rPr>
+        <w:drawing>
+          <wp:inline distT="0" distB="0" distL="0" distR="0" wp14:anchorId="41C01B76" wp14:editId="50B826ED">
+            <wp:extent cx="5943600" cy="560705"/>
+            <wp:effectExtent l="0" t="0" r="0" b="0"/>
+            <wp:docPr id="16" name="Picture 16"/>
+            <wp:cNvGraphicFramePr>
+              <a:graphicFrameLocks xmlns:a="http://schemas.openxmlformats.org/drawingml/2006/main" noChangeAspect="1"/>
+            </wp:cNvGraphicFramePr>
+            <a:graphic xmlns:a="http://schemas.openxmlformats.org/drawingml/2006/main">
+              <a:graphicData uri="http://schemas.openxmlformats.org/drawingml/2006/picture">
+                <pic:pic xmlns:pic="http://schemas.openxmlformats.org/drawingml/2006/picture">
+                  <pic:nvPicPr>
+                    <pic:cNvPr id="1" name=""/>
+                    <pic:cNvPicPr/>
+                  </pic:nvPicPr>
+                  <pic:blipFill>
+                    <a:blip r:embed="rId11"/>
+                    <a:stretch>
+                      <a:fillRect/>
+                    </a:stretch>
+                  </pic:blipFill>
+                  <pic:spPr>
+                    <a:xfrm>
+                      <a:off x="0" y="0"/>
+                      <a:ext cx="5943600" cy="560705"/>
+                    </a:xfrm>
+                    <a:prstGeom prst="rect">
+                      <a:avLst/>
+                    </a:prstGeom>
+                  </pic:spPr>
+                </pic:pic>
+              </a:graphicData>
+            </a:graphic>
+          </wp:inline>
+        </w:drawing>
+      </w:r>
+    </w:p>
+    <w:p>
+      <w:pPr>
+        <w:spacing w:after="0" w:line="240" w:lineRule="auto"/>
+        <w:rPr>
+          <w:rFonts w:asciiTheme="majorHAnsi" w:eastAsiaTheme="majorEastAsia" w:hAnsiTheme="majorHAnsi" w:cstheme="majorBidi"/>
+          <w:color w:val="2E74B5" w:themeColor="accent1" w:themeShade="BF"/>
+          <w:sz w:val="28"/>
+          <w:szCs w:val="28"/>
+        </w:rPr>
+      </w:pPr>
+    </w:p>
+    <w:p>
+      <w:pPr>
+        <w:spacing w:after="0" w:line="240" w:lineRule="auto"/>
+        <w:rPr>
+          <w:rFonts w:asciiTheme="majorHAnsi" w:eastAsiaTheme="majorEastAsia" w:hAnsiTheme="majorHAnsi" w:cstheme="majorBidi"/>
+          <w:color w:val="2E74B5" w:themeColor="accent1" w:themeShade="BF"/>
+          <w:sz w:val="28"/>
+          <w:szCs w:val="28"/>
+        </w:rPr>
+      </w:pPr>
+      <w:r>
+        <w:rPr>
+          <w:rFonts w:asciiTheme="majorHAnsi" w:eastAsiaTheme="majorEastAsia" w:hAnsiTheme="majorHAnsi" w:cstheme="majorBidi"/>
+          <w:color w:val="2E74B5" w:themeColor="accent1" w:themeShade="BF"/>
+          <w:sz w:val="28"/>
+          <w:szCs w:val="28"/>
+        </w:rPr>
+        <w:tab/>
+        <w:t>The remotes now exist.</w:t>
+      </w:r>
+    </w:p>
+    <w:p>
+      <w:pPr>
+        <w:spacing w:after="0" w:line="240" w:lineRule="auto"/>
+        <w:rPr>
+          <w:rFonts w:asciiTheme="majorHAnsi" w:eastAsiaTheme="majorEastAsia" w:hAnsiTheme="majorHAnsi" w:cstheme="majorBidi"/>
+          <w:color w:val="2E74B5" w:themeColor="accent1" w:themeShade="BF"/>
+          <w:sz w:val="28"/>
+          <w:szCs w:val="28"/>
+        </w:rPr>
+      </w:pPr>
+    </w:p>
+    <w:p>
+      <w:pPr>
+        <w:spacing w:after="0" w:line="240" w:lineRule="auto"/>
+        <w:rPr>
+          <w:rFonts w:asciiTheme="majorHAnsi" w:eastAsiaTheme="majorEastAsia" w:hAnsiTheme="majorHAnsi" w:cstheme="majorBidi"/>
+          <w:color w:val="2E74B5" w:themeColor="accent1" w:themeShade="BF"/>
+          <w:sz w:val="28"/>
+          <w:szCs w:val="28"/>
+        </w:rPr>
+      </w:pPr>
+      <w:r>
+        <w:rPr>
+          <w:noProof/>
+        </w:rPr>
+        <w:drawing>
+          <wp:inline distT="0" distB="0" distL="0" distR="0" wp14:anchorId="359AD19C" wp14:editId="0E0DEE40">
+            <wp:extent cx="5943600" cy="1617345"/>
+            <wp:effectExtent l="0" t="0" r="0" b="1905"/>
+            <wp:docPr id="31" name="Picture 31"/>
+            <wp:cNvGraphicFramePr>
+              <a:graphicFrameLocks xmlns:a="http://schemas.openxmlformats.org/drawingml/2006/main" noChangeAspect="1"/>
+            </wp:cNvGraphicFramePr>
+            <a:graphic xmlns:a="http://schemas.openxmlformats.org/drawingml/2006/main">
+              <a:graphicData uri="http://schemas.openxmlformats.org/drawingml/2006/picture">
+                <pic:pic xmlns:pic="http://schemas.openxmlformats.org/drawingml/2006/picture">
+                  <pic:nvPicPr>
+                    <pic:cNvPr id="1" name=""/>
+                    <pic:cNvPicPr/>
+                  </pic:nvPicPr>
+                  <pic:blipFill>
+                    <a:blip r:embed="rId12"/>
+                    <a:stretch>
+                      <a:fillRect/>
+                    </a:stretch>
+                  </pic:blipFill>
+                  <pic:spPr>
+                    <a:xfrm>
+                      <a:off x="0" y="0"/>
+                      <a:ext cx="5943600" cy="1617345"/>
+                    </a:xfrm>
+                    <a:prstGeom prst="rect">
+                      <a:avLst/>
+                    </a:prstGeom>
+                  </pic:spPr>
+                </pic:pic>
+              </a:graphicData>
+            </a:graphic>
+          </wp:inline>
+        </w:drawing>
+      </w:r>
+    </w:p>
+    <w:p>
+      <w:pPr>
+        <w:spacing w:after="0" w:line="240" w:lineRule="auto"/>
+        <w:rPr>
+          <w:rFonts w:asciiTheme="majorHAnsi" w:eastAsiaTheme="majorEastAsia" w:hAnsiTheme="majorHAnsi" w:cstheme="majorBidi"/>
+          <w:color w:val="2E74B5" w:themeColor="accent1" w:themeShade="BF"/>
+          <w:sz w:val="28"/>
+          <w:szCs w:val="28"/>
+        </w:rPr>
+      </w:pPr>
+    </w:p>
+    <w:p>
+      <w:pPr>
+        <w:spacing w:after="0" w:line="240" w:lineRule="auto"/>
+        <w:rPr>
+          <w:rFonts w:asciiTheme="majorHAnsi" w:eastAsiaTheme="majorEastAsia" w:hAnsiTheme="majorHAnsi" w:cstheme="majorBidi"/>
+          <w:color w:val="2E74B5" w:themeColor="accent1" w:themeShade="BF"/>
+          <w:sz w:val="28"/>
+          <w:szCs w:val="28"/>
+        </w:rPr>
+      </w:pPr>
+      <w:r>
+        <w:rPr>
+          <w:rFonts w:asciiTheme="majorHAnsi" w:eastAsiaTheme="majorEastAsia" w:hAnsiTheme="majorHAnsi" w:cstheme="majorBidi"/>
+          <w:color w:val="2E74B5" w:themeColor="accent1" w:themeShade="BF"/>
+          <w:sz w:val="28"/>
+          <w:szCs w:val="28"/>
+        </w:rPr>
+        <w:tab/>
+        <w:t xml:space="preserve">This pulls the master branch from the remote repository into the local repository.  Looks like the </w:t>
+      </w:r>
+      <w:proofErr w:type="spellStart"/>
+      <w:r>
+        <w:rPr>
+          <w:rFonts w:asciiTheme="majorHAnsi" w:eastAsiaTheme="majorEastAsia" w:hAnsiTheme="majorHAnsi" w:cstheme="majorBidi"/>
+          <w:color w:val="2E74B5" w:themeColor="accent1" w:themeShade="BF"/>
+          <w:sz w:val="28"/>
+          <w:szCs w:val="28"/>
+        </w:rPr>
+        <w:t>Jquery</w:t>
+      </w:r>
+      <w:proofErr w:type="spellEnd"/>
+      <w:r>
+        <w:rPr>
+          <w:rFonts w:asciiTheme="majorHAnsi" w:eastAsiaTheme="majorEastAsia" w:hAnsiTheme="majorHAnsi" w:cstheme="majorBidi"/>
+          <w:color w:val="2E74B5" w:themeColor="accent1" w:themeShade="BF"/>
+          <w:sz w:val="28"/>
+          <w:szCs w:val="28"/>
+        </w:rPr>
+        <w:t xml:space="preserve"> stuff was not in the local repository.  Now the local repository is up to date, but the remote repository does not have the changes made in the local repository.</w:t>
+      </w:r>
+    </w:p>
+    <w:p>
+      <w:pPr>
+        <w:spacing w:after="0" w:line="240" w:lineRule="auto"/>
+        <w:rPr>
+          <w:rFonts w:asciiTheme="majorHAnsi" w:eastAsiaTheme="majorEastAsia" w:hAnsiTheme="majorHAnsi" w:cstheme="majorBidi"/>
+          <w:color w:val="2E74B5" w:themeColor="accent1" w:themeShade="BF"/>
+          <w:sz w:val="28"/>
+          <w:szCs w:val="28"/>
+        </w:rPr>
+      </w:pPr>
+    </w:p>
+    <w:p>
+      <w:pPr>
+        <w:spacing w:after="0" w:line="240" w:lineRule="auto"/>
+        <w:rPr>
+          <w:rFonts w:asciiTheme="majorHAnsi" w:eastAsiaTheme="majorEastAsia" w:hAnsiTheme="majorHAnsi" w:cstheme="majorBidi"/>
+          <w:color w:val="2E74B5" w:themeColor="accent1" w:themeShade="BF"/>
+          <w:sz w:val="28"/>
+          <w:szCs w:val="28"/>
+        </w:rPr>
+      </w:pPr>
+      <w:r>
+        <w:rPr>
+          <w:noProof/>
+        </w:rPr>
+        <w:lastRenderedPageBreak/>
+        <w:drawing>
+          <wp:inline distT="0" distB="0" distL="0" distR="0" wp14:anchorId="7C8B1827" wp14:editId="1383E128">
+            <wp:extent cx="5943600" cy="1339215"/>
+            <wp:effectExtent l="0" t="0" r="0" b="0"/>
+            <wp:docPr id="192" name="Picture 192"/>
+            <wp:cNvGraphicFramePr>
+              <a:graphicFrameLocks xmlns:a="http://schemas.openxmlformats.org/drawingml/2006/main" noChangeAspect="1"/>
+            </wp:cNvGraphicFramePr>
+            <a:graphic xmlns:a="http://schemas.openxmlformats.org/drawingml/2006/main">
+              <a:graphicData uri="http://schemas.openxmlformats.org/drawingml/2006/picture">
+                <pic:pic xmlns:pic="http://schemas.openxmlformats.org/drawingml/2006/picture">
+                  <pic:nvPicPr>
+                    <pic:cNvPr id="1" name=""/>
+                    <pic:cNvPicPr/>
+                  </pic:nvPicPr>
+                  <pic:blipFill>
+                    <a:blip r:embed="rId13"/>
+                    <a:stretch>
+                      <a:fillRect/>
+                    </a:stretch>
+                  </pic:blipFill>
+                  <pic:spPr>
+                    <a:xfrm>
+                      <a:off x="0" y="0"/>
+                      <a:ext cx="5943600" cy="1339215"/>
+                    </a:xfrm>
+                    <a:prstGeom prst="rect">
+                      <a:avLst/>
+                    </a:prstGeom>
+                  </pic:spPr>
+                </pic:pic>
+              </a:graphicData>
+            </a:graphic>
+          </wp:inline>
+        </w:drawing>
+      </w:r>
+    </w:p>
+    <w:p>
+      <w:pPr>
+        <w:spacing w:after="0" w:line="240" w:lineRule="auto"/>
+        <w:rPr>
+          <w:rFonts w:asciiTheme="majorHAnsi" w:eastAsiaTheme="majorEastAsia" w:hAnsiTheme="majorHAnsi" w:cstheme="majorBidi"/>
+          <w:color w:val="2E74B5" w:themeColor="accent1" w:themeShade="BF"/>
+          <w:sz w:val="28"/>
+          <w:szCs w:val="28"/>
+        </w:rPr>
+      </w:pPr>
+    </w:p>
+    <w:p>
+      <w:pPr>
+        <w:spacing w:after="0" w:line="240" w:lineRule="auto"/>
+        <w:rPr>
+          <w:rFonts w:asciiTheme="majorHAnsi" w:eastAsiaTheme="majorEastAsia" w:hAnsiTheme="majorHAnsi" w:cstheme="majorBidi"/>
+          <w:color w:val="2E74B5" w:themeColor="accent1" w:themeShade="BF"/>
+          <w:sz w:val="28"/>
+          <w:szCs w:val="28"/>
+        </w:rPr>
+      </w:pPr>
+      <w:r>
+        <w:rPr>
+          <w:rFonts w:asciiTheme="majorHAnsi" w:eastAsiaTheme="majorEastAsia" w:hAnsiTheme="majorHAnsi" w:cstheme="majorBidi"/>
+          <w:color w:val="2E74B5" w:themeColor="accent1" w:themeShade="BF"/>
+          <w:sz w:val="28"/>
+          <w:szCs w:val="28"/>
+        </w:rPr>
+        <w:tab/>
+        <w:t>The local changes are pushed to the remote</w:t>
+      </w:r>
+      <w:r>
+        <w:rPr>
+          <w:rFonts w:asciiTheme="majorHAnsi" w:eastAsiaTheme="majorEastAsia" w:hAnsiTheme="majorHAnsi" w:cstheme="majorBidi"/>
+          <w:color w:val="2E74B5" w:themeColor="accent1" w:themeShade="BF"/>
+          <w:sz w:val="28"/>
+          <w:szCs w:val="28"/>
+        </w:rPr>
+        <w:t xml:space="preserve"> and everything should be good to go.</w:t>
+      </w:r>
+    </w:p>
+    <w:p>
+      <w:pPr>
+        <w:spacing w:after="0" w:line="240" w:lineRule="auto"/>
+        <w:rPr>
+          <w:rFonts w:asciiTheme="majorHAnsi" w:eastAsiaTheme="majorEastAsia" w:hAnsiTheme="majorHAnsi" w:cstheme="majorBidi"/>
+          <w:color w:val="2E74B5" w:themeColor="accent1" w:themeShade="BF"/>
+          <w:sz w:val="28"/>
+          <w:szCs w:val="28"/>
+        </w:rPr>
+      </w:pPr>
+    </w:p>
+    <w:p>
+      <w:pPr>
+        <w:spacing w:after="0" w:line="240" w:lineRule="auto"/>
+        <w:rPr>
+          <w:rFonts w:asciiTheme="majorHAnsi" w:eastAsiaTheme="majorEastAsia" w:hAnsiTheme="majorHAnsi" w:cstheme="majorBidi"/>
+          <w:color w:val="2E74B5" w:themeColor="accent1" w:themeShade="BF"/>
+          <w:sz w:val="28"/>
+          <w:szCs w:val="28"/>
+        </w:rPr>
+      </w:pPr>
+      <w:bookmarkStart w:id="3" w:name="_GoBack"/>
+      <w:bookmarkEnd w:id="3"/>
+    </w:p>
+    <w:p>
+      <w:r>
+        <w:br w:type="page"/>
+      </w:r>
+    </w:p>
+    <w:p/>
+    <w:p>
+      <w:pPr>
+        <w:spacing w:after="0" w:line="240" w:lineRule="auto"/>
+        <w:rPr>
+          <w:rFonts w:asciiTheme="majorHAnsi" w:eastAsiaTheme="majorEastAsia" w:hAnsiTheme="majorHAnsi" w:cstheme="majorBidi"/>
+          <w:color w:val="2E74B5" w:themeColor="accent1" w:themeShade="BF"/>
+          <w:sz w:val="28"/>
+          <w:szCs w:val="28"/>
+        </w:rPr>
+      </w:pPr>
+    </w:p>
+    <w:p>
+      <w:pPr>
         <w:pStyle w:val="Heading2"/>
-        <w:rPr>
-          <w:sz w:val="28"/>
-          <w:szCs w:val="28"/>
-        </w:rPr>
-      </w:pPr>
-      <w:bookmarkStart w:id="4" w:name="_Toc431642264"/>
-      <w:r>
-        <w:rPr>
-          <w:sz w:val="28"/>
-          <w:szCs w:val="28"/>
-        </w:rPr>
-        <w:lastRenderedPageBreak/>
+        <w:spacing w:before="0" w:line="240" w:lineRule="auto"/>
+        <w:rPr>
+          <w:sz w:val="28"/>
+          <w:szCs w:val="28"/>
+        </w:rPr>
+      </w:pPr>
+      <w:r>
+        <w:rPr>
+          <w:sz w:val="28"/>
+          <w:szCs w:val="28"/>
+        </w:rPr>
         <w:t>Git Hooks</w:t>
       </w:r>
-      <w:bookmarkEnd w:id="4"/>
-    </w:p>
-    <w:p>
-      <w:pPr>
-        <w:rPr>
-          <w:sz w:val="28"/>
-          <w:szCs w:val="28"/>
-        </w:rPr>
-      </w:pPr>
-    </w:p>
-    <w:p>
-      <w:pPr>
+      <w:bookmarkEnd w:id="2"/>
+    </w:p>
+    <w:p>
+      <w:pPr>
+        <w:spacing w:after="0" w:line="240" w:lineRule="auto"/>
+        <w:rPr>
+          <w:sz w:val="28"/>
+          <w:szCs w:val="28"/>
+        </w:rPr>
+      </w:pPr>
+    </w:p>
+    <w:p>
+      <w:pPr>
+        <w:spacing w:after="0" w:line="240" w:lineRule="auto"/>
         <w:rPr>
           <w:sz w:val="28"/>
           <w:szCs w:val="28"/>
@@ -6076,7 +6697,7 @@
           <w:szCs w:val="28"/>
         </w:rPr>
       </w:pPr>
-      <w:bookmarkStart w:id="5" w:name="_Toc431642265"/>
+      <w:bookmarkStart w:id="4" w:name="_Toc431642265"/>
       <w:r>
         <w:rPr>
           <w:sz w:val="28"/>
@@ -6085,33 +6706,33 @@
         <w:lastRenderedPageBreak/>
         <w:t>Development Environment</w:t>
       </w:r>
+      <w:bookmarkEnd w:id="4"/>
+    </w:p>
+    <w:p>
+      <w:pPr>
+        <w:rPr>
+          <w:sz w:val="28"/>
+          <w:szCs w:val="28"/>
+        </w:rPr>
+      </w:pPr>
+    </w:p>
+    <w:p>
+      <w:pPr>
+        <w:pStyle w:val="Heading2"/>
+        <w:rPr>
+          <w:sz w:val="28"/>
+          <w:szCs w:val="28"/>
+        </w:rPr>
+      </w:pPr>
+      <w:bookmarkStart w:id="5" w:name="_Toc431642266"/>
+      <w:r>
+        <w:rPr>
+          <w:sz w:val="28"/>
+          <w:szCs w:val="28"/>
+        </w:rPr>
+        <w:t>File and update structure</w:t>
+      </w:r>
       <w:bookmarkEnd w:id="5"/>
-    </w:p>
-    <w:p>
-      <w:pPr>
-        <w:rPr>
-          <w:sz w:val="28"/>
-          <w:szCs w:val="28"/>
-        </w:rPr>
-      </w:pPr>
-    </w:p>
-    <w:p>
-      <w:pPr>
-        <w:pStyle w:val="Heading2"/>
-        <w:rPr>
-          <w:sz w:val="28"/>
-          <w:szCs w:val="28"/>
-        </w:rPr>
-      </w:pPr>
-      <w:bookmarkStart w:id="6" w:name="_Toc431642266"/>
-      <w:r>
-        <w:rPr>
-          <w:sz w:val="28"/>
-          <w:szCs w:val="28"/>
-        </w:rPr>
-        <w:t>File and update structure</w:t>
-      </w:r>
-      <w:bookmarkEnd w:id="6"/>
     </w:p>
     <w:p>
       <w:r>
@@ -6191,7 +6812,7 @@
                                           </pic:cNvPicPr>
                                         </pic:nvPicPr>
                                         <pic:blipFill>
-                                          <a:blip r:embed="rId10">
+                                          <a:blip r:embed="rId14">
                                             <a:extLst>
                                               <a:ext uri="{28A0092B-C50C-407E-A947-70E740481C1C}">
                                                 <a14:useLocalDpi xmlns:a14="http://schemas.microsoft.com/office/drawing/2010/main" val="0"/>
@@ -6296,7 +6917,7 @@
                                     </pic:cNvPicPr>
                                   </pic:nvPicPr>
                                   <pic:blipFill>
-                                    <a:blip r:embed="rId11">
+                                    <a:blip r:embed="rId15">
                                       <a:extLst>
                                         <a:ext uri="{28A0092B-C50C-407E-A947-70E740481C1C}">
                                           <a14:useLocalDpi xmlns:a14="http://schemas.microsoft.com/office/drawing/2010/main" val="0"/>
@@ -6749,7 +7370,7 @@
                                           </pic:cNvPicPr>
                                         </pic:nvPicPr>
                                         <pic:blipFill>
-                                          <a:blip r:embed="rId11">
+                                          <a:blip r:embed="rId14">
                                             <a:extLst>
                                               <a:ext uri="{28A0092B-C50C-407E-A947-70E740481C1C}">
                                                 <a14:useLocalDpi xmlns:a14="http://schemas.microsoft.com/office/drawing/2010/main" val="0"/>
@@ -6833,7 +7454,7 @@
                                     </pic:cNvPicPr>
                                   </pic:nvPicPr>
                                   <pic:blipFill>
-                                    <a:blip r:embed="rId11">
+                                    <a:blip r:embed="rId15">
                                       <a:extLst>
                                         <a:ext uri="{28A0092B-C50C-407E-A947-70E740481C1C}">
                                           <a14:useLocalDpi xmlns:a14="http://schemas.microsoft.com/office/drawing/2010/main" val="0"/>
@@ -7472,7 +8093,7 @@
                               </w:rPr>
                               <w:t xml:space="preserve"> </w:t>
                             </w:r>
-                            <w:hyperlink r:id="rId12" w:history="1">
+                            <w:hyperlink r:id="rId16" w:history="1">
                               <w:r>
                                 <w:rPr>
                                   <w:rStyle w:val="Hyperlink"/>
@@ -7535,7 +8156,7 @@
                         </w:rPr>
                         <w:t xml:space="preserve"> </w:t>
                       </w:r>
-                      <w:hyperlink r:id="rId13" w:history="1">
+                      <w:hyperlink r:id="rId17" w:history="1">
                         <w:r>
                           <w:rPr>
                             <w:rStyle w:val="Hyperlink"/>
@@ -8345,11 +8966,11 @@
       <w:pPr>
         <w:pStyle w:val="Heading2"/>
       </w:pPr>
-      <w:bookmarkStart w:id="7" w:name="_Toc431642267"/>
+      <w:bookmarkStart w:id="6" w:name="_Toc431642267"/>
       <w:r>
         <w:t>Instructor Notes</w:t>
       </w:r>
-      <w:bookmarkEnd w:id="7"/>
+      <w:bookmarkEnd w:id="6"/>
     </w:p>
     <w:p>
       <w:pPr>
@@ -8358,7 +8979,7 @@
       <w:r>
         <w:t xml:space="preserve">Very nice </w:t>
       </w:r>
-      <w:hyperlink r:id="rId14" w:tgtFrame="_blank" w:history="1">
+      <w:hyperlink r:id="rId18" w:tgtFrame="_blank" w:history="1">
         <w:r>
           <w:rPr>
             <w:rStyle w:val="Hyperlink"/>
@@ -8374,7 +8995,7 @@
       <w:pPr>
         <w:pStyle w:val="NormalWeb"/>
       </w:pPr>
-      <w:hyperlink r:id="rId15" w:tgtFrame="_blank" w:history="1">
+      <w:hyperlink r:id="rId19" w:tgtFrame="_blank" w:history="1">
         <w:r>
           <w:rPr>
             <w:rStyle w:val="Hyperlink"/>
@@ -8408,7 +9029,7 @@
         </w:numPr>
         <w:spacing w:before="100" w:beforeAutospacing="1" w:after="100" w:afterAutospacing="1" w:line="240" w:lineRule="auto"/>
       </w:pPr>
-      <w:hyperlink r:id="rId16" w:tgtFrame="_blank" w:history="1">
+      <w:hyperlink r:id="rId20" w:tgtFrame="_blank" w:history="1">
         <w:proofErr w:type="spellStart"/>
         <w:r>
           <w:rPr>
@@ -8433,7 +9054,7 @@
         </w:numPr>
         <w:spacing w:before="100" w:beforeAutospacing="1" w:after="100" w:afterAutospacing="1" w:line="240" w:lineRule="auto"/>
       </w:pPr>
-      <w:hyperlink r:id="rId17" w:tgtFrame="_blank" w:history="1">
+      <w:hyperlink r:id="rId21" w:tgtFrame="_blank" w:history="1">
         <w:r>
           <w:rPr>
             <w:rStyle w:val="Hyperlink"/>
@@ -8450,7 +9071,7 @@
         </w:numPr>
         <w:spacing w:before="100" w:beforeAutospacing="1" w:after="100" w:afterAutospacing="1" w:line="240" w:lineRule="auto"/>
       </w:pPr>
-      <w:hyperlink r:id="rId18" w:tgtFrame="_blank" w:history="1">
+      <w:hyperlink r:id="rId22" w:tgtFrame="_blank" w:history="1">
         <w:r>
           <w:rPr>
             <w:rStyle w:val="Hyperlink"/>
@@ -8567,7 +9188,7 @@
         </w:rPr>
         <w:t xml:space="preserve"> </w:t>
       </w:r>
-      <w:hyperlink r:id="rId19" w:anchor="18607931" w:history="1">
+      <w:hyperlink r:id="rId23" w:anchor="18607931" w:history="1">
         <w:r>
           <w:rPr>
             <w:rStyle w:val="Hyperlink"/>
@@ -8585,7 +9206,7 @@
           <w:szCs w:val="28"/>
         </w:rPr>
       </w:pPr>
-      <w:hyperlink r:id="rId20" w:history="1">
+      <w:hyperlink r:id="rId24" w:history="1">
         <w:r>
           <w:rPr>
             <w:rStyle w:val="Hyperlink"/>
@@ -8603,7 +9224,7 @@
           <w:szCs w:val="28"/>
         </w:rPr>
       </w:pPr>
-      <w:hyperlink r:id="rId21" w:history="1">
+      <w:hyperlink r:id="rId25" w:history="1">
         <w:r>
           <w:rPr>
             <w:rStyle w:val="Hyperlink"/>
@@ -9022,7 +9643,7 @@
         </w:rPr>
         <w:t xml:space="preserve">,  </w:t>
       </w:r>
-      <w:hyperlink r:id="rId22" w:history="1">
+      <w:hyperlink r:id="rId26" w:history="1">
         <w:r>
           <w:rPr>
             <w:rStyle w:val="Hyperlink"/>
@@ -9111,7 +9732,7 @@
         </w:rPr>
         <w:t>ne for responses (?). (</w:t>
       </w:r>
-      <w:hyperlink r:id="rId23" w:history="1">
+      <w:hyperlink r:id="rId27" w:history="1">
         <w:r>
           <w:rPr>
             <w:rStyle w:val="Hyperlink"/>
@@ -9262,7 +9883,7 @@
           <w:szCs w:val="28"/>
         </w:rPr>
       </w:pPr>
-      <w:hyperlink r:id="rId24" w:history="1">
+      <w:hyperlink r:id="rId28" w:history="1">
         <w:r>
           <w:rPr>
             <w:rStyle w:val="Hyperlink"/>
@@ -9296,7 +9917,7 @@
         <w:lastRenderedPageBreak/>
         <w:t>A more in-depth look at CSS selectors (</w:t>
       </w:r>
-      <w:hyperlink r:id="rId25" w:history="1">
+      <w:hyperlink r:id="rId29" w:history="1">
         <w:r>
           <w:rPr>
             <w:rStyle w:val="Hyperlink"/>
@@ -9368,7 +9989,7 @@
           <w:szCs w:val="28"/>
         </w:rPr>
       </w:pPr>
-      <w:bookmarkStart w:id="8" w:name="_Toc431642268"/>
+      <w:bookmarkStart w:id="7" w:name="_Toc431642268"/>
       <w:r>
         <w:rPr>
           <w:sz w:val="28"/>
@@ -9377,7 +9998,7 @@
         <w:lastRenderedPageBreak/>
         <w:t>Development to production path steps:</w:t>
       </w:r>
-      <w:bookmarkEnd w:id="8"/>
+      <w:bookmarkEnd w:id="7"/>
     </w:p>
     <w:p>
       <w:pPr>
@@ -9397,7 +10018,7 @@
           <w:szCs w:val="28"/>
         </w:rPr>
       </w:pPr>
-      <w:bookmarkStart w:id="9" w:name="_Toc431642269"/>
+      <w:bookmarkStart w:id="8" w:name="_Toc431642269"/>
       <w:r>
         <w:rPr>
           <w:sz w:val="28"/>
@@ -9405,37 +10026,37 @@
         </w:rPr>
         <w:t>Working with template repository:</w:t>
       </w:r>
+      <w:bookmarkEnd w:id="8"/>
+    </w:p>
+    <w:p>
+      <w:pPr>
+        <w:spacing w:after="0" w:line="240" w:lineRule="auto"/>
+        <w:rPr>
+          <w:sz w:val="28"/>
+        </w:rPr>
+      </w:pPr>
+    </w:p>
+    <w:p>
+      <w:pPr>
+        <w:pStyle w:val="Heading3"/>
+        <w:rPr>
+          <w:sz w:val="28"/>
+        </w:rPr>
+      </w:pPr>
+      <w:r>
+        <w:rPr>
+          <w:sz w:val="28"/>
+        </w:rPr>
+        <w:tab/>
+      </w:r>
+      <w:bookmarkStart w:id="9" w:name="_Toc431642270"/>
+      <w:r>
+        <w:rPr>
+          <w:sz w:val="28"/>
+        </w:rPr>
+        <w:t>Setup the development environment</w:t>
+      </w:r>
       <w:bookmarkEnd w:id="9"/>
-    </w:p>
-    <w:p>
-      <w:pPr>
-        <w:spacing w:after="0" w:line="240" w:lineRule="auto"/>
-        <w:rPr>
-          <w:sz w:val="28"/>
-        </w:rPr>
-      </w:pPr>
-    </w:p>
-    <w:p>
-      <w:pPr>
-        <w:pStyle w:val="Heading3"/>
-        <w:rPr>
-          <w:sz w:val="28"/>
-        </w:rPr>
-      </w:pPr>
-      <w:r>
-        <w:rPr>
-          <w:sz w:val="28"/>
-        </w:rPr>
-        <w:tab/>
-      </w:r>
-      <w:bookmarkStart w:id="10" w:name="_Toc431642270"/>
-      <w:r>
-        <w:rPr>
-          <w:sz w:val="28"/>
-        </w:rPr>
-        <w:t>Setup the development environment</w:t>
-      </w:r>
-      <w:bookmarkEnd w:id="10"/>
     </w:p>
     <w:p>
       <w:pPr>
@@ -9555,7 +10176,7 @@
         </w:rPr>
         <w:t xml:space="preserve"> </w:t>
       </w:r>
-      <w:hyperlink r:id="rId26" w:history="1">
+      <w:hyperlink r:id="rId30" w:history="1">
         <w:r>
           <w:rPr>
             <w:rStyle w:val="Hyperlink"/>
@@ -9629,14 +10250,14 @@
           <w:sz w:val="28"/>
         </w:rPr>
       </w:pPr>
-      <w:bookmarkStart w:id="11" w:name="_Toc431642271"/>
+      <w:bookmarkStart w:id="10" w:name="_Toc431642271"/>
       <w:r>
         <w:rPr>
           <w:sz w:val="28"/>
         </w:rPr>
         <w:t>Update the GitHub repository</w:t>
       </w:r>
-      <w:bookmarkEnd w:id="11"/>
+      <w:bookmarkEnd w:id="10"/>
     </w:p>
     <w:p>
       <w:pPr>
@@ -9698,7 +10319,7 @@
         <w:pStyle w:val="Heading2"/>
         <w:spacing w:before="0" w:line="240" w:lineRule="auto"/>
       </w:pPr>
-      <w:bookmarkStart w:id="12" w:name="_Toc431642272"/>
+      <w:bookmarkStart w:id="11" w:name="_Toc431642272"/>
       <w:r>
         <w:t>Working with development repository</w:t>
       </w:r>
@@ -9708,7 +10329,7 @@
       <w:r>
         <w:t>:</w:t>
       </w:r>
-      <w:bookmarkEnd w:id="12"/>
+      <w:bookmarkEnd w:id="11"/>
     </w:p>
     <w:p>
       <w:pPr>
@@ -9838,7 +10459,7 @@
         </w:rPr>
         <w:t xml:space="preserve"> </w:t>
       </w:r>
-      <w:hyperlink r:id="rId27" w:history="1">
+      <w:hyperlink r:id="rId31" w:history="1">
         <w:r>
           <w:rPr>
             <w:rStyle w:val="Hyperlink"/>
@@ -9930,11 +10551,11 @@
         <w:pStyle w:val="Heading2"/>
         <w:spacing w:before="0" w:line="240" w:lineRule="auto"/>
       </w:pPr>
-      <w:bookmarkStart w:id="13" w:name="_Toc431642273"/>
+      <w:bookmarkStart w:id="12" w:name="_Toc431642273"/>
       <w:r>
         <w:t>Publishing development repository:</w:t>
       </w:r>
-      <w:bookmarkEnd w:id="13"/>
+      <w:bookmarkEnd w:id="12"/>
     </w:p>
     <w:p>
       <w:pPr>
@@ -9973,7 +10594,7 @@
           <w:szCs w:val="28"/>
         </w:rPr>
       </w:pPr>
-      <w:bookmarkStart w:id="14" w:name="_Toc431642274"/>
+      <w:bookmarkStart w:id="13" w:name="_Toc431642274"/>
       <w:r>
         <w:rPr>
           <w:sz w:val="28"/>
@@ -9982,7 +10603,7 @@
         <w:lastRenderedPageBreak/>
         <w:t>Sample creation and publishing of FEWD P0</w:t>
       </w:r>
-      <w:bookmarkEnd w:id="14"/>
+      <w:bookmarkEnd w:id="13"/>
     </w:p>
     <w:p/>
     <w:p>
@@ -10027,7 +10648,7 @@
       <w:pPr>
         <w:spacing w:after="0" w:line="240" w:lineRule="auto"/>
       </w:pPr>
-      <w:hyperlink r:id="rId28" w:history="1">
+      <w:hyperlink r:id="rId32" w:history="1">
         <w:r>
           <w:rPr>
             <w:rStyle w:val="Hyperlink"/>
@@ -10100,7 +10721,7 @@
         </w:rPr>
         <w:t xml:space="preserve">git clone </w:t>
       </w:r>
-      <w:hyperlink r:id="rId29" w:history="1">
+      <w:hyperlink r:id="rId33" w:history="1">
         <w:r>
           <w:rPr>
             <w:rStyle w:val="Hyperlink"/>
@@ -13498,7 +14119,7 @@
 </file>
 
 <file path=customXml/itemProps1.xml><?xml version="1.0" encoding="utf-8"?>
-<ds:datastoreItem xmlns:ds="http://schemas.openxmlformats.org/officeDocument/2006/customXml" ds:itemID="{B6C7F9E8-8339-4C71-AF98-19A430FE6E81}">
+<ds:datastoreItem xmlns:ds="http://schemas.openxmlformats.org/officeDocument/2006/customXml" ds:itemID="{3B6C334C-76BB-4251-BF90-1E3DA32651AF}">
   <ds:schemaRefs>
     <ds:schemaRef ds:uri="http://schemas.openxmlformats.org/officeDocument/2006/bibliography"/>
   </ds:schemaRefs>

</xml_diff>

<commit_message>
Auto commit by Windows Task Scheduler
</commit_message>
<xml_diff>
--- a/Notes/notes.docx
+++ b/Notes/notes.docx
@@ -52,7 +52,7 @@
           <w:r>
             <w:fldChar w:fldCharType="separate"/>
           </w:r>
-          <w:hyperlink w:anchor="_Toc431642262" w:history="1">
+          <w:hyperlink w:anchor="_Toc432078632" w:history="1">
             <w:r>
               <w:rPr>
                 <w:rStyle w:val="Hyperlink"/>
@@ -79,7 +79,7 @@
                 <w:noProof/>
                 <w:webHidden/>
               </w:rPr>
-              <w:instrText xml:space="preserve"> PAGEREF _Toc431642262 \h </w:instrText>
+              <w:instrText xml:space="preserve"> PAGEREF _Toc432078632 \h </w:instrText>
             </w:r>
             <w:r>
               <w:rPr>
@@ -121,7 +121,7 @@
               <w:noProof/>
             </w:rPr>
           </w:pPr>
-          <w:hyperlink w:anchor="_Toc431642263" w:history="1">
+          <w:hyperlink w:anchor="_Toc432078633" w:history="1">
             <w:r>
               <w:rPr>
                 <w:rStyle w:val="Hyperlink"/>
@@ -148,7 +148,7 @@
                 <w:noProof/>
                 <w:webHidden/>
               </w:rPr>
-              <w:instrText xml:space="preserve"> PAGEREF _Toc431642263 \h </w:instrText>
+              <w:instrText xml:space="preserve"> PAGEREF _Toc432078633 \h </w:instrText>
             </w:r>
             <w:r>
               <w:rPr>
@@ -181,7 +181,7 @@
         </w:p>
         <w:p>
           <w:pPr>
-            <w:pStyle w:val="TOC2"/>
+            <w:pStyle w:val="TOC1"/>
             <w:tabs>
               <w:tab w:val="right" w:leader="dot" w:pos="9350"/>
             </w:tabs>
@@ -190,27 +190,13 @@
               <w:noProof/>
             </w:rPr>
           </w:pPr>
-          <w:hyperlink w:anchor="_Toc431642264" w:history="1">
+          <w:hyperlink w:anchor="_Toc432078634" w:history="1">
             <w:r>
               <w:rPr>
                 <w:rStyle w:val="Hyperlink"/>
                 <w:noProof/>
               </w:rPr>
-              <w:t>Git H</w:t>
-            </w:r>
-            <w:r>
-              <w:rPr>
-                <w:rStyle w:val="Hyperlink"/>
-                <w:noProof/>
-              </w:rPr>
-              <w:t>o</w:t>
-            </w:r>
-            <w:r>
-              <w:rPr>
-                <w:rStyle w:val="Hyperlink"/>
-                <w:noProof/>
-              </w:rPr>
-              <w:t>oks</w:t>
+              <w:t>Git Common tasks</w:t>
             </w:r>
             <w:r>
               <w:rPr>
@@ -231,76 +217,7 @@
                 <w:noProof/>
                 <w:webHidden/>
               </w:rPr>
-              <w:instrText xml:space="preserve"> PAGEREF _Toc431642264 \h </w:instrText>
-            </w:r>
-            <w:r>
-              <w:rPr>
-                <w:noProof/>
-                <w:webHidden/>
-              </w:rPr>
-            </w:r>
-            <w:r>
-              <w:rPr>
-                <w:noProof/>
-                <w:webHidden/>
-              </w:rPr>
-              <w:fldChar w:fldCharType="separate"/>
-            </w:r>
-            <w:r>
-              <w:rPr>
-                <w:noProof/>
-                <w:webHidden/>
-              </w:rPr>
-              <w:t>7</w:t>
-            </w:r>
-            <w:r>
-              <w:rPr>
-                <w:noProof/>
-                <w:webHidden/>
-              </w:rPr>
-              <w:fldChar w:fldCharType="end"/>
-            </w:r>
-          </w:hyperlink>
-        </w:p>
-        <w:p>
-          <w:pPr>
-            <w:pStyle w:val="TOC1"/>
-            <w:tabs>
-              <w:tab w:val="right" w:leader="dot" w:pos="9350"/>
-            </w:tabs>
-            <w:rPr>
-              <w:rFonts w:eastAsiaTheme="minorEastAsia"/>
-              <w:noProof/>
-            </w:rPr>
-          </w:pPr>
-          <w:hyperlink w:anchor="_Toc431642265" w:history="1">
-            <w:r>
-              <w:rPr>
-                <w:rStyle w:val="Hyperlink"/>
-                <w:noProof/>
-              </w:rPr>
-              <w:t>Development Environment</w:t>
-            </w:r>
-            <w:r>
-              <w:rPr>
-                <w:noProof/>
-                <w:webHidden/>
-              </w:rPr>
-              <w:tab/>
-            </w:r>
-            <w:r>
-              <w:rPr>
-                <w:noProof/>
-                <w:webHidden/>
-              </w:rPr>
-              <w:fldChar w:fldCharType="begin"/>
-            </w:r>
-            <w:r>
-              <w:rPr>
-                <w:noProof/>
-                <w:webHidden/>
-              </w:rPr>
-              <w:instrText xml:space="preserve"> PAGEREF _Toc431642265 \h </w:instrText>
+              <w:instrText xml:space="preserve"> PAGEREF _Toc432078634 \h </w:instrText>
             </w:r>
             <w:r>
               <w:rPr>
@@ -342,7 +259,145 @@
               <w:noProof/>
             </w:rPr>
           </w:pPr>
-          <w:hyperlink w:anchor="_Toc431642266" w:history="1">
+          <w:hyperlink w:anchor="_Toc432078635" w:history="1">
+            <w:r>
+              <w:rPr>
+                <w:rStyle w:val="Hyperlink"/>
+                <w:noProof/>
+              </w:rPr>
+              <w:t>Git Hooks</w:t>
+            </w:r>
+            <w:r>
+              <w:rPr>
+                <w:noProof/>
+                <w:webHidden/>
+              </w:rPr>
+              <w:tab/>
+            </w:r>
+            <w:r>
+              <w:rPr>
+                <w:noProof/>
+                <w:webHidden/>
+              </w:rPr>
+              <w:fldChar w:fldCharType="begin"/>
+            </w:r>
+            <w:r>
+              <w:rPr>
+                <w:noProof/>
+                <w:webHidden/>
+              </w:rPr>
+              <w:instrText xml:space="preserve"> PAGEREF _Toc432078635 \h </w:instrText>
+            </w:r>
+            <w:r>
+              <w:rPr>
+                <w:noProof/>
+                <w:webHidden/>
+              </w:rPr>
+            </w:r>
+            <w:r>
+              <w:rPr>
+                <w:noProof/>
+                <w:webHidden/>
+              </w:rPr>
+              <w:fldChar w:fldCharType="separate"/>
+            </w:r>
+            <w:r>
+              <w:rPr>
+                <w:noProof/>
+                <w:webHidden/>
+              </w:rPr>
+              <w:t>10</w:t>
+            </w:r>
+            <w:r>
+              <w:rPr>
+                <w:noProof/>
+                <w:webHidden/>
+              </w:rPr>
+              <w:fldChar w:fldCharType="end"/>
+            </w:r>
+          </w:hyperlink>
+        </w:p>
+        <w:p>
+          <w:pPr>
+            <w:pStyle w:val="TOC1"/>
+            <w:tabs>
+              <w:tab w:val="right" w:leader="dot" w:pos="9350"/>
+            </w:tabs>
+            <w:rPr>
+              <w:rFonts w:eastAsiaTheme="minorEastAsia"/>
+              <w:noProof/>
+            </w:rPr>
+          </w:pPr>
+          <w:hyperlink w:anchor="_Toc432078636" w:history="1">
+            <w:r>
+              <w:rPr>
+                <w:rStyle w:val="Hyperlink"/>
+                <w:noProof/>
+              </w:rPr>
+              <w:t>Development Environment</w:t>
+            </w:r>
+            <w:r>
+              <w:rPr>
+                <w:noProof/>
+                <w:webHidden/>
+              </w:rPr>
+              <w:tab/>
+            </w:r>
+            <w:r>
+              <w:rPr>
+                <w:noProof/>
+                <w:webHidden/>
+              </w:rPr>
+              <w:fldChar w:fldCharType="begin"/>
+            </w:r>
+            <w:r>
+              <w:rPr>
+                <w:noProof/>
+                <w:webHidden/>
+              </w:rPr>
+              <w:instrText xml:space="preserve"> PAGEREF _Toc432078636 \h </w:instrText>
+            </w:r>
+            <w:r>
+              <w:rPr>
+                <w:noProof/>
+                <w:webHidden/>
+              </w:rPr>
+            </w:r>
+            <w:r>
+              <w:rPr>
+                <w:noProof/>
+                <w:webHidden/>
+              </w:rPr>
+              <w:fldChar w:fldCharType="separate"/>
+            </w:r>
+            <w:r>
+              <w:rPr>
+                <w:noProof/>
+                <w:webHidden/>
+              </w:rPr>
+              <w:t>11</w:t>
+            </w:r>
+            <w:r>
+              <w:rPr>
+                <w:noProof/>
+                <w:webHidden/>
+              </w:rPr>
+              <w:fldChar w:fldCharType="end"/>
+            </w:r>
+          </w:hyperlink>
+        </w:p>
+        <w:p>
+          <w:pPr>
+            <w:pStyle w:val="TOC2"/>
+            <w:tabs>
+              <w:tab w:val="right" w:leader="dot" w:pos="9350"/>
+            </w:tabs>
+            <w:rPr>
+              <w:rFonts w:eastAsiaTheme="minorEastAsia"/>
+              <w:noProof/>
+            </w:rPr>
+          </w:pPr>
+          <w:hyperlink w:anchor="_Toc432078637" w:history="1">
             <w:r>
               <w:rPr>
                 <w:rStyle w:val="Hyperlink"/>
@@ -369,7 +424,7 @@
                 <w:noProof/>
                 <w:webHidden/>
               </w:rPr>
-              <w:instrText xml:space="preserve"> PAGEREF _Toc431642266 \h </w:instrText>
+              <w:instrText xml:space="preserve"> PAGEREF _Toc432078637 \h </w:instrText>
             </w:r>
             <w:r>
               <w:rPr>
@@ -389,7 +444,7 @@
                 <w:noProof/>
                 <w:webHidden/>
               </w:rPr>
-              <w:t>8</w:t>
+              <w:t>11</w:t>
             </w:r>
             <w:r>
               <w:rPr>
@@ -411,7 +466,7 @@
               <w:noProof/>
             </w:rPr>
           </w:pPr>
-          <w:hyperlink w:anchor="_Toc431642267" w:history="1">
+          <w:hyperlink w:anchor="_Toc432078638" w:history="1">
             <w:r>
               <w:rPr>
                 <w:rStyle w:val="Hyperlink"/>
@@ -438,7 +493,7 @@
                 <w:noProof/>
                 <w:webHidden/>
               </w:rPr>
-              <w:instrText xml:space="preserve"> PAGEREF _Toc431642267 \h </w:instrText>
+              <w:instrText xml:space="preserve"> PAGEREF _Toc432078638 \h </w:instrText>
             </w:r>
             <w:r>
               <w:rPr>
@@ -458,7 +513,7 @@
                 <w:noProof/>
                 <w:webHidden/>
               </w:rPr>
-              <w:t>9</w:t>
+              <w:t>12</w:t>
             </w:r>
             <w:r>
               <w:rPr>
@@ -480,7 +535,7 @@
               <w:noProof/>
             </w:rPr>
           </w:pPr>
-          <w:hyperlink w:anchor="_Toc431642268" w:history="1">
+          <w:hyperlink w:anchor="_Toc432078639" w:history="1">
             <w:r>
               <w:rPr>
                 <w:rStyle w:val="Hyperlink"/>
@@ -507,7 +562,7 @@
                 <w:noProof/>
                 <w:webHidden/>
               </w:rPr>
-              <w:instrText xml:space="preserve"> PAGEREF _Toc431642268 \h </w:instrText>
+              <w:instrText xml:space="preserve"> PAGEREF _Toc432078639 \h </w:instrText>
             </w:r>
             <w:r>
               <w:rPr>
@@ -527,7 +582,7 @@
                 <w:noProof/>
                 <w:webHidden/>
               </w:rPr>
-              <w:t>13</w:t>
+              <w:t>16</w:t>
             </w:r>
             <w:r>
               <w:rPr>
@@ -549,7 +604,7 @@
               <w:noProof/>
             </w:rPr>
           </w:pPr>
-          <w:hyperlink w:anchor="_Toc431642269" w:history="1">
+          <w:hyperlink w:anchor="_Toc432078640" w:history="1">
             <w:r>
               <w:rPr>
                 <w:rStyle w:val="Hyperlink"/>
@@ -576,7 +631,7 @@
                 <w:noProof/>
                 <w:webHidden/>
               </w:rPr>
-              <w:instrText xml:space="preserve"> PAGEREF _Toc431642269 \h </w:instrText>
+              <w:instrText xml:space="preserve"> PAGEREF _Toc432078640 \h </w:instrText>
             </w:r>
             <w:r>
               <w:rPr>
@@ -596,7 +651,7 @@
                 <w:noProof/>
                 <w:webHidden/>
               </w:rPr>
-              <w:t>13</w:t>
+              <w:t>16</w:t>
             </w:r>
             <w:r>
               <w:rPr>
@@ -618,7 +673,7 @@
               <w:noProof/>
             </w:rPr>
           </w:pPr>
-          <w:hyperlink w:anchor="_Toc431642270" w:history="1">
+          <w:hyperlink w:anchor="_Toc432078641" w:history="1">
             <w:r>
               <w:rPr>
                 <w:rStyle w:val="Hyperlink"/>
@@ -645,7 +700,7 @@
                 <w:noProof/>
                 <w:webHidden/>
               </w:rPr>
-              <w:instrText xml:space="preserve"> PAGEREF _Toc431642270 \h </w:instrText>
+              <w:instrText xml:space="preserve"> PAGEREF _Toc432078641 \h </w:instrText>
             </w:r>
             <w:r>
               <w:rPr>
@@ -665,7 +720,7 @@
                 <w:noProof/>
                 <w:webHidden/>
               </w:rPr>
-              <w:t>13</w:t>
+              <w:t>16</w:t>
             </w:r>
             <w:r>
               <w:rPr>
@@ -687,7 +742,7 @@
               <w:noProof/>
             </w:rPr>
           </w:pPr>
-          <w:hyperlink w:anchor="_Toc431642271" w:history="1">
+          <w:hyperlink w:anchor="_Toc432078642" w:history="1">
             <w:r>
               <w:rPr>
                 <w:rStyle w:val="Hyperlink"/>
@@ -714,7 +769,7 @@
                 <w:noProof/>
                 <w:webHidden/>
               </w:rPr>
-              <w:instrText xml:space="preserve"> PAGEREF _Toc431642271 \h </w:instrText>
+              <w:instrText xml:space="preserve"> PAGEREF _Toc432078642 \h </w:instrText>
             </w:r>
             <w:r>
               <w:rPr>
@@ -734,7 +789,7 @@
                 <w:noProof/>
                 <w:webHidden/>
               </w:rPr>
-              <w:t>13</w:t>
+              <w:t>16</w:t>
             </w:r>
             <w:r>
               <w:rPr>
@@ -756,7 +811,7 @@
               <w:noProof/>
             </w:rPr>
           </w:pPr>
-          <w:hyperlink w:anchor="_Toc431642272" w:history="1">
+          <w:hyperlink w:anchor="_Toc432078643" w:history="1">
             <w:r>
               <w:rPr>
                 <w:rStyle w:val="Hyperlink"/>
@@ -783,7 +838,7 @@
                 <w:noProof/>
                 <w:webHidden/>
               </w:rPr>
-              <w:instrText xml:space="preserve"> PAGEREF _Toc431642272 \h </w:instrText>
+              <w:instrText xml:space="preserve"> PAGEREF _Toc432078643 \h </w:instrText>
             </w:r>
             <w:r>
               <w:rPr>
@@ -803,7 +858,7 @@
                 <w:noProof/>
                 <w:webHidden/>
               </w:rPr>
-              <w:t>13</w:t>
+              <w:t>16</w:t>
             </w:r>
             <w:r>
               <w:rPr>
@@ -825,7 +880,7 @@
               <w:noProof/>
             </w:rPr>
           </w:pPr>
-          <w:hyperlink w:anchor="_Toc431642273" w:history="1">
+          <w:hyperlink w:anchor="_Toc432078644" w:history="1">
             <w:r>
               <w:rPr>
                 <w:rStyle w:val="Hyperlink"/>
@@ -852,7 +907,7 @@
                 <w:noProof/>
                 <w:webHidden/>
               </w:rPr>
-              <w:instrText xml:space="preserve"> PAGEREF _Toc431642273 \h </w:instrText>
+              <w:instrText xml:space="preserve"> PAGEREF _Toc432078644 \h </w:instrText>
             </w:r>
             <w:r>
               <w:rPr>
@@ -872,7 +927,7 @@
                 <w:noProof/>
                 <w:webHidden/>
               </w:rPr>
-              <w:t>13</w:t>
+              <w:t>16</w:t>
             </w:r>
             <w:r>
               <w:rPr>
@@ -894,7 +949,7 @@
               <w:noProof/>
             </w:rPr>
           </w:pPr>
-          <w:hyperlink w:anchor="_Toc431642274" w:history="1">
+          <w:hyperlink w:anchor="_Toc432078645" w:history="1">
             <w:r>
               <w:rPr>
                 <w:rStyle w:val="Hyperlink"/>
@@ -921,7 +976,7 @@
                 <w:noProof/>
                 <w:webHidden/>
               </w:rPr>
-              <w:instrText xml:space="preserve"> PAGEREF _Toc431642274 \h </w:instrText>
+              <w:instrText xml:space="preserve"> PAGEREF _Toc432078645 \h </w:instrText>
             </w:r>
             <w:r>
               <w:rPr>
@@ -941,7 +996,214 @@
                 <w:noProof/>
                 <w:webHidden/>
               </w:rPr>
-              <w:t>14</w:t>
+              <w:t>17</w:t>
+            </w:r>
+            <w:r>
+              <w:rPr>
+                <w:noProof/>
+                <w:webHidden/>
+              </w:rPr>
+              <w:fldChar w:fldCharType="end"/>
+            </w:r>
+          </w:hyperlink>
+        </w:p>
+        <w:p>
+          <w:pPr>
+            <w:pStyle w:val="TOC1"/>
+            <w:tabs>
+              <w:tab w:val="right" w:leader="dot" w:pos="9350"/>
+            </w:tabs>
+            <w:rPr>
+              <w:rFonts w:eastAsiaTheme="minorEastAsia"/>
+              <w:noProof/>
+            </w:rPr>
+          </w:pPr>
+          <w:hyperlink w:anchor="_Toc432078646" w:history="1">
+            <w:r>
+              <w:rPr>
+                <w:rStyle w:val="Hyperlink"/>
+                <w:noProof/>
+              </w:rPr>
+              <w:t>FEWD_P1 Notes</w:t>
+            </w:r>
+            <w:r>
+              <w:rPr>
+                <w:noProof/>
+                <w:webHidden/>
+              </w:rPr>
+              <w:tab/>
+            </w:r>
+            <w:r>
+              <w:rPr>
+                <w:noProof/>
+                <w:webHidden/>
+              </w:rPr>
+              <w:fldChar w:fldCharType="begin"/>
+            </w:r>
+            <w:r>
+              <w:rPr>
+                <w:noProof/>
+                <w:webHidden/>
+              </w:rPr>
+              <w:instrText xml:space="preserve"> PAGEREF _Toc432078646 \h </w:instrText>
+            </w:r>
+            <w:r>
+              <w:rPr>
+                <w:noProof/>
+                <w:webHidden/>
+              </w:rPr>
+            </w:r>
+            <w:r>
+              <w:rPr>
+                <w:noProof/>
+                <w:webHidden/>
+              </w:rPr>
+              <w:fldChar w:fldCharType="separate"/>
+            </w:r>
+            <w:r>
+              <w:rPr>
+                <w:noProof/>
+                <w:webHidden/>
+              </w:rPr>
+              <w:t>17</w:t>
+            </w:r>
+            <w:r>
+              <w:rPr>
+                <w:noProof/>
+                <w:webHidden/>
+              </w:rPr>
+              <w:fldChar w:fldCharType="end"/>
+            </w:r>
+          </w:hyperlink>
+        </w:p>
+        <w:p>
+          <w:pPr>
+            <w:pStyle w:val="TOC2"/>
+            <w:tabs>
+              <w:tab w:val="right" w:leader="dot" w:pos="9350"/>
+            </w:tabs>
+            <w:rPr>
+              <w:rFonts w:eastAsiaTheme="minorEastAsia"/>
+              <w:noProof/>
+            </w:rPr>
+          </w:pPr>
+          <w:hyperlink w:anchor="_Toc432078647" w:history="1">
+            <w:r>
+              <w:rPr>
+                <w:rStyle w:val="Hyperlink"/>
+                <w:noProof/>
+              </w:rPr>
+              <w:t>Git Hooks</w:t>
+            </w:r>
+            <w:r>
+              <w:rPr>
+                <w:noProof/>
+                <w:webHidden/>
+              </w:rPr>
+              <w:tab/>
+            </w:r>
+            <w:r>
+              <w:rPr>
+                <w:noProof/>
+                <w:webHidden/>
+              </w:rPr>
+              <w:fldChar w:fldCharType="begin"/>
+            </w:r>
+            <w:r>
+              <w:rPr>
+                <w:noProof/>
+                <w:webHidden/>
+              </w:rPr>
+              <w:instrText xml:space="preserve"> PAGEREF _Toc432078647 \h </w:instrText>
+            </w:r>
+            <w:r>
+              <w:rPr>
+                <w:noProof/>
+                <w:webHidden/>
+              </w:rPr>
+            </w:r>
+            <w:r>
+              <w:rPr>
+                <w:noProof/>
+                <w:webHidden/>
+              </w:rPr>
+              <w:fldChar w:fldCharType="separate"/>
+            </w:r>
+            <w:r>
+              <w:rPr>
+                <w:noProof/>
+                <w:webHidden/>
+              </w:rPr>
+              <w:t>17</w:t>
+            </w:r>
+            <w:r>
+              <w:rPr>
+                <w:noProof/>
+                <w:webHidden/>
+              </w:rPr>
+              <w:fldChar w:fldCharType="end"/>
+            </w:r>
+          </w:hyperlink>
+        </w:p>
+        <w:p>
+          <w:pPr>
+            <w:pStyle w:val="TOC3"/>
+            <w:tabs>
+              <w:tab w:val="right" w:leader="dot" w:pos="9350"/>
+            </w:tabs>
+            <w:rPr>
+              <w:rFonts w:eastAsiaTheme="minorEastAsia"/>
+              <w:noProof/>
+            </w:rPr>
+          </w:pPr>
+          <w:hyperlink w:anchor="_Toc432078648" w:history="1">
+            <w:r>
+              <w:rPr>
+                <w:rStyle w:val="Hyperlink"/>
+                <w:noProof/>
+              </w:rPr>
+              <w:t>Testing environment variables that Git passes to hooks</w:t>
+            </w:r>
+            <w:r>
+              <w:rPr>
+                <w:noProof/>
+                <w:webHidden/>
+              </w:rPr>
+              <w:tab/>
+            </w:r>
+            <w:r>
+              <w:rPr>
+                <w:noProof/>
+                <w:webHidden/>
+              </w:rPr>
+              <w:fldChar w:fldCharType="begin"/>
+            </w:r>
+            <w:r>
+              <w:rPr>
+                <w:noProof/>
+                <w:webHidden/>
+              </w:rPr>
+              <w:instrText xml:space="preserve"> PAGEREF _Toc432078648 \h </w:instrText>
+            </w:r>
+            <w:r>
+              <w:rPr>
+                <w:noProof/>
+                <w:webHidden/>
+              </w:rPr>
+            </w:r>
+            <w:r>
+              <w:rPr>
+                <w:noProof/>
+                <w:webHidden/>
+              </w:rPr>
+              <w:fldChar w:fldCharType="separate"/>
+            </w:r>
+            <w:r>
+              <w:rPr>
+                <w:noProof/>
+                <w:webHidden/>
+              </w:rPr>
+              <w:t>17</w:t>
             </w:r>
             <w:r>
               <w:rPr>
@@ -989,7 +1251,7 @@
           <w:szCs w:val="28"/>
         </w:rPr>
       </w:pPr>
-      <w:bookmarkStart w:id="0" w:name="_Toc431642262"/>
+      <w:bookmarkStart w:id="0" w:name="_Toc432078632"/>
       <w:r>
         <w:rPr>
           <w:sz w:val="28"/>
@@ -1016,7 +1278,7 @@
           <w:szCs w:val="28"/>
         </w:rPr>
       </w:pPr>
-      <w:bookmarkStart w:id="1" w:name="_Toc431642263"/>
+      <w:bookmarkStart w:id="1" w:name="_Toc432078633"/>
       <w:r>
         <w:rPr>
           <w:sz w:val="28"/>
@@ -6025,13 +6287,14 @@
     </w:p>
     <w:p>
       <w:pPr>
-        <w:pStyle w:val="Heading1"/>
-        <w:rPr>
-          <w:sz w:val="28"/>
-          <w:szCs w:val="28"/>
-        </w:rPr>
-      </w:pPr>
-      <w:bookmarkStart w:id="2" w:name="_Toc431642264"/>
+        <w:pStyle w:val="Heading2"/>
+        <w:rPr>
+          <w:sz w:val="28"/>
+          <w:szCs w:val="28"/>
+        </w:rPr>
+      </w:pPr>
+      <w:bookmarkStart w:id="2" w:name="_Toc432078634"/>
+      <w:bookmarkStart w:id="3" w:name="_GoBack"/>
       <w:r>
         <w:rPr>
           <w:sz w:val="28"/>
@@ -6040,7 +6303,9 @@
         <w:lastRenderedPageBreak/>
         <w:t>Git Common tasks</w:t>
       </w:r>
-    </w:p>
+      <w:bookmarkEnd w:id="2"/>
+    </w:p>
+    <w:bookmarkEnd w:id="3"/>
     <w:p>
       <w:pPr>
         <w:spacing w:after="0" w:line="240" w:lineRule="auto"/>
@@ -6611,8 +6876,6 @@
           <w:szCs w:val="28"/>
         </w:rPr>
       </w:pPr>
-      <w:bookmarkStart w:id="3" w:name="_GoBack"/>
-      <w:bookmarkEnd w:id="3"/>
     </w:p>
     <w:p>
       <w:r>
@@ -6640,6 +6903,7 @@
           <w:szCs w:val="28"/>
         </w:rPr>
       </w:pPr>
+      <w:bookmarkStart w:id="4" w:name="_Toc432078635"/>
       <w:r>
         <w:rPr>
           <w:sz w:val="28"/>
@@ -6647,7 +6911,7 @@
         </w:rPr>
         <w:t>Git Hooks</w:t>
       </w:r>
-      <w:bookmarkEnd w:id="2"/>
+      <w:bookmarkEnd w:id="4"/>
     </w:p>
     <w:p>
       <w:pPr>
@@ -6697,7 +6961,7 @@
           <w:szCs w:val="28"/>
         </w:rPr>
       </w:pPr>
-      <w:bookmarkStart w:id="4" w:name="_Toc431642265"/>
+      <w:bookmarkStart w:id="5" w:name="_Toc432078636"/>
       <w:r>
         <w:rPr>
           <w:sz w:val="28"/>
@@ -6706,7 +6970,7 @@
         <w:lastRenderedPageBreak/>
         <w:t>Development Environment</w:t>
       </w:r>
-      <w:bookmarkEnd w:id="4"/>
+      <w:bookmarkEnd w:id="5"/>
     </w:p>
     <w:p>
       <w:pPr>
@@ -6724,7 +6988,7 @@
           <w:szCs w:val="28"/>
         </w:rPr>
       </w:pPr>
-      <w:bookmarkStart w:id="5" w:name="_Toc431642266"/>
+      <w:bookmarkStart w:id="6" w:name="_Toc432078637"/>
       <w:r>
         <w:rPr>
           <w:sz w:val="28"/>
@@ -6732,7 +6996,7 @@
         </w:rPr>
         <w:t>File and update structure</w:t>
       </w:r>
-      <w:bookmarkEnd w:id="5"/>
+      <w:bookmarkEnd w:id="6"/>
     </w:p>
     <w:p>
       <w:r>
@@ -8966,11 +9230,11 @@
       <w:pPr>
         <w:pStyle w:val="Heading2"/>
       </w:pPr>
-      <w:bookmarkStart w:id="6" w:name="_Toc431642267"/>
+      <w:bookmarkStart w:id="7" w:name="_Toc432078638"/>
       <w:r>
         <w:t>Instructor Notes</w:t>
       </w:r>
-      <w:bookmarkEnd w:id="6"/>
+      <w:bookmarkEnd w:id="7"/>
     </w:p>
     <w:p>
       <w:pPr>
@@ -9989,7 +10253,7 @@
           <w:szCs w:val="28"/>
         </w:rPr>
       </w:pPr>
-      <w:bookmarkStart w:id="7" w:name="_Toc431642268"/>
+      <w:bookmarkStart w:id="8" w:name="_Toc432078639"/>
       <w:r>
         <w:rPr>
           <w:sz w:val="28"/>
@@ -9998,7 +10262,7 @@
         <w:lastRenderedPageBreak/>
         <w:t>Development to production path steps:</w:t>
       </w:r>
-      <w:bookmarkEnd w:id="7"/>
+      <w:bookmarkEnd w:id="8"/>
     </w:p>
     <w:p>
       <w:pPr>
@@ -10018,7 +10282,7 @@
           <w:szCs w:val="28"/>
         </w:rPr>
       </w:pPr>
-      <w:bookmarkStart w:id="8" w:name="_Toc431642269"/>
+      <w:bookmarkStart w:id="9" w:name="_Toc432078640"/>
       <w:r>
         <w:rPr>
           <w:sz w:val="28"/>
@@ -10026,7 +10290,7 @@
         </w:rPr>
         <w:t>Working with template repository:</w:t>
       </w:r>
-      <w:bookmarkEnd w:id="8"/>
+      <w:bookmarkEnd w:id="9"/>
     </w:p>
     <w:p>
       <w:pPr>
@@ -10049,14 +10313,14 @@
         </w:rPr>
         <w:tab/>
       </w:r>
-      <w:bookmarkStart w:id="9" w:name="_Toc431642270"/>
+      <w:bookmarkStart w:id="10" w:name="_Toc432078641"/>
       <w:r>
         <w:rPr>
           <w:sz w:val="28"/>
         </w:rPr>
         <w:t>Setup the development environment</w:t>
       </w:r>
-      <w:bookmarkEnd w:id="9"/>
+      <w:bookmarkEnd w:id="10"/>
     </w:p>
     <w:p>
       <w:pPr>
@@ -10250,14 +10514,14 @@
           <w:sz w:val="28"/>
         </w:rPr>
       </w:pPr>
-      <w:bookmarkStart w:id="10" w:name="_Toc431642271"/>
+      <w:bookmarkStart w:id="11" w:name="_Toc432078642"/>
       <w:r>
         <w:rPr>
           <w:sz w:val="28"/>
         </w:rPr>
         <w:t>Update the GitHub repository</w:t>
       </w:r>
-      <w:bookmarkEnd w:id="10"/>
+      <w:bookmarkEnd w:id="11"/>
     </w:p>
     <w:p>
       <w:pPr>
@@ -10319,7 +10583,7 @@
         <w:pStyle w:val="Heading2"/>
         <w:spacing w:before="0" w:line="240" w:lineRule="auto"/>
       </w:pPr>
-      <w:bookmarkStart w:id="11" w:name="_Toc431642272"/>
+      <w:bookmarkStart w:id="12" w:name="_Toc432078643"/>
       <w:r>
         <w:t>Working with development repository</w:t>
       </w:r>
@@ -10329,7 +10593,7 @@
       <w:r>
         <w:t>:</w:t>
       </w:r>
-      <w:bookmarkEnd w:id="11"/>
+      <w:bookmarkEnd w:id="12"/>
     </w:p>
     <w:p>
       <w:pPr>
@@ -10551,11 +10815,11 @@
         <w:pStyle w:val="Heading2"/>
         <w:spacing w:before="0" w:line="240" w:lineRule="auto"/>
       </w:pPr>
-      <w:bookmarkStart w:id="12" w:name="_Toc431642273"/>
+      <w:bookmarkStart w:id="13" w:name="_Toc432078644"/>
       <w:r>
         <w:t>Publishing development repository:</w:t>
       </w:r>
-      <w:bookmarkEnd w:id="12"/>
+      <w:bookmarkEnd w:id="13"/>
     </w:p>
     <w:p>
       <w:pPr>
@@ -10594,7 +10858,7 @@
           <w:szCs w:val="28"/>
         </w:rPr>
       </w:pPr>
-      <w:bookmarkStart w:id="13" w:name="_Toc431642274"/>
+      <w:bookmarkStart w:id="14" w:name="_Toc432078645"/>
       <w:r>
         <w:rPr>
           <w:sz w:val="28"/>
@@ -10603,7 +10867,7 @@
         <w:lastRenderedPageBreak/>
         <w:t>Sample creation and publishing of FEWD P0</w:t>
       </w:r>
-      <w:bookmarkEnd w:id="13"/>
+      <w:bookmarkEnd w:id="14"/>
     </w:p>
     <w:p/>
     <w:p>
@@ -10616,9 +10880,11 @@
       <w:pPr>
         <w:pStyle w:val="Heading1"/>
       </w:pPr>
+      <w:bookmarkStart w:id="15" w:name="_Toc432078646"/>
       <w:r>
         <w:t>FEWD_P1 Notes</w:t>
       </w:r>
+      <w:bookmarkEnd w:id="15"/>
     </w:p>
     <w:p/>
     <w:p>
@@ -10626,9 +10892,11 @@
         <w:pStyle w:val="Heading2"/>
         <w:spacing w:before="0" w:line="240" w:lineRule="auto"/>
       </w:pPr>
+      <w:bookmarkStart w:id="16" w:name="_Toc432078647"/>
       <w:r>
         <w:t>Git Hooks</w:t>
       </w:r>
+      <w:bookmarkEnd w:id="16"/>
     </w:p>
     <w:p>
       <w:pPr>
@@ -10640,9 +10908,11 @@
         <w:pStyle w:val="Heading3"/>
         <w:spacing w:before="0" w:line="240" w:lineRule="auto"/>
       </w:pPr>
+      <w:bookmarkStart w:id="17" w:name="_Toc432078648"/>
       <w:r>
         <w:t>Testing environment variables that Git passes to hooks</w:t>
       </w:r>
+      <w:bookmarkEnd w:id="17"/>
     </w:p>
     <w:p>
       <w:pPr>
@@ -14119,7 +14389,7 @@
 </file>
 
 <file path=customXml/itemProps1.xml><?xml version="1.0" encoding="utf-8"?>
-<ds:datastoreItem xmlns:ds="http://schemas.openxmlformats.org/officeDocument/2006/customXml" ds:itemID="{3B6C334C-76BB-4251-BF90-1E3DA32651AF}">
+<ds:datastoreItem xmlns:ds="http://schemas.openxmlformats.org/officeDocument/2006/customXml" ds:itemID="{E8111121-456C-412A-8D41-0B69E63791B9}">
   <ds:schemaRefs>
     <ds:schemaRef ds:uri="http://schemas.openxmlformats.org/officeDocument/2006/bibliography"/>
   </ds:schemaRefs>

</xml_diff>

<commit_message>
added /docs folder and contents to tracked
</commit_message>
<xml_diff>
--- a/Notes/notes.docx
+++ b/Notes/notes.docx
@@ -52,7 +52,7 @@
           <w:r>
             <w:fldChar w:fldCharType="separate"/>
           </w:r>
-          <w:hyperlink w:anchor="_Toc432078632" w:history="1">
+          <w:hyperlink w:anchor="_Toc432078682" w:history="1">
             <w:r>
               <w:rPr>
                 <w:rStyle w:val="Hyperlink"/>
@@ -79,7 +79,7 @@
                 <w:noProof/>
                 <w:webHidden/>
               </w:rPr>
-              <w:instrText xml:space="preserve"> PAGEREF _Toc432078632 \h </w:instrText>
+              <w:instrText xml:space="preserve"> PAGEREF _Toc432078682 \h </w:instrText>
             </w:r>
             <w:r>
               <w:rPr>
@@ -121,7 +121,7 @@
               <w:noProof/>
             </w:rPr>
           </w:pPr>
-          <w:hyperlink w:anchor="_Toc432078633" w:history="1">
+          <w:hyperlink w:anchor="_Toc432078683" w:history="1">
             <w:r>
               <w:rPr>
                 <w:rStyle w:val="Hyperlink"/>
@@ -148,7 +148,7 @@
                 <w:noProof/>
                 <w:webHidden/>
               </w:rPr>
-              <w:instrText xml:space="preserve"> PAGEREF _Toc432078633 \h </w:instrText>
+              <w:instrText xml:space="preserve"> PAGEREF _Toc432078683 \h </w:instrText>
             </w:r>
             <w:r>
               <w:rPr>
@@ -181,7 +181,7 @@
         </w:p>
         <w:p>
           <w:pPr>
-            <w:pStyle w:val="TOC1"/>
+            <w:pStyle w:val="TOC2"/>
             <w:tabs>
               <w:tab w:val="right" w:leader="dot" w:pos="9350"/>
             </w:tabs>
@@ -190,7 +190,7 @@
               <w:noProof/>
             </w:rPr>
           </w:pPr>
-          <w:hyperlink w:anchor="_Toc432078634" w:history="1">
+          <w:hyperlink w:anchor="_Toc432078684" w:history="1">
             <w:r>
               <w:rPr>
                 <w:rStyle w:val="Hyperlink"/>
@@ -217,7 +217,7 @@
                 <w:noProof/>
                 <w:webHidden/>
               </w:rPr>
-              <w:instrText xml:space="preserve"> PAGEREF _Toc432078634 \h </w:instrText>
+              <w:instrText xml:space="preserve"> PAGEREF _Toc432078684 \h </w:instrText>
             </w:r>
             <w:r>
               <w:rPr>
@@ -259,13 +259,27 @@
               <w:noProof/>
             </w:rPr>
           </w:pPr>
-          <w:hyperlink w:anchor="_Toc432078635" w:history="1">
+          <w:hyperlink w:anchor="_Toc432078685" w:history="1">
             <w:r>
               <w:rPr>
                 <w:rStyle w:val="Hyperlink"/>
                 <w:noProof/>
               </w:rPr>
-              <w:t>Git Hooks</w:t>
+              <w:t>Git Ho</w:t>
+            </w:r>
+            <w:r>
+              <w:rPr>
+                <w:rStyle w:val="Hyperlink"/>
+                <w:noProof/>
+              </w:rPr>
+              <w:t>o</w:t>
+            </w:r>
+            <w:r>
+              <w:rPr>
+                <w:rStyle w:val="Hyperlink"/>
+                <w:noProof/>
+              </w:rPr>
+              <w:t>ks</w:t>
             </w:r>
             <w:r>
               <w:rPr>
@@ -286,7 +300,7 @@
                 <w:noProof/>
                 <w:webHidden/>
               </w:rPr>
-              <w:instrText xml:space="preserve"> PAGEREF _Toc432078635 \h </w:instrText>
+              <w:instrText xml:space="preserve"> PAGEREF _Toc432078685 \h </w:instrText>
             </w:r>
             <w:r>
               <w:rPr>
@@ -328,7 +342,7 @@
               <w:noProof/>
             </w:rPr>
           </w:pPr>
-          <w:hyperlink w:anchor="_Toc432078636" w:history="1">
+          <w:hyperlink w:anchor="_Toc432078686" w:history="1">
             <w:r>
               <w:rPr>
                 <w:rStyle w:val="Hyperlink"/>
@@ -355,7 +369,7 @@
                 <w:noProof/>
                 <w:webHidden/>
               </w:rPr>
-              <w:instrText xml:space="preserve"> PAGEREF _Toc432078636 \h </w:instrText>
+              <w:instrText xml:space="preserve"> PAGEREF _Toc432078686 \h </w:instrText>
             </w:r>
             <w:r>
               <w:rPr>
@@ -397,7 +411,7 @@
               <w:noProof/>
             </w:rPr>
           </w:pPr>
-          <w:hyperlink w:anchor="_Toc432078637" w:history="1">
+          <w:hyperlink w:anchor="_Toc432078687" w:history="1">
             <w:r>
               <w:rPr>
                 <w:rStyle w:val="Hyperlink"/>
@@ -424,7 +438,7 @@
                 <w:noProof/>
                 <w:webHidden/>
               </w:rPr>
-              <w:instrText xml:space="preserve"> PAGEREF _Toc432078637 \h </w:instrText>
+              <w:instrText xml:space="preserve"> PAGEREF _Toc432078687 \h </w:instrText>
             </w:r>
             <w:r>
               <w:rPr>
@@ -466,7 +480,7 @@
               <w:noProof/>
             </w:rPr>
           </w:pPr>
-          <w:hyperlink w:anchor="_Toc432078638" w:history="1">
+          <w:hyperlink w:anchor="_Toc432078688" w:history="1">
             <w:r>
               <w:rPr>
                 <w:rStyle w:val="Hyperlink"/>
@@ -493,7 +507,7 @@
                 <w:noProof/>
                 <w:webHidden/>
               </w:rPr>
-              <w:instrText xml:space="preserve"> PAGEREF _Toc432078638 \h </w:instrText>
+              <w:instrText xml:space="preserve"> PAGEREF _Toc432078688 \h </w:instrText>
             </w:r>
             <w:r>
               <w:rPr>
@@ -535,7 +549,7 @@
               <w:noProof/>
             </w:rPr>
           </w:pPr>
-          <w:hyperlink w:anchor="_Toc432078639" w:history="1">
+          <w:hyperlink w:anchor="_Toc432078689" w:history="1">
             <w:r>
               <w:rPr>
                 <w:rStyle w:val="Hyperlink"/>
@@ -562,7 +576,7 @@
                 <w:noProof/>
                 <w:webHidden/>
               </w:rPr>
-              <w:instrText xml:space="preserve"> PAGEREF _Toc432078639 \h </w:instrText>
+              <w:instrText xml:space="preserve"> PAGEREF _Toc432078689 \h </w:instrText>
             </w:r>
             <w:r>
               <w:rPr>
@@ -604,7 +618,7 @@
               <w:noProof/>
             </w:rPr>
           </w:pPr>
-          <w:hyperlink w:anchor="_Toc432078640" w:history="1">
+          <w:hyperlink w:anchor="_Toc432078690" w:history="1">
             <w:r>
               <w:rPr>
                 <w:rStyle w:val="Hyperlink"/>
@@ -631,7 +645,7 @@
                 <w:noProof/>
                 <w:webHidden/>
               </w:rPr>
-              <w:instrText xml:space="preserve"> PAGEREF _Toc432078640 \h </w:instrText>
+              <w:instrText xml:space="preserve"> PAGEREF _Toc432078690 \h </w:instrText>
             </w:r>
             <w:r>
               <w:rPr>
@@ -673,7 +687,7 @@
               <w:noProof/>
             </w:rPr>
           </w:pPr>
-          <w:hyperlink w:anchor="_Toc432078641" w:history="1">
+          <w:hyperlink w:anchor="_Toc432078691" w:history="1">
             <w:r>
               <w:rPr>
                 <w:rStyle w:val="Hyperlink"/>
@@ -700,7 +714,7 @@
                 <w:noProof/>
                 <w:webHidden/>
               </w:rPr>
-              <w:instrText xml:space="preserve"> PAGEREF _Toc432078641 \h </w:instrText>
+              <w:instrText xml:space="preserve"> PAGEREF _Toc432078691 \h </w:instrText>
             </w:r>
             <w:r>
               <w:rPr>
@@ -742,7 +756,7 @@
               <w:noProof/>
             </w:rPr>
           </w:pPr>
-          <w:hyperlink w:anchor="_Toc432078642" w:history="1">
+          <w:hyperlink w:anchor="_Toc432078692" w:history="1">
             <w:r>
               <w:rPr>
                 <w:rStyle w:val="Hyperlink"/>
@@ -769,7 +783,7 @@
                 <w:noProof/>
                 <w:webHidden/>
               </w:rPr>
-              <w:instrText xml:space="preserve"> PAGEREF _Toc432078642 \h </w:instrText>
+              <w:instrText xml:space="preserve"> PAGEREF _Toc432078692 \h </w:instrText>
             </w:r>
             <w:r>
               <w:rPr>
@@ -811,7 +825,7 @@
               <w:noProof/>
             </w:rPr>
           </w:pPr>
-          <w:hyperlink w:anchor="_Toc432078643" w:history="1">
+          <w:hyperlink w:anchor="_Toc432078693" w:history="1">
             <w:r>
               <w:rPr>
                 <w:rStyle w:val="Hyperlink"/>
@@ -838,7 +852,7 @@
                 <w:noProof/>
                 <w:webHidden/>
               </w:rPr>
-              <w:instrText xml:space="preserve"> PAGEREF _Toc432078643 \h </w:instrText>
+              <w:instrText xml:space="preserve"> PAGEREF _Toc432078693 \h </w:instrText>
             </w:r>
             <w:r>
               <w:rPr>
@@ -880,7 +894,7 @@
               <w:noProof/>
             </w:rPr>
           </w:pPr>
-          <w:hyperlink w:anchor="_Toc432078644" w:history="1">
+          <w:hyperlink w:anchor="_Toc432078694" w:history="1">
             <w:r>
               <w:rPr>
                 <w:rStyle w:val="Hyperlink"/>
@@ -907,7 +921,7 @@
                 <w:noProof/>
                 <w:webHidden/>
               </w:rPr>
-              <w:instrText xml:space="preserve"> PAGEREF _Toc432078644 \h </w:instrText>
+              <w:instrText xml:space="preserve"> PAGEREF _Toc432078694 \h </w:instrText>
             </w:r>
             <w:r>
               <w:rPr>
@@ -949,7 +963,7 @@
               <w:noProof/>
             </w:rPr>
           </w:pPr>
-          <w:hyperlink w:anchor="_Toc432078645" w:history="1">
+          <w:hyperlink w:anchor="_Toc432078695" w:history="1">
             <w:r>
               <w:rPr>
                 <w:rStyle w:val="Hyperlink"/>
@@ -976,7 +990,7 @@
                 <w:noProof/>
                 <w:webHidden/>
               </w:rPr>
-              <w:instrText xml:space="preserve"> PAGEREF _Toc432078645 \h </w:instrText>
+              <w:instrText xml:space="preserve"> PAGEREF _Toc432078695 \h </w:instrText>
             </w:r>
             <w:r>
               <w:rPr>
@@ -1018,7 +1032,7 @@
               <w:noProof/>
             </w:rPr>
           </w:pPr>
-          <w:hyperlink w:anchor="_Toc432078646" w:history="1">
+          <w:hyperlink w:anchor="_Toc432078696" w:history="1">
             <w:r>
               <w:rPr>
                 <w:rStyle w:val="Hyperlink"/>
@@ -1045,7 +1059,7 @@
                 <w:noProof/>
                 <w:webHidden/>
               </w:rPr>
-              <w:instrText xml:space="preserve"> PAGEREF _Toc432078646 \h </w:instrText>
+              <w:instrText xml:space="preserve"> PAGEREF _Toc432078696 \h </w:instrText>
             </w:r>
             <w:r>
               <w:rPr>
@@ -1087,7 +1101,7 @@
               <w:noProof/>
             </w:rPr>
           </w:pPr>
-          <w:hyperlink w:anchor="_Toc432078647" w:history="1">
+          <w:hyperlink w:anchor="_Toc432078697" w:history="1">
             <w:r>
               <w:rPr>
                 <w:rStyle w:val="Hyperlink"/>
@@ -1114,7 +1128,7 @@
                 <w:noProof/>
                 <w:webHidden/>
               </w:rPr>
-              <w:instrText xml:space="preserve"> PAGEREF _Toc432078647 \h </w:instrText>
+              <w:instrText xml:space="preserve"> PAGEREF _Toc432078697 \h </w:instrText>
             </w:r>
             <w:r>
               <w:rPr>
@@ -1156,7 +1170,7 @@
               <w:noProof/>
             </w:rPr>
           </w:pPr>
-          <w:hyperlink w:anchor="_Toc432078648" w:history="1">
+          <w:hyperlink w:anchor="_Toc432078698" w:history="1">
             <w:r>
               <w:rPr>
                 <w:rStyle w:val="Hyperlink"/>
@@ -1183,7 +1197,7 @@
                 <w:noProof/>
                 <w:webHidden/>
               </w:rPr>
-              <w:instrText xml:space="preserve"> PAGEREF _Toc432078648 \h </w:instrText>
+              <w:instrText xml:space="preserve"> PAGEREF _Toc432078698 \h </w:instrText>
             </w:r>
             <w:r>
               <w:rPr>
@@ -1251,7 +1265,7 @@
           <w:szCs w:val="28"/>
         </w:rPr>
       </w:pPr>
-      <w:bookmarkStart w:id="0" w:name="_Toc432078632"/>
+      <w:bookmarkStart w:id="0" w:name="_Toc432078682"/>
       <w:r>
         <w:rPr>
           <w:sz w:val="28"/>
@@ -1278,7 +1292,7 @@
           <w:szCs w:val="28"/>
         </w:rPr>
       </w:pPr>
-      <w:bookmarkStart w:id="1" w:name="_Toc432078633"/>
+      <w:bookmarkStart w:id="1" w:name="_Toc432078683"/>
       <w:r>
         <w:rPr>
           <w:sz w:val="28"/>
@@ -4568,8 +4582,6 @@
                         </w:rPr>
                         <w:t>Alanwea</w:t>
                       </w:r>
-                      <w:bookmarkStart w:id="3" w:name="_GoBack"/>
-                      <w:bookmarkEnd w:id="3"/>
                       <w:r>
                         <w:t xml:space="preserve">\Documents\GitHub&gt; </w:t>
                       </w:r>
@@ -6293,8 +6305,7 @@
           <w:szCs w:val="28"/>
         </w:rPr>
       </w:pPr>
-      <w:bookmarkStart w:id="2" w:name="_Toc432078634"/>
-      <w:bookmarkStart w:id="3" w:name="_GoBack"/>
+      <w:bookmarkStart w:id="2" w:name="_Toc432078684"/>
       <w:r>
         <w:rPr>
           <w:sz w:val="28"/>
@@ -6305,7 +6316,6 @@
       </w:r>
       <w:bookmarkEnd w:id="2"/>
     </w:p>
-    <w:bookmarkEnd w:id="3"/>
     <w:p>
       <w:pPr>
         <w:spacing w:after="0" w:line="240" w:lineRule="auto"/>
@@ -6882,6 +6892,181 @@
         <w:br w:type="page"/>
       </w:r>
     </w:p>
+    <w:p>
+      <w:pPr>
+        <w:pStyle w:val="Heading2"/>
+      </w:pPr>
+      <w:r>
+        <w:lastRenderedPageBreak/>
+        <w:t>Git Auto Commit</w:t>
+      </w:r>
+    </w:p>
+    <w:p/>
+    <w:p>
+      <w:pPr>
+        <w:pStyle w:val="Heading3"/>
+      </w:pPr>
+      <w:r>
+        <w:t>Using MS tasks:</w:t>
+      </w:r>
+    </w:p>
+    <w:p/>
+    <w:p>
+      <w:r>
+        <w:t xml:space="preserve">Run Task Scheduler from Control Panel/Administrative.  Create a new task to run at whatever start time and interval.  Create an action to run a script in the git shell of the repository to be auto </w:t>
+      </w:r>
+      <w:proofErr w:type="spellStart"/>
+      <w:r>
+        <w:t>commited</w:t>
+      </w:r>
+      <w:proofErr w:type="spellEnd"/>
+      <w:r>
+        <w:t>.  In example, the argument is to create a debugging log, this is optional in production.  Start in is the folder at the root of the target repository (that is a folder with a .git folder).</w:t>
+      </w:r>
+    </w:p>
+    <w:p>
+      <w:r>
+        <w:rPr>
+          <w:noProof/>
+        </w:rPr>
+        <w:drawing>
+          <wp:anchor distT="0" distB="0" distL="114300" distR="114300" simplePos="0" relativeHeight="251711488" behindDoc="1" locked="0" layoutInCell="1" allowOverlap="1" wp14:anchorId="117F8396" wp14:editId="63E7B95A">
+            <wp:simplePos x="0" y="0"/>
+            <wp:positionH relativeFrom="column">
+              <wp:posOffset>3878580</wp:posOffset>
+            </wp:positionH>
+            <wp:positionV relativeFrom="paragraph">
+              <wp:posOffset>9525</wp:posOffset>
+            </wp:positionV>
+            <wp:extent cx="2567305" cy="2773680"/>
+            <wp:effectExtent l="0" t="0" r="4445" b="7620"/>
+            <wp:wrapTight wrapText="bothSides">
+              <wp:wrapPolygon edited="0">
+                <wp:start x="0" y="0"/>
+                <wp:lineTo x="0" y="21511"/>
+                <wp:lineTo x="21477" y="21511"/>
+                <wp:lineTo x="21477" y="0"/>
+                <wp:lineTo x="0" y="0"/>
+              </wp:wrapPolygon>
+            </wp:wrapTight>
+            <wp:docPr id="194" name="Picture 194"/>
+            <wp:cNvGraphicFramePr>
+              <a:graphicFrameLocks xmlns:a="http://schemas.openxmlformats.org/drawingml/2006/main" noChangeAspect="1"/>
+            </wp:cNvGraphicFramePr>
+            <a:graphic xmlns:a="http://schemas.openxmlformats.org/drawingml/2006/main">
+              <a:graphicData uri="http://schemas.openxmlformats.org/drawingml/2006/picture">
+                <pic:pic xmlns:pic="http://schemas.openxmlformats.org/drawingml/2006/picture">
+                  <pic:nvPicPr>
+                    <pic:cNvPr id="1" name=""/>
+                    <pic:cNvPicPr/>
+                  </pic:nvPicPr>
+                  <pic:blipFill>
+                    <a:blip r:embed="rId14">
+                      <a:extLst>
+                        <a:ext uri="{28A0092B-C50C-407E-A947-70E740481C1C}">
+                          <a14:useLocalDpi xmlns:a14="http://schemas.microsoft.com/office/drawing/2010/main" val="0"/>
+                        </a:ext>
+                      </a:extLst>
+                    </a:blip>
+                    <a:stretch>
+                      <a:fillRect/>
+                    </a:stretch>
+                  </pic:blipFill>
+                  <pic:spPr>
+                    <a:xfrm>
+                      <a:off x="0" y="0"/>
+                      <a:ext cx="2567305" cy="2773680"/>
+                    </a:xfrm>
+                    <a:prstGeom prst="rect">
+                      <a:avLst/>
+                    </a:prstGeom>
+                  </pic:spPr>
+                </pic:pic>
+              </a:graphicData>
+            </a:graphic>
+            <wp14:sizeRelH relativeFrom="margin">
+              <wp14:pctWidth>0</wp14:pctWidth>
+            </wp14:sizeRelH>
+            <wp14:sizeRelV relativeFrom="margin">
+              <wp14:pctHeight>0</wp14:pctHeight>
+            </wp14:sizeRelV>
+          </wp:anchor>
+        </w:drawing>
+      </w:r>
+      <w:r>
+        <w:rPr>
+          <w:noProof/>
+        </w:rPr>
+        <w:drawing>
+          <wp:anchor distT="0" distB="0" distL="114300" distR="114300" simplePos="0" relativeHeight="251710464" behindDoc="1" locked="0" layoutInCell="1" allowOverlap="1" wp14:anchorId="47682E1D" wp14:editId="02BDEC20">
+            <wp:simplePos x="0" y="0"/>
+            <wp:positionH relativeFrom="margin">
+              <wp:posOffset>22860</wp:posOffset>
+            </wp:positionH>
+            <wp:positionV relativeFrom="paragraph">
+              <wp:posOffset>10160</wp:posOffset>
+            </wp:positionV>
+            <wp:extent cx="3244850" cy="2804160"/>
+            <wp:effectExtent l="0" t="0" r="0" b="0"/>
+            <wp:wrapTight wrapText="bothSides">
+              <wp:wrapPolygon edited="0">
+                <wp:start x="0" y="0"/>
+                <wp:lineTo x="0" y="21424"/>
+                <wp:lineTo x="21431" y="21424"/>
+                <wp:lineTo x="21431" y="0"/>
+                <wp:lineTo x="0" y="0"/>
+              </wp:wrapPolygon>
+            </wp:wrapTight>
+            <wp:docPr id="193" name="Picture 193"/>
+            <wp:cNvGraphicFramePr>
+              <a:graphicFrameLocks xmlns:a="http://schemas.openxmlformats.org/drawingml/2006/main" noChangeAspect="1"/>
+            </wp:cNvGraphicFramePr>
+            <a:graphic xmlns:a="http://schemas.openxmlformats.org/drawingml/2006/main">
+              <a:graphicData uri="http://schemas.openxmlformats.org/drawingml/2006/picture">
+                <pic:pic xmlns:pic="http://schemas.openxmlformats.org/drawingml/2006/picture">
+                  <pic:nvPicPr>
+                    <pic:cNvPr id="1" name=""/>
+                    <pic:cNvPicPr/>
+                  </pic:nvPicPr>
+                  <pic:blipFill>
+                    <a:blip r:embed="rId15" cstate="print">
+                      <a:extLst>
+                        <a:ext uri="{28A0092B-C50C-407E-A947-70E740481C1C}">
+                          <a14:useLocalDpi xmlns:a14="http://schemas.microsoft.com/office/drawing/2010/main" val="0"/>
+                        </a:ext>
+                      </a:extLst>
+                    </a:blip>
+                    <a:stretch>
+                      <a:fillRect/>
+                    </a:stretch>
+                  </pic:blipFill>
+                  <pic:spPr>
+                    <a:xfrm>
+                      <a:off x="0" y="0"/>
+                      <a:ext cx="3244850" cy="2804160"/>
+                    </a:xfrm>
+                    <a:prstGeom prst="rect">
+                      <a:avLst/>
+                    </a:prstGeom>
+                  </pic:spPr>
+                </pic:pic>
+              </a:graphicData>
+            </a:graphic>
+            <wp14:sizeRelH relativeFrom="margin">
+              <wp14:pctWidth>0</wp14:pctWidth>
+            </wp14:sizeRelH>
+            <wp14:sizeRelV relativeFrom="margin">
+              <wp14:pctHeight>0</wp14:pctHeight>
+            </wp14:sizeRelV>
+          </wp:anchor>
+        </w:drawing>
+      </w:r>
+    </w:p>
+    <w:p/>
+    <w:p/>
+    <w:p/>
+    <w:p/>
+    <w:p/>
     <w:p/>
     <w:p>
       <w:pPr>
@@ -6896,6 +7081,214 @@
     </w:p>
     <w:p>
       <w:pPr>
+        <w:rPr>
+          <w:sz w:val="28"/>
+          <w:szCs w:val="28"/>
+        </w:rPr>
+      </w:pPr>
+      <w:bookmarkStart w:id="3" w:name="_Toc432078685"/>
+    </w:p>
+    <w:p>
+      <w:pPr>
+        <w:rPr>
+          <w:sz w:val="28"/>
+          <w:szCs w:val="28"/>
+        </w:rPr>
+      </w:pPr>
+    </w:p>
+    <w:p>
+      <w:pPr>
+        <w:rPr>
+          <w:sz w:val="28"/>
+          <w:szCs w:val="28"/>
+        </w:rPr>
+      </w:pPr>
+      <w:r>
+        <w:rPr>
+          <w:sz w:val="28"/>
+          <w:szCs w:val="28"/>
+        </w:rPr>
+        <w:t>Create a batch file in the root repository folder, in this case it is named Autogit.bat and contains:</w:t>
+      </w:r>
+    </w:p>
+    <w:p>
+      <w:pPr>
+        <w:rPr>
+          <w:sz w:val="28"/>
+          <w:szCs w:val="28"/>
+        </w:rPr>
+      </w:pPr>
+      <w:r>
+        <w:rPr>
+          <w:noProof/>
+        </w:rPr>
+        <w:drawing>
+          <wp:inline distT="0" distB="0" distL="0" distR="0" wp14:anchorId="1B0CD66B" wp14:editId="50E858C2">
+            <wp:extent cx="5943600" cy="718820"/>
+            <wp:effectExtent l="0" t="0" r="0" b="5080"/>
+            <wp:docPr id="195" name="Picture 195"/>
+            <wp:cNvGraphicFramePr>
+              <a:graphicFrameLocks xmlns:a="http://schemas.openxmlformats.org/drawingml/2006/main" noChangeAspect="1"/>
+            </wp:cNvGraphicFramePr>
+            <a:graphic xmlns:a="http://schemas.openxmlformats.org/drawingml/2006/main">
+              <a:graphicData uri="http://schemas.openxmlformats.org/drawingml/2006/picture">
+                <pic:pic xmlns:pic="http://schemas.openxmlformats.org/drawingml/2006/picture">
+                  <pic:nvPicPr>
+                    <pic:cNvPr id="1" name=""/>
+                    <pic:cNvPicPr/>
+                  </pic:nvPicPr>
+                  <pic:blipFill>
+                    <a:blip r:embed="rId16"/>
+                    <a:stretch>
+                      <a:fillRect/>
+                    </a:stretch>
+                  </pic:blipFill>
+                  <pic:spPr>
+                    <a:xfrm>
+                      <a:off x="0" y="0"/>
+                      <a:ext cx="5943600" cy="718820"/>
+                    </a:xfrm>
+                    <a:prstGeom prst="rect">
+                      <a:avLst/>
+                    </a:prstGeom>
+                  </pic:spPr>
+                </pic:pic>
+              </a:graphicData>
+            </a:graphic>
+          </wp:inline>
+        </w:drawing>
+      </w:r>
+    </w:p>
+    <w:p>
+      <w:pPr>
+        <w:rPr>
+          <w:sz w:val="28"/>
+          <w:szCs w:val="28"/>
+          <w:u w:val="single"/>
+        </w:rPr>
+      </w:pPr>
+      <w:r>
+        <w:rPr>
+          <w:sz w:val="28"/>
+          <w:szCs w:val="28"/>
+          <w:u w:val="single"/>
+        </w:rPr>
+        <w:t>Add Autogit.log to .</w:t>
+      </w:r>
+      <w:proofErr w:type="spellStart"/>
+      <w:r>
+        <w:rPr>
+          <w:sz w:val="28"/>
+          <w:szCs w:val="28"/>
+          <w:u w:val="single"/>
+        </w:rPr>
+        <w:t>gitignore</w:t>
+      </w:r>
+      <w:proofErr w:type="spellEnd"/>
+      <w:r>
+        <w:rPr>
+          <w:sz w:val="28"/>
+          <w:szCs w:val="28"/>
+          <w:u w:val="single"/>
+        </w:rPr>
+        <w:t xml:space="preserve"> file?</w:t>
+      </w:r>
+    </w:p>
+    <w:p>
+      <w:pPr>
+        <w:rPr>
+          <w:sz w:val="28"/>
+          <w:szCs w:val="28"/>
+        </w:rPr>
+      </w:pPr>
+      <w:r>
+        <w:rPr>
+          <w:sz w:val="28"/>
+          <w:szCs w:val="28"/>
+        </w:rPr>
+        <w:t>Add other commands as needed.</w:t>
+      </w:r>
+    </w:p>
+    <w:p>
+      <w:pPr>
+        <w:rPr>
+          <w:sz w:val="28"/>
+          <w:szCs w:val="28"/>
+        </w:rPr>
+      </w:pPr>
+      <w:r>
+        <w:rPr>
+          <w:sz w:val="28"/>
+          <w:szCs w:val="28"/>
+        </w:rPr>
+        <w:t>Might add one to change the interval of the job itself.</w:t>
+      </w:r>
+    </w:p>
+    <w:p>
+      <w:pPr>
+        <w:rPr>
+          <w:sz w:val="28"/>
+          <w:szCs w:val="28"/>
+        </w:rPr>
+      </w:pPr>
+      <w:r>
+        <w:rPr>
+          <w:sz w:val="28"/>
+          <w:szCs w:val="28"/>
+        </w:rPr>
+        <w:t xml:space="preserve">Might convert the .BAT to a full-fledged </w:t>
+      </w:r>
+      <w:proofErr w:type="spellStart"/>
+      <w:r>
+        <w:rPr>
+          <w:sz w:val="28"/>
+          <w:szCs w:val="28"/>
+        </w:rPr>
+        <w:t>powershell</w:t>
+      </w:r>
+      <w:proofErr w:type="spellEnd"/>
+      <w:r>
+        <w:rPr>
+          <w:sz w:val="28"/>
+          <w:szCs w:val="28"/>
+        </w:rPr>
+        <w:t xml:space="preserve"> script</w:t>
+      </w:r>
+    </w:p>
+    <w:p>
+      <w:pPr>
+        <w:rPr>
+          <w:sz w:val="28"/>
+          <w:szCs w:val="28"/>
+        </w:rPr>
+      </w:pPr>
+      <w:r>
+        <w:rPr>
+          <w:sz w:val="28"/>
+          <w:szCs w:val="28"/>
+        </w:rPr>
+        <w:t>Add parametrization to bat file</w:t>
+      </w:r>
+      <w:bookmarkStart w:id="4" w:name="_GoBack"/>
+      <w:bookmarkEnd w:id="4"/>
+    </w:p>
+    <w:p>
+      <w:pPr>
+        <w:rPr>
+          <w:sz w:val="28"/>
+          <w:szCs w:val="28"/>
+        </w:rPr>
+      </w:pPr>
+      <w:r>
+        <w:rPr>
+          <w:sz w:val="28"/>
+          <w:szCs w:val="28"/>
+        </w:rPr>
+        <w:br w:type="page"/>
+      </w:r>
+    </w:p>
+    <w:p>
+      <w:pPr>
         <w:pStyle w:val="Heading2"/>
         <w:spacing w:before="0" w:line="240" w:lineRule="auto"/>
         <w:rPr>
@@ -6903,15 +7296,15 @@
           <w:szCs w:val="28"/>
         </w:rPr>
       </w:pPr>
-      <w:bookmarkStart w:id="4" w:name="_Toc432078635"/>
-      <w:r>
-        <w:rPr>
-          <w:sz w:val="28"/>
-          <w:szCs w:val="28"/>
-        </w:rPr>
+      <w:r>
+        <w:rPr>
+          <w:sz w:val="28"/>
+          <w:szCs w:val="28"/>
+        </w:rPr>
+        <w:lastRenderedPageBreak/>
         <w:t>Git Hooks</w:t>
       </w:r>
-      <w:bookmarkEnd w:id="4"/>
+      <w:bookmarkEnd w:id="3"/>
     </w:p>
     <w:p>
       <w:pPr>
@@ -6961,7 +7354,7 @@
           <w:szCs w:val="28"/>
         </w:rPr>
       </w:pPr>
-      <w:bookmarkStart w:id="5" w:name="_Toc432078636"/>
+      <w:bookmarkStart w:id="5" w:name="_Toc432078686"/>
       <w:r>
         <w:rPr>
           <w:sz w:val="28"/>
@@ -6988,7 +7381,7 @@
           <w:szCs w:val="28"/>
         </w:rPr>
       </w:pPr>
-      <w:bookmarkStart w:id="6" w:name="_Toc432078637"/>
+      <w:bookmarkStart w:id="6" w:name="_Toc432078687"/>
       <w:r>
         <w:rPr>
           <w:sz w:val="28"/>
@@ -7076,7 +7469,7 @@
                                           </pic:cNvPicPr>
                                         </pic:nvPicPr>
                                         <pic:blipFill>
-                                          <a:blip r:embed="rId14">
+                                          <a:blip r:embed="rId17">
                                             <a:extLst>
                                               <a:ext uri="{28A0092B-C50C-407E-A947-70E740481C1C}">
                                                 <a14:useLocalDpi xmlns:a14="http://schemas.microsoft.com/office/drawing/2010/main" val="0"/>
@@ -7181,7 +7574,7 @@
                                     </pic:cNvPicPr>
                                   </pic:nvPicPr>
                                   <pic:blipFill>
-                                    <a:blip r:embed="rId15">
+                                    <a:blip r:embed="rId17">
                                       <a:extLst>
                                         <a:ext uri="{28A0092B-C50C-407E-A947-70E740481C1C}">
                                           <a14:useLocalDpi xmlns:a14="http://schemas.microsoft.com/office/drawing/2010/main" val="0"/>
@@ -7634,7 +8027,7 @@
                                           </pic:cNvPicPr>
                                         </pic:nvPicPr>
                                         <pic:blipFill>
-                                          <a:blip r:embed="rId14">
+                                          <a:blip r:embed="rId17">
                                             <a:extLst>
                                               <a:ext uri="{28A0092B-C50C-407E-A947-70E740481C1C}">
                                                 <a14:useLocalDpi xmlns:a14="http://schemas.microsoft.com/office/drawing/2010/main" val="0"/>
@@ -7718,7 +8111,7 @@
                                     </pic:cNvPicPr>
                                   </pic:nvPicPr>
                                   <pic:blipFill>
-                                    <a:blip r:embed="rId15">
+                                    <a:blip r:embed="rId17">
                                       <a:extLst>
                                         <a:ext uri="{28A0092B-C50C-407E-A947-70E740481C1C}">
                                           <a14:useLocalDpi xmlns:a14="http://schemas.microsoft.com/office/drawing/2010/main" val="0"/>
@@ -8357,7 +8750,7 @@
                               </w:rPr>
                               <w:t xml:space="preserve"> </w:t>
                             </w:r>
-                            <w:hyperlink r:id="rId16" w:history="1">
+                            <w:hyperlink r:id="rId18" w:history="1">
                               <w:r>
                                 <w:rPr>
                                   <w:rStyle w:val="Hyperlink"/>
@@ -8420,7 +8813,7 @@
                         </w:rPr>
                         <w:t xml:space="preserve"> </w:t>
                       </w:r>
-                      <w:hyperlink r:id="rId17" w:history="1">
+                      <w:hyperlink r:id="rId19" w:history="1">
                         <w:r>
                           <w:rPr>
                             <w:rStyle w:val="Hyperlink"/>
@@ -9230,7 +9623,7 @@
       <w:pPr>
         <w:pStyle w:val="Heading2"/>
       </w:pPr>
-      <w:bookmarkStart w:id="7" w:name="_Toc432078638"/>
+      <w:bookmarkStart w:id="7" w:name="_Toc432078688"/>
       <w:r>
         <w:t>Instructor Notes</w:t>
       </w:r>
@@ -9243,7 +9636,7 @@
       <w:r>
         <w:t xml:space="preserve">Very nice </w:t>
       </w:r>
-      <w:hyperlink r:id="rId18" w:tgtFrame="_blank" w:history="1">
+      <w:hyperlink r:id="rId20" w:tgtFrame="_blank" w:history="1">
         <w:r>
           <w:rPr>
             <w:rStyle w:val="Hyperlink"/>
@@ -9259,7 +9652,7 @@
       <w:pPr>
         <w:pStyle w:val="NormalWeb"/>
       </w:pPr>
-      <w:hyperlink r:id="rId19" w:tgtFrame="_blank" w:history="1">
+      <w:hyperlink r:id="rId21" w:tgtFrame="_blank" w:history="1">
         <w:r>
           <w:rPr>
             <w:rStyle w:val="Hyperlink"/>
@@ -9293,7 +9686,7 @@
         </w:numPr>
         <w:spacing w:before="100" w:beforeAutospacing="1" w:after="100" w:afterAutospacing="1" w:line="240" w:lineRule="auto"/>
       </w:pPr>
-      <w:hyperlink r:id="rId20" w:tgtFrame="_blank" w:history="1">
+      <w:hyperlink r:id="rId22" w:tgtFrame="_blank" w:history="1">
         <w:proofErr w:type="spellStart"/>
         <w:r>
           <w:rPr>
@@ -9318,7 +9711,7 @@
         </w:numPr>
         <w:spacing w:before="100" w:beforeAutospacing="1" w:after="100" w:afterAutospacing="1" w:line="240" w:lineRule="auto"/>
       </w:pPr>
-      <w:hyperlink r:id="rId21" w:tgtFrame="_blank" w:history="1">
+      <w:hyperlink r:id="rId23" w:tgtFrame="_blank" w:history="1">
         <w:r>
           <w:rPr>
             <w:rStyle w:val="Hyperlink"/>
@@ -9335,7 +9728,7 @@
         </w:numPr>
         <w:spacing w:before="100" w:beforeAutospacing="1" w:after="100" w:afterAutospacing="1" w:line="240" w:lineRule="auto"/>
       </w:pPr>
-      <w:hyperlink r:id="rId22" w:tgtFrame="_blank" w:history="1">
+      <w:hyperlink r:id="rId24" w:tgtFrame="_blank" w:history="1">
         <w:r>
           <w:rPr>
             <w:rStyle w:val="Hyperlink"/>
@@ -9452,7 +9845,7 @@
         </w:rPr>
         <w:t xml:space="preserve"> </w:t>
       </w:r>
-      <w:hyperlink r:id="rId23" w:anchor="18607931" w:history="1">
+      <w:hyperlink r:id="rId25" w:anchor="18607931" w:history="1">
         <w:r>
           <w:rPr>
             <w:rStyle w:val="Hyperlink"/>
@@ -9470,7 +9863,7 @@
           <w:szCs w:val="28"/>
         </w:rPr>
       </w:pPr>
-      <w:hyperlink r:id="rId24" w:history="1">
+      <w:hyperlink r:id="rId26" w:history="1">
         <w:r>
           <w:rPr>
             <w:rStyle w:val="Hyperlink"/>
@@ -9488,7 +9881,7 @@
           <w:szCs w:val="28"/>
         </w:rPr>
       </w:pPr>
-      <w:hyperlink r:id="rId25" w:history="1">
+      <w:hyperlink r:id="rId27" w:history="1">
         <w:r>
           <w:rPr>
             <w:rStyle w:val="Hyperlink"/>
@@ -9907,7 +10300,7 @@
         </w:rPr>
         <w:t xml:space="preserve">,  </w:t>
       </w:r>
-      <w:hyperlink r:id="rId26" w:history="1">
+      <w:hyperlink r:id="rId28" w:history="1">
         <w:r>
           <w:rPr>
             <w:rStyle w:val="Hyperlink"/>
@@ -9996,7 +10389,7 @@
         </w:rPr>
         <w:t>ne for responses (?). (</w:t>
       </w:r>
-      <w:hyperlink r:id="rId27" w:history="1">
+      <w:hyperlink r:id="rId29" w:history="1">
         <w:r>
           <w:rPr>
             <w:rStyle w:val="Hyperlink"/>
@@ -10147,7 +10540,7 @@
           <w:szCs w:val="28"/>
         </w:rPr>
       </w:pPr>
-      <w:hyperlink r:id="rId28" w:history="1">
+      <w:hyperlink r:id="rId30" w:history="1">
         <w:r>
           <w:rPr>
             <w:rStyle w:val="Hyperlink"/>
@@ -10181,7 +10574,7 @@
         <w:lastRenderedPageBreak/>
         <w:t>A more in-depth look at CSS selectors (</w:t>
       </w:r>
-      <w:hyperlink r:id="rId29" w:history="1">
+      <w:hyperlink r:id="rId31" w:history="1">
         <w:r>
           <w:rPr>
             <w:rStyle w:val="Hyperlink"/>
@@ -10253,7 +10646,7 @@
           <w:szCs w:val="28"/>
         </w:rPr>
       </w:pPr>
-      <w:bookmarkStart w:id="8" w:name="_Toc432078639"/>
+      <w:bookmarkStart w:id="8" w:name="_Toc432078689"/>
       <w:r>
         <w:rPr>
           <w:sz w:val="28"/>
@@ -10282,7 +10675,7 @@
           <w:szCs w:val="28"/>
         </w:rPr>
       </w:pPr>
-      <w:bookmarkStart w:id="9" w:name="_Toc432078640"/>
+      <w:bookmarkStart w:id="9" w:name="_Toc432078690"/>
       <w:r>
         <w:rPr>
           <w:sz w:val="28"/>
@@ -10313,7 +10706,7 @@
         </w:rPr>
         <w:tab/>
       </w:r>
-      <w:bookmarkStart w:id="10" w:name="_Toc432078641"/>
+      <w:bookmarkStart w:id="10" w:name="_Toc432078691"/>
       <w:r>
         <w:rPr>
           <w:sz w:val="28"/>
@@ -10440,7 +10833,7 @@
         </w:rPr>
         <w:t xml:space="preserve"> </w:t>
       </w:r>
-      <w:hyperlink r:id="rId30" w:history="1">
+      <w:hyperlink r:id="rId32" w:history="1">
         <w:r>
           <w:rPr>
             <w:rStyle w:val="Hyperlink"/>
@@ -10514,7 +10907,7 @@
           <w:sz w:val="28"/>
         </w:rPr>
       </w:pPr>
-      <w:bookmarkStart w:id="11" w:name="_Toc432078642"/>
+      <w:bookmarkStart w:id="11" w:name="_Toc432078692"/>
       <w:r>
         <w:rPr>
           <w:sz w:val="28"/>
@@ -10583,7 +10976,7 @@
         <w:pStyle w:val="Heading2"/>
         <w:spacing w:before="0" w:line="240" w:lineRule="auto"/>
       </w:pPr>
-      <w:bookmarkStart w:id="12" w:name="_Toc432078643"/>
+      <w:bookmarkStart w:id="12" w:name="_Toc432078693"/>
       <w:r>
         <w:t>Working with development repository</w:t>
       </w:r>
@@ -10723,7 +11116,7 @@
         </w:rPr>
         <w:t xml:space="preserve"> </w:t>
       </w:r>
-      <w:hyperlink r:id="rId31" w:history="1">
+      <w:hyperlink r:id="rId33" w:history="1">
         <w:r>
           <w:rPr>
             <w:rStyle w:val="Hyperlink"/>
@@ -10815,7 +11208,7 @@
         <w:pStyle w:val="Heading2"/>
         <w:spacing w:before="0" w:line="240" w:lineRule="auto"/>
       </w:pPr>
-      <w:bookmarkStart w:id="13" w:name="_Toc432078644"/>
+      <w:bookmarkStart w:id="13" w:name="_Toc432078694"/>
       <w:r>
         <w:t>Publishing development repository:</w:t>
       </w:r>
@@ -10858,7 +11251,7 @@
           <w:szCs w:val="28"/>
         </w:rPr>
       </w:pPr>
-      <w:bookmarkStart w:id="14" w:name="_Toc432078645"/>
+      <w:bookmarkStart w:id="14" w:name="_Toc432078695"/>
       <w:r>
         <w:rPr>
           <w:sz w:val="28"/>
@@ -10880,7 +11273,7 @@
       <w:pPr>
         <w:pStyle w:val="Heading1"/>
       </w:pPr>
-      <w:bookmarkStart w:id="15" w:name="_Toc432078646"/>
+      <w:bookmarkStart w:id="15" w:name="_Toc432078696"/>
       <w:r>
         <w:t>FEWD_P1 Notes</w:t>
       </w:r>
@@ -10892,7 +11285,7 @@
         <w:pStyle w:val="Heading2"/>
         <w:spacing w:before="0" w:line="240" w:lineRule="auto"/>
       </w:pPr>
-      <w:bookmarkStart w:id="16" w:name="_Toc432078647"/>
+      <w:bookmarkStart w:id="16" w:name="_Toc432078697"/>
       <w:r>
         <w:t>Git Hooks</w:t>
       </w:r>
@@ -10908,7 +11301,7 @@
         <w:pStyle w:val="Heading3"/>
         <w:spacing w:before="0" w:line="240" w:lineRule="auto"/>
       </w:pPr>
-      <w:bookmarkStart w:id="17" w:name="_Toc432078648"/>
+      <w:bookmarkStart w:id="17" w:name="_Toc432078698"/>
       <w:r>
         <w:t>Testing environment variables that Git passes to hooks</w:t>
       </w:r>
@@ -10918,7 +11311,7 @@
       <w:pPr>
         <w:spacing w:after="0" w:line="240" w:lineRule="auto"/>
       </w:pPr>
-      <w:hyperlink r:id="rId32" w:history="1">
+      <w:hyperlink r:id="rId34" w:history="1">
         <w:r>
           <w:rPr>
             <w:rStyle w:val="Hyperlink"/>
@@ -10991,7 +11384,7 @@
         </w:rPr>
         <w:t xml:space="preserve">git clone </w:t>
       </w:r>
-      <w:hyperlink r:id="rId33" w:history="1">
+      <w:hyperlink r:id="rId35" w:history="1">
         <w:r>
           <w:rPr>
             <w:rStyle w:val="Hyperlink"/>
@@ -14389,7 +14782,7 @@
 </file>
 
 <file path=customXml/itemProps1.xml><?xml version="1.0" encoding="utf-8"?>
-<ds:datastoreItem xmlns:ds="http://schemas.openxmlformats.org/officeDocument/2006/customXml" ds:itemID="{E8111121-456C-412A-8D41-0B69E63791B9}">
+<ds:datastoreItem xmlns:ds="http://schemas.openxmlformats.org/officeDocument/2006/customXml" ds:itemID="{9F966993-A3F6-43D1-8C39-A9587A4DBAEB}">
   <ds:schemaRefs>
     <ds:schemaRef ds:uri="http://schemas.openxmlformats.org/officeDocument/2006/bibliography"/>
   </ds:schemaRefs>

</xml_diff>

<commit_message>
Update to notes for CSS and other things
</commit_message>
<xml_diff>
--- a/Notes/notes.docx
+++ b/Notes/notes.docx
@@ -52,7 +52,7 @@
           <w:r>
             <w:fldChar w:fldCharType="separate"/>
           </w:r>
-          <w:hyperlink w:anchor="_Toc432088532" w:history="1">
+          <w:hyperlink w:anchor="_Toc432089270" w:history="1">
             <w:r>
               <w:rPr>
                 <w:rStyle w:val="Hyperlink"/>
@@ -79,7 +79,7 @@
                 <w:noProof/>
                 <w:webHidden/>
               </w:rPr>
-              <w:instrText xml:space="preserve"> PAGEREF _Toc432088532 \h </w:instrText>
+              <w:instrText xml:space="preserve"> PAGEREF _Toc432089270 \h </w:instrText>
             </w:r>
             <w:r>
               <w:rPr>
@@ -99,7 +99,7 @@
                 <w:noProof/>
                 <w:webHidden/>
               </w:rPr>
-              <w:t>2</w:t>
+              <w:t>3</w:t>
             </w:r>
             <w:r>
               <w:rPr>
@@ -121,7 +121,7 @@
               <w:noProof/>
             </w:rPr>
           </w:pPr>
-          <w:hyperlink w:anchor="_Toc432088533" w:history="1">
+          <w:hyperlink w:anchor="_Toc432089271" w:history="1">
             <w:r>
               <w:rPr>
                 <w:rStyle w:val="Hyperlink"/>
@@ -148,7 +148,7 @@
                 <w:noProof/>
                 <w:webHidden/>
               </w:rPr>
-              <w:instrText xml:space="preserve"> PAGEREF _Toc432088533 \h </w:instrText>
+              <w:instrText xml:space="preserve"> PAGEREF _Toc432089271 \h </w:instrText>
             </w:r>
             <w:r>
               <w:rPr>
@@ -168,7 +168,7 @@
                 <w:noProof/>
                 <w:webHidden/>
               </w:rPr>
-              <w:t>2</w:t>
+              <w:t>3</w:t>
             </w:r>
             <w:r>
               <w:rPr>
@@ -190,7 +190,7 @@
               <w:noProof/>
             </w:rPr>
           </w:pPr>
-          <w:hyperlink w:anchor="_Toc432088534" w:history="1">
+          <w:hyperlink w:anchor="_Toc432089272" w:history="1">
             <w:r>
               <w:rPr>
                 <w:rStyle w:val="Hyperlink"/>
@@ -217,7 +217,7 @@
                 <w:noProof/>
                 <w:webHidden/>
               </w:rPr>
-              <w:instrText xml:space="preserve"> PAGEREF _Toc432088534 \h </w:instrText>
+              <w:instrText xml:space="preserve"> PAGEREF _Toc432089272 \h </w:instrText>
             </w:r>
             <w:r>
               <w:rPr>
@@ -237,7 +237,7 @@
                 <w:noProof/>
                 <w:webHidden/>
               </w:rPr>
-              <w:t>2</w:t>
+              <w:t>3</w:t>
             </w:r>
             <w:r>
               <w:rPr>
@@ -259,7 +259,7 @@
               <w:noProof/>
             </w:rPr>
           </w:pPr>
-          <w:hyperlink w:anchor="_Toc432088535" w:history="1">
+          <w:hyperlink w:anchor="_Toc432089273" w:history="1">
             <w:r>
               <w:rPr>
                 <w:rStyle w:val="Hyperlink"/>
@@ -286,7 +286,7 @@
                 <w:noProof/>
                 <w:webHidden/>
               </w:rPr>
-              <w:instrText xml:space="preserve"> PAGEREF _Toc432088535 \h </w:instrText>
+              <w:instrText xml:space="preserve"> PAGEREF _Toc432089273 \h </w:instrText>
             </w:r>
             <w:r>
               <w:rPr>
@@ -306,7 +306,7 @@
                 <w:noProof/>
                 <w:webHidden/>
               </w:rPr>
-              <w:t>2</w:t>
+              <w:t>3</w:t>
             </w:r>
             <w:r>
               <w:rPr>
@@ -328,7 +328,7 @@
               <w:noProof/>
             </w:rPr>
           </w:pPr>
-          <w:hyperlink w:anchor="_Toc432088536" w:history="1">
+          <w:hyperlink w:anchor="_Toc432089274" w:history="1">
             <w:r>
               <w:rPr>
                 <w:rStyle w:val="Hyperlink"/>
@@ -355,7 +355,7 @@
                 <w:noProof/>
                 <w:webHidden/>
               </w:rPr>
-              <w:instrText xml:space="preserve"> PAGEREF _Toc432088536 \h </w:instrText>
+              <w:instrText xml:space="preserve"> PAGEREF _Toc432089274 \h </w:instrText>
             </w:r>
             <w:r>
               <w:rPr>
@@ -375,7 +375,7 @@
                 <w:noProof/>
                 <w:webHidden/>
               </w:rPr>
-              <w:t>2</w:t>
+              <w:t>3</w:t>
             </w:r>
             <w:r>
               <w:rPr>
@@ -397,7 +397,7 @@
               <w:noProof/>
             </w:rPr>
           </w:pPr>
-          <w:hyperlink w:anchor="_Toc432088537" w:history="1">
+          <w:hyperlink w:anchor="_Toc432089275" w:history="1">
             <w:r>
               <w:rPr>
                 <w:rStyle w:val="Hyperlink"/>
@@ -424,7 +424,7 @@
                 <w:noProof/>
                 <w:webHidden/>
               </w:rPr>
-              <w:instrText xml:space="preserve"> PAGEREF _Toc432088537 \h </w:instrText>
+              <w:instrText xml:space="preserve"> PAGEREF _Toc432089275 \h </w:instrText>
             </w:r>
             <w:r>
               <w:rPr>
@@ -444,7 +444,7 @@
                 <w:noProof/>
                 <w:webHidden/>
               </w:rPr>
-              <w:t>2</w:t>
+              <w:t>3</w:t>
             </w:r>
             <w:r>
               <w:rPr>
@@ -466,27 +466,151 @@
               <w:noProof/>
             </w:rPr>
           </w:pPr>
-          <w:hyperlink w:anchor="_Toc432088538" w:history="1">
+          <w:hyperlink w:anchor="_Toc432089276" w:history="1">
             <w:r>
               <w:rPr>
                 <w:rStyle w:val="Hyperlink"/>
                 <w:noProof/>
               </w:rPr>
-              <w:t>Fonts and commo</w:t>
-            </w:r>
+              <w:t>Fonts and common fallback fonts</w:t>
+            </w:r>
+            <w:r>
+              <w:rPr>
+                <w:noProof/>
+                <w:webHidden/>
+              </w:rPr>
+              <w:tab/>
+            </w:r>
+            <w:r>
+              <w:rPr>
+                <w:noProof/>
+                <w:webHidden/>
+              </w:rPr>
+              <w:fldChar w:fldCharType="begin"/>
+            </w:r>
+            <w:r>
+              <w:rPr>
+                <w:noProof/>
+                <w:webHidden/>
+              </w:rPr>
+              <w:instrText xml:space="preserve"> PAGEREF _Toc432089276 \h </w:instrText>
+            </w:r>
+            <w:r>
+              <w:rPr>
+                <w:noProof/>
+                <w:webHidden/>
+              </w:rPr>
+            </w:r>
+            <w:r>
+              <w:rPr>
+                <w:noProof/>
+                <w:webHidden/>
+              </w:rPr>
+              <w:fldChar w:fldCharType="separate"/>
+            </w:r>
+            <w:r>
+              <w:rPr>
+                <w:noProof/>
+                <w:webHidden/>
+              </w:rPr>
+              <w:t>3</w:t>
+            </w:r>
+            <w:r>
+              <w:rPr>
+                <w:noProof/>
+                <w:webHidden/>
+              </w:rPr>
+              <w:fldChar w:fldCharType="end"/>
+            </w:r>
+          </w:hyperlink>
+        </w:p>
+        <w:p>
+          <w:pPr>
+            <w:pStyle w:val="TOC3"/>
+            <w:tabs>
+              <w:tab w:val="right" w:leader="dot" w:pos="9350"/>
+            </w:tabs>
+            <w:rPr>
+              <w:rFonts w:eastAsiaTheme="minorEastAsia"/>
+              <w:noProof/>
+            </w:rPr>
+          </w:pPr>
+          <w:hyperlink w:anchor="_Toc432089277" w:history="1">
             <w:r>
               <w:rPr>
                 <w:rStyle w:val="Hyperlink"/>
                 <w:noProof/>
               </w:rPr>
-              <w:t>n</w:t>
-            </w:r>
+              <w:t>For FEWD_P1</w:t>
+            </w:r>
+            <w:r>
+              <w:rPr>
+                <w:noProof/>
+                <w:webHidden/>
+              </w:rPr>
+              <w:tab/>
+            </w:r>
+            <w:r>
+              <w:rPr>
+                <w:noProof/>
+                <w:webHidden/>
+              </w:rPr>
+              <w:fldChar w:fldCharType="begin"/>
+            </w:r>
+            <w:r>
+              <w:rPr>
+                <w:noProof/>
+                <w:webHidden/>
+              </w:rPr>
+              <w:instrText xml:space="preserve"> PAGEREF _Toc432089277 \h </w:instrText>
+            </w:r>
+            <w:r>
+              <w:rPr>
+                <w:noProof/>
+                <w:webHidden/>
+              </w:rPr>
+            </w:r>
+            <w:r>
+              <w:rPr>
+                <w:noProof/>
+                <w:webHidden/>
+              </w:rPr>
+              <w:fldChar w:fldCharType="separate"/>
+            </w:r>
+            <w:r>
+              <w:rPr>
+                <w:noProof/>
+                <w:webHidden/>
+              </w:rPr>
+              <w:t>3</w:t>
+            </w:r>
+            <w:r>
+              <w:rPr>
+                <w:noProof/>
+                <w:webHidden/>
+              </w:rPr>
+              <w:fldChar w:fldCharType="end"/>
+            </w:r>
+          </w:hyperlink>
+        </w:p>
+        <w:p>
+          <w:pPr>
+            <w:pStyle w:val="TOC3"/>
+            <w:tabs>
+              <w:tab w:val="right" w:leader="dot" w:pos="9350"/>
+            </w:tabs>
+            <w:rPr>
+              <w:rFonts w:eastAsiaTheme="minorEastAsia"/>
+              <w:noProof/>
+            </w:rPr>
+          </w:pPr>
+          <w:hyperlink w:anchor="_Toc432089278" w:history="1">
             <w:r>
               <w:rPr>
                 <w:rStyle w:val="Hyperlink"/>
                 <w:noProof/>
               </w:rPr>
-              <w:t xml:space="preserve"> fallback fonts</w:t>
+              <w:t>General info</w:t>
             </w:r>
             <w:r>
               <w:rPr>
@@ -507,7 +631,7 @@
                 <w:noProof/>
                 <w:webHidden/>
               </w:rPr>
-              <w:instrText xml:space="preserve"> PAGEREF _Toc432088538 \h </w:instrText>
+              <w:instrText xml:space="preserve"> PAGEREF _Toc432089278 \h </w:instrText>
             </w:r>
             <w:r>
               <w:rPr>
@@ -527,7 +651,421 @@
                 <w:noProof/>
                 <w:webHidden/>
               </w:rPr>
-              <w:t>2</w:t>
+              <w:t>3</w:t>
+            </w:r>
+            <w:r>
+              <w:rPr>
+                <w:noProof/>
+                <w:webHidden/>
+              </w:rPr>
+              <w:fldChar w:fldCharType="end"/>
+            </w:r>
+          </w:hyperlink>
+        </w:p>
+        <w:p>
+          <w:pPr>
+            <w:pStyle w:val="TOC3"/>
+            <w:tabs>
+              <w:tab w:val="right" w:leader="dot" w:pos="9350"/>
+            </w:tabs>
+            <w:rPr>
+              <w:rFonts w:eastAsiaTheme="minorEastAsia"/>
+              <w:noProof/>
+            </w:rPr>
+          </w:pPr>
+          <w:hyperlink w:anchor="_Toc432089279" w:history="1">
+            <w:r>
+              <w:rPr>
+                <w:rStyle w:val="Hyperlink"/>
+                <w:noProof/>
+              </w:rPr>
+              <w:t>Core fonts for the web</w:t>
+            </w:r>
+            <w:r>
+              <w:rPr>
+                <w:noProof/>
+                <w:webHidden/>
+              </w:rPr>
+              <w:tab/>
+            </w:r>
+            <w:r>
+              <w:rPr>
+                <w:noProof/>
+                <w:webHidden/>
+              </w:rPr>
+              <w:fldChar w:fldCharType="begin"/>
+            </w:r>
+            <w:r>
+              <w:rPr>
+                <w:noProof/>
+                <w:webHidden/>
+              </w:rPr>
+              <w:instrText xml:space="preserve"> PAGEREF _Toc432089279 \h </w:instrText>
+            </w:r>
+            <w:r>
+              <w:rPr>
+                <w:noProof/>
+                <w:webHidden/>
+              </w:rPr>
+            </w:r>
+            <w:r>
+              <w:rPr>
+                <w:noProof/>
+                <w:webHidden/>
+              </w:rPr>
+              <w:fldChar w:fldCharType="separate"/>
+            </w:r>
+            <w:r>
+              <w:rPr>
+                <w:noProof/>
+                <w:webHidden/>
+              </w:rPr>
+              <w:t>3</w:t>
+            </w:r>
+            <w:r>
+              <w:rPr>
+                <w:noProof/>
+                <w:webHidden/>
+              </w:rPr>
+              <w:fldChar w:fldCharType="end"/>
+            </w:r>
+          </w:hyperlink>
+        </w:p>
+        <w:p>
+          <w:pPr>
+            <w:pStyle w:val="TOC3"/>
+            <w:tabs>
+              <w:tab w:val="right" w:leader="dot" w:pos="9350"/>
+            </w:tabs>
+            <w:rPr>
+              <w:rFonts w:eastAsiaTheme="minorEastAsia"/>
+              <w:noProof/>
+            </w:rPr>
+          </w:pPr>
+          <w:hyperlink w:anchor="_Toc432089280" w:history="1">
+            <w:r>
+              <w:rPr>
+                <w:rStyle w:val="Hyperlink"/>
+                <w:noProof/>
+              </w:rPr>
+              <w:t>Compatible Typography</w:t>
+            </w:r>
+            <w:r>
+              <w:rPr>
+                <w:noProof/>
+                <w:webHidden/>
+              </w:rPr>
+              <w:tab/>
+            </w:r>
+            <w:r>
+              <w:rPr>
+                <w:noProof/>
+                <w:webHidden/>
+              </w:rPr>
+              <w:fldChar w:fldCharType="begin"/>
+            </w:r>
+            <w:r>
+              <w:rPr>
+                <w:noProof/>
+                <w:webHidden/>
+              </w:rPr>
+              <w:instrText xml:space="preserve"> PAGEREF _Toc432089280 \h </w:instrText>
+            </w:r>
+            <w:r>
+              <w:rPr>
+                <w:noProof/>
+                <w:webHidden/>
+              </w:rPr>
+            </w:r>
+            <w:r>
+              <w:rPr>
+                <w:noProof/>
+                <w:webHidden/>
+              </w:rPr>
+              <w:fldChar w:fldCharType="separate"/>
+            </w:r>
+            <w:r>
+              <w:rPr>
+                <w:noProof/>
+                <w:webHidden/>
+              </w:rPr>
+              <w:t>3</w:t>
+            </w:r>
+            <w:r>
+              <w:rPr>
+                <w:noProof/>
+                <w:webHidden/>
+              </w:rPr>
+              <w:fldChar w:fldCharType="end"/>
+            </w:r>
+          </w:hyperlink>
+        </w:p>
+        <w:p>
+          <w:pPr>
+            <w:pStyle w:val="TOC3"/>
+            <w:tabs>
+              <w:tab w:val="right" w:leader="dot" w:pos="9350"/>
+            </w:tabs>
+            <w:rPr>
+              <w:rFonts w:eastAsiaTheme="minorEastAsia"/>
+              <w:noProof/>
+            </w:rPr>
+          </w:pPr>
+          <w:hyperlink w:anchor="_Toc432089281" w:history="1">
+            <w:r>
+              <w:rPr>
+                <w:rStyle w:val="Hyperlink"/>
+                <w:noProof/>
+              </w:rPr>
+              <w:t>CSS Web Safe Font Combinations</w:t>
+            </w:r>
+            <w:r>
+              <w:rPr>
+                <w:noProof/>
+                <w:webHidden/>
+              </w:rPr>
+              <w:tab/>
+            </w:r>
+            <w:r>
+              <w:rPr>
+                <w:noProof/>
+                <w:webHidden/>
+              </w:rPr>
+              <w:fldChar w:fldCharType="begin"/>
+            </w:r>
+            <w:r>
+              <w:rPr>
+                <w:noProof/>
+                <w:webHidden/>
+              </w:rPr>
+              <w:instrText xml:space="preserve"> PAGEREF _Toc432089281 \h </w:instrText>
+            </w:r>
+            <w:r>
+              <w:rPr>
+                <w:noProof/>
+                <w:webHidden/>
+              </w:rPr>
+            </w:r>
+            <w:r>
+              <w:rPr>
+                <w:noProof/>
+                <w:webHidden/>
+              </w:rPr>
+              <w:fldChar w:fldCharType="separate"/>
+            </w:r>
+            <w:r>
+              <w:rPr>
+                <w:noProof/>
+                <w:webHidden/>
+              </w:rPr>
+              <w:t>4</w:t>
+            </w:r>
+            <w:r>
+              <w:rPr>
+                <w:noProof/>
+                <w:webHidden/>
+              </w:rPr>
+              <w:fldChar w:fldCharType="end"/>
+            </w:r>
+          </w:hyperlink>
+        </w:p>
+        <w:p>
+          <w:pPr>
+            <w:pStyle w:val="TOC3"/>
+            <w:tabs>
+              <w:tab w:val="right" w:leader="dot" w:pos="9350"/>
+            </w:tabs>
+            <w:rPr>
+              <w:rFonts w:eastAsiaTheme="minorEastAsia"/>
+              <w:noProof/>
+            </w:rPr>
+          </w:pPr>
+          <w:hyperlink w:anchor="_Toc432089282" w:history="1">
+            <w:r>
+              <w:rPr>
+                <w:rStyle w:val="Hyperlink"/>
+                <w:noProof/>
+              </w:rPr>
+              <w:t>The @Font-Face rule and useful web font tricks</w:t>
+            </w:r>
+            <w:r>
+              <w:rPr>
+                <w:noProof/>
+                <w:webHidden/>
+              </w:rPr>
+              <w:tab/>
+            </w:r>
+            <w:r>
+              <w:rPr>
+                <w:noProof/>
+                <w:webHidden/>
+              </w:rPr>
+              <w:fldChar w:fldCharType="begin"/>
+            </w:r>
+            <w:r>
+              <w:rPr>
+                <w:noProof/>
+                <w:webHidden/>
+              </w:rPr>
+              <w:instrText xml:space="preserve"> PAGEREF _Toc432089282 \h </w:instrText>
+            </w:r>
+            <w:r>
+              <w:rPr>
+                <w:noProof/>
+                <w:webHidden/>
+              </w:rPr>
+            </w:r>
+            <w:r>
+              <w:rPr>
+                <w:noProof/>
+                <w:webHidden/>
+              </w:rPr>
+              <w:fldChar w:fldCharType="separate"/>
+            </w:r>
+            <w:r>
+              <w:rPr>
+                <w:noProof/>
+                <w:webHidden/>
+              </w:rPr>
+              <w:t>4</w:t>
+            </w:r>
+            <w:r>
+              <w:rPr>
+                <w:noProof/>
+                <w:webHidden/>
+              </w:rPr>
+              <w:fldChar w:fldCharType="end"/>
+            </w:r>
+          </w:hyperlink>
+        </w:p>
+        <w:p>
+          <w:pPr>
+            <w:pStyle w:val="TOC3"/>
+            <w:tabs>
+              <w:tab w:val="right" w:leader="dot" w:pos="9350"/>
+            </w:tabs>
+            <w:rPr>
+              <w:rFonts w:eastAsiaTheme="minorEastAsia"/>
+              <w:noProof/>
+            </w:rPr>
+          </w:pPr>
+          <w:hyperlink w:anchor="_Toc432089283" w:history="1">
+            <w:r>
+              <w:rPr>
+                <w:rStyle w:val="Hyperlink"/>
+                <w:noProof/>
+              </w:rPr>
+              <w:t>How to use any font you like with CSS3</w:t>
+            </w:r>
+            <w:r>
+              <w:rPr>
+                <w:noProof/>
+                <w:webHidden/>
+              </w:rPr>
+              <w:tab/>
+            </w:r>
+            <w:r>
+              <w:rPr>
+                <w:noProof/>
+                <w:webHidden/>
+              </w:rPr>
+              <w:fldChar w:fldCharType="begin"/>
+            </w:r>
+            <w:r>
+              <w:rPr>
+                <w:noProof/>
+                <w:webHidden/>
+              </w:rPr>
+              <w:instrText xml:space="preserve"> PAGEREF _Toc432089283 \h </w:instrText>
+            </w:r>
+            <w:r>
+              <w:rPr>
+                <w:noProof/>
+                <w:webHidden/>
+              </w:rPr>
+            </w:r>
+            <w:r>
+              <w:rPr>
+                <w:noProof/>
+                <w:webHidden/>
+              </w:rPr>
+              <w:fldChar w:fldCharType="separate"/>
+            </w:r>
+            <w:r>
+              <w:rPr>
+                <w:noProof/>
+                <w:webHidden/>
+              </w:rPr>
+              <w:t>4</w:t>
+            </w:r>
+            <w:r>
+              <w:rPr>
+                <w:noProof/>
+                <w:webHidden/>
+              </w:rPr>
+              <w:fldChar w:fldCharType="end"/>
+            </w:r>
+          </w:hyperlink>
+        </w:p>
+        <w:p>
+          <w:pPr>
+            <w:pStyle w:val="TOC3"/>
+            <w:tabs>
+              <w:tab w:val="right" w:leader="dot" w:pos="9350"/>
+            </w:tabs>
+            <w:rPr>
+              <w:rFonts w:eastAsiaTheme="minorEastAsia"/>
+              <w:noProof/>
+            </w:rPr>
+          </w:pPr>
+          <w:hyperlink w:anchor="_Toc432089284" w:history="1">
+            <w:r>
+              <w:rPr>
+                <w:rStyle w:val="Hyperlink"/>
+                <w:noProof/>
+              </w:rPr>
+              <w:t>Google fonts</w:t>
+            </w:r>
+            <w:r>
+              <w:rPr>
+                <w:noProof/>
+                <w:webHidden/>
+              </w:rPr>
+              <w:tab/>
+            </w:r>
+            <w:r>
+              <w:rPr>
+                <w:noProof/>
+                <w:webHidden/>
+              </w:rPr>
+              <w:fldChar w:fldCharType="begin"/>
+            </w:r>
+            <w:r>
+              <w:rPr>
+                <w:noProof/>
+                <w:webHidden/>
+              </w:rPr>
+              <w:instrText xml:space="preserve"> PAGEREF _Toc432089284 \h </w:instrText>
+            </w:r>
+            <w:r>
+              <w:rPr>
+                <w:noProof/>
+                <w:webHidden/>
+              </w:rPr>
+            </w:r>
+            <w:r>
+              <w:rPr>
+                <w:noProof/>
+                <w:webHidden/>
+              </w:rPr>
+              <w:fldChar w:fldCharType="separate"/>
+            </w:r>
+            <w:r>
+              <w:rPr>
+                <w:noProof/>
+                <w:webHidden/>
+              </w:rPr>
+              <w:t>4</w:t>
             </w:r>
             <w:r>
               <w:rPr>
@@ -549,7 +1087,7 @@
               <w:noProof/>
             </w:rPr>
           </w:pPr>
-          <w:hyperlink w:anchor="_Toc432088539" w:history="1">
+          <w:hyperlink w:anchor="_Toc432089285" w:history="1">
             <w:r>
               <w:rPr>
                 <w:rStyle w:val="Hyperlink"/>
@@ -576,7 +1114,7 @@
                 <w:noProof/>
                 <w:webHidden/>
               </w:rPr>
-              <w:instrText xml:space="preserve"> PAGEREF _Toc432088539 \h </w:instrText>
+              <w:instrText xml:space="preserve"> PAGEREF _Toc432089285 \h </w:instrText>
             </w:r>
             <w:r>
               <w:rPr>
@@ -596,7 +1134,7 @@
                 <w:noProof/>
                 <w:webHidden/>
               </w:rPr>
-              <w:t>4</w:t>
+              <w:t>6</w:t>
             </w:r>
             <w:r>
               <w:rPr>
@@ -618,7 +1156,7 @@
               <w:noProof/>
             </w:rPr>
           </w:pPr>
-          <w:hyperlink w:anchor="_Toc432088540" w:history="1">
+          <w:hyperlink w:anchor="_Toc432089286" w:history="1">
             <w:r>
               <w:rPr>
                 <w:rStyle w:val="Hyperlink"/>
@@ -645,7 +1183,7 @@
                 <w:noProof/>
                 <w:webHidden/>
               </w:rPr>
-              <w:instrText xml:space="preserve"> PAGEREF _Toc432088540 \h </w:instrText>
+              <w:instrText xml:space="preserve"> PAGEREF _Toc432089286 \h </w:instrText>
             </w:r>
             <w:r>
               <w:rPr>
@@ -665,7 +1203,7 @@
                 <w:noProof/>
                 <w:webHidden/>
               </w:rPr>
-              <w:t>4</w:t>
+              <w:t>6</w:t>
             </w:r>
             <w:r>
               <w:rPr>
@@ -687,7 +1225,7 @@
               <w:noProof/>
             </w:rPr>
           </w:pPr>
-          <w:hyperlink w:anchor="_Toc432088541" w:history="1">
+          <w:hyperlink w:anchor="_Toc432089287" w:history="1">
             <w:r>
               <w:rPr>
                 <w:rStyle w:val="Hyperlink"/>
@@ -714,7 +1252,7 @@
                 <w:noProof/>
                 <w:webHidden/>
               </w:rPr>
-              <w:instrText xml:space="preserve"> PAGEREF _Toc432088541 \h </w:instrText>
+              <w:instrText xml:space="preserve"> PAGEREF _Toc432089287 \h </w:instrText>
             </w:r>
             <w:r>
               <w:rPr>
@@ -734,7 +1272,7 @@
                 <w:noProof/>
                 <w:webHidden/>
               </w:rPr>
-              <w:t>10</w:t>
+              <w:t>12</w:t>
             </w:r>
             <w:r>
               <w:rPr>
@@ -756,7 +1294,7 @@
               <w:noProof/>
             </w:rPr>
           </w:pPr>
-          <w:hyperlink w:anchor="_Toc432088542" w:history="1">
+          <w:hyperlink w:anchor="_Toc432089288" w:history="1">
             <w:r>
               <w:rPr>
                 <w:rStyle w:val="Hyperlink"/>
@@ -783,7 +1321,7 @@
                 <w:noProof/>
                 <w:webHidden/>
               </w:rPr>
-              <w:instrText xml:space="preserve"> PAGEREF _Toc432088542 \h </w:instrText>
+              <w:instrText xml:space="preserve"> PAGEREF _Toc432089288 \h </w:instrText>
             </w:r>
             <w:r>
               <w:rPr>
@@ -803,7 +1341,7 @@
                 <w:noProof/>
                 <w:webHidden/>
               </w:rPr>
-              <w:t>12</w:t>
+              <w:t>14</w:t>
             </w:r>
             <w:r>
               <w:rPr>
@@ -825,7 +1363,7 @@
               <w:noProof/>
             </w:rPr>
           </w:pPr>
-          <w:hyperlink w:anchor="_Toc432088543" w:history="1">
+          <w:hyperlink w:anchor="_Toc432089289" w:history="1">
             <w:r>
               <w:rPr>
                 <w:rStyle w:val="Hyperlink"/>
@@ -852,7 +1390,7 @@
                 <w:noProof/>
                 <w:webHidden/>
               </w:rPr>
-              <w:instrText xml:space="preserve"> PAGEREF _Toc432088543 \h </w:instrText>
+              <w:instrText xml:space="preserve"> PAGEREF _Toc432089289 \h </w:instrText>
             </w:r>
             <w:r>
               <w:rPr>
@@ -872,7 +1410,7 @@
                 <w:noProof/>
                 <w:webHidden/>
               </w:rPr>
-              <w:t>12</w:t>
+              <w:t>14</w:t>
             </w:r>
             <w:r>
               <w:rPr>
@@ -894,7 +1432,7 @@
               <w:noProof/>
             </w:rPr>
           </w:pPr>
-          <w:hyperlink w:anchor="_Toc432088544" w:history="1">
+          <w:hyperlink w:anchor="_Toc432089290" w:history="1">
             <w:r>
               <w:rPr>
                 <w:rStyle w:val="Hyperlink"/>
@@ -921,7 +1459,7 @@
                 <w:noProof/>
                 <w:webHidden/>
               </w:rPr>
-              <w:instrText xml:space="preserve"> PAGEREF _Toc432088544 \h </w:instrText>
+              <w:instrText xml:space="preserve"> PAGEREF _Toc432089290 \h </w:instrText>
             </w:r>
             <w:r>
               <w:rPr>
@@ -941,7 +1479,76 @@
                 <w:noProof/>
                 <w:webHidden/>
               </w:rPr>
-              <w:t>13</w:t>
+              <w:t>15</w:t>
+            </w:r>
+            <w:r>
+              <w:rPr>
+                <w:noProof/>
+                <w:webHidden/>
+              </w:rPr>
+              <w:fldChar w:fldCharType="end"/>
+            </w:r>
+          </w:hyperlink>
+        </w:p>
+        <w:p>
+          <w:pPr>
+            <w:pStyle w:val="TOC3"/>
+            <w:tabs>
+              <w:tab w:val="right" w:leader="dot" w:pos="9350"/>
+            </w:tabs>
+            <w:rPr>
+              <w:rFonts w:eastAsiaTheme="minorEastAsia"/>
+              <w:noProof/>
+            </w:rPr>
+          </w:pPr>
+          <w:hyperlink w:anchor="_Toc432089291" w:history="1">
+            <w:r>
+              <w:rPr>
+                <w:rStyle w:val="Hyperlink"/>
+                <w:noProof/>
+              </w:rPr>
+              <w:t>Testing environment variables that Git passes to hooks</w:t>
+            </w:r>
+            <w:r>
+              <w:rPr>
+                <w:noProof/>
+                <w:webHidden/>
+              </w:rPr>
+              <w:tab/>
+            </w:r>
+            <w:r>
+              <w:rPr>
+                <w:noProof/>
+                <w:webHidden/>
+              </w:rPr>
+              <w:fldChar w:fldCharType="begin"/>
+            </w:r>
+            <w:r>
+              <w:rPr>
+                <w:noProof/>
+                <w:webHidden/>
+              </w:rPr>
+              <w:instrText xml:space="preserve"> PAGEREF _Toc432089291 \h </w:instrText>
+            </w:r>
+            <w:r>
+              <w:rPr>
+                <w:noProof/>
+                <w:webHidden/>
+              </w:rPr>
+            </w:r>
+            <w:r>
+              <w:rPr>
+                <w:noProof/>
+                <w:webHidden/>
+              </w:rPr>
+              <w:fldChar w:fldCharType="separate"/>
+            </w:r>
+            <w:r>
+              <w:rPr>
+                <w:noProof/>
+                <w:webHidden/>
+              </w:rPr>
+              <w:t>15</w:t>
             </w:r>
             <w:r>
               <w:rPr>
@@ -963,7 +1570,7 @@
               <w:noProof/>
             </w:rPr>
           </w:pPr>
-          <w:hyperlink w:anchor="_Toc432088545" w:history="1">
+          <w:hyperlink w:anchor="_Toc432089292" w:history="1">
             <w:r>
               <w:rPr>
                 <w:rStyle w:val="Hyperlink"/>
@@ -990,7 +1597,7 @@
                 <w:noProof/>
                 <w:webHidden/>
               </w:rPr>
-              <w:instrText xml:space="preserve"> PAGEREF _Toc432088545 \h </w:instrText>
+              <w:instrText xml:space="preserve"> PAGEREF _Toc432089292 \h </w:instrText>
             </w:r>
             <w:r>
               <w:rPr>
@@ -1010,7 +1617,7 @@
                 <w:noProof/>
                 <w:webHidden/>
               </w:rPr>
-              <w:t>14</w:t>
+              <w:t>16</w:t>
             </w:r>
             <w:r>
               <w:rPr>
@@ -1032,7 +1639,7 @@
               <w:noProof/>
             </w:rPr>
           </w:pPr>
-          <w:hyperlink w:anchor="_Toc432088546" w:history="1">
+          <w:hyperlink w:anchor="_Toc432089293" w:history="1">
             <w:r>
               <w:rPr>
                 <w:rStyle w:val="Hyperlink"/>
@@ -1059,7 +1666,7 @@
                 <w:noProof/>
                 <w:webHidden/>
               </w:rPr>
-              <w:instrText xml:space="preserve"> PAGEREF _Toc432088546 \h </w:instrText>
+              <w:instrText xml:space="preserve"> PAGEREF _Toc432089293 \h </w:instrText>
             </w:r>
             <w:r>
               <w:rPr>
@@ -1079,7 +1686,7 @@
                 <w:noProof/>
                 <w:webHidden/>
               </w:rPr>
-              <w:t>14</w:t>
+              <w:t>16</w:t>
             </w:r>
             <w:r>
               <w:rPr>
@@ -1101,13 +1708,27 @@
               <w:noProof/>
             </w:rPr>
           </w:pPr>
-          <w:hyperlink w:anchor="_Toc432088547" w:history="1">
+          <w:hyperlink w:anchor="_Toc432089294" w:history="1">
             <w:r>
               <w:rPr>
                 <w:rStyle w:val="Hyperlink"/>
                 <w:noProof/>
               </w:rPr>
-              <w:t>Instructor Notes</w:t>
+              <w:t>Instru</w:t>
+            </w:r>
+            <w:r>
+              <w:rPr>
+                <w:rStyle w:val="Hyperlink"/>
+                <w:noProof/>
+              </w:rPr>
+              <w:t>c</w:t>
+            </w:r>
+            <w:r>
+              <w:rPr>
+                <w:rStyle w:val="Hyperlink"/>
+                <w:noProof/>
+              </w:rPr>
+              <w:t>tor Notes</w:t>
             </w:r>
             <w:r>
               <w:rPr>
@@ -1128,7 +1749,7 @@
                 <w:noProof/>
                 <w:webHidden/>
               </w:rPr>
-              <w:instrText xml:space="preserve"> PAGEREF _Toc432088547 \h </w:instrText>
+              <w:instrText xml:space="preserve"> PAGEREF _Toc432089294 \h </w:instrText>
             </w:r>
             <w:r>
               <w:rPr>
@@ -1148,7 +1769,7 @@
                 <w:noProof/>
                 <w:webHidden/>
               </w:rPr>
-              <w:t>15</w:t>
+              <w:t>17</w:t>
             </w:r>
             <w:r>
               <w:rPr>
@@ -1170,7 +1791,7 @@
               <w:noProof/>
             </w:rPr>
           </w:pPr>
-          <w:hyperlink w:anchor="_Toc432088548" w:history="1">
+          <w:hyperlink w:anchor="_Toc432089295" w:history="1">
             <w:r>
               <w:rPr>
                 <w:rStyle w:val="Hyperlink"/>
@@ -1197,7 +1818,7 @@
                 <w:noProof/>
                 <w:webHidden/>
               </w:rPr>
-              <w:instrText xml:space="preserve"> PAGEREF _Toc432088548 \h </w:instrText>
+              <w:instrText xml:space="preserve"> PAGEREF _Toc432089295 \h </w:instrText>
             </w:r>
             <w:r>
               <w:rPr>
@@ -1217,7 +1838,7 @@
                 <w:noProof/>
                 <w:webHidden/>
               </w:rPr>
-              <w:t>19</w:t>
+              <w:t>21</w:t>
             </w:r>
             <w:r>
               <w:rPr>
@@ -1239,7 +1860,7 @@
               <w:noProof/>
             </w:rPr>
           </w:pPr>
-          <w:hyperlink w:anchor="_Toc432088549" w:history="1">
+          <w:hyperlink w:anchor="_Toc432089296" w:history="1">
             <w:r>
               <w:rPr>
                 <w:rStyle w:val="Hyperlink"/>
@@ -1266,7 +1887,7 @@
                 <w:noProof/>
                 <w:webHidden/>
               </w:rPr>
-              <w:instrText xml:space="preserve"> PAGEREF _Toc432088549 \h </w:instrText>
+              <w:instrText xml:space="preserve"> PAGEREF _Toc432089296 \h </w:instrText>
             </w:r>
             <w:r>
               <w:rPr>
@@ -1286,7 +1907,7 @@
                 <w:noProof/>
                 <w:webHidden/>
               </w:rPr>
-              <w:t>19</w:t>
+              <w:t>21</w:t>
             </w:r>
             <w:r>
               <w:rPr>
@@ -1308,7 +1929,7 @@
               <w:noProof/>
             </w:rPr>
           </w:pPr>
-          <w:hyperlink w:anchor="_Toc432088550" w:history="1">
+          <w:hyperlink w:anchor="_Toc432089297" w:history="1">
             <w:r>
               <w:rPr>
                 <w:rStyle w:val="Hyperlink"/>
@@ -1335,7 +1956,7 @@
                 <w:noProof/>
                 <w:webHidden/>
               </w:rPr>
-              <w:instrText xml:space="preserve"> PAGEREF _Toc432088550 \h </w:instrText>
+              <w:instrText xml:space="preserve"> PAGEREF _Toc432089297 \h </w:instrText>
             </w:r>
             <w:r>
               <w:rPr>
@@ -1355,7 +1976,7 @@
                 <w:noProof/>
                 <w:webHidden/>
               </w:rPr>
-              <w:t>19</w:t>
+              <w:t>21</w:t>
             </w:r>
             <w:r>
               <w:rPr>
@@ -1377,7 +1998,7 @@
               <w:noProof/>
             </w:rPr>
           </w:pPr>
-          <w:hyperlink w:anchor="_Toc432088551" w:history="1">
+          <w:hyperlink w:anchor="_Toc432089298" w:history="1">
             <w:r>
               <w:rPr>
                 <w:rStyle w:val="Hyperlink"/>
@@ -1404,7 +2025,7 @@
                 <w:noProof/>
                 <w:webHidden/>
               </w:rPr>
-              <w:instrText xml:space="preserve"> PAGEREF _Toc432088551 \h </w:instrText>
+              <w:instrText xml:space="preserve"> PAGEREF _Toc432089298 \h </w:instrText>
             </w:r>
             <w:r>
               <w:rPr>
@@ -1424,7 +2045,7 @@
                 <w:noProof/>
                 <w:webHidden/>
               </w:rPr>
-              <w:t>19</w:t>
+              <w:t>21</w:t>
             </w:r>
             <w:r>
               <w:rPr>
@@ -1446,7 +2067,7 @@
               <w:noProof/>
             </w:rPr>
           </w:pPr>
-          <w:hyperlink w:anchor="_Toc432088552" w:history="1">
+          <w:hyperlink w:anchor="_Toc432089299" w:history="1">
             <w:r>
               <w:rPr>
                 <w:rStyle w:val="Hyperlink"/>
@@ -1473,7 +2094,7 @@
                 <w:noProof/>
                 <w:webHidden/>
               </w:rPr>
-              <w:instrText xml:space="preserve"> PAGEREF _Toc432088552 \h </w:instrText>
+              <w:instrText xml:space="preserve"> PAGEREF _Toc432089299 \h </w:instrText>
             </w:r>
             <w:r>
               <w:rPr>
@@ -1493,7 +2114,7 @@
                 <w:noProof/>
                 <w:webHidden/>
               </w:rPr>
-              <w:t>19</w:t>
+              <w:t>21</w:t>
             </w:r>
             <w:r>
               <w:rPr>
@@ -1515,7 +2136,7 @@
               <w:noProof/>
             </w:rPr>
           </w:pPr>
-          <w:hyperlink w:anchor="_Toc432088553" w:history="1">
+          <w:hyperlink w:anchor="_Toc432089300" w:history="1">
             <w:r>
               <w:rPr>
                 <w:rStyle w:val="Hyperlink"/>
@@ -1542,7 +2163,7 @@
                 <w:noProof/>
                 <w:webHidden/>
               </w:rPr>
-              <w:instrText xml:space="preserve"> PAGEREF _Toc432088553 \h </w:instrText>
+              <w:instrText xml:space="preserve"> PAGEREF _Toc432089300 \h </w:instrText>
             </w:r>
             <w:r>
               <w:rPr>
@@ -1562,7 +2183,7 @@
                 <w:noProof/>
                 <w:webHidden/>
               </w:rPr>
-              <w:t>19</w:t>
+              <w:t>21</w:t>
             </w:r>
             <w:r>
               <w:rPr>
@@ -1584,7 +2205,7 @@
               <w:noProof/>
             </w:rPr>
           </w:pPr>
-          <w:hyperlink w:anchor="_Toc432088554" w:history="1">
+          <w:hyperlink w:anchor="_Toc432089301" w:history="1">
             <w:r>
               <w:rPr>
                 <w:rStyle w:val="Hyperlink"/>
@@ -1611,7 +2232,7 @@
                 <w:noProof/>
                 <w:webHidden/>
               </w:rPr>
-              <w:instrText xml:space="preserve"> PAGEREF _Toc432088554 \h </w:instrText>
+              <w:instrText xml:space="preserve"> PAGEREF _Toc432089301 \h </w:instrText>
             </w:r>
             <w:r>
               <w:rPr>
@@ -1631,7 +2252,7 @@
                 <w:noProof/>
                 <w:webHidden/>
               </w:rPr>
-              <w:t>20</w:t>
+              <w:t>22</w:t>
             </w:r>
             <w:r>
               <w:rPr>
@@ -1653,7 +2274,7 @@
               <w:noProof/>
             </w:rPr>
           </w:pPr>
-          <w:hyperlink w:anchor="_Toc432088555" w:history="1">
+          <w:hyperlink w:anchor="_Toc432089302" w:history="1">
             <w:r>
               <w:rPr>
                 <w:rStyle w:val="Hyperlink"/>
@@ -1680,7 +2301,7 @@
                 <w:noProof/>
                 <w:webHidden/>
               </w:rPr>
-              <w:instrText xml:space="preserve"> PAGEREF _Toc432088555 \h </w:instrText>
+              <w:instrText xml:space="preserve"> PAGEREF _Toc432089302 \h </w:instrText>
             </w:r>
             <w:r>
               <w:rPr>
@@ -1700,7 +2321,7 @@
                 <w:noProof/>
                 <w:webHidden/>
               </w:rPr>
-              <w:t>20</w:t>
+              <w:t>22</w:t>
             </w:r>
             <w:r>
               <w:rPr>
@@ -1722,13 +2343,13 @@
               <w:noProof/>
             </w:rPr>
           </w:pPr>
-          <w:hyperlink w:anchor="_Toc432088556" w:history="1">
+          <w:hyperlink w:anchor="_Toc432089303" w:history="1">
             <w:r>
               <w:rPr>
                 <w:rStyle w:val="Hyperlink"/>
                 <w:noProof/>
               </w:rPr>
-              <w:t>Git Hooks</w:t>
+              <w:t>Fonts</w:t>
             </w:r>
             <w:r>
               <w:rPr>
@@ -1749,7 +2370,7 @@
                 <w:noProof/>
                 <w:webHidden/>
               </w:rPr>
-              <w:instrText xml:space="preserve"> PAGEREF _Toc432088556 \h </w:instrText>
+              <w:instrText xml:space="preserve"> PAGEREF _Toc432089303 \h </w:instrText>
             </w:r>
             <w:r>
               <w:rPr>
@@ -1769,145 +2390,7 @@
                 <w:noProof/>
                 <w:webHidden/>
               </w:rPr>
-              <w:t>20</w:t>
-            </w:r>
-            <w:r>
-              <w:rPr>
-                <w:noProof/>
-                <w:webHidden/>
-              </w:rPr>
-              <w:fldChar w:fldCharType="end"/>
-            </w:r>
-          </w:hyperlink>
-        </w:p>
-        <w:p>
-          <w:pPr>
-            <w:pStyle w:val="TOC3"/>
-            <w:tabs>
-              <w:tab w:val="right" w:leader="dot" w:pos="9350"/>
-            </w:tabs>
-            <w:rPr>
-              <w:rFonts w:eastAsiaTheme="minorEastAsia"/>
-              <w:noProof/>
-            </w:rPr>
-          </w:pPr>
-          <w:hyperlink w:anchor="_Toc432088557" w:history="1">
-            <w:r>
-              <w:rPr>
-                <w:rStyle w:val="Hyperlink"/>
-                <w:noProof/>
-              </w:rPr>
-              <w:t>Testing environment variables that Git passes to hooks</w:t>
-            </w:r>
-            <w:r>
-              <w:rPr>
-                <w:noProof/>
-                <w:webHidden/>
-              </w:rPr>
-              <w:tab/>
-            </w:r>
-            <w:r>
-              <w:rPr>
-                <w:noProof/>
-                <w:webHidden/>
-              </w:rPr>
-              <w:fldChar w:fldCharType="begin"/>
-            </w:r>
-            <w:r>
-              <w:rPr>
-                <w:noProof/>
-                <w:webHidden/>
-              </w:rPr>
-              <w:instrText xml:space="preserve"> PAGEREF _Toc432088557 \h </w:instrText>
-            </w:r>
-            <w:r>
-              <w:rPr>
-                <w:noProof/>
-                <w:webHidden/>
-              </w:rPr>
-            </w:r>
-            <w:r>
-              <w:rPr>
-                <w:noProof/>
-                <w:webHidden/>
-              </w:rPr>
-              <w:fldChar w:fldCharType="separate"/>
-            </w:r>
-            <w:r>
-              <w:rPr>
-                <w:noProof/>
-                <w:webHidden/>
-              </w:rPr>
-              <w:t>20</w:t>
-            </w:r>
-            <w:r>
-              <w:rPr>
-                <w:noProof/>
-                <w:webHidden/>
-              </w:rPr>
-              <w:fldChar w:fldCharType="end"/>
-            </w:r>
-          </w:hyperlink>
-        </w:p>
-        <w:p>
-          <w:pPr>
-            <w:pStyle w:val="TOC2"/>
-            <w:tabs>
-              <w:tab w:val="right" w:leader="dot" w:pos="9350"/>
-            </w:tabs>
-            <w:rPr>
-              <w:rFonts w:eastAsiaTheme="minorEastAsia"/>
-              <w:noProof/>
-            </w:rPr>
-          </w:pPr>
-          <w:hyperlink w:anchor="_Toc432088558" w:history="1">
-            <w:r>
-              <w:rPr>
-                <w:rStyle w:val="Hyperlink"/>
-                <w:noProof/>
-              </w:rPr>
-              <w:t>Fonts</w:t>
-            </w:r>
-            <w:r>
-              <w:rPr>
-                <w:noProof/>
-                <w:webHidden/>
-              </w:rPr>
-              <w:tab/>
-            </w:r>
-            <w:r>
-              <w:rPr>
-                <w:noProof/>
-                <w:webHidden/>
-              </w:rPr>
-              <w:fldChar w:fldCharType="begin"/>
-            </w:r>
-            <w:r>
-              <w:rPr>
-                <w:noProof/>
-                <w:webHidden/>
-              </w:rPr>
-              <w:instrText xml:space="preserve"> PAGEREF _Toc432088558 \h </w:instrText>
-            </w:r>
-            <w:r>
-              <w:rPr>
-                <w:noProof/>
-                <w:webHidden/>
-              </w:rPr>
-            </w:r>
-            <w:r>
-              <w:rPr>
-                <w:noProof/>
-                <w:webHidden/>
-              </w:rPr>
-              <w:fldChar w:fldCharType="separate"/>
-            </w:r>
-            <w:r>
-              <w:rPr>
-                <w:noProof/>
-                <w:webHidden/>
-              </w:rPr>
-              <w:t>22</w:t>
+              <w:t>24</w:t>
             </w:r>
             <w:r>
               <w:rPr>
@@ -1955,7 +2438,7 @@
           <w:szCs w:val="28"/>
         </w:rPr>
       </w:pPr>
-      <w:bookmarkStart w:id="0" w:name="_Toc432088532"/>
+      <w:bookmarkStart w:id="0" w:name="_Toc432089270"/>
       <w:r>
         <w:rPr>
           <w:sz w:val="28"/>
@@ -1975,7 +2458,7 @@
           <w:szCs w:val="28"/>
         </w:rPr>
       </w:pPr>
-      <w:bookmarkStart w:id="1" w:name="_Toc432088533"/>
+      <w:bookmarkStart w:id="1" w:name="_Toc432089271"/>
       <w:r>
         <w:rPr>
           <w:sz w:val="28"/>
@@ -2002,7 +2485,7 @@
         <w:tab/>
       </w:r>
       <w:hyperlink r:id="rId6" w:history="1">
-        <w:bookmarkStart w:id="2" w:name="_Toc432088534"/>
+        <w:bookmarkStart w:id="2" w:name="_Toc432089272"/>
         <w:r>
           <w:rPr>
             <w:rStyle w:val="Hyperlink"/>
@@ -2208,7 +2691,7 @@
           <w:szCs w:val="28"/>
         </w:rPr>
       </w:pPr>
-      <w:bookmarkStart w:id="3" w:name="_Toc432088535"/>
+      <w:bookmarkStart w:id="3" w:name="_Toc432089273"/>
       <w:r>
         <w:rPr>
           <w:sz w:val="28"/>
@@ -2223,7 +2706,7 @@
         <w:pStyle w:val="Heading3"/>
         <w:ind w:left="720" w:firstLine="720"/>
       </w:pPr>
-      <w:bookmarkStart w:id="4" w:name="_Toc432088536"/>
+      <w:bookmarkStart w:id="4" w:name="_Toc432089274"/>
       <w:r>
         <w:t>What to prefix:</w:t>
       </w:r>
@@ -2258,7 +2741,7 @@
         <w:pStyle w:val="Heading3"/>
         <w:ind w:left="720" w:firstLine="720"/>
       </w:pPr>
-      <w:bookmarkStart w:id="5" w:name="_Toc432088537"/>
+      <w:bookmarkStart w:id="5" w:name="_Toc432089275"/>
       <w:proofErr w:type="spellStart"/>
       <w:r>
         <w:t>Postcss</w:t>
@@ -2368,7 +2851,7 @@
           <w:szCs w:val="28"/>
         </w:rPr>
       </w:pPr>
-      <w:bookmarkStart w:id="6" w:name="_Toc432088538"/>
+      <w:bookmarkStart w:id="6" w:name="_Toc432089276"/>
       <w:r>
         <w:rPr>
           <w:sz w:val="28"/>
@@ -2388,9 +2871,11 @@
         <w:pStyle w:val="Heading3"/>
         <w:ind w:left="720"/>
       </w:pPr>
+      <w:bookmarkStart w:id="7" w:name="_Toc432089277"/>
       <w:r>
         <w:t>For FEWD_P1</w:t>
       </w:r>
+      <w:bookmarkEnd w:id="7"/>
     </w:p>
     <w:p>
       <w:pPr>
@@ -2410,9 +2895,11 @@
         <w:pStyle w:val="Heading3"/>
         <w:ind w:left="720"/>
       </w:pPr>
+      <w:bookmarkStart w:id="8" w:name="_Toc432089278"/>
       <w:r>
         <w:t>General info</w:t>
       </w:r>
+      <w:bookmarkEnd w:id="8"/>
     </w:p>
     <w:p>
       <w:pPr>
@@ -2432,11 +2919,13 @@
     </w:p>
     <w:p>
       <w:pPr>
-        <w:ind w:left="720"/>
-      </w:pPr>
+        <w:pStyle w:val="Heading3"/>
+      </w:pPr>
+      <w:bookmarkStart w:id="9" w:name="_Toc432089279"/>
       <w:r>
         <w:t>Core fonts for the web</w:t>
       </w:r>
+      <w:bookmarkEnd w:id="9"/>
     </w:p>
     <w:p>
       <w:pPr>
@@ -2456,11 +2945,13 @@
     </w:p>
     <w:p>
       <w:pPr>
-        <w:ind w:left="720"/>
-      </w:pPr>
+        <w:pStyle w:val="Heading3"/>
+      </w:pPr>
+      <w:bookmarkStart w:id="10" w:name="_Toc432089280"/>
       <w:r>
         <w:t>Compatible Typography</w:t>
       </w:r>
+      <w:bookmarkEnd w:id="10"/>
     </w:p>
     <w:p>
       <w:pPr>
@@ -2480,12 +2971,14 @@
     </w:p>
     <w:p>
       <w:pPr>
-        <w:ind w:left="720"/>
-      </w:pPr>
+        <w:pStyle w:val="Heading3"/>
+      </w:pPr>
+      <w:bookmarkStart w:id="11" w:name="_Toc432089281"/>
       <w:r>
         <w:lastRenderedPageBreak/>
         <w:t>CSS Web Safe Font Combinations</w:t>
       </w:r>
+      <w:bookmarkEnd w:id="11"/>
     </w:p>
     <w:p>
       <w:pPr>
@@ -2505,11 +2998,13 @@
     </w:p>
     <w:p>
       <w:pPr>
-        <w:ind w:left="720"/>
-      </w:pPr>
+        <w:pStyle w:val="Heading3"/>
+      </w:pPr>
+      <w:bookmarkStart w:id="12" w:name="_Toc432089282"/>
       <w:r>
         <w:t>The @Font-Face rule and useful web font tricks</w:t>
       </w:r>
+      <w:bookmarkEnd w:id="12"/>
     </w:p>
     <w:p>
       <w:pPr>
@@ -2529,11 +3024,13 @@
     </w:p>
     <w:p>
       <w:pPr>
-        <w:ind w:left="720"/>
-      </w:pPr>
+        <w:pStyle w:val="Heading3"/>
+      </w:pPr>
+      <w:bookmarkStart w:id="13" w:name="_Toc432089283"/>
       <w:r>
         <w:t>How to use any font you like with CSS3</w:t>
       </w:r>
+      <w:bookmarkEnd w:id="13"/>
     </w:p>
     <w:p>
       <w:pPr>
@@ -2553,11 +3050,13 @@
     </w:p>
     <w:p>
       <w:pPr>
-        <w:ind w:left="720"/>
-      </w:pPr>
+        <w:pStyle w:val="Heading3"/>
+      </w:pPr>
+      <w:bookmarkStart w:id="14" w:name="_Toc432089284"/>
       <w:r>
         <w:t>Google fonts</w:t>
       </w:r>
+      <w:bookmarkEnd w:id="14"/>
     </w:p>
     <w:p>
       <w:pPr>
@@ -2579,8 +3078,6 @@
       <w:pPr>
         <w:ind w:left="720"/>
       </w:pPr>
-      <w:bookmarkStart w:id="7" w:name="_GoBack"/>
-      <w:bookmarkEnd w:id="7"/>
     </w:p>
     <w:p/>
     <w:p>
@@ -2645,7 +3142,7 @@
           <w:szCs w:val="28"/>
         </w:rPr>
       </w:pPr>
-      <w:bookmarkStart w:id="8" w:name="_Toc432088539"/>
+      <w:bookmarkStart w:id="15" w:name="_Toc432089285"/>
       <w:r>
         <w:rPr>
           <w:sz w:val="28"/>
@@ -2653,7 +3150,7 @@
         </w:rPr>
         <w:t>Git Setup</w:t>
       </w:r>
-      <w:bookmarkEnd w:id="8"/>
+      <w:bookmarkEnd w:id="15"/>
     </w:p>
     <w:p>
       <w:pPr>
@@ -2671,7 +3168,7 @@
           <w:szCs w:val="28"/>
         </w:rPr>
       </w:pPr>
-      <w:bookmarkStart w:id="9" w:name="_Toc432088540"/>
+      <w:bookmarkStart w:id="16" w:name="_Toc432089286"/>
       <w:r>
         <w:rPr>
           <w:sz w:val="28"/>
@@ -2695,7 +3192,7 @@
         </w:rPr>
         <w:t>:</w:t>
       </w:r>
-      <w:bookmarkEnd w:id="9"/>
+      <w:bookmarkEnd w:id="16"/>
     </w:p>
     <w:p>
       <w:pPr>
@@ -7684,7 +8181,7 @@
           <w:szCs w:val="28"/>
         </w:rPr>
       </w:pPr>
-      <w:bookmarkStart w:id="10" w:name="_Toc432088541"/>
+      <w:bookmarkStart w:id="17" w:name="_Toc432089287"/>
       <w:r>
         <w:rPr>
           <w:sz w:val="28"/>
@@ -7693,7 +8190,7 @@
         <w:lastRenderedPageBreak/>
         <w:t>Git Common tasks</w:t>
       </w:r>
-      <w:bookmarkEnd w:id="10"/>
+      <w:bookmarkEnd w:id="17"/>
     </w:p>
     <w:p>
       <w:pPr>
@@ -8275,23 +8772,23 @@
       <w:pPr>
         <w:pStyle w:val="Heading2"/>
       </w:pPr>
-      <w:bookmarkStart w:id="11" w:name="_Toc432088542"/>
+      <w:bookmarkStart w:id="18" w:name="_Toc432089288"/>
       <w:r>
         <w:lastRenderedPageBreak/>
         <w:t>Git Auto Commit</w:t>
       </w:r>
-      <w:bookmarkEnd w:id="11"/>
+      <w:bookmarkEnd w:id="18"/>
     </w:p>
     <w:p/>
     <w:p>
       <w:pPr>
         <w:pStyle w:val="Heading3"/>
       </w:pPr>
-      <w:bookmarkStart w:id="12" w:name="_Toc432088543"/>
+      <w:bookmarkStart w:id="19" w:name="_Toc432089289"/>
       <w:r>
         <w:t>Using MS tasks:</w:t>
       </w:r>
-      <w:bookmarkEnd w:id="12"/>
+      <w:bookmarkEnd w:id="19"/>
     </w:p>
     <w:p/>
     <w:p>
@@ -8674,7 +9171,7 @@
           <w:szCs w:val="28"/>
         </w:rPr>
       </w:pPr>
-      <w:bookmarkStart w:id="13" w:name="_Toc432088544"/>
+      <w:bookmarkStart w:id="20" w:name="_Toc432089290"/>
       <w:r>
         <w:rPr>
           <w:sz w:val="28"/>
@@ -8683,16 +9180,37 @@
         <w:lastRenderedPageBreak/>
         <w:t>Git Hooks</w:t>
       </w:r>
-      <w:bookmarkEnd w:id="13"/>
+      <w:bookmarkEnd w:id="20"/>
     </w:p>
     <w:p>
       <w:pPr>
         <w:spacing w:after="0" w:line="240" w:lineRule="auto"/>
-        <w:rPr>
-          <w:sz w:val="28"/>
-          <w:szCs w:val="28"/>
-        </w:rPr>
-      </w:pPr>
+      </w:pPr>
+    </w:p>
+    <w:p>
+      <w:pPr>
+        <w:pStyle w:val="Heading3"/>
+        <w:spacing w:before="0" w:line="240" w:lineRule="auto"/>
+        <w:ind w:left="720"/>
+      </w:pPr>
+      <w:bookmarkStart w:id="21" w:name="_Toc432089291"/>
+      <w:r>
+        <w:t>Testing environment variables that Git passes to hooks</w:t>
+      </w:r>
+      <w:bookmarkEnd w:id="21"/>
+    </w:p>
+    <w:p>
+      <w:pPr>
+        <w:ind w:left="720"/>
+      </w:pPr>
+      <w:hyperlink r:id="rId31" w:history="1">
+        <w:r>
+          <w:rPr>
+            <w:rStyle w:val="Hyperlink"/>
+          </w:rPr>
+          <w:t>https://www.digitalocean.com/community/tutorials/how-to-use-git-hooks-to-automate-development-and-deployment-tasks</w:t>
+        </w:r>
+      </w:hyperlink>
     </w:p>
     <w:p>
       <w:pPr>
@@ -8702,6 +9220,15 @@
           <w:szCs w:val="28"/>
         </w:rPr>
       </w:pPr>
+    </w:p>
+    <w:p>
+      <w:pPr>
+        <w:spacing w:after="0" w:line="240" w:lineRule="auto"/>
+        <w:rPr>
+          <w:sz w:val="28"/>
+          <w:szCs w:val="28"/>
+        </w:rPr>
+      </w:pPr>
       <w:r>
         <w:rPr>
           <w:sz w:val="28"/>
@@ -8733,7 +9260,7 @@
           <w:szCs w:val="28"/>
         </w:rPr>
       </w:pPr>
-      <w:bookmarkStart w:id="14" w:name="_Toc432088545"/>
+      <w:bookmarkStart w:id="22" w:name="_Toc432089292"/>
       <w:r>
         <w:rPr>
           <w:sz w:val="28"/>
@@ -8742,7 +9269,7 @@
         <w:lastRenderedPageBreak/>
         <w:t>Development Environment</w:t>
       </w:r>
-      <w:bookmarkEnd w:id="14"/>
+      <w:bookmarkEnd w:id="22"/>
     </w:p>
     <w:p>
       <w:pPr>
@@ -8760,7 +9287,7 @@
           <w:szCs w:val="28"/>
         </w:rPr>
       </w:pPr>
-      <w:bookmarkStart w:id="15" w:name="_Toc432088546"/>
+      <w:bookmarkStart w:id="23" w:name="_Toc432089293"/>
       <w:r>
         <w:rPr>
           <w:sz w:val="28"/>
@@ -8768,7 +9295,7 @@
         </w:rPr>
         <w:t>File and update structure</w:t>
       </w:r>
-      <w:bookmarkEnd w:id="15"/>
+      <w:bookmarkEnd w:id="23"/>
     </w:p>
     <w:p>
       <w:r>
@@ -8848,7 +9375,7 @@
                                           </pic:cNvPicPr>
                                         </pic:nvPicPr>
                                         <pic:blipFill>
-                                          <a:blip r:embed="rId31">
+                                          <a:blip r:embed="rId32">
                                             <a:extLst>
                                               <a:ext uri="{28A0092B-C50C-407E-A947-70E740481C1C}">
                                                 <a14:useLocalDpi xmlns:a14="http://schemas.microsoft.com/office/drawing/2010/main" val="0"/>
@@ -8953,7 +9480,7 @@
                                     </pic:cNvPicPr>
                                   </pic:nvPicPr>
                                   <pic:blipFill>
-                                    <a:blip r:embed="rId31">
+                                    <a:blip r:embed="rId32">
                                       <a:extLst>
                                         <a:ext uri="{28A0092B-C50C-407E-A947-70E740481C1C}">
                                           <a14:useLocalDpi xmlns:a14="http://schemas.microsoft.com/office/drawing/2010/main" val="0"/>
@@ -9406,7 +9933,7 @@
                                           </pic:cNvPicPr>
                                         </pic:nvPicPr>
                                         <pic:blipFill>
-                                          <a:blip r:embed="rId31">
+                                          <a:blip r:embed="rId32">
                                             <a:extLst>
                                               <a:ext uri="{28A0092B-C50C-407E-A947-70E740481C1C}">
                                                 <a14:useLocalDpi xmlns:a14="http://schemas.microsoft.com/office/drawing/2010/main" val="0"/>
@@ -9490,7 +10017,7 @@
                                     </pic:cNvPicPr>
                                   </pic:nvPicPr>
                                   <pic:blipFill>
-                                    <a:blip r:embed="rId31">
+                                    <a:blip r:embed="rId32">
                                       <a:extLst>
                                         <a:ext uri="{28A0092B-C50C-407E-A947-70E740481C1C}">
                                           <a14:useLocalDpi xmlns:a14="http://schemas.microsoft.com/office/drawing/2010/main" val="0"/>
@@ -10129,7 +10656,7 @@
                               </w:rPr>
                               <w:t xml:space="preserve"> </w:t>
                             </w:r>
-                            <w:hyperlink r:id="rId32" w:history="1">
+                            <w:hyperlink r:id="rId33" w:history="1">
                               <w:r>
                                 <w:rPr>
                                   <w:rStyle w:val="Hyperlink"/>
@@ -10192,7 +10719,7 @@
                         </w:rPr>
                         <w:t xml:space="preserve"> </w:t>
                       </w:r>
-                      <w:hyperlink r:id="rId33" w:history="1">
+                      <w:hyperlink r:id="rId34" w:history="1">
                         <w:r>
                           <w:rPr>
                             <w:rStyle w:val="Hyperlink"/>
@@ -11002,20 +11529,21 @@
       <w:pPr>
         <w:pStyle w:val="Heading2"/>
       </w:pPr>
-      <w:bookmarkStart w:id="16" w:name="_Toc432088547"/>
+      <w:bookmarkStart w:id="24" w:name="_Toc432089294"/>
       <w:r>
         <w:t>Instructor Notes</w:t>
       </w:r>
-      <w:bookmarkEnd w:id="16"/>
+      <w:bookmarkEnd w:id="24"/>
     </w:p>
     <w:p>
       <w:pPr>
         <w:pStyle w:val="NormalWeb"/>
+        <w:ind w:left="720"/>
       </w:pPr>
       <w:r>
         <w:t xml:space="preserve">Very nice </w:t>
       </w:r>
-      <w:hyperlink r:id="rId34" w:tgtFrame="_blank" w:history="1">
+      <w:hyperlink r:id="rId35" w:tgtFrame="_blank" w:history="1">
         <w:r>
           <w:rPr>
             <w:rStyle w:val="Hyperlink"/>
@@ -11030,8 +11558,9 @@
     <w:p>
       <w:pPr>
         <w:pStyle w:val="NormalWeb"/>
-      </w:pPr>
-      <w:hyperlink r:id="rId35" w:tgtFrame="_blank" w:history="1">
+        <w:ind w:left="720"/>
+      </w:pPr>
+      <w:hyperlink r:id="rId36" w:tgtFrame="_blank" w:history="1">
         <w:r>
           <w:rPr>
             <w:rStyle w:val="Hyperlink"/>
@@ -11043,6 +11572,7 @@
     <w:p>
       <w:pPr>
         <w:pStyle w:val="NormalWeb"/>
+        <w:ind w:left="720"/>
       </w:pPr>
       <w:r>
         <w:t xml:space="preserve">Browsers use default stylesheets to determine how to display HTML elements. You can view the default style rules for </w:t>
@@ -11063,9 +11593,14 @@
           <w:ilvl w:val="0"/>
           <w:numId w:val="6"/>
         </w:numPr>
+        <w:tabs>
+          <w:tab w:val="clear" w:pos="720"/>
+          <w:tab w:val="num" w:pos="1440"/>
+        </w:tabs>
         <w:spacing w:before="100" w:beforeAutospacing="1" w:after="100" w:afterAutospacing="1" w:line="240" w:lineRule="auto"/>
-      </w:pPr>
-      <w:hyperlink r:id="rId36" w:tgtFrame="_blank" w:history="1">
+        <w:ind w:left="1440"/>
+      </w:pPr>
+      <w:hyperlink r:id="rId37" w:tgtFrame="_blank" w:history="1">
         <w:proofErr w:type="spellStart"/>
         <w:r>
           <w:rPr>
@@ -11088,9 +11623,14 @@
           <w:ilvl w:val="0"/>
           <w:numId w:val="6"/>
         </w:numPr>
+        <w:tabs>
+          <w:tab w:val="clear" w:pos="720"/>
+          <w:tab w:val="num" w:pos="1440"/>
+        </w:tabs>
         <w:spacing w:before="100" w:beforeAutospacing="1" w:after="100" w:afterAutospacing="1" w:line="240" w:lineRule="auto"/>
-      </w:pPr>
-      <w:hyperlink r:id="rId37" w:tgtFrame="_blank" w:history="1">
+        <w:ind w:left="1440"/>
+      </w:pPr>
+      <w:hyperlink r:id="rId38" w:tgtFrame="_blank" w:history="1">
         <w:r>
           <w:rPr>
             <w:rStyle w:val="Hyperlink"/>
@@ -11105,9 +11645,14 @@
           <w:ilvl w:val="0"/>
           <w:numId w:val="6"/>
         </w:numPr>
+        <w:tabs>
+          <w:tab w:val="clear" w:pos="720"/>
+          <w:tab w:val="num" w:pos="1440"/>
+        </w:tabs>
         <w:spacing w:before="100" w:beforeAutospacing="1" w:after="100" w:afterAutospacing="1" w:line="240" w:lineRule="auto"/>
-      </w:pPr>
-      <w:hyperlink r:id="rId38" w:tgtFrame="_blank" w:history="1">
+        <w:ind w:left="1440"/>
+      </w:pPr>
+      <w:hyperlink r:id="rId39" w:tgtFrame="_blank" w:history="1">
         <w:r>
           <w:rPr>
             <w:rStyle w:val="Hyperlink"/>
@@ -11118,6 +11663,161 @@
     </w:p>
     <w:p>
       <w:pPr>
+        <w:pStyle w:val="Heading1"/>
+        <w:rPr>
+          <w:sz w:val="28"/>
+          <w:szCs w:val="28"/>
+        </w:rPr>
+      </w:pPr>
+      <w:r>
+        <w:rPr>
+          <w:sz w:val="28"/>
+          <w:szCs w:val="28"/>
+        </w:rPr>
+        <w:t>Experimental Work</w:t>
+      </w:r>
+    </w:p>
+    <w:p>
+      <w:pPr>
+        <w:pStyle w:val="Heading2"/>
+        <w:rPr>
+          <w:sz w:val="28"/>
+          <w:szCs w:val="28"/>
+        </w:rPr>
+      </w:pPr>
+      <w:r>
+        <w:rPr>
+          <w:sz w:val="28"/>
+          <w:szCs w:val="28"/>
+        </w:rPr>
+        <w:tab/>
+        <w:t>CSS variables</w:t>
+      </w:r>
+    </w:p>
+    <w:p>
+      <w:pPr>
+        <w:pStyle w:val="Heading3"/>
+        <w:ind w:left="1440"/>
+      </w:pPr>
+      <w:r>
+        <w:t>Why you need to use CSS variables</w:t>
+      </w:r>
+    </w:p>
+    <w:p>
+      <w:pPr>
+        <w:ind w:left="2160"/>
+      </w:pPr>
+      <w:hyperlink r:id="rId40" w:history="1">
+        <w:r>
+          <w:rPr>
+            <w:rStyle w:val="Hyperlink"/>
+          </w:rPr>
+          <w:t>http://www.creativebloq.com/netmag/why-you-need-use-css-variables-91412904</w:t>
+        </w:r>
+      </w:hyperlink>
+    </w:p>
+    <w:p>
+      <w:pPr>
+        <w:pStyle w:val="Heading3"/>
+        <w:ind w:left="1440"/>
+      </w:pPr>
+      <w:r>
+        <w:t>CSS custom properties for cascading variables</w:t>
+      </w:r>
+    </w:p>
+    <w:p>
+      <w:pPr>
+        <w:ind w:left="2160"/>
+      </w:pPr>
+      <w:hyperlink r:id="rId41" w:history="1">
+        <w:r>
+          <w:rPr>
+            <w:rStyle w:val="Hyperlink"/>
+          </w:rPr>
+          <w:t>https://drafts.csswg.org/css-variables/</w:t>
+        </w:r>
+      </w:hyperlink>
+    </w:p>
+    <w:p>
+      <w:pPr>
+        <w:pStyle w:val="Heading2"/>
+        <w:ind w:left="720"/>
+      </w:pPr>
+      <w:r>
+        <w:t xml:space="preserve">CSS </w:t>
+      </w:r>
+      <w:proofErr w:type="spellStart"/>
+      <w:proofErr w:type="gramStart"/>
+      <w:r>
+        <w:t>Calc</w:t>
+      </w:r>
+      <w:proofErr w:type="spellEnd"/>
+      <w:r>
+        <w:t>()</w:t>
+      </w:r>
+      <w:proofErr w:type="gramEnd"/>
+    </w:p>
+    <w:p>
+      <w:pPr>
+        <w:ind w:left="1440"/>
+      </w:pPr>
+      <w:hyperlink r:id="rId42" w:history="1">
+        <w:r>
+          <w:rPr>
+            <w:rStyle w:val="Hyperlink"/>
+          </w:rPr>
+          <w:t>http://www.w3.org/TR/css3-values/</w:t>
+        </w:r>
+      </w:hyperlink>
+    </w:p>
+    <w:p>
+      <w:pPr>
+        <w:pStyle w:val="Heading3"/>
+        <w:ind w:left="1440"/>
+      </w:pPr>
+      <w:bookmarkStart w:id="25" w:name="_GoBack"/>
+      <w:bookmarkEnd w:id="25"/>
+      <w:r>
+        <w:t xml:space="preserve">CSS3 Gems: the </w:t>
+      </w:r>
+      <w:proofErr w:type="spellStart"/>
+      <w:proofErr w:type="gramStart"/>
+      <w:r>
+        <w:t>calc</w:t>
+      </w:r>
+      <w:proofErr w:type="spellEnd"/>
+      <w:r>
+        <w:t>(</w:t>
+      </w:r>
+      <w:proofErr w:type="gramEnd"/>
+      <w:r>
+        <w:t>) function</w:t>
+      </w:r>
+    </w:p>
+    <w:p>
+      <w:pPr>
+        <w:ind w:left="1440"/>
+      </w:pPr>
+      <w:r>
+        <w:tab/>
+      </w:r>
+      <w:hyperlink r:id="rId43" w:history="1">
+        <w:r>
+          <w:rPr>
+            <w:rStyle w:val="Hyperlink"/>
+          </w:rPr>
+          <w:t>http://www.sitepoint.com/css3-calc-function/</w:t>
+        </w:r>
+      </w:hyperlink>
+    </w:p>
+    <w:p>
+      <w:pPr>
+        <w:ind w:left="2160"/>
+      </w:pPr>
+    </w:p>
+    <w:p/>
+    <w:p>
+      <w:pPr>
         <w:rPr>
           <w:sz w:val="28"/>
           <w:szCs w:val="28"/>
@@ -11133,6 +11833,7 @@
     </w:p>
     <w:p>
       <w:pPr>
+        <w:pStyle w:val="Heading1"/>
         <w:rPr>
           <w:sz w:val="28"/>
           <w:szCs w:val="28"/>
@@ -11149,6 +11850,8 @@
     </w:p>
     <w:p>
       <w:pPr>
+        <w:pStyle w:val="Heading2"/>
+        <w:ind w:left="1440"/>
         <w:rPr>
           <w:sz w:val="28"/>
           <w:szCs w:val="28"/>
@@ -11168,14 +11871,25 @@
         </w:rPr>
         <w:t xml:space="preserve"> </w:t>
       </w:r>
-      <w:proofErr w:type="gramStart"/>
-      <w:r>
-        <w:rPr>
-          <w:sz w:val="28"/>
-          <w:szCs w:val="28"/>
-        </w:rPr>
-        <w:t>(</w:t>
-      </w:r>
+      <w:hyperlink r:id="rId44" w:history="1">
+        <w:r>
+          <w:rPr>
+            <w:rStyle w:val="Hyperlink"/>
+            <w:sz w:val="28"/>
+            <w:szCs w:val="28"/>
+          </w:rPr>
+          <w:t>https://help.github.com/articles/generating-ssh-keys/</w:t>
+        </w:r>
+      </w:hyperlink>
+    </w:p>
+    <w:p>
+      <w:pPr>
+        <w:ind w:left="1440"/>
+        <w:rPr>
+          <w:sz w:val="28"/>
+          <w:szCs w:val="28"/>
+        </w:rPr>
+      </w:pPr>
       <w:r>
         <w:rPr>
           <w:sz w:val="28"/>
@@ -11183,48 +11897,7 @@
         </w:rPr>
         <w:t xml:space="preserve"> </w:t>
       </w:r>
-      <w:proofErr w:type="gramEnd"/>
-      <w:r>
-        <w:fldChar w:fldCharType="begin"/>
-      </w:r>
-      <w:r>
-        <w:instrText xml:space="preserve"> HYPERLINK "https://help.github.com/articles/generating-ssh-keys/" </w:instrText>
-      </w:r>
-      <w:r>
-        <w:fldChar w:fldCharType="separate"/>
-      </w:r>
-      <w:r>
-        <w:rPr>
-          <w:rStyle w:val="Hyperlink"/>
-          <w:sz w:val="28"/>
-          <w:szCs w:val="28"/>
-        </w:rPr>
-        <w:t>https://help.github.com/articles/generating-ssh-keys/</w:t>
-      </w:r>
-      <w:r>
-        <w:rPr>
-          <w:rStyle w:val="Hyperlink"/>
-          <w:sz w:val="28"/>
-          <w:szCs w:val="28"/>
-        </w:rPr>
-        <w:fldChar w:fldCharType="end"/>
-      </w:r>
-    </w:p>
-    <w:p>
-      <w:pPr>
-        <w:rPr>
-          <w:sz w:val="28"/>
-          <w:szCs w:val="28"/>
-        </w:rPr>
-      </w:pPr>
-      <w:r>
-        <w:rPr>
-          <w:sz w:val="28"/>
-          <w:szCs w:val="28"/>
-        </w:rPr>
-        <w:t xml:space="preserve"> </w:t>
-      </w:r>
-      <w:hyperlink r:id="rId39" w:anchor="18607931" w:history="1">
+      <w:hyperlink r:id="rId45" w:anchor="18607931" w:history="1">
         <w:r>
           <w:rPr>
             <w:rStyle w:val="Hyperlink"/>
@@ -11237,12 +11910,13 @@
     </w:p>
     <w:p>
       <w:pPr>
-        <w:rPr>
-          <w:sz w:val="28"/>
-          <w:szCs w:val="28"/>
-        </w:rPr>
-      </w:pPr>
-      <w:hyperlink r:id="rId40" w:history="1">
+        <w:ind w:left="1440"/>
+        <w:rPr>
+          <w:sz w:val="28"/>
+          <w:szCs w:val="28"/>
+        </w:rPr>
+      </w:pPr>
+      <w:hyperlink r:id="rId46" w:history="1">
         <w:r>
           <w:rPr>
             <w:rStyle w:val="Hyperlink"/>
@@ -11255,12 +11929,13 @@
     </w:p>
     <w:p>
       <w:pPr>
-        <w:rPr>
-          <w:sz w:val="28"/>
-          <w:szCs w:val="28"/>
-        </w:rPr>
-      </w:pPr>
-      <w:hyperlink r:id="rId41" w:history="1">
+        <w:ind w:left="1440"/>
+        <w:rPr>
+          <w:sz w:val="28"/>
+          <w:szCs w:val="28"/>
+        </w:rPr>
+      </w:pPr>
+      <w:hyperlink r:id="rId47" w:history="1">
         <w:r>
           <w:rPr>
             <w:rStyle w:val="Hyperlink"/>
@@ -11283,28 +11958,6 @@
           <w:sz w:val="28"/>
           <w:szCs w:val="28"/>
         </w:rPr>
-        <w:t>)</w:t>
-      </w:r>
-      <w:r>
-        <w:rPr>
-          <w:sz w:val="28"/>
-          <w:szCs w:val="28"/>
-        </w:rPr>
-        <w:t>.</w:t>
-      </w:r>
-    </w:p>
-    <w:p>
-      <w:pPr>
-        <w:rPr>
-          <w:sz w:val="28"/>
-          <w:szCs w:val="28"/>
-        </w:rPr>
-      </w:pPr>
-      <w:r>
-        <w:rPr>
-          <w:sz w:val="28"/>
-          <w:szCs w:val="28"/>
-        </w:rPr>
         <w:t>Installed Git in the folder I’m using for P0</w:t>
       </w:r>
       <w:r>
@@ -11541,43 +12194,36 @@
           <w:sz w:val="28"/>
           <w:szCs w:val="28"/>
         </w:rPr>
-        <w:t xml:space="preserve">  For P0, I’m going to start using a hybrid </w:t>
-      </w:r>
+        <w:t xml:space="preserve">  For P0, I’m going to start using a hybrid structure</w:t>
+      </w:r>
+      <w:r>
+        <w:rPr>
+          <w:sz w:val="28"/>
+          <w:szCs w:val="28"/>
+        </w:rPr>
+        <w:t xml:space="preserve"> based on the many suggestions that I found</w:t>
+      </w:r>
+      <w:r>
+        <w:rPr>
+          <w:sz w:val="28"/>
+          <w:szCs w:val="28"/>
+        </w:rPr>
+        <w:t xml:space="preserve"> to get in the habit of starting this way, even though I know that P0 doesn’t require it.</w:t>
+      </w:r>
+    </w:p>
+    <w:p>
+      <w:pPr>
+        <w:rPr>
+          <w:sz w:val="28"/>
+          <w:szCs w:val="28"/>
+        </w:rPr>
+      </w:pPr>
       <w:r>
         <w:rPr>
           <w:sz w:val="28"/>
           <w:szCs w:val="28"/>
         </w:rPr>
         <w:lastRenderedPageBreak/>
-        <w:t>structure</w:t>
-      </w:r>
-      <w:r>
-        <w:rPr>
-          <w:sz w:val="28"/>
-          <w:szCs w:val="28"/>
-        </w:rPr>
-        <w:t xml:space="preserve"> based on the many suggestions that I found</w:t>
-      </w:r>
-      <w:r>
-        <w:rPr>
-          <w:sz w:val="28"/>
-          <w:szCs w:val="28"/>
-        </w:rPr>
-        <w:t xml:space="preserve"> to get in the habit of starting this way, even though I know that P0 doesn’t require it.</w:t>
-      </w:r>
-    </w:p>
-    <w:p>
-      <w:pPr>
-        <w:rPr>
-          <w:sz w:val="28"/>
-          <w:szCs w:val="28"/>
-        </w:rPr>
-      </w:pPr>
-      <w:r>
-        <w:rPr>
-          <w:sz w:val="28"/>
-          <w:szCs w:val="28"/>
-        </w:rPr>
         <w:t>I’ve had some past experience with JavaScript, but it’s been a while so I reviewed articles on:</w:t>
       </w:r>
     </w:p>
@@ -11679,7 +12325,7 @@
         </w:rPr>
         <w:t xml:space="preserve">,  </w:t>
       </w:r>
-      <w:hyperlink r:id="rId42" w:history="1">
+      <w:hyperlink r:id="rId48" w:history="1">
         <w:r>
           <w:rPr>
             <w:rStyle w:val="Hyperlink"/>
@@ -11768,7 +12414,7 @@
         </w:rPr>
         <w:t>ne for responses (?). (</w:t>
       </w:r>
-      <w:hyperlink r:id="rId43" w:history="1">
+      <w:hyperlink r:id="rId49" w:history="1">
         <w:r>
           <w:rPr>
             <w:rStyle w:val="Hyperlink"/>
@@ -11919,7 +12565,7 @@
           <w:szCs w:val="28"/>
         </w:rPr>
       </w:pPr>
-      <w:hyperlink r:id="rId44" w:history="1">
+      <w:hyperlink r:id="rId50" w:history="1">
         <w:r>
           <w:rPr>
             <w:rStyle w:val="Hyperlink"/>
@@ -11950,10 +12596,9 @@
           <w:sz w:val="28"/>
           <w:szCs w:val="28"/>
         </w:rPr>
-        <w:lastRenderedPageBreak/>
         <w:t>A more in-depth look at CSS selectors (</w:t>
       </w:r>
-      <w:hyperlink r:id="rId45" w:history="1">
+      <w:hyperlink r:id="rId51" w:history="1">
         <w:r>
           <w:rPr>
             <w:rStyle w:val="Hyperlink"/>
@@ -11998,6 +12643,7 @@
           <w:sz w:val="28"/>
           <w:szCs w:val="28"/>
         </w:rPr>
+        <w:lastRenderedPageBreak/>
         <w:t>Finally, I was ready to begin the P0 assignment:</w:t>
       </w:r>
     </w:p>
@@ -12025,7 +12671,7 @@
           <w:szCs w:val="28"/>
         </w:rPr>
       </w:pPr>
-      <w:bookmarkStart w:id="17" w:name="_Toc432088548"/>
+      <w:bookmarkStart w:id="26" w:name="_Toc432089295"/>
       <w:r>
         <w:rPr>
           <w:sz w:val="28"/>
@@ -12034,7 +12680,7 @@
         <w:lastRenderedPageBreak/>
         <w:t>Development to production path steps:</w:t>
       </w:r>
-      <w:bookmarkEnd w:id="17"/>
+      <w:bookmarkEnd w:id="26"/>
     </w:p>
     <w:p>
       <w:pPr>
@@ -12054,7 +12700,7 @@
           <w:szCs w:val="28"/>
         </w:rPr>
       </w:pPr>
-      <w:bookmarkStart w:id="18" w:name="_Toc432088549"/>
+      <w:bookmarkStart w:id="27" w:name="_Toc432089296"/>
       <w:r>
         <w:rPr>
           <w:sz w:val="28"/>
@@ -12062,7 +12708,7 @@
         </w:rPr>
         <w:t>Working with template repository:</w:t>
       </w:r>
-      <w:bookmarkEnd w:id="18"/>
+      <w:bookmarkEnd w:id="27"/>
     </w:p>
     <w:p>
       <w:pPr>
@@ -12085,14 +12731,14 @@
         </w:rPr>
         <w:tab/>
       </w:r>
-      <w:bookmarkStart w:id="19" w:name="_Toc432088550"/>
+      <w:bookmarkStart w:id="28" w:name="_Toc432089297"/>
       <w:r>
         <w:rPr>
           <w:sz w:val="28"/>
         </w:rPr>
         <w:t>Setup the development environment</w:t>
       </w:r>
-      <w:bookmarkEnd w:id="19"/>
+      <w:bookmarkEnd w:id="28"/>
     </w:p>
     <w:p>
       <w:pPr>
@@ -12212,7 +12858,7 @@
         </w:rPr>
         <w:t xml:space="preserve"> </w:t>
       </w:r>
-      <w:hyperlink r:id="rId46" w:history="1">
+      <w:hyperlink r:id="rId52" w:history="1">
         <w:r>
           <w:rPr>
             <w:rStyle w:val="Hyperlink"/>
@@ -12286,14 +12932,14 @@
           <w:sz w:val="28"/>
         </w:rPr>
       </w:pPr>
-      <w:bookmarkStart w:id="20" w:name="_Toc432088551"/>
+      <w:bookmarkStart w:id="29" w:name="_Toc432089298"/>
       <w:r>
         <w:rPr>
           <w:sz w:val="28"/>
         </w:rPr>
         <w:t>Update the GitHub repository</w:t>
       </w:r>
-      <w:bookmarkEnd w:id="20"/>
+      <w:bookmarkEnd w:id="29"/>
     </w:p>
     <w:p>
       <w:pPr>
@@ -12355,7 +13001,7 @@
         <w:pStyle w:val="Heading2"/>
         <w:spacing w:before="0" w:line="240" w:lineRule="auto"/>
       </w:pPr>
-      <w:bookmarkStart w:id="21" w:name="_Toc432088552"/>
+      <w:bookmarkStart w:id="30" w:name="_Toc432089299"/>
       <w:r>
         <w:t>Working with development repository</w:t>
       </w:r>
@@ -12365,7 +13011,7 @@
       <w:r>
         <w:t>:</w:t>
       </w:r>
-      <w:bookmarkEnd w:id="21"/>
+      <w:bookmarkEnd w:id="30"/>
     </w:p>
     <w:p>
       <w:pPr>
@@ -12495,7 +13141,7 @@
         </w:rPr>
         <w:t xml:space="preserve"> </w:t>
       </w:r>
-      <w:hyperlink r:id="rId47" w:history="1">
+      <w:hyperlink r:id="rId53" w:history="1">
         <w:r>
           <w:rPr>
             <w:rStyle w:val="Hyperlink"/>
@@ -12587,11 +13233,11 @@
         <w:pStyle w:val="Heading2"/>
         <w:spacing w:before="0" w:line="240" w:lineRule="auto"/>
       </w:pPr>
-      <w:bookmarkStart w:id="22" w:name="_Toc432088553"/>
+      <w:bookmarkStart w:id="31" w:name="_Toc432089300"/>
       <w:r>
         <w:t>Publishing development repository:</w:t>
       </w:r>
-      <w:bookmarkEnd w:id="22"/>
+      <w:bookmarkEnd w:id="31"/>
     </w:p>
     <w:p>
       <w:pPr>
@@ -12630,7 +13276,7 @@
           <w:szCs w:val="28"/>
         </w:rPr>
       </w:pPr>
-      <w:bookmarkStart w:id="23" w:name="_Toc432088554"/>
+      <w:bookmarkStart w:id="32" w:name="_Toc432089301"/>
       <w:r>
         <w:rPr>
           <w:sz w:val="28"/>
@@ -12639,10 +13285,13 @@
         <w:lastRenderedPageBreak/>
         <w:t>Sample creation and publishing of FEWD P0</w:t>
       </w:r>
-      <w:bookmarkEnd w:id="23"/>
+      <w:bookmarkEnd w:id="32"/>
     </w:p>
     <w:p/>
     <w:p>
+      <w:pPr>
+        <w:ind w:firstLine="720"/>
+      </w:pPr>
       <w:r>
         <w:t>CD E:\udacity\fewd</w:t>
       </w:r>
@@ -12652,52 +13301,17 @@
       <w:pPr>
         <w:pStyle w:val="Heading1"/>
       </w:pPr>
-      <w:bookmarkStart w:id="24" w:name="_Toc432088555"/>
+      <w:bookmarkStart w:id="33" w:name="_Toc432089302"/>
       <w:r>
         <w:t>FEWD_P1 Notes</w:t>
       </w:r>
-      <w:bookmarkEnd w:id="24"/>
+      <w:bookmarkEnd w:id="33"/>
     </w:p>
     <w:p/>
     <w:p>
       <w:pPr>
-        <w:pStyle w:val="Heading2"/>
-        <w:spacing w:before="0" w:line="240" w:lineRule="auto"/>
-      </w:pPr>
-      <w:bookmarkStart w:id="25" w:name="_Toc432088556"/>
-      <w:r>
-        <w:t>Git Hooks</w:t>
-      </w:r>
-      <w:bookmarkEnd w:id="25"/>
-    </w:p>
-    <w:p>
-      <w:pPr>
         <w:spacing w:after="0" w:line="240" w:lineRule="auto"/>
       </w:pPr>
-    </w:p>
-    <w:p>
-      <w:pPr>
-        <w:pStyle w:val="Heading3"/>
-        <w:spacing w:before="0" w:line="240" w:lineRule="auto"/>
-      </w:pPr>
-      <w:bookmarkStart w:id="26" w:name="_Toc432088557"/>
-      <w:r>
-        <w:t>Testing environment variables that Git passes to hooks</w:t>
-      </w:r>
-      <w:bookmarkEnd w:id="26"/>
-    </w:p>
-    <w:p>
-      <w:pPr>
-        <w:spacing w:after="0" w:line="240" w:lineRule="auto"/>
-      </w:pPr>
-      <w:hyperlink r:id="rId48" w:history="1">
-        <w:r>
-          <w:rPr>
-            <w:rStyle w:val="Hyperlink"/>
-          </w:rPr>
-          <w:t>https://www.digitalocean.com/community/tutorials/how-to-use-git-hooks-to-automate-development-and-deployment-tasks</w:t>
-        </w:r>
-      </w:hyperlink>
     </w:p>
     <w:p>
       <w:pPr>
@@ -12763,7 +13377,7 @@
         </w:rPr>
         <w:t xml:space="preserve">git clone </w:t>
       </w:r>
-      <w:hyperlink r:id="rId49" w:history="1">
+      <w:hyperlink r:id="rId54" w:history="1">
         <w:r>
           <w:rPr>
             <w:rStyle w:val="Hyperlink"/>
@@ -13050,7 +13664,6 @@
         <w:rPr>
           <w:sz w:val="28"/>
         </w:rPr>
-        <w:lastRenderedPageBreak/>
         <w:t>“Git add *” to stage previously untracked items.</w:t>
       </w:r>
     </w:p>
@@ -13127,6 +13740,7 @@
         <w:rPr>
           <w:sz w:val="28"/>
         </w:rPr>
+        <w:lastRenderedPageBreak/>
         <w:t xml:space="preserve">Check on </w:t>
       </w:r>
       <w:proofErr w:type="spellStart"/>
@@ -13650,7 +14264,6 @@
         <w:rPr>
           <w:sz w:val="28"/>
         </w:rPr>
-        <w:lastRenderedPageBreak/>
         <w:t>Determine the characteristics of each visual item&gt;</w:t>
       </w:r>
     </w:p>
@@ -13718,6 +14331,7 @@
         <w:rPr>
           <w:sz w:val="28"/>
         </w:rPr>
+        <w:lastRenderedPageBreak/>
         <w:t>BOXed</w:t>
       </w:r>
       <w:proofErr w:type="spellEnd"/>
@@ -13946,14 +14560,14 @@
           <w:sz w:val="28"/>
         </w:rPr>
       </w:pPr>
-      <w:bookmarkStart w:id="27" w:name="_Toc432088558"/>
+      <w:bookmarkStart w:id="34" w:name="_Toc432089303"/>
       <w:r>
         <w:rPr>
           <w:sz w:val="28"/>
         </w:rPr>
         <w:t>Fonts</w:t>
       </w:r>
-      <w:bookmarkEnd w:id="27"/>
+      <w:bookmarkEnd w:id="34"/>
     </w:p>
     <w:p>
       <w:pPr>
@@ -16221,7 +16835,7 @@
 </file>
 
 <file path=customXml/itemProps1.xml><?xml version="1.0" encoding="utf-8"?>
-<ds:datastoreItem xmlns:ds="http://schemas.openxmlformats.org/officeDocument/2006/customXml" ds:itemID="{0C248C94-D15C-4077-A102-C5A85C47A747}">
+<ds:datastoreItem xmlns:ds="http://schemas.openxmlformats.org/officeDocument/2006/customXml" ds:itemID="{22766D2B-ADB1-475C-828C-8A9B0B860B1C}">
   <ds:schemaRefs>
     <ds:schemaRef ds:uri="http://schemas.openxmlformats.org/officeDocument/2006/bibliography"/>
   </ds:schemaRefs>

</xml_diff>

<commit_message>
Updated notes with info about making notepad the default editor.  Also reinitialized git init because remote was pointing to FEWD_P0 instead of template repo
</commit_message>
<xml_diff>
--- a/Notes/notes.docx
+++ b/Notes/notes.docx
@@ -1714,21 +1714,7 @@
                 <w:rStyle w:val="Hyperlink"/>
                 <w:noProof/>
               </w:rPr>
-              <w:t>Instru</w:t>
-            </w:r>
-            <w:r>
-              <w:rPr>
-                <w:rStyle w:val="Hyperlink"/>
-                <w:noProof/>
-              </w:rPr>
-              <w:t>c</w:t>
-            </w:r>
-            <w:r>
-              <w:rPr>
-                <w:rStyle w:val="Hyperlink"/>
-                <w:noProof/>
-              </w:rPr>
-              <w:t>tor Notes</w:t>
+              <w:t>Instructor Notes</w:t>
             </w:r>
             <w:r>
               <w:rPr>
@@ -2784,7 +2770,7 @@
       <w:r>
         <w:t xml:space="preserve">Following is from Google developer documentation at </w:t>
       </w:r>
-      <w:hyperlink r:id="rId10" w:history="1">
+      <w:hyperlink r:id="rId10" w:anchor="dont-trip-up-with-vendor-prefixes" w:history="1">
         <w:r>
           <w:rPr>
             <w:rStyle w:val="Hyperlink"/>
@@ -3174,7 +3160,23 @@
           <w:sz w:val="28"/>
           <w:szCs w:val="28"/>
         </w:rPr>
-        <w:t xml:space="preserve">Setup and clone Git repository from </w:t>
+        <w:t xml:space="preserve">Setup and clone </w:t>
+      </w:r>
+      <w:proofErr w:type="spellStart"/>
+      <w:r>
+        <w:rPr>
+          <w:sz w:val="28"/>
+          <w:szCs w:val="28"/>
+        </w:rPr>
+        <w:t>Git</w:t>
+      </w:r>
+      <w:proofErr w:type="spellEnd"/>
+      <w:r>
+        <w:rPr>
+          <w:sz w:val="28"/>
+          <w:szCs w:val="28"/>
+        </w:rPr>
+        <w:t xml:space="preserve"> repository from </w:t>
       </w:r>
       <w:proofErr w:type="spellStart"/>
       <w:r>
@@ -3736,6 +3738,7 @@
           <w:szCs w:val="20"/>
         </w:rPr>
       </w:pPr>
+      <w:proofErr w:type="spellStart"/>
       <w:proofErr w:type="gramStart"/>
       <w:r>
         <w:rPr>
@@ -3753,6 +3756,7 @@
         </w:rPr>
         <w:t>it</w:t>
       </w:r>
+      <w:proofErr w:type="spellEnd"/>
       <w:proofErr w:type="gramEnd"/>
       <w:r>
         <w:rPr>
@@ -3832,6 +3836,7 @@
           <w:szCs w:val="20"/>
         </w:rPr>
       </w:pPr>
+      <w:proofErr w:type="spellStart"/>
       <w:proofErr w:type="gramStart"/>
       <w:r>
         <w:rPr>
@@ -3841,6 +3846,7 @@
         </w:rPr>
         <w:t>git</w:t>
       </w:r>
+      <w:proofErr w:type="spellEnd"/>
       <w:proofErr w:type="gramEnd"/>
       <w:r>
         <w:rPr>
@@ -3951,13 +3957,23 @@
           <w:szCs w:val="20"/>
         </w:rPr>
       </w:pPr>
+      <w:proofErr w:type="spellStart"/>
       <w:r>
         <w:rPr>
           <w:rFonts w:ascii="Courier New" w:eastAsia="Times New Roman" w:hAnsi="Courier New" w:cs="Courier New"/>
           <w:sz w:val="20"/>
           <w:szCs w:val="20"/>
         </w:rPr>
-        <w:t xml:space="preserve">git </w:t>
+        <w:t>git</w:t>
+      </w:r>
+      <w:proofErr w:type="spellEnd"/>
+      <w:r>
+        <w:rPr>
+          <w:rFonts w:ascii="Courier New" w:eastAsia="Times New Roman" w:hAnsi="Courier New" w:cs="Courier New"/>
+          <w:sz w:val="20"/>
+          <w:szCs w:val="20"/>
+        </w:rPr>
+        <w:t xml:space="preserve"> </w:t>
       </w:r>
       <w:proofErr w:type="spellStart"/>
       <w:r>
@@ -4002,33 +4018,17 @@
           <w:sz w:val="20"/>
           <w:szCs w:val="20"/>
         </w:rPr>
-        <w:t>"'</w:t>
-      </w:r>
+        <w:t>"</w:t>
+      </w:r>
+      <w:bookmarkStart w:id="17" w:name="_GoBack"/>
+      <w:bookmarkEnd w:id="17"/>
       <w:r>
         <w:rPr>
           <w:rFonts w:ascii="Courier New" w:eastAsia="Times New Roman" w:hAnsi="Courier New" w:cs="Courier New"/>
           <w:sz w:val="20"/>
           <w:szCs w:val="20"/>
         </w:rPr>
-        <w:t>C</w:t>
-      </w:r>
-      <w:proofErr w:type="gramStart"/>
-      <w:r>
-        <w:rPr>
-          <w:rFonts w:ascii="Courier New" w:eastAsia="Times New Roman" w:hAnsi="Courier New" w:cs="Courier New"/>
-          <w:sz w:val="20"/>
-          <w:szCs w:val="20"/>
-        </w:rPr>
-        <w:t>:/</w:t>
-      </w:r>
-      <w:proofErr w:type="gramEnd"/>
-      <w:r>
-        <w:rPr>
-          <w:rFonts w:ascii="Courier New" w:eastAsia="Times New Roman" w:hAnsi="Courier New" w:cs="Courier New"/>
-          <w:sz w:val="20"/>
-          <w:szCs w:val="20"/>
-        </w:rPr>
-        <w:t>Program Files (x86)/Notepad++/notepad++.exe</w:t>
+        <w:t>C:/Program Files (x86)/Notepad++/notepad++.exe</w:t>
       </w:r>
       <w:r>
         <w:rPr>
@@ -4188,13 +4188,23 @@
           <w:szCs w:val="28"/>
         </w:rPr>
       </w:pPr>
+      <w:proofErr w:type="spellStart"/>
       <w:r>
         <w:rPr>
           <w:rFonts w:ascii="Courier New" w:eastAsia="Times New Roman" w:hAnsi="Courier New" w:cs="Courier New"/>
           <w:sz w:val="20"/>
           <w:szCs w:val="20"/>
         </w:rPr>
-        <w:t xml:space="preserve">Git </w:t>
+        <w:t>Git</w:t>
+      </w:r>
+      <w:proofErr w:type="spellEnd"/>
+      <w:r>
+        <w:rPr>
+          <w:rFonts w:ascii="Courier New" w:eastAsia="Times New Roman" w:hAnsi="Courier New" w:cs="Courier New"/>
+          <w:sz w:val="20"/>
+          <w:szCs w:val="20"/>
+        </w:rPr>
+        <w:t xml:space="preserve"> </w:t>
       </w:r>
       <w:proofErr w:type="spellStart"/>
       <w:r>
@@ -4307,13 +4317,23 @@
           <w:szCs w:val="20"/>
         </w:rPr>
       </w:pPr>
+      <w:proofErr w:type="spellStart"/>
       <w:r>
         <w:rPr>
           <w:rFonts w:ascii="Courier New" w:eastAsia="Times New Roman" w:hAnsi="Courier New" w:cs="Courier New"/>
           <w:sz w:val="20"/>
           <w:szCs w:val="20"/>
         </w:rPr>
-        <w:t xml:space="preserve">Git </w:t>
+        <w:t>Git</w:t>
+      </w:r>
+      <w:proofErr w:type="spellEnd"/>
+      <w:r>
+        <w:rPr>
+          <w:rFonts w:ascii="Courier New" w:eastAsia="Times New Roman" w:hAnsi="Courier New" w:cs="Courier New"/>
+          <w:sz w:val="20"/>
+          <w:szCs w:val="20"/>
+        </w:rPr>
+        <w:t xml:space="preserve"> </w:t>
       </w:r>
       <w:proofErr w:type="spellStart"/>
       <w:r>
@@ -5299,7 +5319,23 @@
           <w:sz w:val="28"/>
           <w:szCs w:val="28"/>
         </w:rPr>
-        <w:t xml:space="preserve"> in the Git Shell.</w:t>
+        <w:t xml:space="preserve"> in the </w:t>
+      </w:r>
+      <w:proofErr w:type="spellStart"/>
+      <w:r>
+        <w:rPr>
+          <w:sz w:val="28"/>
+          <w:szCs w:val="28"/>
+        </w:rPr>
+        <w:t>Git</w:t>
+      </w:r>
+      <w:proofErr w:type="spellEnd"/>
+      <w:r>
+        <w:rPr>
+          <w:sz w:val="28"/>
+          <w:szCs w:val="28"/>
+        </w:rPr>
+        <w:t xml:space="preserve"> Shell.</w:t>
       </w:r>
       <w:r>
         <w:rPr>
@@ -7412,6 +7448,75 @@
       </w:pPr>
       <w:r>
         <w:rPr>
+          <w:sz w:val="28"/>
+          <w:szCs w:val="28"/>
+        </w:rPr>
+        <w:t xml:space="preserve">  Get detailed info about a remote:</w:t>
+      </w:r>
+    </w:p>
+    <w:p>
+      <w:pPr>
+        <w:pStyle w:val="ListParagraph"/>
+        <w:numPr>
+          <w:ilvl w:val="1"/>
+          <w:numId w:val="1"/>
+        </w:numPr>
+        <w:rPr>
+          <w:color w:val="FF0000"/>
+          <w:sz w:val="28"/>
+          <w:szCs w:val="28"/>
+        </w:rPr>
+      </w:pPr>
+      <w:r>
+        <w:rPr>
+          <w:sz w:val="28"/>
+          <w:szCs w:val="28"/>
+        </w:rPr>
+        <w:t xml:space="preserve">Git manual says “git remote show” returns even more info, but that wasn’t the case when I did it, it returned the same info.  </w:t>
+      </w:r>
+      <w:r>
+        <w:rPr>
+          <w:color w:val="FF0000"/>
+          <w:sz w:val="28"/>
+          <w:szCs w:val="28"/>
+        </w:rPr>
+        <w:t>Looks like there is an error in the manual.</w:t>
+      </w:r>
+    </w:p>
+    <w:p>
+      <w:pPr>
+        <w:pStyle w:val="ListParagraph"/>
+        <w:numPr>
+          <w:ilvl w:val="0"/>
+          <w:numId w:val="1"/>
+        </w:numPr>
+        <w:rPr>
+          <w:sz w:val="28"/>
+          <w:szCs w:val="28"/>
+        </w:rPr>
+      </w:pPr>
+      <w:r>
+        <w:rPr>
+          <w:sz w:val="28"/>
+          <w:szCs w:val="28"/>
+        </w:rPr>
+        <w:t xml:space="preserve">  Rename a remote – STUBBED</w:t>
+      </w:r>
+    </w:p>
+    <w:p>
+      <w:pPr>
+        <w:pStyle w:val="ListParagraph"/>
+        <w:numPr>
+          <w:ilvl w:val="0"/>
+          <w:numId w:val="1"/>
+        </w:numPr>
+        <w:rPr>
+          <w:sz w:val="28"/>
+          <w:szCs w:val="28"/>
+        </w:rPr>
+      </w:pPr>
+      <w:r>
+        <w:rPr>
           <w:noProof/>
           <w:sz w:val="28"/>
           <w:szCs w:val="28"/>
@@ -7420,16 +7525,16 @@
         <mc:AlternateContent>
           <mc:Choice Requires="wps">
             <w:drawing>
-              <wp:anchor distT="45720" distB="45720" distL="114300" distR="114300" simplePos="0" relativeHeight="251673600" behindDoc="0" locked="0" layoutInCell="1" allowOverlap="1" wp14:anchorId="6E82A743" wp14:editId="25579852">
+              <wp:anchor distT="45720" distB="45720" distL="114300" distR="114300" simplePos="0" relativeHeight="251673600" behindDoc="0" locked="0" layoutInCell="1" allowOverlap="1" wp14:anchorId="33775502" wp14:editId="0404FAFB">
                 <wp:simplePos x="0" y="0"/>
                 <wp:positionH relativeFrom="column">
-                  <wp:posOffset>1783080</wp:posOffset>
+                  <wp:posOffset>556260</wp:posOffset>
                 </wp:positionH>
                 <wp:positionV relativeFrom="paragraph">
-                  <wp:posOffset>2129790</wp:posOffset>
+                  <wp:posOffset>365760</wp:posOffset>
                 </wp:positionV>
-                <wp:extent cx="4046220" cy="1404620"/>
-                <wp:effectExtent l="0" t="0" r="11430" b="20320"/>
+                <wp:extent cx="4876800" cy="3558540"/>
+                <wp:effectExtent l="0" t="0" r="19050" b="22860"/>
                 <wp:wrapTopAndBottom/>
                 <wp:docPr id="8" name="Text Box 2"/>
                 <wp:cNvGraphicFramePr>
@@ -7444,7 +7549,7 @@
                       <wps:spPr bwMode="auto">
                         <a:xfrm>
                           <a:off x="0" y="0"/>
-                          <a:ext cx="4046220" cy="1404620"/>
+                          <a:ext cx="4876800" cy="3558540"/>
                         </a:xfrm>
                         <a:prstGeom prst="rect">
                           <a:avLst/>
@@ -7467,12 +7572,12 @@
                             <w:pPr>
                               <w:spacing w:after="0" w:line="240" w:lineRule="auto"/>
                               <w:rPr>
-                                <w:sz w:val="16"/>
+                                <w:sz w:val="24"/>
                               </w:rPr>
                             </w:pPr>
                             <w:r>
                               <w:rPr>
-                                <w:sz w:val="16"/>
+                                <w:sz w:val="24"/>
                               </w:rPr>
                               <w:t>E:\udacity\frontendweb\up0 [master]&gt; git remote show origin</w:t>
                             </w:r>
@@ -7481,26 +7586,26 @@
                             <w:pPr>
                               <w:spacing w:after="0" w:line="240" w:lineRule="auto"/>
                               <w:rPr>
-                                <w:sz w:val="16"/>
+                                <w:sz w:val="24"/>
                               </w:rPr>
                             </w:pPr>
                             <w:r>
                               <w:rPr>
-                                <w:sz w:val="16"/>
+                                <w:sz w:val="24"/>
                               </w:rPr>
                               <w:t>Warning: Permanently added 'github.com</w:t>
                             </w:r>
                             <w:proofErr w:type="gramStart"/>
                             <w:r>
                               <w:rPr>
-                                <w:sz w:val="16"/>
+                                <w:sz w:val="24"/>
                               </w:rPr>
                               <w:t>,192.30.252.130'</w:t>
                             </w:r>
                             <w:proofErr w:type="gramEnd"/>
                             <w:r>
                               <w:rPr>
-                                <w:sz w:val="16"/>
+                                <w:sz w:val="24"/>
                               </w:rPr>
                               <w:t xml:space="preserve"> (RSA) to the list of known hosts.</w:t>
                             </w:r>
@@ -7509,26 +7614,26 @@
                             <w:pPr>
                               <w:spacing w:after="0" w:line="240" w:lineRule="auto"/>
                               <w:rPr>
-                                <w:sz w:val="16"/>
+                                <w:sz w:val="24"/>
                               </w:rPr>
                             </w:pPr>
                             <w:r>
                               <w:rPr>
-                                <w:sz w:val="16"/>
+                                <w:sz w:val="24"/>
                               </w:rPr>
                               <w:t xml:space="preserve">* </w:t>
                             </w:r>
                             <w:proofErr w:type="gramStart"/>
                             <w:r>
                               <w:rPr>
-                                <w:sz w:val="16"/>
+                                <w:sz w:val="24"/>
                               </w:rPr>
                               <w:t>remote</w:t>
                             </w:r>
                             <w:proofErr w:type="gramEnd"/>
                             <w:r>
                               <w:rPr>
-                                <w:sz w:val="16"/>
+                                <w:sz w:val="24"/>
                               </w:rPr>
                               <w:t xml:space="preserve"> origin</w:t>
                             </w:r>
@@ -7537,26 +7642,26 @@
                             <w:pPr>
                               <w:spacing w:after="0" w:line="240" w:lineRule="auto"/>
                               <w:rPr>
-                                <w:sz w:val="16"/>
+                                <w:sz w:val="24"/>
                               </w:rPr>
                             </w:pPr>
                             <w:r>
                               <w:rPr>
-                                <w:sz w:val="16"/>
+                                <w:sz w:val="24"/>
                               </w:rPr>
                               <w:t xml:space="preserve">  Fetch URL: </w:t>
                             </w:r>
                             <w:proofErr w:type="spellStart"/>
                             <w:r>
                               <w:rPr>
-                                <w:sz w:val="16"/>
+                                <w:sz w:val="24"/>
                               </w:rPr>
                               <w:t>git@github.com:alanwea</w:t>
                             </w:r>
                             <w:proofErr w:type="spellEnd"/>
                             <w:r>
                               <w:rPr>
-                                <w:sz w:val="16"/>
+                                <w:sz w:val="24"/>
                               </w:rPr>
                               <w:t>/UP0.git</w:t>
                             </w:r>
@@ -7565,40 +7670,40 @@
                             <w:pPr>
                               <w:spacing w:after="0" w:line="240" w:lineRule="auto"/>
                               <w:rPr>
-                                <w:sz w:val="16"/>
+                                <w:sz w:val="24"/>
                               </w:rPr>
                             </w:pPr>
                             <w:r>
                               <w:rPr>
-                                <w:sz w:val="16"/>
+                                <w:sz w:val="24"/>
                               </w:rPr>
                               <w:t xml:space="preserve">  </w:t>
                             </w:r>
                             <w:proofErr w:type="gramStart"/>
                             <w:r>
                               <w:rPr>
-                                <w:sz w:val="16"/>
+                                <w:sz w:val="24"/>
                               </w:rPr>
                               <w:t>Push  URL</w:t>
                             </w:r>
                             <w:proofErr w:type="gramEnd"/>
                             <w:r>
                               <w:rPr>
-                                <w:sz w:val="16"/>
+                                <w:sz w:val="24"/>
                               </w:rPr>
                               <w:t xml:space="preserve">: </w:t>
                             </w:r>
                             <w:proofErr w:type="spellStart"/>
                             <w:r>
                               <w:rPr>
-                                <w:sz w:val="16"/>
+                                <w:sz w:val="24"/>
                               </w:rPr>
                               <w:t>git@github.com:alanwea</w:t>
                             </w:r>
                             <w:proofErr w:type="spellEnd"/>
                             <w:r>
                               <w:rPr>
-                                <w:sz w:val="16"/>
+                                <w:sz w:val="24"/>
                               </w:rPr>
                               <w:t>/UP0.git</w:t>
                             </w:r>
@@ -7607,12 +7712,12 @@
                             <w:pPr>
                               <w:spacing w:after="0" w:line="240" w:lineRule="auto"/>
                               <w:rPr>
-                                <w:sz w:val="16"/>
+                                <w:sz w:val="24"/>
                               </w:rPr>
                             </w:pPr>
                             <w:r>
                               <w:rPr>
-                                <w:sz w:val="16"/>
+                                <w:sz w:val="24"/>
                               </w:rPr>
                               <w:t xml:space="preserve">  HEAD branch: master</w:t>
                             </w:r>
@@ -7621,12 +7726,12 @@
                             <w:pPr>
                               <w:spacing w:after="0" w:line="240" w:lineRule="auto"/>
                               <w:rPr>
-                                <w:sz w:val="16"/>
+                                <w:sz w:val="24"/>
                               </w:rPr>
                             </w:pPr>
                             <w:r>
                               <w:rPr>
-                                <w:sz w:val="16"/>
+                                <w:sz w:val="24"/>
                               </w:rPr>
                               <w:t xml:space="preserve">  Remote branch:</w:t>
                             </w:r>
@@ -7635,26 +7740,26 @@
                             <w:pPr>
                               <w:spacing w:after="0" w:line="240" w:lineRule="auto"/>
                               <w:rPr>
-                                <w:sz w:val="16"/>
+                                <w:sz w:val="24"/>
                               </w:rPr>
                             </w:pPr>
                             <w:r>
                               <w:rPr>
-                                <w:sz w:val="16"/>
+                                <w:sz w:val="24"/>
                               </w:rPr>
                               <w:t xml:space="preserve">    </w:t>
                             </w:r>
                             <w:proofErr w:type="gramStart"/>
                             <w:r>
                               <w:rPr>
-                                <w:sz w:val="16"/>
+                                <w:sz w:val="24"/>
                               </w:rPr>
                               <w:t>master</w:t>
                             </w:r>
                             <w:proofErr w:type="gramEnd"/>
                             <w:r>
                               <w:rPr>
-                                <w:sz w:val="16"/>
+                                <w:sz w:val="24"/>
                               </w:rPr>
                               <w:t xml:space="preserve"> tracked</w:t>
                             </w:r>
@@ -7663,12 +7768,12 @@
                             <w:pPr>
                               <w:spacing w:after="0" w:line="240" w:lineRule="auto"/>
                               <w:rPr>
-                                <w:sz w:val="16"/>
+                                <w:sz w:val="24"/>
                               </w:rPr>
                             </w:pPr>
                             <w:r>
                               <w:rPr>
-                                <w:sz w:val="16"/>
+                                <w:sz w:val="24"/>
                               </w:rPr>
                               <w:t xml:space="preserve">  Local branch configured for 'git pull':</w:t>
                             </w:r>
@@ -7677,26 +7782,26 @@
                             <w:pPr>
                               <w:spacing w:after="0" w:line="240" w:lineRule="auto"/>
                               <w:rPr>
-                                <w:sz w:val="16"/>
+                                <w:sz w:val="24"/>
                               </w:rPr>
                             </w:pPr>
                             <w:r>
                               <w:rPr>
-                                <w:sz w:val="16"/>
+                                <w:sz w:val="24"/>
                               </w:rPr>
                               <w:t xml:space="preserve">    </w:t>
                             </w:r>
                             <w:proofErr w:type="gramStart"/>
                             <w:r>
                               <w:rPr>
-                                <w:sz w:val="16"/>
+                                <w:sz w:val="24"/>
                               </w:rPr>
                               <w:t>master</w:t>
                             </w:r>
                             <w:proofErr w:type="gramEnd"/>
                             <w:r>
                               <w:rPr>
-                                <w:sz w:val="16"/>
+                                <w:sz w:val="24"/>
                               </w:rPr>
                               <w:t xml:space="preserve"> merges with remote master</w:t>
                             </w:r>
@@ -7705,12 +7810,12 @@
                             <w:pPr>
                               <w:spacing w:after="0" w:line="240" w:lineRule="auto"/>
                               <w:rPr>
-                                <w:sz w:val="16"/>
+                                <w:sz w:val="24"/>
                               </w:rPr>
                             </w:pPr>
                             <w:r>
                               <w:rPr>
-                                <w:sz w:val="16"/>
+                                <w:sz w:val="24"/>
                               </w:rPr>
                               <w:t xml:space="preserve">  Local ref configured for 'git push':</w:t>
                             </w:r>
@@ -7719,26 +7824,26 @@
                             <w:pPr>
                               <w:spacing w:after="0" w:line="240" w:lineRule="auto"/>
                               <w:rPr>
-                                <w:sz w:val="16"/>
+                                <w:sz w:val="24"/>
                               </w:rPr>
                             </w:pPr>
                             <w:r>
                               <w:rPr>
-                                <w:sz w:val="16"/>
+                                <w:sz w:val="24"/>
                               </w:rPr>
                               <w:t xml:space="preserve">    </w:t>
                             </w:r>
                             <w:proofErr w:type="gramStart"/>
                             <w:r>
                               <w:rPr>
-                                <w:sz w:val="16"/>
+                                <w:sz w:val="24"/>
                               </w:rPr>
                               <w:t>master</w:t>
                             </w:r>
                             <w:proofErr w:type="gramEnd"/>
                             <w:r>
                               <w:rPr>
-                                <w:sz w:val="16"/>
+                                <w:sz w:val="24"/>
                               </w:rPr>
                               <w:t xml:space="preserve"> pushes to master (up to date)</w:t>
                             </w:r>
@@ -7746,13 +7851,10 @@
                           <w:p>
                             <w:pPr>
                               <w:spacing w:after="0" w:line="240" w:lineRule="auto"/>
+                            </w:pPr>
+                            <w:r>
                               <w:rPr>
-                                <w:sz w:val="14"/>
-                              </w:rPr>
-                            </w:pPr>
-                            <w:r>
-                              <w:rPr>
-                                <w:sz w:val="16"/>
+                                <w:sz w:val="24"/>
                               </w:rPr>
                               <w:t>E:\udacity\frontendweb\up0 [master]&gt;</w:t>
                             </w:r>
@@ -7760,7 +7862,7 @@
                         </w:txbxContent>
                       </wps:txbx>
                       <wps:bodyPr rot="0" vert="horz" wrap="square" lIns="91440" tIns="45720" rIns="91440" bIns="45720" anchor="t" anchorCtr="0">
-                        <a:spAutoFit/>
+                        <a:noAutofit/>
                       </wps:bodyPr>
                     </wps:wsp>
                   </a:graphicData>
@@ -7769,26 +7871,30 @@
                   <wp14:pctWidth>0</wp14:pctWidth>
                 </wp14:sizeRelH>
                 <wp14:sizeRelV relativeFrom="margin">
-                  <wp14:pctHeight>20000</wp14:pctHeight>
+                  <wp14:pctHeight>0</wp14:pctHeight>
                 </wp14:sizeRelV>
               </wp:anchor>
             </w:drawing>
           </mc:Choice>
           <mc:Fallback>
             <w:pict>
-              <v:shape w14:anchorId="6E82A743" id="_x0000_s1033" type="#_x0000_t202" style="position:absolute;left:0;text-align:left;margin-left:140.4pt;margin-top:167.7pt;width:318.6pt;height:110.6pt;z-index:251673600;visibility:visible;mso-wrap-style:square;mso-width-percent:0;mso-height-percent:200;mso-wrap-distance-left:9pt;mso-wrap-distance-top:3.6pt;mso-wrap-distance-right:9pt;mso-wrap-distance-bottom:3.6pt;mso-position-horizontal:absolute;mso-position-horizontal-relative:text;mso-position-vertical:absolute;mso-position-vertical-relative:text;mso-width-percent:0;mso-height-percent:200;mso-width-relative:margin;mso-height-relative:margin;v-text-anchor:top" o:gfxdata="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">
-                <v:textbox style="mso-fit-shape-to-text:t">
+              <v:shapetype w14:anchorId="33775502" id="_x0000_t202" coordsize="21600,21600" o:spt="202" path="m,l,21600r21600,l21600,xe">
+                <v:stroke joinstyle="miter"/>
+                <v:path gradientshapeok="t" o:connecttype="rect"/>
+              </v:shapetype>
+              <v:shape id="_x0000_s1033" type="#_x0000_t202" style="position:absolute;left:0;text-align:left;margin-left:43.8pt;margin-top:28.8pt;width:384pt;height:280.2pt;z-index:251673600;visibility:visible;mso-wrap-style:square;mso-width-percent:0;mso-height-percent:0;mso-wrap-distance-left:9pt;mso-wrap-distance-top:3.6pt;mso-wrap-distance-right:9pt;mso-wrap-distance-bottom:3.6pt;mso-position-horizontal:absolute;mso-position-horizontal-relative:text;mso-position-vertical:absolute;mso-position-vertical-relative:text;mso-width-percent:0;mso-height-percent:0;mso-width-relative:margin;mso-height-relative:margin;v-text-anchor:top" o:gfxdata="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">
+                <v:textbox>
                   <w:txbxContent>
                     <w:p>
                       <w:pPr>
                         <w:spacing w:after="0" w:line="240" w:lineRule="auto"/>
                         <w:rPr>
-                          <w:sz w:val="16"/>
+                          <w:sz w:val="24"/>
                         </w:rPr>
                       </w:pPr>
                       <w:r>
                         <w:rPr>
-                          <w:sz w:val="16"/>
+                          <w:sz w:val="24"/>
                         </w:rPr>
                         <w:t>E:\udacity\frontendweb\up0 [master]&gt; git remote show origin</w:t>
                       </w:r>
@@ -7797,26 +7903,26 @@
                       <w:pPr>
                         <w:spacing w:after="0" w:line="240" w:lineRule="auto"/>
                         <w:rPr>
-                          <w:sz w:val="16"/>
+                          <w:sz w:val="24"/>
                         </w:rPr>
                       </w:pPr>
                       <w:r>
                         <w:rPr>
-                          <w:sz w:val="16"/>
+                          <w:sz w:val="24"/>
                         </w:rPr>
                         <w:t>Warning: Permanently added 'github.com</w:t>
                       </w:r>
                       <w:proofErr w:type="gramStart"/>
                       <w:r>
                         <w:rPr>
-                          <w:sz w:val="16"/>
+                          <w:sz w:val="24"/>
                         </w:rPr>
                         <w:t>,192.30.252.130'</w:t>
                       </w:r>
                       <w:proofErr w:type="gramEnd"/>
                       <w:r>
                         <w:rPr>
-                          <w:sz w:val="16"/>
+                          <w:sz w:val="24"/>
                         </w:rPr>
                         <w:t xml:space="preserve"> (RSA) to the list of known hosts.</w:t>
                       </w:r>
@@ -7825,26 +7931,26 @@
                       <w:pPr>
                         <w:spacing w:after="0" w:line="240" w:lineRule="auto"/>
                         <w:rPr>
-                          <w:sz w:val="16"/>
+                          <w:sz w:val="24"/>
                         </w:rPr>
                       </w:pPr>
                       <w:r>
                         <w:rPr>
-                          <w:sz w:val="16"/>
+                          <w:sz w:val="24"/>
                         </w:rPr>
                         <w:t xml:space="preserve">* </w:t>
                       </w:r>
                       <w:proofErr w:type="gramStart"/>
                       <w:r>
                         <w:rPr>
-                          <w:sz w:val="16"/>
+                          <w:sz w:val="24"/>
                         </w:rPr>
                         <w:t>remote</w:t>
                       </w:r>
                       <w:proofErr w:type="gramEnd"/>
                       <w:r>
                         <w:rPr>
-                          <w:sz w:val="16"/>
+                          <w:sz w:val="24"/>
                         </w:rPr>
                         <w:t xml:space="preserve"> origin</w:t>
                       </w:r>
@@ -7853,26 +7959,26 @@
                       <w:pPr>
                         <w:spacing w:after="0" w:line="240" w:lineRule="auto"/>
                         <w:rPr>
-                          <w:sz w:val="16"/>
+                          <w:sz w:val="24"/>
                         </w:rPr>
                       </w:pPr>
                       <w:r>
                         <w:rPr>
-                          <w:sz w:val="16"/>
+                          <w:sz w:val="24"/>
                         </w:rPr>
                         <w:t xml:space="preserve">  Fetch URL: </w:t>
                       </w:r>
                       <w:proofErr w:type="spellStart"/>
                       <w:r>
                         <w:rPr>
-                          <w:sz w:val="16"/>
+                          <w:sz w:val="24"/>
                         </w:rPr>
                         <w:t>git@github.com:alanwea</w:t>
                       </w:r>
                       <w:proofErr w:type="spellEnd"/>
                       <w:r>
                         <w:rPr>
-                          <w:sz w:val="16"/>
+                          <w:sz w:val="24"/>
                         </w:rPr>
                         <w:t>/UP0.git</w:t>
                       </w:r>
@@ -7881,40 +7987,40 @@
                       <w:pPr>
                         <w:spacing w:after="0" w:line="240" w:lineRule="auto"/>
                         <w:rPr>
-                          <w:sz w:val="16"/>
+                          <w:sz w:val="24"/>
                         </w:rPr>
                       </w:pPr>
                       <w:r>
                         <w:rPr>
-                          <w:sz w:val="16"/>
+                          <w:sz w:val="24"/>
                         </w:rPr>
                         <w:t xml:space="preserve">  </w:t>
                       </w:r>
                       <w:proofErr w:type="gramStart"/>
                       <w:r>
                         <w:rPr>
-                          <w:sz w:val="16"/>
+                          <w:sz w:val="24"/>
                         </w:rPr>
                         <w:t>Push  URL</w:t>
                       </w:r>
                       <w:proofErr w:type="gramEnd"/>
                       <w:r>
                         <w:rPr>
-                          <w:sz w:val="16"/>
+                          <w:sz w:val="24"/>
                         </w:rPr>
                         <w:t xml:space="preserve">: </w:t>
                       </w:r>
                       <w:proofErr w:type="spellStart"/>
                       <w:r>
                         <w:rPr>
-                          <w:sz w:val="16"/>
+                          <w:sz w:val="24"/>
                         </w:rPr>
                         <w:t>git@github.com:alanwea</w:t>
                       </w:r>
                       <w:proofErr w:type="spellEnd"/>
                       <w:r>
                         <w:rPr>
-                          <w:sz w:val="16"/>
+                          <w:sz w:val="24"/>
                         </w:rPr>
                         <w:t>/UP0.git</w:t>
                       </w:r>
@@ -7923,12 +8029,12 @@
                       <w:pPr>
                         <w:spacing w:after="0" w:line="240" w:lineRule="auto"/>
                         <w:rPr>
-                          <w:sz w:val="16"/>
+                          <w:sz w:val="24"/>
                         </w:rPr>
                       </w:pPr>
                       <w:r>
                         <w:rPr>
-                          <w:sz w:val="16"/>
+                          <w:sz w:val="24"/>
                         </w:rPr>
                         <w:t xml:space="preserve">  HEAD branch: master</w:t>
                       </w:r>
@@ -7937,12 +8043,12 @@
                       <w:pPr>
                         <w:spacing w:after="0" w:line="240" w:lineRule="auto"/>
                         <w:rPr>
-                          <w:sz w:val="16"/>
+                          <w:sz w:val="24"/>
                         </w:rPr>
                       </w:pPr>
                       <w:r>
                         <w:rPr>
-                          <w:sz w:val="16"/>
+                          <w:sz w:val="24"/>
                         </w:rPr>
                         <w:t xml:space="preserve">  Remote branch:</w:t>
                       </w:r>
@@ -7951,26 +8057,26 @@
                       <w:pPr>
                         <w:spacing w:after="0" w:line="240" w:lineRule="auto"/>
                         <w:rPr>
-                          <w:sz w:val="16"/>
+                          <w:sz w:val="24"/>
                         </w:rPr>
                       </w:pPr>
                       <w:r>
                         <w:rPr>
-                          <w:sz w:val="16"/>
+                          <w:sz w:val="24"/>
                         </w:rPr>
                         <w:t xml:space="preserve">    </w:t>
                       </w:r>
                       <w:proofErr w:type="gramStart"/>
                       <w:r>
                         <w:rPr>
-                          <w:sz w:val="16"/>
+                          <w:sz w:val="24"/>
                         </w:rPr>
                         <w:t>master</w:t>
                       </w:r>
                       <w:proofErr w:type="gramEnd"/>
                       <w:r>
                         <w:rPr>
-                          <w:sz w:val="16"/>
+                          <w:sz w:val="24"/>
                         </w:rPr>
                         <w:t xml:space="preserve"> tracked</w:t>
                       </w:r>
@@ -7979,12 +8085,12 @@
                       <w:pPr>
                         <w:spacing w:after="0" w:line="240" w:lineRule="auto"/>
                         <w:rPr>
-                          <w:sz w:val="16"/>
+                          <w:sz w:val="24"/>
                         </w:rPr>
                       </w:pPr>
                       <w:r>
                         <w:rPr>
-                          <w:sz w:val="16"/>
+                          <w:sz w:val="24"/>
                         </w:rPr>
                         <w:t xml:space="preserve">  Local branch configured for 'git pull':</w:t>
                       </w:r>
@@ -7993,26 +8099,26 @@
                       <w:pPr>
                         <w:spacing w:after="0" w:line="240" w:lineRule="auto"/>
                         <w:rPr>
-                          <w:sz w:val="16"/>
+                          <w:sz w:val="24"/>
                         </w:rPr>
                       </w:pPr>
                       <w:r>
                         <w:rPr>
-                          <w:sz w:val="16"/>
+                          <w:sz w:val="24"/>
                         </w:rPr>
                         <w:t xml:space="preserve">    </w:t>
                       </w:r>
                       <w:proofErr w:type="gramStart"/>
                       <w:r>
                         <w:rPr>
-                          <w:sz w:val="16"/>
+                          <w:sz w:val="24"/>
                         </w:rPr>
                         <w:t>master</w:t>
                       </w:r>
                       <w:proofErr w:type="gramEnd"/>
                       <w:r>
                         <w:rPr>
-                          <w:sz w:val="16"/>
+                          <w:sz w:val="24"/>
                         </w:rPr>
                         <w:t xml:space="preserve"> merges with remote master</w:t>
                       </w:r>
@@ -8021,12 +8127,12 @@
                       <w:pPr>
                         <w:spacing w:after="0" w:line="240" w:lineRule="auto"/>
                         <w:rPr>
-                          <w:sz w:val="16"/>
+                          <w:sz w:val="24"/>
                         </w:rPr>
                       </w:pPr>
                       <w:r>
                         <w:rPr>
-                          <w:sz w:val="16"/>
+                          <w:sz w:val="24"/>
                         </w:rPr>
                         <w:t xml:space="preserve">  Local ref configured for 'git push':</w:t>
                       </w:r>
@@ -8035,26 +8141,26 @@
                       <w:pPr>
                         <w:spacing w:after="0" w:line="240" w:lineRule="auto"/>
                         <w:rPr>
-                          <w:sz w:val="16"/>
+                          <w:sz w:val="24"/>
                         </w:rPr>
                       </w:pPr>
                       <w:r>
                         <w:rPr>
-                          <w:sz w:val="16"/>
+                          <w:sz w:val="24"/>
                         </w:rPr>
                         <w:t xml:space="preserve">    </w:t>
                       </w:r>
                       <w:proofErr w:type="gramStart"/>
                       <w:r>
                         <w:rPr>
-                          <w:sz w:val="16"/>
+                          <w:sz w:val="24"/>
                         </w:rPr>
                         <w:t>master</w:t>
                       </w:r>
                       <w:proofErr w:type="gramEnd"/>
                       <w:r>
                         <w:rPr>
-                          <w:sz w:val="16"/>
+                          <w:sz w:val="24"/>
                         </w:rPr>
                         <w:t xml:space="preserve"> pushes to master (up to date)</w:t>
                       </w:r>
@@ -8062,13 +8168,10 @@
                     <w:p>
                       <w:pPr>
                         <w:spacing w:after="0" w:line="240" w:lineRule="auto"/>
+                      </w:pPr>
+                      <w:r>
                         <w:rPr>
-                          <w:sz w:val="14"/>
-                        </w:rPr>
-                      </w:pPr>
-                      <w:r>
-                        <w:rPr>
-                          <w:sz w:val="16"/>
+                          <w:sz w:val="24"/>
                         </w:rPr>
                         <w:t>E:\udacity\frontendweb\up0 [master]&gt;</w:t>
                       </w:r>
@@ -8086,75 +8189,6 @@
           <w:sz w:val="28"/>
           <w:szCs w:val="28"/>
         </w:rPr>
-        <w:t xml:space="preserve">  Get detailed info about a remote:</w:t>
-      </w:r>
-    </w:p>
-    <w:p>
-      <w:pPr>
-        <w:pStyle w:val="ListParagraph"/>
-        <w:numPr>
-          <w:ilvl w:val="1"/>
-          <w:numId w:val="1"/>
-        </w:numPr>
-        <w:rPr>
-          <w:color w:val="FF0000"/>
-          <w:sz w:val="28"/>
-          <w:szCs w:val="28"/>
-        </w:rPr>
-      </w:pPr>
-      <w:r>
-        <w:rPr>
-          <w:sz w:val="28"/>
-          <w:szCs w:val="28"/>
-        </w:rPr>
-        <w:t xml:space="preserve">Git manual says “git remote show” returns even more info, but that wasn’t the case when I did it, it returned the same info.  </w:t>
-      </w:r>
-      <w:r>
-        <w:rPr>
-          <w:color w:val="FF0000"/>
-          <w:sz w:val="28"/>
-          <w:szCs w:val="28"/>
-        </w:rPr>
-        <w:t>Looks like there is an error in the manual.</w:t>
-      </w:r>
-    </w:p>
-    <w:p>
-      <w:pPr>
-        <w:pStyle w:val="ListParagraph"/>
-        <w:numPr>
-          <w:ilvl w:val="0"/>
-          <w:numId w:val="1"/>
-        </w:numPr>
-        <w:rPr>
-          <w:sz w:val="28"/>
-          <w:szCs w:val="28"/>
-        </w:rPr>
-      </w:pPr>
-      <w:r>
-        <w:rPr>
-          <w:sz w:val="28"/>
-          <w:szCs w:val="28"/>
-        </w:rPr>
-        <w:t xml:space="preserve">  Rename a remote – STUBBED</w:t>
-      </w:r>
-    </w:p>
-    <w:p>
-      <w:pPr>
-        <w:pStyle w:val="ListParagraph"/>
-        <w:numPr>
-          <w:ilvl w:val="0"/>
-          <w:numId w:val="1"/>
-        </w:numPr>
-        <w:rPr>
-          <w:sz w:val="28"/>
-          <w:szCs w:val="28"/>
-        </w:rPr>
-      </w:pPr>
-      <w:r>
-        <w:rPr>
-          <w:sz w:val="28"/>
-          <w:szCs w:val="28"/>
-        </w:rPr>
         <w:t xml:space="preserve"> Removing a remote – STUBBED</w:t>
       </w:r>
     </w:p>
@@ -8181,7 +8215,7 @@
           <w:szCs w:val="28"/>
         </w:rPr>
       </w:pPr>
-      <w:bookmarkStart w:id="17" w:name="_Toc432089287"/>
+      <w:bookmarkStart w:id="18" w:name="_Toc432089287"/>
       <w:r>
         <w:rPr>
           <w:sz w:val="28"/>
@@ -8190,7 +8224,7 @@
         <w:lastRenderedPageBreak/>
         <w:t>Git Common tasks</w:t>
       </w:r>
-      <w:bookmarkEnd w:id="17"/>
+      <w:bookmarkEnd w:id="18"/>
     </w:p>
     <w:p>
       <w:pPr>
@@ -8278,7 +8312,23 @@
           <w:sz w:val="28"/>
           <w:szCs w:val="28"/>
         </w:rPr>
-        <w:t xml:space="preserve">” repository existed locally, but repository was deleted and then recreated with a git </w:t>
+        <w:t xml:space="preserve">” repository existed locally, but repository was deleted and then recreated with a </w:t>
+      </w:r>
+      <w:proofErr w:type="spellStart"/>
+      <w:r>
+        <w:rPr>
+          <w:sz w:val="28"/>
+          <w:szCs w:val="28"/>
+        </w:rPr>
+        <w:t>git</w:t>
+      </w:r>
+      <w:proofErr w:type="spellEnd"/>
+      <w:r>
+        <w:rPr>
+          <w:sz w:val="28"/>
+          <w:szCs w:val="28"/>
+        </w:rPr>
+        <w:t xml:space="preserve"> </w:t>
       </w:r>
       <w:proofErr w:type="spellStart"/>
       <w:r>
@@ -8772,23 +8822,23 @@
       <w:pPr>
         <w:pStyle w:val="Heading2"/>
       </w:pPr>
-      <w:bookmarkStart w:id="18" w:name="_Toc432089288"/>
+      <w:bookmarkStart w:id="19" w:name="_Toc432089288"/>
       <w:r>
         <w:lastRenderedPageBreak/>
         <w:t>Git Auto Commit</w:t>
       </w:r>
-      <w:bookmarkEnd w:id="18"/>
+      <w:bookmarkEnd w:id="19"/>
     </w:p>
     <w:p/>
     <w:p>
       <w:pPr>
         <w:pStyle w:val="Heading3"/>
       </w:pPr>
-      <w:bookmarkStart w:id="19" w:name="_Toc432089289"/>
+      <w:bookmarkStart w:id="20" w:name="_Toc432089289"/>
       <w:r>
         <w:t>Using MS tasks:</w:t>
       </w:r>
-      <w:bookmarkEnd w:id="19"/>
+      <w:bookmarkEnd w:id="20"/>
     </w:p>
     <w:p/>
     <w:p>
@@ -9171,7 +9221,7 @@
           <w:szCs w:val="28"/>
         </w:rPr>
       </w:pPr>
-      <w:bookmarkStart w:id="20" w:name="_Toc432089290"/>
+      <w:bookmarkStart w:id="21" w:name="_Toc432089290"/>
       <w:r>
         <w:rPr>
           <w:sz w:val="28"/>
@@ -9180,7 +9230,7 @@
         <w:lastRenderedPageBreak/>
         <w:t>Git Hooks</w:t>
       </w:r>
-      <w:bookmarkEnd w:id="20"/>
+      <w:bookmarkEnd w:id="21"/>
     </w:p>
     <w:p>
       <w:pPr>
@@ -9193,11 +9243,11 @@
         <w:spacing w:before="0" w:line="240" w:lineRule="auto"/>
         <w:ind w:left="720"/>
       </w:pPr>
-      <w:bookmarkStart w:id="21" w:name="_Toc432089291"/>
+      <w:bookmarkStart w:id="22" w:name="_Toc432089291"/>
       <w:r>
         <w:t>Testing environment variables that Git passes to hooks</w:t>
       </w:r>
-      <w:bookmarkEnd w:id="21"/>
+      <w:bookmarkEnd w:id="22"/>
     </w:p>
     <w:p>
       <w:pPr>
@@ -9260,7 +9310,7 @@
           <w:szCs w:val="28"/>
         </w:rPr>
       </w:pPr>
-      <w:bookmarkStart w:id="22" w:name="_Toc432089292"/>
+      <w:bookmarkStart w:id="23" w:name="_Toc432089292"/>
       <w:r>
         <w:rPr>
           <w:sz w:val="28"/>
@@ -9269,7 +9319,7 @@
         <w:lastRenderedPageBreak/>
         <w:t>Development Environment</w:t>
       </w:r>
-      <w:bookmarkEnd w:id="22"/>
+      <w:bookmarkEnd w:id="23"/>
     </w:p>
     <w:p>
       <w:pPr>
@@ -9287,7 +9337,7 @@
           <w:szCs w:val="28"/>
         </w:rPr>
       </w:pPr>
-      <w:bookmarkStart w:id="23" w:name="_Toc432089293"/>
+      <w:bookmarkStart w:id="24" w:name="_Toc432089293"/>
       <w:r>
         <w:rPr>
           <w:sz w:val="28"/>
@@ -9295,7 +9345,7 @@
         </w:rPr>
         <w:t>File and update structure</w:t>
       </w:r>
-      <w:bookmarkEnd w:id="23"/>
+      <w:bookmarkEnd w:id="24"/>
     </w:p>
     <w:p>
       <w:r>
@@ -9480,7 +9530,7 @@
                                     </pic:cNvPicPr>
                                   </pic:nvPicPr>
                                   <pic:blipFill>
-                                    <a:blip r:embed="rId32">
+                                    <a:blip r:embed="rId33">
                                       <a:extLst>
                                         <a:ext uri="{28A0092B-C50C-407E-A947-70E740481C1C}">
                                           <a14:useLocalDpi xmlns:a14="http://schemas.microsoft.com/office/drawing/2010/main" val="0"/>
@@ -9933,7 +9983,7 @@
                                           </pic:cNvPicPr>
                                         </pic:nvPicPr>
                                         <pic:blipFill>
-                                          <a:blip r:embed="rId32">
+                                          <a:blip r:embed="rId33">
                                             <a:extLst>
                                               <a:ext uri="{28A0092B-C50C-407E-A947-70E740481C1C}">
                                                 <a14:useLocalDpi xmlns:a14="http://schemas.microsoft.com/office/drawing/2010/main" val="0"/>
@@ -10017,7 +10067,7 @@
                                     </pic:cNvPicPr>
                                   </pic:nvPicPr>
                                   <pic:blipFill>
-                                    <a:blip r:embed="rId32">
+                                    <a:blip r:embed="rId33">
                                       <a:extLst>
                                         <a:ext uri="{28A0092B-C50C-407E-A947-70E740481C1C}">
                                           <a14:useLocalDpi xmlns:a14="http://schemas.microsoft.com/office/drawing/2010/main" val="0"/>
@@ -10656,7 +10706,7 @@
                               </w:rPr>
                               <w:t xml:space="preserve"> </w:t>
                             </w:r>
-                            <w:hyperlink r:id="rId33" w:history="1">
+                            <w:hyperlink r:id="rId34" w:history="1">
                               <w:r>
                                 <w:rPr>
                                   <w:rStyle w:val="Hyperlink"/>
@@ -10719,7 +10769,7 @@
                         </w:rPr>
                         <w:t xml:space="preserve"> </w:t>
                       </w:r>
-                      <w:hyperlink r:id="rId34" w:history="1">
+                      <w:hyperlink r:id="rId35" w:history="1">
                         <w:r>
                           <w:rPr>
                             <w:rStyle w:val="Hyperlink"/>
@@ -11529,11 +11579,11 @@
       <w:pPr>
         <w:pStyle w:val="Heading2"/>
       </w:pPr>
-      <w:bookmarkStart w:id="24" w:name="_Toc432089294"/>
+      <w:bookmarkStart w:id="25" w:name="_Toc432089294"/>
       <w:r>
         <w:t>Instructor Notes</w:t>
       </w:r>
-      <w:bookmarkEnd w:id="24"/>
+      <w:bookmarkEnd w:id="25"/>
     </w:p>
     <w:p>
       <w:pPr>
@@ -11543,7 +11593,7 @@
       <w:r>
         <w:t xml:space="preserve">Very nice </w:t>
       </w:r>
-      <w:hyperlink r:id="rId35" w:tgtFrame="_blank" w:history="1">
+      <w:hyperlink r:id="rId36" w:tgtFrame="_blank" w:history="1">
         <w:r>
           <w:rPr>
             <w:rStyle w:val="Hyperlink"/>
@@ -11560,7 +11610,7 @@
         <w:pStyle w:val="NormalWeb"/>
         <w:ind w:left="720"/>
       </w:pPr>
-      <w:hyperlink r:id="rId36" w:tgtFrame="_blank" w:history="1">
+      <w:hyperlink r:id="rId37" w:tgtFrame="_blank" w:history="1">
         <w:r>
           <w:rPr>
             <w:rStyle w:val="Hyperlink"/>
@@ -11600,7 +11650,7 @@
         <w:spacing w:before="100" w:beforeAutospacing="1" w:after="100" w:afterAutospacing="1" w:line="240" w:lineRule="auto"/>
         <w:ind w:left="1440"/>
       </w:pPr>
-      <w:hyperlink r:id="rId37" w:tgtFrame="_blank" w:history="1">
+      <w:hyperlink r:id="rId38" w:tgtFrame="_blank" w:history="1">
         <w:proofErr w:type="spellStart"/>
         <w:r>
           <w:rPr>
@@ -11630,7 +11680,7 @@
         <w:spacing w:before="100" w:beforeAutospacing="1" w:after="100" w:afterAutospacing="1" w:line="240" w:lineRule="auto"/>
         <w:ind w:left="1440"/>
       </w:pPr>
-      <w:hyperlink r:id="rId38" w:tgtFrame="_blank" w:history="1">
+      <w:hyperlink r:id="rId39" w:tgtFrame="_blank" w:history="1">
         <w:r>
           <w:rPr>
             <w:rStyle w:val="Hyperlink"/>
@@ -11652,7 +11702,7 @@
         <w:spacing w:before="100" w:beforeAutospacing="1" w:after="100" w:afterAutospacing="1" w:line="240" w:lineRule="auto"/>
         <w:ind w:left="1440"/>
       </w:pPr>
-      <w:hyperlink r:id="rId39" w:tgtFrame="_blank" w:history="1">
+      <w:hyperlink r:id="rId40" w:tgtFrame="_blank" w:history="1">
         <w:r>
           <w:rPr>
             <w:rStyle w:val="Hyperlink"/>
@@ -11707,7 +11757,7 @@
       <w:pPr>
         <w:ind w:left="2160"/>
       </w:pPr>
-      <w:hyperlink r:id="rId40" w:history="1">
+      <w:hyperlink r:id="rId41" w:history="1">
         <w:r>
           <w:rPr>
             <w:rStyle w:val="Hyperlink"/>
@@ -11729,7 +11779,7 @@
       <w:pPr>
         <w:ind w:left="2160"/>
       </w:pPr>
-      <w:hyperlink r:id="rId41" w:history="1">
+      <w:hyperlink r:id="rId42" w:history="1">
         <w:r>
           <w:rPr>
             <w:rStyle w:val="Hyperlink"/>
@@ -11761,7 +11811,7 @@
       <w:pPr>
         <w:ind w:left="1440"/>
       </w:pPr>
-      <w:hyperlink r:id="rId42" w:history="1">
+      <w:hyperlink r:id="rId43" w:history="1">
         <w:r>
           <w:rPr>
             <w:rStyle w:val="Hyperlink"/>
@@ -11775,8 +11825,6 @@
         <w:pStyle w:val="Heading3"/>
         <w:ind w:left="1440"/>
       </w:pPr>
-      <w:bookmarkStart w:id="25" w:name="_GoBack"/>
-      <w:bookmarkEnd w:id="25"/>
       <w:r>
         <w:t xml:space="preserve">CSS3 Gems: the </w:t>
       </w:r>
@@ -11801,7 +11849,7 @@
       <w:r>
         <w:tab/>
       </w:r>
-      <w:hyperlink r:id="rId43" w:history="1">
+      <w:hyperlink r:id="rId44" w:history="1">
         <w:r>
           <w:rPr>
             <w:rStyle w:val="Hyperlink"/>
@@ -11871,7 +11919,7 @@
         </w:rPr>
         <w:t xml:space="preserve"> </w:t>
       </w:r>
-      <w:hyperlink r:id="rId44" w:history="1">
+      <w:hyperlink r:id="rId45" w:history="1">
         <w:r>
           <w:rPr>
             <w:rStyle w:val="Hyperlink"/>
@@ -11897,7 +11945,7 @@
         </w:rPr>
         <w:t xml:space="preserve"> </w:t>
       </w:r>
-      <w:hyperlink r:id="rId45" w:anchor="18607931" w:history="1">
+      <w:hyperlink r:id="rId46" w:anchor="18607931" w:history="1">
         <w:r>
           <w:rPr>
             <w:rStyle w:val="Hyperlink"/>
@@ -11916,7 +11964,7 @@
           <w:szCs w:val="28"/>
         </w:rPr>
       </w:pPr>
-      <w:hyperlink r:id="rId46" w:history="1">
+      <w:hyperlink r:id="rId47" w:history="1">
         <w:r>
           <w:rPr>
             <w:rStyle w:val="Hyperlink"/>
@@ -11935,7 +11983,7 @@
           <w:szCs w:val="28"/>
         </w:rPr>
       </w:pPr>
-      <w:hyperlink r:id="rId47" w:history="1">
+      <w:hyperlink r:id="rId48" w:history="1">
         <w:r>
           <w:rPr>
             <w:rStyle w:val="Hyperlink"/>
@@ -12325,7 +12373,7 @@
         </w:rPr>
         <w:t xml:space="preserve">,  </w:t>
       </w:r>
-      <w:hyperlink r:id="rId48" w:history="1">
+      <w:hyperlink r:id="rId49" w:history="1">
         <w:r>
           <w:rPr>
             <w:rStyle w:val="Hyperlink"/>
@@ -12414,7 +12462,7 @@
         </w:rPr>
         <w:t>ne for responses (?). (</w:t>
       </w:r>
-      <w:hyperlink r:id="rId49" w:history="1">
+      <w:hyperlink r:id="rId50" w:history="1">
         <w:r>
           <w:rPr>
             <w:rStyle w:val="Hyperlink"/>
@@ -12565,7 +12613,7 @@
           <w:szCs w:val="28"/>
         </w:rPr>
       </w:pPr>
-      <w:hyperlink r:id="rId50" w:history="1">
+      <w:hyperlink r:id="rId51" w:history="1">
         <w:r>
           <w:rPr>
             <w:rStyle w:val="Hyperlink"/>
@@ -12598,7 +12646,7 @@
         </w:rPr>
         <w:t>A more in-depth look at CSS selectors (</w:t>
       </w:r>
-      <w:hyperlink r:id="rId51" w:history="1">
+      <w:hyperlink r:id="rId52" w:history="1">
         <w:r>
           <w:rPr>
             <w:rStyle w:val="Hyperlink"/>
@@ -12786,7 +12834,21 @@
         <w:rPr>
           <w:sz w:val="28"/>
         </w:rPr>
-        <w:t xml:space="preserve">Install git in the folder (if not already there).  See git </w:t>
+        <w:t xml:space="preserve">Install git in the folder (if not already there).  See </w:t>
+      </w:r>
+      <w:proofErr w:type="spellStart"/>
+      <w:r>
+        <w:rPr>
+          <w:sz w:val="28"/>
+        </w:rPr>
+        <w:t>git</w:t>
+      </w:r>
+      <w:proofErr w:type="spellEnd"/>
+      <w:r>
+        <w:rPr>
+          <w:sz w:val="28"/>
+        </w:rPr>
+        <w:t xml:space="preserve"> </w:t>
       </w:r>
       <w:proofErr w:type="spellStart"/>
       <w:r>
@@ -12828,289 +12890,6 @@
         <w:pStyle w:val="ListParagraph"/>
         <w:spacing w:after="0" w:line="240" w:lineRule="auto"/>
         <w:ind w:left="1800"/>
-        <w:rPr>
-          <w:sz w:val="28"/>
-        </w:rPr>
-      </w:pPr>
-      <w:proofErr w:type="gramStart"/>
-      <w:r>
-        <w:rPr>
-          <w:sz w:val="28"/>
-        </w:rPr>
-        <w:t>git</w:t>
-      </w:r>
-      <w:proofErr w:type="gramEnd"/>
-      <w:r>
-        <w:rPr>
-          <w:sz w:val="28"/>
-        </w:rPr>
-        <w:t xml:space="preserve"> clone</w:t>
-      </w:r>
-      <w:r>
-        <w:rPr>
-          <w:sz w:val="28"/>
-        </w:rPr>
-        <w:t xml:space="preserve"> remote</w:t>
-      </w:r>
-      <w:r>
-        <w:rPr>
-          <w:sz w:val="28"/>
-        </w:rPr>
-        <w:t xml:space="preserve"> </w:t>
-      </w:r>
-      <w:hyperlink r:id="rId52" w:history="1">
-        <w:r>
-          <w:rPr>
-            <w:rStyle w:val="Hyperlink"/>
-            <w:sz w:val="28"/>
-          </w:rPr>
-          <w:t>https://git@github.com/alanwea/template</w:t>
-        </w:r>
-      </w:hyperlink>
-      <w:r>
-        <w:rPr>
-          <w:sz w:val="28"/>
-        </w:rPr>
-        <w:t xml:space="preserve"> .</w:t>
-      </w:r>
-    </w:p>
-    <w:p>
-      <w:pPr>
-        <w:pStyle w:val="ListParagraph"/>
-        <w:spacing w:after="0" w:line="240" w:lineRule="auto"/>
-        <w:ind w:left="1800"/>
-        <w:rPr>
-          <w:sz w:val="28"/>
-        </w:rPr>
-      </w:pPr>
-      <w:r>
-        <w:rPr>
-          <w:sz w:val="28"/>
-        </w:rPr>
-        <w:t>Note period at the end</w:t>
-      </w:r>
-    </w:p>
-    <w:p>
-      <w:pPr>
-        <w:pStyle w:val="ListParagraph"/>
-        <w:numPr>
-          <w:ilvl w:val="0"/>
-          <w:numId w:val="7"/>
-        </w:numPr>
-        <w:spacing w:after="0" w:line="240" w:lineRule="auto"/>
-        <w:ind w:left="1080"/>
-        <w:rPr>
-          <w:sz w:val="28"/>
-        </w:rPr>
-      </w:pPr>
-      <w:r>
-        <w:rPr>
-          <w:sz w:val="28"/>
-        </w:rPr>
-        <w:t>Change to the template folder and start developing.</w:t>
-      </w:r>
-    </w:p>
-    <w:p>
-      <w:pPr>
-        <w:spacing w:after="0" w:line="240" w:lineRule="auto"/>
-        <w:rPr>
-          <w:sz w:val="28"/>
-        </w:rPr>
-      </w:pPr>
-      <w:r>
-        <w:rPr>
-          <w:sz w:val="28"/>
-        </w:rPr>
-        <w:tab/>
-      </w:r>
-    </w:p>
-    <w:p>
-      <w:pPr>
-        <w:pStyle w:val="Heading3"/>
-        <w:ind w:firstLine="720"/>
-        <w:rPr>
-          <w:sz w:val="28"/>
-        </w:rPr>
-      </w:pPr>
-      <w:bookmarkStart w:id="29" w:name="_Toc432089298"/>
-      <w:r>
-        <w:rPr>
-          <w:sz w:val="28"/>
-        </w:rPr>
-        <w:t>Update the GitHub repository</w:t>
-      </w:r>
-      <w:bookmarkEnd w:id="29"/>
-    </w:p>
-    <w:p>
-      <w:pPr>
-        <w:spacing w:after="0" w:line="240" w:lineRule="auto"/>
-        <w:ind w:left="720"/>
-        <w:rPr>
-          <w:sz w:val="28"/>
-        </w:rPr>
-      </w:pPr>
-    </w:p>
-    <w:p>
-      <w:pPr>
-        <w:pStyle w:val="ListParagraph"/>
-        <w:numPr>
-          <w:ilvl w:val="0"/>
-          <w:numId w:val="9"/>
-        </w:numPr>
-        <w:spacing w:after="0" w:line="240" w:lineRule="auto"/>
-        <w:rPr>
-          <w:sz w:val="28"/>
-        </w:rPr>
-      </w:pPr>
-      <w:r>
-        <w:rPr>
-          <w:sz w:val="28"/>
-        </w:rPr>
-        <w:t>In the local template development folder:</w:t>
-      </w:r>
-    </w:p>
-    <w:p>
-      <w:pPr>
-        <w:pStyle w:val="ListParagraph"/>
-        <w:numPr>
-          <w:ilvl w:val="0"/>
-          <w:numId w:val="9"/>
-        </w:numPr>
-        <w:spacing w:after="0" w:line="240" w:lineRule="auto"/>
-        <w:rPr>
-          <w:sz w:val="28"/>
-        </w:rPr>
-      </w:pPr>
-      <w:r>
-        <w:rPr>
-          <w:sz w:val="28"/>
-        </w:rPr>
-        <w:t>git push</w:t>
-      </w:r>
-    </w:p>
-    <w:p>
-      <w:pPr>
-        <w:spacing w:after="0" w:line="240" w:lineRule="auto"/>
-        <w:rPr>
-          <w:sz w:val="28"/>
-        </w:rPr>
-      </w:pPr>
-    </w:p>
-    <w:p>
-      <w:pPr>
-        <w:pStyle w:val="Heading2"/>
-        <w:spacing w:before="0" w:line="240" w:lineRule="auto"/>
-      </w:pPr>
-      <w:bookmarkStart w:id="30" w:name="_Toc432089299"/>
-      <w:r>
-        <w:t>Working with development repository</w:t>
-      </w:r>
-      <w:r>
-        <w:t xml:space="preserve"> created from template</w:t>
-      </w:r>
-      <w:r>
-        <w:t>:</w:t>
-      </w:r>
-      <w:bookmarkEnd w:id="30"/>
-    </w:p>
-    <w:p>
-      <w:pPr>
-        <w:spacing w:after="0" w:line="240" w:lineRule="auto"/>
-      </w:pPr>
-    </w:p>
-    <w:p>
-      <w:pPr>
-        <w:spacing w:after="0" w:line="240" w:lineRule="auto"/>
-      </w:pPr>
-    </w:p>
-    <w:p>
-      <w:pPr>
-        <w:pStyle w:val="ListParagraph"/>
-        <w:numPr>
-          <w:ilvl w:val="0"/>
-          <w:numId w:val="10"/>
-        </w:numPr>
-        <w:spacing w:after="0" w:line="240" w:lineRule="auto"/>
-        <w:rPr>
-          <w:sz w:val="28"/>
-        </w:rPr>
-      </w:pPr>
-      <w:r>
-        <w:rPr>
-          <w:sz w:val="28"/>
-        </w:rPr>
-        <w:t>Move to folder where development repository will be</w:t>
-      </w:r>
-      <w:r>
-        <w:rPr>
-          <w:sz w:val="28"/>
-        </w:rPr>
-        <w:t>.</w:t>
-      </w:r>
-    </w:p>
-    <w:p>
-      <w:pPr>
-        <w:pStyle w:val="ListParagraph"/>
-        <w:numPr>
-          <w:ilvl w:val="0"/>
-          <w:numId w:val="10"/>
-        </w:numPr>
-        <w:spacing w:after="0" w:line="240" w:lineRule="auto"/>
-        <w:rPr>
-          <w:sz w:val="28"/>
-        </w:rPr>
-      </w:pPr>
-      <w:r>
-        <w:rPr>
-          <w:sz w:val="28"/>
-        </w:rPr>
-        <w:t xml:space="preserve">Install git in the folder (if not already there).  See git </w:t>
-      </w:r>
-      <w:proofErr w:type="spellStart"/>
-      <w:r>
-        <w:rPr>
-          <w:sz w:val="28"/>
-        </w:rPr>
-        <w:t>init</w:t>
-      </w:r>
-      <w:proofErr w:type="spellEnd"/>
-      <w:r>
-        <w:rPr>
-          <w:sz w:val="28"/>
-        </w:rPr>
-        <w:t xml:space="preserve"> and setup information located elsewhere in this document.</w:t>
-      </w:r>
-    </w:p>
-    <w:p>
-      <w:pPr>
-        <w:pStyle w:val="ListParagraph"/>
-        <w:numPr>
-          <w:ilvl w:val="0"/>
-          <w:numId w:val="10"/>
-        </w:numPr>
-        <w:spacing w:after="0" w:line="240" w:lineRule="auto"/>
-        <w:rPr>
-          <w:sz w:val="28"/>
-        </w:rPr>
-      </w:pPr>
-      <w:r>
-        <w:rPr>
-          <w:sz w:val="28"/>
-        </w:rPr>
-        <w:t>Fork</w:t>
-      </w:r>
-      <w:r>
-        <w:rPr>
-          <w:sz w:val="28"/>
-        </w:rPr>
-        <w:t xml:space="preserve"> the repository with:</w:t>
-      </w:r>
-    </w:p>
-    <w:p>
-      <w:pPr>
-        <w:pStyle w:val="ListParagraph"/>
-        <w:spacing w:after="0" w:line="240" w:lineRule="auto"/>
-        <w:ind w:left="1440"/>
         <w:rPr>
           <w:sz w:val="28"/>
         </w:rPr>
@@ -13161,7 +12940,7 @@
       <w:pPr>
         <w:pStyle w:val="ListParagraph"/>
         <w:spacing w:after="0" w:line="240" w:lineRule="auto"/>
-        <w:ind w:left="1440"/>
+        <w:ind w:left="1800"/>
         <w:rPr>
           <w:sz w:val="28"/>
         </w:rPr>
@@ -13172,6 +12951,139 @@
         </w:rPr>
         <w:t>Note period at the end</w:t>
       </w:r>
+    </w:p>
+    <w:p>
+      <w:pPr>
+        <w:pStyle w:val="ListParagraph"/>
+        <w:numPr>
+          <w:ilvl w:val="0"/>
+          <w:numId w:val="7"/>
+        </w:numPr>
+        <w:spacing w:after="0" w:line="240" w:lineRule="auto"/>
+        <w:ind w:left="1080"/>
+        <w:rPr>
+          <w:sz w:val="28"/>
+        </w:rPr>
+      </w:pPr>
+      <w:r>
+        <w:rPr>
+          <w:sz w:val="28"/>
+        </w:rPr>
+        <w:t>Change to the template folder and start developing.</w:t>
+      </w:r>
+    </w:p>
+    <w:p>
+      <w:pPr>
+        <w:spacing w:after="0" w:line="240" w:lineRule="auto"/>
+        <w:rPr>
+          <w:sz w:val="28"/>
+        </w:rPr>
+      </w:pPr>
+      <w:r>
+        <w:rPr>
+          <w:sz w:val="28"/>
+        </w:rPr>
+        <w:tab/>
+      </w:r>
+    </w:p>
+    <w:p>
+      <w:pPr>
+        <w:pStyle w:val="Heading3"/>
+        <w:ind w:firstLine="720"/>
+        <w:rPr>
+          <w:sz w:val="28"/>
+        </w:rPr>
+      </w:pPr>
+      <w:bookmarkStart w:id="29" w:name="_Toc432089298"/>
+      <w:r>
+        <w:rPr>
+          <w:sz w:val="28"/>
+        </w:rPr>
+        <w:t>Update the GitHub repository</w:t>
+      </w:r>
+      <w:bookmarkEnd w:id="29"/>
+    </w:p>
+    <w:p>
+      <w:pPr>
+        <w:spacing w:after="0" w:line="240" w:lineRule="auto"/>
+        <w:ind w:left="720"/>
+        <w:rPr>
+          <w:sz w:val="28"/>
+        </w:rPr>
+      </w:pPr>
+    </w:p>
+    <w:p>
+      <w:pPr>
+        <w:pStyle w:val="ListParagraph"/>
+        <w:numPr>
+          <w:ilvl w:val="0"/>
+          <w:numId w:val="9"/>
+        </w:numPr>
+        <w:spacing w:after="0" w:line="240" w:lineRule="auto"/>
+        <w:rPr>
+          <w:sz w:val="28"/>
+        </w:rPr>
+      </w:pPr>
+      <w:r>
+        <w:rPr>
+          <w:sz w:val="28"/>
+        </w:rPr>
+        <w:t>In the local template development folder:</w:t>
+      </w:r>
+    </w:p>
+    <w:p>
+      <w:pPr>
+        <w:pStyle w:val="ListParagraph"/>
+        <w:numPr>
+          <w:ilvl w:val="0"/>
+          <w:numId w:val="9"/>
+        </w:numPr>
+        <w:spacing w:after="0" w:line="240" w:lineRule="auto"/>
+        <w:rPr>
+          <w:sz w:val="28"/>
+        </w:rPr>
+      </w:pPr>
+      <w:r>
+        <w:rPr>
+          <w:sz w:val="28"/>
+        </w:rPr>
+        <w:t>git push</w:t>
+      </w:r>
+    </w:p>
+    <w:p>
+      <w:pPr>
+        <w:spacing w:after="0" w:line="240" w:lineRule="auto"/>
+        <w:rPr>
+          <w:sz w:val="28"/>
+        </w:rPr>
+      </w:pPr>
+    </w:p>
+    <w:p>
+      <w:pPr>
+        <w:pStyle w:val="Heading2"/>
+        <w:spacing w:before="0" w:line="240" w:lineRule="auto"/>
+      </w:pPr>
+      <w:bookmarkStart w:id="30" w:name="_Toc432089299"/>
+      <w:r>
+        <w:t>Working with development repository</w:t>
+      </w:r>
+      <w:r>
+        <w:t xml:space="preserve"> created from template</w:t>
+      </w:r>
+      <w:r>
+        <w:t>:</w:t>
+      </w:r>
+      <w:bookmarkEnd w:id="30"/>
+    </w:p>
+    <w:p>
+      <w:pPr>
+        <w:spacing w:after="0" w:line="240" w:lineRule="auto"/>
+      </w:pPr>
+    </w:p>
+    <w:p>
+      <w:pPr>
+        <w:spacing w:after="0" w:line="240" w:lineRule="auto"/>
+      </w:pPr>
     </w:p>
     <w:p>
       <w:pPr>
@@ -13189,7 +13101,13 @@
         <w:rPr>
           <w:sz w:val="28"/>
         </w:rPr>
-        <w:t>On GitHub, create a repository for the new project and make it master and origin</w:t>
+        <w:t>Move to folder where development repository will be</w:t>
+      </w:r>
+      <w:r>
+        <w:rPr>
+          <w:sz w:val="28"/>
+        </w:rPr>
+        <w:t>.</w:t>
       </w:r>
     </w:p>
     <w:p>
@@ -13208,6 +13126,164 @@
         <w:rPr>
           <w:sz w:val="28"/>
         </w:rPr>
+        <w:t xml:space="preserve">Install git in the folder (if not already there).  See </w:t>
+      </w:r>
+      <w:proofErr w:type="spellStart"/>
+      <w:r>
+        <w:rPr>
+          <w:sz w:val="28"/>
+        </w:rPr>
+        <w:t>git</w:t>
+      </w:r>
+      <w:proofErr w:type="spellEnd"/>
+      <w:r>
+        <w:rPr>
+          <w:sz w:val="28"/>
+        </w:rPr>
+        <w:t xml:space="preserve"> </w:t>
+      </w:r>
+      <w:proofErr w:type="spellStart"/>
+      <w:r>
+        <w:rPr>
+          <w:sz w:val="28"/>
+        </w:rPr>
+        <w:t>init</w:t>
+      </w:r>
+      <w:proofErr w:type="spellEnd"/>
+      <w:r>
+        <w:rPr>
+          <w:sz w:val="28"/>
+        </w:rPr>
+        <w:t xml:space="preserve"> and setup information located elsewhere in this document.</w:t>
+      </w:r>
+    </w:p>
+    <w:p>
+      <w:pPr>
+        <w:pStyle w:val="ListParagraph"/>
+        <w:numPr>
+          <w:ilvl w:val="0"/>
+          <w:numId w:val="10"/>
+        </w:numPr>
+        <w:spacing w:after="0" w:line="240" w:lineRule="auto"/>
+        <w:rPr>
+          <w:sz w:val="28"/>
+        </w:rPr>
+      </w:pPr>
+      <w:r>
+        <w:rPr>
+          <w:sz w:val="28"/>
+        </w:rPr>
+        <w:t>Fork</w:t>
+      </w:r>
+      <w:r>
+        <w:rPr>
+          <w:sz w:val="28"/>
+        </w:rPr>
+        <w:t xml:space="preserve"> the repository with:</w:t>
+      </w:r>
+    </w:p>
+    <w:p>
+      <w:pPr>
+        <w:pStyle w:val="ListParagraph"/>
+        <w:spacing w:after="0" w:line="240" w:lineRule="auto"/>
+        <w:ind w:left="1440"/>
+        <w:rPr>
+          <w:sz w:val="28"/>
+        </w:rPr>
+      </w:pPr>
+      <w:proofErr w:type="gramStart"/>
+      <w:r>
+        <w:rPr>
+          <w:sz w:val="28"/>
+        </w:rPr>
+        <w:t>git</w:t>
+      </w:r>
+      <w:proofErr w:type="gramEnd"/>
+      <w:r>
+        <w:rPr>
+          <w:sz w:val="28"/>
+        </w:rPr>
+        <w:t xml:space="preserve"> clone</w:t>
+      </w:r>
+      <w:r>
+        <w:rPr>
+          <w:sz w:val="28"/>
+        </w:rPr>
+        <w:t xml:space="preserve"> remote</w:t>
+      </w:r>
+      <w:r>
+        <w:rPr>
+          <w:sz w:val="28"/>
+        </w:rPr>
+        <w:t xml:space="preserve"> </w:t>
+      </w:r>
+      <w:hyperlink r:id="rId54" w:history="1">
+        <w:r>
+          <w:rPr>
+            <w:rStyle w:val="Hyperlink"/>
+            <w:sz w:val="28"/>
+          </w:rPr>
+          <w:t>https://git@github.com/alanwea/template</w:t>
+        </w:r>
+      </w:hyperlink>
+      <w:r>
+        <w:rPr>
+          <w:sz w:val="28"/>
+        </w:rPr>
+        <w:t xml:space="preserve"> .</w:t>
+      </w:r>
+    </w:p>
+    <w:p>
+      <w:pPr>
+        <w:pStyle w:val="ListParagraph"/>
+        <w:spacing w:after="0" w:line="240" w:lineRule="auto"/>
+        <w:ind w:left="1440"/>
+        <w:rPr>
+          <w:sz w:val="28"/>
+        </w:rPr>
+      </w:pPr>
+      <w:r>
+        <w:rPr>
+          <w:sz w:val="28"/>
+        </w:rPr>
+        <w:t>Note period at the end</w:t>
+      </w:r>
+    </w:p>
+    <w:p>
+      <w:pPr>
+        <w:pStyle w:val="ListParagraph"/>
+        <w:numPr>
+          <w:ilvl w:val="0"/>
+          <w:numId w:val="10"/>
+        </w:numPr>
+        <w:spacing w:after="0" w:line="240" w:lineRule="auto"/>
+        <w:rPr>
+          <w:sz w:val="28"/>
+        </w:rPr>
+      </w:pPr>
+      <w:r>
+        <w:rPr>
+          <w:sz w:val="28"/>
+        </w:rPr>
+        <w:t>On GitHub, create a repository for the new project and make it master and origin</w:t>
+      </w:r>
+    </w:p>
+    <w:p>
+      <w:pPr>
+        <w:pStyle w:val="ListParagraph"/>
+        <w:numPr>
+          <w:ilvl w:val="0"/>
+          <w:numId w:val="10"/>
+        </w:numPr>
+        <w:spacing w:after="0" w:line="240" w:lineRule="auto"/>
+        <w:rPr>
+          <w:sz w:val="28"/>
+        </w:rPr>
+      </w:pPr>
+      <w:r>
+        <w:rPr>
+          <w:sz w:val="28"/>
+        </w:rPr>
         <w:t xml:space="preserve">Change to the </w:t>
       </w:r>
       <w:r>
@@ -13377,7 +13453,7 @@
         </w:rPr>
         <w:t xml:space="preserve">git clone </w:t>
       </w:r>
-      <w:hyperlink r:id="rId54" w:history="1">
+      <w:hyperlink r:id="rId55" w:history="1">
         <w:r>
           <w:rPr>
             <w:rStyle w:val="Hyperlink"/>
@@ -16835,7 +16911,7 @@
 </file>
 
 <file path=customXml/itemProps1.xml><?xml version="1.0" encoding="utf-8"?>
-<ds:datastoreItem xmlns:ds="http://schemas.openxmlformats.org/officeDocument/2006/customXml" ds:itemID="{22766D2B-ADB1-475C-828C-8A9B0B860B1C}">
+<ds:datastoreItem xmlns:ds="http://schemas.openxmlformats.org/officeDocument/2006/customXml" ds:itemID="{8DC60F33-B58B-44C2-9B07-4B25F874F115}">
   <ds:schemaRefs>
     <ds:schemaRef ds:uri="http://schemas.openxmlformats.org/officeDocument/2006/bibliography"/>
   </ds:schemaRefs>

</xml_diff>

<commit_message>
Added notes.docx to repo
</commit_message>
<xml_diff>
--- a/Notes/notes.docx
+++ b/Notes/notes.docx
@@ -1231,7 +1231,21 @@
                 <w:rStyle w:val="Hyperlink"/>
                 <w:noProof/>
               </w:rPr>
-              <w:t>Git Common tasks</w:t>
+              <w:t>Git Comm</w:t>
+            </w:r>
+            <w:r>
+              <w:rPr>
+                <w:rStyle w:val="Hyperlink"/>
+                <w:noProof/>
+              </w:rPr>
+              <w:t>o</w:t>
+            </w:r>
+            <w:r>
+              <w:rPr>
+                <w:rStyle w:val="Hyperlink"/>
+                <w:noProof/>
+              </w:rPr>
+              <w:t>n tasks</w:t>
             </w:r>
             <w:r>
               <w:rPr>
@@ -3140,14 +3154,6 @@
     </w:p>
     <w:p>
       <w:pPr>
-        <w:rPr>
-          <w:sz w:val="28"/>
-          <w:szCs w:val="28"/>
-        </w:rPr>
-      </w:pPr>
-    </w:p>
-    <w:p>
-      <w:pPr>
         <w:pStyle w:val="Heading2"/>
         <w:rPr>
           <w:sz w:val="28"/>
@@ -3155,6 +3161,72 @@
         </w:rPr>
       </w:pPr>
       <w:bookmarkStart w:id="16" w:name="_Toc432089286"/>
+    </w:p>
+    <w:p>
+      <w:pPr>
+        <w:pStyle w:val="Heading2"/>
+      </w:pPr>
+      <w:r>
+        <w:t>PowerShell environment</w:t>
+      </w:r>
+    </w:p>
+    <w:p>
+      <w:pPr>
+        <w:pStyle w:val="Heading3"/>
+      </w:pPr>
+      <w:r>
+        <w:tab/>
+        <w:t>Change prompt</w:t>
+      </w:r>
+    </w:p>
+    <w:p>
+      <w:pPr>
+        <w:ind w:left="1440"/>
+      </w:pPr>
+      <w:hyperlink r:id="rId20" w:history="1">
+        <w:r>
+          <w:rPr>
+            <w:rStyle w:val="Hyperlink"/>
+          </w:rPr>
+          <w:t>http://stackoverflow.com/questions/18292063/what-does-the-prompt-master-1-0-0-mean-when-using-git-command-line</w:t>
+        </w:r>
+      </w:hyperlink>
+    </w:p>
+    <w:p>
+      <w:pPr>
+        <w:pStyle w:val="Heading3"/>
+      </w:pPr>
+      <w:r>
+        <w:tab/>
+        <w:t>Run scheduled tasks</w:t>
+      </w:r>
+    </w:p>
+    <w:p>
+      <w:pPr>
+        <w:ind w:left="1440"/>
+      </w:pPr>
+      <w:hyperlink r:id="rId21" w:history="1">
+        <w:r>
+          <w:rPr>
+            <w:rStyle w:val="Hyperlink"/>
+          </w:rPr>
+          <w:t>http://blogs.technet.com/b/heyscriptingguy/archive/2011/01/12/use-scheduled-tasks-to-run-powershell-commands-on-windows.aspx</w:t>
+        </w:r>
+      </w:hyperlink>
+    </w:p>
+    <w:p>
+      <w:bookmarkStart w:id="17" w:name="_GoBack"/>
+      <w:bookmarkEnd w:id="17"/>
+    </w:p>
+    <w:p/>
+    <w:p>
+      <w:pPr>
+        <w:pStyle w:val="Heading2"/>
+        <w:rPr>
+          <w:sz w:val="28"/>
+          <w:szCs w:val="28"/>
+        </w:rPr>
+      </w:pPr>
       <w:r>
         <w:rPr>
           <w:sz w:val="28"/>
@@ -3351,6 +3423,7 @@
         <w:rPr>
           <w:noProof/>
         </w:rPr>
+        <w:lastRenderedPageBreak/>
         <w:drawing>
           <wp:inline distT="0" distB="0" distL="0" distR="0" wp14:anchorId="37560DA2" wp14:editId="279941FD">
             <wp:extent cx="5943600" cy="4538345"/>
@@ -3367,7 +3440,7 @@
                     <pic:cNvPicPr/>
                   </pic:nvPicPr>
                   <pic:blipFill>
-                    <a:blip r:embed="rId20"/>
+                    <a:blip r:embed="rId22"/>
                     <a:stretch>
                       <a:fillRect/>
                     </a:stretch>
@@ -3405,7 +3478,6 @@
           <w:sz w:val="28"/>
           <w:szCs w:val="28"/>
         </w:rPr>
-        <w:lastRenderedPageBreak/>
         <w:t xml:space="preserve">If using “Quick setup” make sure to select the correct security </w:t>
       </w:r>
       <w:r>
@@ -3586,7 +3658,7 @@
         </w:rPr>
         <w:t xml:space="preserve">Git clone </w:t>
       </w:r>
-      <w:hyperlink r:id="rId21" w:history="1">
+      <w:hyperlink r:id="rId23" w:history="1">
         <w:r>
           <w:rPr>
             <w:rStyle w:val="Hyperlink"/>
@@ -3624,6 +3696,7 @@
           <w:sz w:val="28"/>
           <w:szCs w:val="28"/>
         </w:rPr>
+        <w:lastRenderedPageBreak/>
         <w:t xml:space="preserve">  Change folders into the root of the new local repository</w:t>
       </w:r>
     </w:p>
@@ -3892,7 +3965,7 @@
         </w:rPr>
         <w:t xml:space="preserve"> </w:t>
       </w:r>
-      <w:hyperlink r:id="rId22" w:history="1">
+      <w:hyperlink r:id="rId24" w:history="1">
         <w:r>
           <w:rPr>
             <w:rStyle w:val="Hyperlink"/>
@@ -3932,8 +4005,79 @@
           <w:sz w:val="28"/>
           <w:szCs w:val="28"/>
         </w:rPr>
-        <w:t>Set a default editor for typing in messages, like the –m message that is required on a commit:</w:t>
-      </w:r>
+        <w:t xml:space="preserve">Set a default editor for typing in messages, like the –m message </w:t>
+      </w:r>
+      <w:r>
+        <w:rPr>
+          <w:sz w:val="28"/>
+          <w:szCs w:val="28"/>
+        </w:rPr>
+        <w:t xml:space="preserve">that is required on a commit.  </w:t>
+      </w:r>
+      <w:r>
+        <w:rPr>
+          <w:sz w:val="28"/>
+          <w:szCs w:val="28"/>
+          <w:u w:val="single"/>
+        </w:rPr>
+        <w:t xml:space="preserve">Note especially the use of “ and ‘ to enclose the path to notepad++ and the entire command with arguments for 32-bit Notepad++ on a 64-bit Windows </w:t>
+      </w:r>
+      <w:proofErr w:type="spellStart"/>
+      <w:r>
+        <w:rPr>
+          <w:sz w:val="28"/>
+          <w:szCs w:val="28"/>
+          <w:u w:val="single"/>
+        </w:rPr>
+        <w:t>environment.</w:t>
+      </w:r>
+      <w:r>
+        <w:rPr>
+          <w:sz w:val="28"/>
+          <w:szCs w:val="28"/>
+          <w:u w:val="single"/>
+        </w:rPr>
+        <w:t>git</w:t>
+      </w:r>
+      <w:proofErr w:type="spellEnd"/>
+      <w:r>
+        <w:rPr>
+          <w:sz w:val="28"/>
+          <w:szCs w:val="28"/>
+          <w:u w:val="single"/>
+        </w:rPr>
+        <w:t xml:space="preserve"> </w:t>
+      </w:r>
+      <w:hyperlink r:id="rId25" w:history="1">
+        <w:r>
+          <w:rPr>
+            <w:rStyle w:val="Hyperlink"/>
+            <w:rFonts w:ascii="Segoe UI" w:hAnsi="Segoe UI" w:cs="Segoe UI"/>
+            <w:sz w:val="20"/>
+            <w:szCs w:val="20"/>
+          </w:rPr>
+          <w:t>http://stackoverflow.com/questions/1634161/how-do-i-use-notepad-or-other-with-msysgit</w:t>
+        </w:r>
+      </w:hyperlink>
+      <w:r>
+        <w:rPr>
+          <w:rFonts w:ascii="Segoe UI" w:hAnsi="Segoe UI" w:cs="Segoe UI"/>
+          <w:color w:val="000000"/>
+          <w:sz w:val="20"/>
+          <w:szCs w:val="20"/>
+        </w:rPr>
+        <w:t>)</w:t>
+      </w:r>
+    </w:p>
+    <w:p>
+      <w:pPr>
+        <w:pStyle w:val="ListParagraph"/>
+        <w:ind w:left="2160"/>
+        <w:rPr>
+          <w:sz w:val="28"/>
+          <w:szCs w:val="28"/>
+        </w:rPr>
+      </w:pPr>
     </w:p>
     <w:p>
       <w:pPr>
@@ -4020,15 +4164,40 @@
         </w:rPr>
         <w:t>"</w:t>
       </w:r>
-      <w:bookmarkStart w:id="17" w:name="_GoBack"/>
-      <w:bookmarkEnd w:id="17"/>
+      <w:r>
+        <w:rPr>
+          <w:rFonts w:ascii="Courier New" w:eastAsia="Times New Roman" w:hAnsi="Courier New" w:cs="Courier New"/>
+          <w:color w:val="FF0000"/>
+          <w:sz w:val="20"/>
+          <w:szCs w:val="20"/>
+        </w:rPr>
+        <w:t>’</w:t>
+      </w:r>
       <w:r>
         <w:rPr>
           <w:rFonts w:ascii="Courier New" w:eastAsia="Times New Roman" w:hAnsi="Courier New" w:cs="Courier New"/>
           <w:sz w:val="20"/>
           <w:szCs w:val="20"/>
         </w:rPr>
-        <w:t>C:/Program Files (x86)/Notepad++/notepad++.exe</w:t>
+        <w:t>C</w:t>
+      </w:r>
+      <w:proofErr w:type="gramStart"/>
+      <w:r>
+        <w:rPr>
+          <w:rFonts w:ascii="Courier New" w:eastAsia="Times New Roman" w:hAnsi="Courier New" w:cs="Courier New"/>
+          <w:sz w:val="20"/>
+          <w:szCs w:val="20"/>
+        </w:rPr>
+        <w:t>:/</w:t>
+      </w:r>
+      <w:proofErr w:type="gramEnd"/>
+      <w:r>
+        <w:rPr>
+          <w:rFonts w:ascii="Courier New" w:eastAsia="Times New Roman" w:hAnsi="Courier New" w:cs="Courier New"/>
+          <w:sz w:val="20"/>
+          <w:szCs w:val="20"/>
+        </w:rPr>
+        <w:t>Program Files (x86)/Notepad++/notepad++.exe</w:t>
       </w:r>
       <w:r>
         <w:rPr>
@@ -4277,7 +4446,6 @@
           <w:sz w:val="28"/>
           <w:szCs w:val="28"/>
         </w:rPr>
-        <w:lastRenderedPageBreak/>
         <w:t xml:space="preserve">  Check that the </w:t>
       </w:r>
       <w:proofErr w:type="spellStart"/>
@@ -4436,6 +4604,7 @@
           <w:sz w:val="28"/>
           <w:szCs w:val="28"/>
         </w:rPr>
+        <w:lastRenderedPageBreak/>
         <mc:AlternateContent>
           <mc:Choice Requires="wps">
             <w:drawing>
@@ -5344,7 +5513,7 @@
         </w:rPr>
         <w:t xml:space="preserve">  (Instructions adapted from </w:t>
       </w:r>
-      <w:hyperlink r:id="rId23" w:history="1">
+      <w:hyperlink r:id="rId26" w:history="1">
         <w:r>
           <w:rPr>
             <w:rStyle w:val="Hyperlink"/>
@@ -5416,7 +5585,6 @@
           <w:sz w:val="28"/>
           <w:szCs w:val="28"/>
         </w:rPr>
-        <w:lastRenderedPageBreak/>
         <mc:AlternateContent>
           <mc:Choice Requires="wps">
             <w:drawing>
@@ -5774,6 +5942,7 @@
           <w:sz w:val="28"/>
           <w:szCs w:val="28"/>
         </w:rPr>
+        <w:lastRenderedPageBreak/>
         <mc:AlternateContent>
           <mc:Choice Requires="wps">
             <w:drawing>
@@ -6590,7 +6759,6 @@
           <w:sz w:val="28"/>
           <w:szCs w:val="28"/>
         </w:rPr>
-        <w:lastRenderedPageBreak/>
         <w:t>Test the connection</w:t>
       </w:r>
     </w:p>
@@ -6625,6 +6793,7 @@
           <w:sz w:val="28"/>
           <w:szCs w:val="28"/>
         </w:rPr>
+        <w:lastRenderedPageBreak/>
         <mc:AlternateContent>
           <mc:Choice Requires="wps">
             <w:drawing>
@@ -8389,7 +8558,7 @@
         </w:rPr>
         <w:t xml:space="preserve"> fetch </w:t>
       </w:r>
-      <w:hyperlink r:id="rId24" w:history="1">
+      <w:hyperlink r:id="rId27" w:history="1">
         <w:r>
           <w:rPr>
             <w:rStyle w:val="Hyperlink"/>
@@ -8520,7 +8689,7 @@
                     <pic:cNvPicPr/>
                   </pic:nvPicPr>
                   <pic:blipFill>
-                    <a:blip r:embed="rId25"/>
+                    <a:blip r:embed="rId28"/>
                     <a:stretch>
                       <a:fillRect/>
                     </a:stretch>
@@ -8614,7 +8783,7 @@
                     <pic:cNvPicPr/>
                   </pic:nvPicPr>
                   <pic:blipFill>
-                    <a:blip r:embed="rId26"/>
+                    <a:blip r:embed="rId29"/>
                     <a:stretch>
                       <a:fillRect/>
                     </a:stretch>
@@ -8729,7 +8898,7 @@
                     <pic:cNvPicPr/>
                   </pic:nvPicPr>
                   <pic:blipFill>
-                    <a:blip r:embed="rId27"/>
+                    <a:blip r:embed="rId30"/>
                     <a:stretch>
                       <a:fillRect/>
                     </a:stretch>
@@ -8889,7 +9058,7 @@
                     <pic:cNvPicPr/>
                   </pic:nvPicPr>
                   <pic:blipFill>
-                    <a:blip r:embed="rId28">
+                    <a:blip r:embed="rId31">
                       <a:extLst>
                         <a:ext uri="{28A0092B-C50C-407E-A947-70E740481C1C}">
                           <a14:useLocalDpi xmlns:a14="http://schemas.microsoft.com/office/drawing/2010/main" val="0"/>
@@ -8957,7 +9126,7 @@
                     <pic:cNvPicPr/>
                   </pic:nvPicPr>
                   <pic:blipFill>
-                    <a:blip r:embed="rId29" cstate="print">
+                    <a:blip r:embed="rId32" cstate="print">
                       <a:extLst>
                         <a:ext uri="{28A0092B-C50C-407E-A947-70E740481C1C}">
                           <a14:useLocalDpi xmlns:a14="http://schemas.microsoft.com/office/drawing/2010/main" val="0"/>
@@ -9065,7 +9234,7 @@
                     <pic:cNvPicPr/>
                   </pic:nvPicPr>
                   <pic:blipFill>
-                    <a:blip r:embed="rId30"/>
+                    <a:blip r:embed="rId33"/>
                     <a:stretch>
                       <a:fillRect/>
                     </a:stretch>
@@ -9253,7 +9422,7 @@
       <w:pPr>
         <w:ind w:left="720"/>
       </w:pPr>
-      <w:hyperlink r:id="rId31" w:history="1">
+      <w:hyperlink r:id="rId34" w:history="1">
         <w:r>
           <w:rPr>
             <w:rStyle w:val="Hyperlink"/>
@@ -9425,7 +9594,7 @@
                                           </pic:cNvPicPr>
                                         </pic:nvPicPr>
                                         <pic:blipFill>
-                                          <a:blip r:embed="rId32">
+                                          <a:blip r:embed="rId35">
                                             <a:extLst>
                                               <a:ext uri="{28A0092B-C50C-407E-A947-70E740481C1C}">
                                                 <a14:useLocalDpi xmlns:a14="http://schemas.microsoft.com/office/drawing/2010/main" val="0"/>
@@ -9530,7 +9699,7 @@
                                     </pic:cNvPicPr>
                                   </pic:nvPicPr>
                                   <pic:blipFill>
-                                    <a:blip r:embed="rId33">
+                                    <a:blip r:embed="rId36">
                                       <a:extLst>
                                         <a:ext uri="{28A0092B-C50C-407E-A947-70E740481C1C}">
                                           <a14:useLocalDpi xmlns:a14="http://schemas.microsoft.com/office/drawing/2010/main" val="0"/>
@@ -9983,7 +10152,7 @@
                                           </pic:cNvPicPr>
                                         </pic:nvPicPr>
                                         <pic:blipFill>
-                                          <a:blip r:embed="rId33">
+                                          <a:blip r:embed="rId36">
                                             <a:extLst>
                                               <a:ext uri="{28A0092B-C50C-407E-A947-70E740481C1C}">
                                                 <a14:useLocalDpi xmlns:a14="http://schemas.microsoft.com/office/drawing/2010/main" val="0"/>
@@ -10067,7 +10236,7 @@
                                     </pic:cNvPicPr>
                                   </pic:nvPicPr>
                                   <pic:blipFill>
-                                    <a:blip r:embed="rId33">
+                                    <a:blip r:embed="rId36">
                                       <a:extLst>
                                         <a:ext uri="{28A0092B-C50C-407E-A947-70E740481C1C}">
                                           <a14:useLocalDpi xmlns:a14="http://schemas.microsoft.com/office/drawing/2010/main" val="0"/>
@@ -10706,7 +10875,7 @@
                               </w:rPr>
                               <w:t xml:space="preserve"> </w:t>
                             </w:r>
-                            <w:hyperlink r:id="rId34" w:history="1">
+                            <w:hyperlink r:id="rId37" w:history="1">
                               <w:r>
                                 <w:rPr>
                                   <w:rStyle w:val="Hyperlink"/>
@@ -10769,7 +10938,7 @@
                         </w:rPr>
                         <w:t xml:space="preserve"> </w:t>
                       </w:r>
-                      <w:hyperlink r:id="rId35" w:history="1">
+                      <w:hyperlink r:id="rId38" w:history="1">
                         <w:r>
                           <w:rPr>
                             <w:rStyle w:val="Hyperlink"/>
@@ -11593,7 +11762,7 @@
       <w:r>
         <w:t xml:space="preserve">Very nice </w:t>
       </w:r>
-      <w:hyperlink r:id="rId36" w:tgtFrame="_blank" w:history="1">
+      <w:hyperlink r:id="rId39" w:tgtFrame="_blank" w:history="1">
         <w:r>
           <w:rPr>
             <w:rStyle w:val="Hyperlink"/>
@@ -11610,7 +11779,7 @@
         <w:pStyle w:val="NormalWeb"/>
         <w:ind w:left="720"/>
       </w:pPr>
-      <w:hyperlink r:id="rId37" w:tgtFrame="_blank" w:history="1">
+      <w:hyperlink r:id="rId40" w:tgtFrame="_blank" w:history="1">
         <w:r>
           <w:rPr>
             <w:rStyle w:val="Hyperlink"/>
@@ -11650,7 +11819,7 @@
         <w:spacing w:before="100" w:beforeAutospacing="1" w:after="100" w:afterAutospacing="1" w:line="240" w:lineRule="auto"/>
         <w:ind w:left="1440"/>
       </w:pPr>
-      <w:hyperlink r:id="rId38" w:tgtFrame="_blank" w:history="1">
+      <w:hyperlink r:id="rId41" w:tgtFrame="_blank" w:history="1">
         <w:proofErr w:type="spellStart"/>
         <w:r>
           <w:rPr>
@@ -11680,7 +11849,7 @@
         <w:spacing w:before="100" w:beforeAutospacing="1" w:after="100" w:afterAutospacing="1" w:line="240" w:lineRule="auto"/>
         <w:ind w:left="1440"/>
       </w:pPr>
-      <w:hyperlink r:id="rId39" w:tgtFrame="_blank" w:history="1">
+      <w:hyperlink r:id="rId42" w:tgtFrame="_blank" w:history="1">
         <w:r>
           <w:rPr>
             <w:rStyle w:val="Hyperlink"/>
@@ -11702,7 +11871,7 @@
         <w:spacing w:before="100" w:beforeAutospacing="1" w:after="100" w:afterAutospacing="1" w:line="240" w:lineRule="auto"/>
         <w:ind w:left="1440"/>
       </w:pPr>
-      <w:hyperlink r:id="rId40" w:tgtFrame="_blank" w:history="1">
+      <w:hyperlink r:id="rId43" w:tgtFrame="_blank" w:history="1">
         <w:r>
           <w:rPr>
             <w:rStyle w:val="Hyperlink"/>
@@ -11757,7 +11926,7 @@
       <w:pPr>
         <w:ind w:left="2160"/>
       </w:pPr>
-      <w:hyperlink r:id="rId41" w:history="1">
+      <w:hyperlink r:id="rId44" w:history="1">
         <w:r>
           <w:rPr>
             <w:rStyle w:val="Hyperlink"/>
@@ -11779,7 +11948,7 @@
       <w:pPr>
         <w:ind w:left="2160"/>
       </w:pPr>
-      <w:hyperlink r:id="rId42" w:history="1">
+      <w:hyperlink r:id="rId45" w:history="1">
         <w:r>
           <w:rPr>
             <w:rStyle w:val="Hyperlink"/>
@@ -11811,7 +11980,7 @@
       <w:pPr>
         <w:ind w:left="1440"/>
       </w:pPr>
-      <w:hyperlink r:id="rId43" w:history="1">
+      <w:hyperlink r:id="rId46" w:history="1">
         <w:r>
           <w:rPr>
             <w:rStyle w:val="Hyperlink"/>
@@ -11849,7 +12018,7 @@
       <w:r>
         <w:tab/>
       </w:r>
-      <w:hyperlink r:id="rId44" w:history="1">
+      <w:hyperlink r:id="rId47" w:history="1">
         <w:r>
           <w:rPr>
             <w:rStyle w:val="Hyperlink"/>
@@ -11919,7 +12088,7 @@
         </w:rPr>
         <w:t xml:space="preserve"> </w:t>
       </w:r>
-      <w:hyperlink r:id="rId45" w:history="1">
+      <w:hyperlink r:id="rId48" w:history="1">
         <w:r>
           <w:rPr>
             <w:rStyle w:val="Hyperlink"/>
@@ -11945,7 +12114,7 @@
         </w:rPr>
         <w:t xml:space="preserve"> </w:t>
       </w:r>
-      <w:hyperlink r:id="rId46" w:anchor="18607931" w:history="1">
+      <w:hyperlink r:id="rId49" w:anchor="18607931" w:history="1">
         <w:r>
           <w:rPr>
             <w:rStyle w:val="Hyperlink"/>
@@ -11964,7 +12133,7 @@
           <w:szCs w:val="28"/>
         </w:rPr>
       </w:pPr>
-      <w:hyperlink r:id="rId47" w:history="1">
+      <w:hyperlink r:id="rId50" w:history="1">
         <w:r>
           <w:rPr>
             <w:rStyle w:val="Hyperlink"/>
@@ -11983,7 +12152,7 @@
           <w:szCs w:val="28"/>
         </w:rPr>
       </w:pPr>
-      <w:hyperlink r:id="rId48" w:history="1">
+      <w:hyperlink r:id="rId51" w:history="1">
         <w:r>
           <w:rPr>
             <w:rStyle w:val="Hyperlink"/>
@@ -12373,7 +12542,7 @@
         </w:rPr>
         <w:t xml:space="preserve">,  </w:t>
       </w:r>
-      <w:hyperlink r:id="rId49" w:history="1">
+      <w:hyperlink r:id="rId52" w:history="1">
         <w:r>
           <w:rPr>
             <w:rStyle w:val="Hyperlink"/>
@@ -12462,7 +12631,7 @@
         </w:rPr>
         <w:t>ne for responses (?). (</w:t>
       </w:r>
-      <w:hyperlink r:id="rId50" w:history="1">
+      <w:hyperlink r:id="rId53" w:history="1">
         <w:r>
           <w:rPr>
             <w:rStyle w:val="Hyperlink"/>
@@ -12613,7 +12782,7 @@
           <w:szCs w:val="28"/>
         </w:rPr>
       </w:pPr>
-      <w:hyperlink r:id="rId51" w:history="1">
+      <w:hyperlink r:id="rId54" w:history="1">
         <w:r>
           <w:rPr>
             <w:rStyle w:val="Hyperlink"/>
@@ -12646,7 +12815,7 @@
         </w:rPr>
         <w:t>A more in-depth look at CSS selectors (</w:t>
       </w:r>
-      <w:hyperlink r:id="rId52" w:history="1">
+      <w:hyperlink r:id="rId55" w:history="1">
         <w:r>
           <w:rPr>
             <w:rStyle w:val="Hyperlink"/>
@@ -12920,7 +13089,7 @@
         </w:rPr>
         <w:t xml:space="preserve"> </w:t>
       </w:r>
-      <w:hyperlink r:id="rId53" w:history="1">
+      <w:hyperlink r:id="rId56" w:history="1">
         <w:r>
           <w:rPr>
             <w:rStyle w:val="Hyperlink"/>
@@ -13217,7 +13386,7 @@
         </w:rPr>
         <w:t xml:space="preserve"> </w:t>
       </w:r>
-      <w:hyperlink r:id="rId54" w:history="1">
+      <w:hyperlink r:id="rId57" w:history="1">
         <w:r>
           <w:rPr>
             <w:rStyle w:val="Hyperlink"/>
@@ -13453,7 +13622,7 @@
         </w:rPr>
         <w:t xml:space="preserve">git clone </w:t>
       </w:r>
-      <w:hyperlink r:id="rId55" w:history="1">
+      <w:hyperlink r:id="rId58" w:history="1">
         <w:r>
           <w:rPr>
             <w:rStyle w:val="Hyperlink"/>
@@ -16911,7 +17080,7 @@
 </file>
 
 <file path=customXml/itemProps1.xml><?xml version="1.0" encoding="utf-8"?>
-<ds:datastoreItem xmlns:ds="http://schemas.openxmlformats.org/officeDocument/2006/customXml" ds:itemID="{8DC60F33-B58B-44C2-9B07-4B25F874F115}">
+<ds:datastoreItem xmlns:ds="http://schemas.openxmlformats.org/officeDocument/2006/customXml" ds:itemID="{C41C9418-3D84-40FC-9763-69BA298CD9E1}">
   <ds:schemaRefs>
     <ds:schemaRef ds:uri="http://schemas.openxmlformats.org/officeDocument/2006/bibliography"/>
   </ds:schemaRefs>

</xml_diff>

<commit_message>
clean up edits from last night
</commit_message>
<xml_diff>
--- a/Notes/notes.docx
+++ b/Notes/notes.docx
@@ -32,6 +32,8 @@
             <w:t>Contents</w:t>
           </w:r>
         </w:p>
+        <w:bookmarkStart w:id="0" w:name="_GoBack"/>
+        <w:bookmarkEnd w:id="0"/>
         <w:p>
           <w:pPr>
             <w:pStyle w:val="TOC1"/>
@@ -52,110 +54,63 @@
           <w:r>
             <w:fldChar w:fldCharType="separate"/>
           </w:r>
-          <w:bookmarkStart w:id="0" w:name="_GoBack"/>
-          <w:bookmarkEnd w:id="0"/>
-          <w:r>
-            <w:rPr>
-              <w:rStyle w:val="Hyperlink"/>
-              <w:noProof/>
-            </w:rPr>
-            <w:fldChar w:fldCharType="begin"/>
-          </w:r>
-          <w:r>
-            <w:rPr>
-              <w:rStyle w:val="Hyperlink"/>
-              <w:noProof/>
-            </w:rPr>
-            <w:instrText xml:space="preserve"> </w:instrText>
-          </w:r>
-          <w:r>
-            <w:rPr>
-              <w:noProof/>
-            </w:rPr>
-            <w:instrText>HYPERLINK \l "_Toc432105461"</w:instrText>
-          </w:r>
-          <w:r>
-            <w:rPr>
-              <w:rStyle w:val="Hyperlink"/>
-              <w:noProof/>
-            </w:rPr>
-            <w:instrText xml:space="preserve"> </w:instrText>
-          </w:r>
-          <w:r>
-            <w:rPr>
-              <w:rStyle w:val="Hyperlink"/>
-              <w:noProof/>
-            </w:rPr>
-          </w:r>
-          <w:r>
-            <w:rPr>
-              <w:rStyle w:val="Hyperlink"/>
-              <w:noProof/>
-            </w:rPr>
-            <w:fldChar w:fldCharType="separate"/>
-          </w:r>
-          <w:r>
-            <w:rPr>
-              <w:rStyle w:val="Hyperlink"/>
-              <w:noProof/>
-            </w:rPr>
-            <w:t>Development checklist</w:t>
-          </w:r>
-          <w:r>
-            <w:rPr>
-              <w:noProof/>
-              <w:webHidden/>
-            </w:rPr>
-            <w:tab/>
-          </w:r>
-          <w:r>
-            <w:rPr>
-              <w:noProof/>
-              <w:webHidden/>
-            </w:rPr>
-            <w:fldChar w:fldCharType="begin"/>
-          </w:r>
-          <w:r>
-            <w:rPr>
-              <w:noProof/>
-              <w:webHidden/>
-            </w:rPr>
-            <w:instrText xml:space="preserve"> PAGEREF _Toc432105461 \h </w:instrText>
-          </w:r>
-          <w:r>
-            <w:rPr>
-              <w:noProof/>
-              <w:webHidden/>
-            </w:rPr>
-          </w:r>
-          <w:r>
-            <w:rPr>
-              <w:noProof/>
-              <w:webHidden/>
-            </w:rPr>
-            <w:fldChar w:fldCharType="separate"/>
-          </w:r>
-          <w:r>
-            <w:rPr>
-              <w:noProof/>
-              <w:webHidden/>
-            </w:rPr>
-            <w:t>3</w:t>
-          </w:r>
-          <w:r>
-            <w:rPr>
-              <w:noProof/>
-              <w:webHidden/>
-            </w:rPr>
-            <w:fldChar w:fldCharType="end"/>
-          </w:r>
-          <w:r>
-            <w:rPr>
-              <w:rStyle w:val="Hyperlink"/>
-              <w:noProof/>
-            </w:rPr>
-            <w:fldChar w:fldCharType="end"/>
-          </w:r>
+          <w:hyperlink w:anchor="_Toc432107318" w:history="1">
+            <w:r>
+              <w:rPr>
+                <w:rStyle w:val="Hyperlink"/>
+                <w:noProof/>
+              </w:rPr>
+              <w:t>Development checklist</w:t>
+            </w:r>
+            <w:r>
+              <w:rPr>
+                <w:noProof/>
+                <w:webHidden/>
+              </w:rPr>
+              <w:tab/>
+            </w:r>
+            <w:r>
+              <w:rPr>
+                <w:noProof/>
+                <w:webHidden/>
+              </w:rPr>
+              <w:fldChar w:fldCharType="begin"/>
+            </w:r>
+            <w:r>
+              <w:rPr>
+                <w:noProof/>
+                <w:webHidden/>
+              </w:rPr>
+              <w:instrText xml:space="preserve"> PAGEREF _Toc432107318 \h </w:instrText>
+            </w:r>
+            <w:r>
+              <w:rPr>
+                <w:noProof/>
+                <w:webHidden/>
+              </w:rPr>
+            </w:r>
+            <w:r>
+              <w:rPr>
+                <w:noProof/>
+                <w:webHidden/>
+              </w:rPr>
+              <w:fldChar w:fldCharType="separate"/>
+            </w:r>
+            <w:r>
+              <w:rPr>
+                <w:noProof/>
+                <w:webHidden/>
+              </w:rPr>
+              <w:t>3</w:t>
+            </w:r>
+            <w:r>
+              <w:rPr>
+                <w:noProof/>
+                <w:webHidden/>
+              </w:rPr>
+              <w:fldChar w:fldCharType="end"/>
+            </w:r>
+          </w:hyperlink>
         </w:p>
         <w:p>
           <w:pPr>
@@ -168,7 +123,7 @@
               <w:noProof/>
             </w:rPr>
           </w:pPr>
-          <w:hyperlink w:anchor="_Toc432105462" w:history="1">
+          <w:hyperlink w:anchor="_Toc432107319" w:history="1">
             <w:r>
               <w:rPr>
                 <w:rStyle w:val="Hyperlink"/>
@@ -195,7 +150,7 @@
                 <w:noProof/>
                 <w:webHidden/>
               </w:rPr>
-              <w:instrText xml:space="preserve"> PAGEREF _Toc432105462 \h </w:instrText>
+              <w:instrText xml:space="preserve"> PAGEREF _Toc432107319 \h </w:instrText>
             </w:r>
             <w:r>
               <w:rPr>
@@ -237,7 +192,7 @@
               <w:noProof/>
             </w:rPr>
           </w:pPr>
-          <w:hyperlink w:anchor="_Toc432105463" w:history="1">
+          <w:hyperlink w:anchor="_Toc432107320" w:history="1">
             <w:r>
               <w:rPr>
                 <w:rStyle w:val="Hyperlink"/>
@@ -264,7 +219,7 @@
                 <w:noProof/>
                 <w:webHidden/>
               </w:rPr>
-              <w:instrText xml:space="preserve"> PAGEREF _Toc432105463 \h </w:instrText>
+              <w:instrText xml:space="preserve"> PAGEREF _Toc432107320 \h </w:instrText>
             </w:r>
             <w:r>
               <w:rPr>
@@ -306,7 +261,7 @@
               <w:noProof/>
             </w:rPr>
           </w:pPr>
-          <w:hyperlink w:anchor="_Toc432105464" w:history="1">
+          <w:hyperlink w:anchor="_Toc432107321" w:history="1">
             <w:r>
               <w:rPr>
                 <w:rStyle w:val="Hyperlink"/>
@@ -333,7 +288,7 @@
                 <w:noProof/>
                 <w:webHidden/>
               </w:rPr>
-              <w:instrText xml:space="preserve"> PAGEREF _Toc432105464 \h </w:instrText>
+              <w:instrText xml:space="preserve"> PAGEREF _Toc432107321 \h </w:instrText>
             </w:r>
             <w:r>
               <w:rPr>
@@ -375,7 +330,7 @@
               <w:noProof/>
             </w:rPr>
           </w:pPr>
-          <w:hyperlink w:anchor="_Toc432105465" w:history="1">
+          <w:hyperlink w:anchor="_Toc432107322" w:history="1">
             <w:r>
               <w:rPr>
                 <w:rStyle w:val="Hyperlink"/>
@@ -402,7 +357,7 @@
                 <w:noProof/>
                 <w:webHidden/>
               </w:rPr>
-              <w:instrText xml:space="preserve"> PAGEREF _Toc432105465 \h </w:instrText>
+              <w:instrText xml:space="preserve"> PAGEREF _Toc432107322 \h </w:instrText>
             </w:r>
             <w:r>
               <w:rPr>
@@ -444,7 +399,7 @@
               <w:noProof/>
             </w:rPr>
           </w:pPr>
-          <w:hyperlink w:anchor="_Toc432105466" w:history="1">
+          <w:hyperlink w:anchor="_Toc432107323" w:history="1">
             <w:r>
               <w:rPr>
                 <w:rStyle w:val="Hyperlink"/>
@@ -471,7 +426,7 @@
                 <w:noProof/>
                 <w:webHidden/>
               </w:rPr>
-              <w:instrText xml:space="preserve"> PAGEREF _Toc432105466 \h </w:instrText>
+              <w:instrText xml:space="preserve"> PAGEREF _Toc432107323 \h </w:instrText>
             </w:r>
             <w:r>
               <w:rPr>
@@ -513,7 +468,7 @@
               <w:noProof/>
             </w:rPr>
           </w:pPr>
-          <w:hyperlink w:anchor="_Toc432105467" w:history="1">
+          <w:hyperlink w:anchor="_Toc432107324" w:history="1">
             <w:r>
               <w:rPr>
                 <w:rStyle w:val="Hyperlink"/>
@@ -540,7 +495,7 @@
                 <w:noProof/>
                 <w:webHidden/>
               </w:rPr>
-              <w:instrText xml:space="preserve"> PAGEREF _Toc432105467 \h </w:instrText>
+              <w:instrText xml:space="preserve"> PAGEREF _Toc432107324 \h </w:instrText>
             </w:r>
             <w:r>
               <w:rPr>
@@ -582,7 +537,7 @@
               <w:noProof/>
             </w:rPr>
           </w:pPr>
-          <w:hyperlink w:anchor="_Toc432105468" w:history="1">
+          <w:hyperlink w:anchor="_Toc432107325" w:history="1">
             <w:r>
               <w:rPr>
                 <w:rStyle w:val="Hyperlink"/>
@@ -609,7 +564,7 @@
                 <w:noProof/>
                 <w:webHidden/>
               </w:rPr>
-              <w:instrText xml:space="preserve"> PAGEREF _Toc432105468 \h </w:instrText>
+              <w:instrText xml:space="preserve"> PAGEREF _Toc432107325 \h </w:instrText>
             </w:r>
             <w:r>
               <w:rPr>
@@ -651,7 +606,7 @@
               <w:noProof/>
             </w:rPr>
           </w:pPr>
-          <w:hyperlink w:anchor="_Toc432105469" w:history="1">
+          <w:hyperlink w:anchor="_Toc432107326" w:history="1">
             <w:r>
               <w:rPr>
                 <w:rStyle w:val="Hyperlink"/>
@@ -678,7 +633,7 @@
                 <w:noProof/>
                 <w:webHidden/>
               </w:rPr>
-              <w:instrText xml:space="preserve"> PAGEREF _Toc432105469 \h </w:instrText>
+              <w:instrText xml:space="preserve"> PAGEREF _Toc432107326 \h </w:instrText>
             </w:r>
             <w:r>
               <w:rPr>
@@ -720,7 +675,7 @@
               <w:noProof/>
             </w:rPr>
           </w:pPr>
-          <w:hyperlink w:anchor="_Toc432105470" w:history="1">
+          <w:hyperlink w:anchor="_Toc432107327" w:history="1">
             <w:r>
               <w:rPr>
                 <w:rStyle w:val="Hyperlink"/>
@@ -747,7 +702,7 @@
                 <w:noProof/>
                 <w:webHidden/>
               </w:rPr>
-              <w:instrText xml:space="preserve"> PAGEREF _Toc432105470 \h </w:instrText>
+              <w:instrText xml:space="preserve"> PAGEREF _Toc432107327 \h </w:instrText>
             </w:r>
             <w:r>
               <w:rPr>
@@ -789,7 +744,7 @@
               <w:noProof/>
             </w:rPr>
           </w:pPr>
-          <w:hyperlink w:anchor="_Toc432105471" w:history="1">
+          <w:hyperlink w:anchor="_Toc432107328" w:history="1">
             <w:r>
               <w:rPr>
                 <w:rStyle w:val="Hyperlink"/>
@@ -816,7 +771,7 @@
                 <w:noProof/>
                 <w:webHidden/>
               </w:rPr>
-              <w:instrText xml:space="preserve"> PAGEREF _Toc432105471 \h </w:instrText>
+              <w:instrText xml:space="preserve"> PAGEREF _Toc432107328 \h </w:instrText>
             </w:r>
             <w:r>
               <w:rPr>
@@ -858,7 +813,7 @@
               <w:noProof/>
             </w:rPr>
           </w:pPr>
-          <w:hyperlink w:anchor="_Toc432105472" w:history="1">
+          <w:hyperlink w:anchor="_Toc432107329" w:history="1">
             <w:r>
               <w:rPr>
                 <w:rStyle w:val="Hyperlink"/>
@@ -885,7 +840,7 @@
                 <w:noProof/>
                 <w:webHidden/>
               </w:rPr>
-              <w:instrText xml:space="preserve"> PAGEREF _Toc432105472 \h </w:instrText>
+              <w:instrText xml:space="preserve"> PAGEREF _Toc432107329 \h </w:instrText>
             </w:r>
             <w:r>
               <w:rPr>
@@ -927,7 +882,7 @@
               <w:noProof/>
             </w:rPr>
           </w:pPr>
-          <w:hyperlink w:anchor="_Toc432105473" w:history="1">
+          <w:hyperlink w:anchor="_Toc432107330" w:history="1">
             <w:r>
               <w:rPr>
                 <w:rStyle w:val="Hyperlink"/>
@@ -954,7 +909,7 @@
                 <w:noProof/>
                 <w:webHidden/>
               </w:rPr>
-              <w:instrText xml:space="preserve"> PAGEREF _Toc432105473 \h </w:instrText>
+              <w:instrText xml:space="preserve"> PAGEREF _Toc432107330 \h </w:instrText>
             </w:r>
             <w:r>
               <w:rPr>
@@ -996,7 +951,7 @@
               <w:noProof/>
             </w:rPr>
           </w:pPr>
-          <w:hyperlink w:anchor="_Toc432105474" w:history="1">
+          <w:hyperlink w:anchor="_Toc432107331" w:history="1">
             <w:r>
               <w:rPr>
                 <w:rStyle w:val="Hyperlink"/>
@@ -1023,7 +978,7 @@
                 <w:noProof/>
                 <w:webHidden/>
               </w:rPr>
-              <w:instrText xml:space="preserve"> PAGEREF _Toc432105474 \h </w:instrText>
+              <w:instrText xml:space="preserve"> PAGEREF _Toc432107331 \h </w:instrText>
             </w:r>
             <w:r>
               <w:rPr>
@@ -1065,7 +1020,7 @@
               <w:noProof/>
             </w:rPr>
           </w:pPr>
-          <w:hyperlink w:anchor="_Toc432105475" w:history="1">
+          <w:hyperlink w:anchor="_Toc432107332" w:history="1">
             <w:r>
               <w:rPr>
                 <w:rStyle w:val="Hyperlink"/>
@@ -1092,7 +1047,7 @@
                 <w:noProof/>
                 <w:webHidden/>
               </w:rPr>
-              <w:instrText xml:space="preserve"> PAGEREF _Toc432105475 \h </w:instrText>
+              <w:instrText xml:space="preserve"> PAGEREF _Toc432107332 \h </w:instrText>
             </w:r>
             <w:r>
               <w:rPr>
@@ -1134,7 +1089,7 @@
               <w:noProof/>
             </w:rPr>
           </w:pPr>
-          <w:hyperlink w:anchor="_Toc432105476" w:history="1">
+          <w:hyperlink w:anchor="_Toc432107333" w:history="1">
             <w:r>
               <w:rPr>
                 <w:rStyle w:val="Hyperlink"/>
@@ -1161,7 +1116,7 @@
                 <w:noProof/>
                 <w:webHidden/>
               </w:rPr>
-              <w:instrText xml:space="preserve"> PAGEREF _Toc432105476 \h </w:instrText>
+              <w:instrText xml:space="preserve"> PAGEREF _Toc432107333 \h </w:instrText>
             </w:r>
             <w:r>
               <w:rPr>
@@ -1203,7 +1158,7 @@
               <w:noProof/>
             </w:rPr>
           </w:pPr>
-          <w:hyperlink w:anchor="_Toc432105477" w:history="1">
+          <w:hyperlink w:anchor="_Toc432107334" w:history="1">
             <w:r>
               <w:rPr>
                 <w:rStyle w:val="Hyperlink"/>
@@ -1230,7 +1185,7 @@
                 <w:noProof/>
                 <w:webHidden/>
               </w:rPr>
-              <w:instrText xml:space="preserve"> PAGEREF _Toc432105477 \h </w:instrText>
+              <w:instrText xml:space="preserve"> PAGEREF _Toc432107334 \h </w:instrText>
             </w:r>
             <w:r>
               <w:rPr>
@@ -1272,7 +1227,7 @@
               <w:noProof/>
             </w:rPr>
           </w:pPr>
-          <w:hyperlink w:anchor="_Toc432105478" w:history="1">
+          <w:hyperlink w:anchor="_Toc432107335" w:history="1">
             <w:r>
               <w:rPr>
                 <w:rStyle w:val="Hyperlink"/>
@@ -1299,7 +1254,7 @@
                 <w:noProof/>
                 <w:webHidden/>
               </w:rPr>
-              <w:instrText xml:space="preserve"> PAGEREF _Toc432105478 \h </w:instrText>
+              <w:instrText xml:space="preserve"> PAGEREF _Toc432107335 \h </w:instrText>
             </w:r>
             <w:r>
               <w:rPr>
@@ -1341,7 +1296,7 @@
               <w:noProof/>
             </w:rPr>
           </w:pPr>
-          <w:hyperlink w:anchor="_Toc432105479" w:history="1">
+          <w:hyperlink w:anchor="_Toc432107336" w:history="1">
             <w:r>
               <w:rPr>
                 <w:rStyle w:val="Hyperlink"/>
@@ -1368,7 +1323,7 @@
                 <w:noProof/>
                 <w:webHidden/>
               </w:rPr>
-              <w:instrText xml:space="preserve"> PAGEREF _Toc432105479 \h </w:instrText>
+              <w:instrText xml:space="preserve"> PAGEREF _Toc432107336 \h </w:instrText>
             </w:r>
             <w:r>
               <w:rPr>
@@ -1410,7 +1365,7 @@
               <w:noProof/>
             </w:rPr>
           </w:pPr>
-          <w:hyperlink w:anchor="_Toc432105480" w:history="1">
+          <w:hyperlink w:anchor="_Toc432107337" w:history="1">
             <w:r>
               <w:rPr>
                 <w:rStyle w:val="Hyperlink"/>
@@ -1437,7 +1392,7 @@
                 <w:noProof/>
                 <w:webHidden/>
               </w:rPr>
-              <w:instrText xml:space="preserve"> PAGEREF _Toc432105480 \h </w:instrText>
+              <w:instrText xml:space="preserve"> PAGEREF _Toc432107337 \h </w:instrText>
             </w:r>
             <w:r>
               <w:rPr>
@@ -1479,7 +1434,7 @@
               <w:noProof/>
             </w:rPr>
           </w:pPr>
-          <w:hyperlink w:anchor="_Toc432105481" w:history="1">
+          <w:hyperlink w:anchor="_Toc432107338" w:history="1">
             <w:r>
               <w:rPr>
                 <w:rStyle w:val="Hyperlink"/>
@@ -1506,7 +1461,7 @@
                 <w:noProof/>
                 <w:webHidden/>
               </w:rPr>
-              <w:instrText xml:space="preserve"> PAGEREF _Toc432105481 \h </w:instrText>
+              <w:instrText xml:space="preserve"> PAGEREF _Toc432107338 \h </w:instrText>
             </w:r>
             <w:r>
               <w:rPr>
@@ -1548,7 +1503,7 @@
               <w:noProof/>
             </w:rPr>
           </w:pPr>
-          <w:hyperlink w:anchor="_Toc432105482" w:history="1">
+          <w:hyperlink w:anchor="_Toc432107339" w:history="1">
             <w:r>
               <w:rPr>
                 <w:rStyle w:val="Hyperlink"/>
@@ -1575,7 +1530,7 @@
                 <w:noProof/>
                 <w:webHidden/>
               </w:rPr>
-              <w:instrText xml:space="preserve"> PAGEREF _Toc432105482 \h </w:instrText>
+              <w:instrText xml:space="preserve"> PAGEREF _Toc432107339 \h </w:instrText>
             </w:r>
             <w:r>
               <w:rPr>
@@ -1617,7 +1572,7 @@
               <w:noProof/>
             </w:rPr>
           </w:pPr>
-          <w:hyperlink w:anchor="_Toc432105483" w:history="1">
+          <w:hyperlink w:anchor="_Toc432107340" w:history="1">
             <w:r>
               <w:rPr>
                 <w:rStyle w:val="Hyperlink"/>
@@ -1644,7 +1599,7 @@
                 <w:noProof/>
                 <w:webHidden/>
               </w:rPr>
-              <w:instrText xml:space="preserve"> PAGEREF _Toc432105483 \h </w:instrText>
+              <w:instrText xml:space="preserve"> PAGEREF _Toc432107340 \h </w:instrText>
             </w:r>
             <w:r>
               <w:rPr>
@@ -1686,7 +1641,7 @@
               <w:noProof/>
             </w:rPr>
           </w:pPr>
-          <w:hyperlink w:anchor="_Toc432105484" w:history="1">
+          <w:hyperlink w:anchor="_Toc432107341" w:history="1">
             <w:r>
               <w:rPr>
                 <w:rStyle w:val="Hyperlink"/>
@@ -1713,7 +1668,7 @@
                 <w:noProof/>
                 <w:webHidden/>
               </w:rPr>
-              <w:instrText xml:space="preserve"> PAGEREF _Toc432105484 \h </w:instrText>
+              <w:instrText xml:space="preserve"> PAGEREF _Toc432107341 \h </w:instrText>
             </w:r>
             <w:r>
               <w:rPr>
@@ -1755,7 +1710,7 @@
               <w:noProof/>
             </w:rPr>
           </w:pPr>
-          <w:hyperlink w:anchor="_Toc432105485" w:history="1">
+          <w:hyperlink w:anchor="_Toc432107342" w:history="1">
             <w:r>
               <w:rPr>
                 <w:rStyle w:val="Hyperlink"/>
@@ -1782,7 +1737,7 @@
                 <w:noProof/>
                 <w:webHidden/>
               </w:rPr>
-              <w:instrText xml:space="preserve"> PAGEREF _Toc432105485 \h </w:instrText>
+              <w:instrText xml:space="preserve"> PAGEREF _Toc432107342 \h </w:instrText>
             </w:r>
             <w:r>
               <w:rPr>
@@ -1824,7 +1779,7 @@
               <w:noProof/>
             </w:rPr>
           </w:pPr>
-          <w:hyperlink w:anchor="_Toc432105486" w:history="1">
+          <w:hyperlink w:anchor="_Toc432107343" w:history="1">
             <w:r>
               <w:rPr>
                 <w:rStyle w:val="Hyperlink"/>
@@ -1851,7 +1806,7 @@
                 <w:noProof/>
                 <w:webHidden/>
               </w:rPr>
-              <w:instrText xml:space="preserve"> PAGEREF _Toc432105486 \h </w:instrText>
+              <w:instrText xml:space="preserve"> PAGEREF _Toc432107343 \h </w:instrText>
             </w:r>
             <w:r>
               <w:rPr>
@@ -1893,7 +1848,7 @@
               <w:noProof/>
             </w:rPr>
           </w:pPr>
-          <w:hyperlink w:anchor="_Toc432105487" w:history="1">
+          <w:hyperlink w:anchor="_Toc432107344" w:history="1">
             <w:r>
               <w:rPr>
                 <w:rStyle w:val="Hyperlink"/>
@@ -1920,7 +1875,7 @@
                 <w:noProof/>
                 <w:webHidden/>
               </w:rPr>
-              <w:instrText xml:space="preserve"> PAGEREF _Toc432105487 \h </w:instrText>
+              <w:instrText xml:space="preserve"> PAGEREF _Toc432107344 \h </w:instrText>
             </w:r>
             <w:r>
               <w:rPr>
@@ -1962,7 +1917,7 @@
               <w:noProof/>
             </w:rPr>
           </w:pPr>
-          <w:hyperlink w:anchor="_Toc432105488" w:history="1">
+          <w:hyperlink w:anchor="_Toc432107345" w:history="1">
             <w:r>
               <w:rPr>
                 <w:rStyle w:val="Hyperlink"/>
@@ -1989,7 +1944,7 @@
                 <w:noProof/>
                 <w:webHidden/>
               </w:rPr>
-              <w:instrText xml:space="preserve"> PAGEREF _Toc432105488 \h </w:instrText>
+              <w:instrText xml:space="preserve"> PAGEREF _Toc432107345 \h </w:instrText>
             </w:r>
             <w:r>
               <w:rPr>
@@ -2031,7 +1986,7 @@
               <w:noProof/>
             </w:rPr>
           </w:pPr>
-          <w:hyperlink w:anchor="_Toc432105489" w:history="1">
+          <w:hyperlink w:anchor="_Toc432107346" w:history="1">
             <w:r>
               <w:rPr>
                 <w:rStyle w:val="Hyperlink"/>
@@ -2058,7 +2013,7 @@
                 <w:noProof/>
                 <w:webHidden/>
               </w:rPr>
-              <w:instrText xml:space="preserve"> PAGEREF _Toc432105489 \h </w:instrText>
+              <w:instrText xml:space="preserve"> PAGEREF _Toc432107346 \h </w:instrText>
             </w:r>
             <w:r>
               <w:rPr>
@@ -2100,7 +2055,7 @@
               <w:noProof/>
             </w:rPr>
           </w:pPr>
-          <w:hyperlink w:anchor="_Toc432105490" w:history="1">
+          <w:hyperlink w:anchor="_Toc432107347" w:history="1">
             <w:r>
               <w:rPr>
                 <w:rStyle w:val="Hyperlink"/>
@@ -2127,7 +2082,7 @@
                 <w:noProof/>
                 <w:webHidden/>
               </w:rPr>
-              <w:instrText xml:space="preserve"> PAGEREF _Toc432105490 \h </w:instrText>
+              <w:instrText xml:space="preserve"> PAGEREF _Toc432107347 \h </w:instrText>
             </w:r>
             <w:r>
               <w:rPr>
@@ -2169,7 +2124,7 @@
               <w:noProof/>
             </w:rPr>
           </w:pPr>
-          <w:hyperlink w:anchor="_Toc432105491" w:history="1">
+          <w:hyperlink w:anchor="_Toc432107348" w:history="1">
             <w:r>
               <w:rPr>
                 <w:rStyle w:val="Hyperlink"/>
@@ -2196,7 +2151,7 @@
                 <w:noProof/>
                 <w:webHidden/>
               </w:rPr>
-              <w:instrText xml:space="preserve"> PAGEREF _Toc432105491 \h </w:instrText>
+              <w:instrText xml:space="preserve"> PAGEREF _Toc432107348 \h </w:instrText>
             </w:r>
             <w:r>
               <w:rPr>
@@ -2238,7 +2193,7 @@
               <w:noProof/>
             </w:rPr>
           </w:pPr>
-          <w:hyperlink w:anchor="_Toc432105492" w:history="1">
+          <w:hyperlink w:anchor="_Toc432107349" w:history="1">
             <w:r>
               <w:rPr>
                 <w:rStyle w:val="Hyperlink"/>
@@ -2265,7 +2220,7 @@
                 <w:noProof/>
                 <w:webHidden/>
               </w:rPr>
-              <w:instrText xml:space="preserve"> PAGEREF _Toc432105492 \h </w:instrText>
+              <w:instrText xml:space="preserve"> PAGEREF _Toc432107349 \h </w:instrText>
             </w:r>
             <w:r>
               <w:rPr>
@@ -2307,7 +2262,7 @@
               <w:noProof/>
             </w:rPr>
           </w:pPr>
-          <w:hyperlink w:anchor="_Toc432105493" w:history="1">
+          <w:hyperlink w:anchor="_Toc432107350" w:history="1">
             <w:r>
               <w:rPr>
                 <w:rStyle w:val="Hyperlink"/>
@@ -2334,7 +2289,7 @@
                 <w:noProof/>
                 <w:webHidden/>
               </w:rPr>
-              <w:instrText xml:space="preserve"> PAGEREF _Toc432105493 \h </w:instrText>
+              <w:instrText xml:space="preserve"> PAGEREF _Toc432107350 \h </w:instrText>
             </w:r>
             <w:r>
               <w:rPr>
@@ -2376,7 +2331,7 @@
               <w:noProof/>
             </w:rPr>
           </w:pPr>
-          <w:hyperlink w:anchor="_Toc432105494" w:history="1">
+          <w:hyperlink w:anchor="_Toc432107351" w:history="1">
             <w:r>
               <w:rPr>
                 <w:rStyle w:val="Hyperlink"/>
@@ -2403,7 +2358,7 @@
                 <w:noProof/>
                 <w:webHidden/>
               </w:rPr>
-              <w:instrText xml:space="preserve"> PAGEREF _Toc432105494 \h </w:instrText>
+              <w:instrText xml:space="preserve"> PAGEREF _Toc432107351 \h </w:instrText>
             </w:r>
             <w:r>
               <w:rPr>
@@ -2445,7 +2400,7 @@
               <w:noProof/>
             </w:rPr>
           </w:pPr>
-          <w:hyperlink w:anchor="_Toc432105495" w:history="1">
+          <w:hyperlink w:anchor="_Toc432107352" w:history="1">
             <w:r>
               <w:rPr>
                 <w:rStyle w:val="Hyperlink"/>
@@ -2472,7 +2427,7 @@
                 <w:noProof/>
                 <w:webHidden/>
               </w:rPr>
-              <w:instrText xml:space="preserve"> PAGEREF _Toc432105495 \h </w:instrText>
+              <w:instrText xml:space="preserve"> PAGEREF _Toc432107352 \h </w:instrText>
             </w:r>
             <w:r>
               <w:rPr>
@@ -2514,7 +2469,7 @@
               <w:noProof/>
             </w:rPr>
           </w:pPr>
-          <w:hyperlink w:anchor="_Toc432105496" w:history="1">
+          <w:hyperlink w:anchor="_Toc432107353" w:history="1">
             <w:r>
               <w:rPr>
                 <w:rStyle w:val="Hyperlink"/>
@@ -2541,7 +2496,7 @@
                 <w:noProof/>
                 <w:webHidden/>
               </w:rPr>
-              <w:instrText xml:space="preserve"> PAGEREF _Toc432105496 \h </w:instrText>
+              <w:instrText xml:space="preserve"> PAGEREF _Toc432107353 \h </w:instrText>
             </w:r>
             <w:r>
               <w:rPr>
@@ -2583,7 +2538,7 @@
               <w:noProof/>
             </w:rPr>
           </w:pPr>
-          <w:hyperlink w:anchor="_Toc432105497" w:history="1">
+          <w:hyperlink w:anchor="_Toc432107354" w:history="1">
             <w:r>
               <w:rPr>
                 <w:rStyle w:val="Hyperlink"/>
@@ -2610,7 +2565,7 @@
                 <w:noProof/>
                 <w:webHidden/>
               </w:rPr>
-              <w:instrText xml:space="preserve"> PAGEREF _Toc432105497 \h </w:instrText>
+              <w:instrText xml:space="preserve"> PAGEREF _Toc432107354 \h </w:instrText>
             </w:r>
             <w:r>
               <w:rPr>
@@ -2652,7 +2607,7 @@
               <w:noProof/>
             </w:rPr>
           </w:pPr>
-          <w:hyperlink w:anchor="_Toc432105498" w:history="1">
+          <w:hyperlink w:anchor="_Toc432107355" w:history="1">
             <w:r>
               <w:rPr>
                 <w:rStyle w:val="Hyperlink"/>
@@ -2679,7 +2634,7 @@
                 <w:noProof/>
                 <w:webHidden/>
               </w:rPr>
-              <w:instrText xml:space="preserve"> PAGEREF _Toc432105498 \h </w:instrText>
+              <w:instrText xml:space="preserve"> PAGEREF _Toc432107355 \h </w:instrText>
             </w:r>
             <w:r>
               <w:rPr>
@@ -2721,7 +2676,7 @@
               <w:noProof/>
             </w:rPr>
           </w:pPr>
-          <w:hyperlink w:anchor="_Toc432105499" w:history="1">
+          <w:hyperlink w:anchor="_Toc432107356" w:history="1">
             <w:r>
               <w:rPr>
                 <w:rStyle w:val="Hyperlink"/>
@@ -2748,7 +2703,7 @@
                 <w:noProof/>
                 <w:webHidden/>
               </w:rPr>
-              <w:instrText xml:space="preserve"> PAGEREF _Toc432105499 \h </w:instrText>
+              <w:instrText xml:space="preserve"> PAGEREF _Toc432107356 \h </w:instrText>
             </w:r>
             <w:r>
               <w:rPr>
@@ -2790,7 +2745,7 @@
               <w:noProof/>
             </w:rPr>
           </w:pPr>
-          <w:hyperlink w:anchor="_Toc432105500" w:history="1">
+          <w:hyperlink w:anchor="_Toc432107357" w:history="1">
             <w:r>
               <w:rPr>
                 <w:rStyle w:val="Hyperlink"/>
@@ -2817,7 +2772,7 @@
                 <w:noProof/>
                 <w:webHidden/>
               </w:rPr>
-              <w:instrText xml:space="preserve"> PAGEREF _Toc432105500 \h </w:instrText>
+              <w:instrText xml:space="preserve"> PAGEREF _Toc432107357 \h </w:instrText>
             </w:r>
             <w:r>
               <w:rPr>
@@ -2859,7 +2814,7 @@
               <w:noProof/>
             </w:rPr>
           </w:pPr>
-          <w:hyperlink w:anchor="_Toc432105501" w:history="1">
+          <w:hyperlink w:anchor="_Toc432107358" w:history="1">
             <w:r>
               <w:rPr>
                 <w:rStyle w:val="Hyperlink"/>
@@ -2886,7 +2841,7 @@
                 <w:noProof/>
                 <w:webHidden/>
               </w:rPr>
-              <w:instrText xml:space="preserve"> PAGEREF _Toc432105501 \h </w:instrText>
+              <w:instrText xml:space="preserve"> PAGEREF _Toc432107358 \h </w:instrText>
             </w:r>
             <w:r>
               <w:rPr>
@@ -2928,7 +2883,7 @@
               <w:noProof/>
             </w:rPr>
           </w:pPr>
-          <w:hyperlink w:anchor="_Toc432105502" w:history="1">
+          <w:hyperlink w:anchor="_Toc432107359" w:history="1">
             <w:r>
               <w:rPr>
                 <w:rStyle w:val="Hyperlink"/>
@@ -2955,7 +2910,7 @@
                 <w:noProof/>
                 <w:webHidden/>
               </w:rPr>
-              <w:instrText xml:space="preserve"> PAGEREF _Toc432105502 \h </w:instrText>
+              <w:instrText xml:space="preserve"> PAGEREF _Toc432107359 \h </w:instrText>
             </w:r>
             <w:r>
               <w:rPr>
@@ -2997,7 +2952,7 @@
               <w:noProof/>
             </w:rPr>
           </w:pPr>
-          <w:hyperlink w:anchor="_Toc432105503" w:history="1">
+          <w:hyperlink w:anchor="_Toc432107360" w:history="1">
             <w:r>
               <w:rPr>
                 <w:rStyle w:val="Hyperlink"/>
@@ -3024,7 +2979,7 @@
                 <w:noProof/>
                 <w:webHidden/>
               </w:rPr>
-              <w:instrText xml:space="preserve"> PAGEREF _Toc432105503 \h </w:instrText>
+              <w:instrText xml:space="preserve"> PAGEREF _Toc432107360 \h </w:instrText>
             </w:r>
             <w:r>
               <w:rPr>
@@ -3066,7 +3021,7 @@
               <w:noProof/>
             </w:rPr>
           </w:pPr>
-          <w:hyperlink w:anchor="_Toc432105504" w:history="1">
+          <w:hyperlink w:anchor="_Toc432107361" w:history="1">
             <w:r>
               <w:rPr>
                 <w:rStyle w:val="Hyperlink"/>
@@ -3093,7 +3048,7 @@
                 <w:noProof/>
                 <w:webHidden/>
               </w:rPr>
-              <w:instrText xml:space="preserve"> PAGEREF _Toc432105504 \h </w:instrText>
+              <w:instrText xml:space="preserve"> PAGEREF _Toc432107361 \h </w:instrText>
             </w:r>
             <w:r>
               <w:rPr>
@@ -3135,7 +3090,7 @@
               <w:noProof/>
             </w:rPr>
           </w:pPr>
-          <w:hyperlink w:anchor="_Toc432105505" w:history="1">
+          <w:hyperlink w:anchor="_Toc432107362" w:history="1">
             <w:r>
               <w:rPr>
                 <w:rStyle w:val="Hyperlink"/>
@@ -3162,7 +3117,7 @@
                 <w:noProof/>
                 <w:webHidden/>
               </w:rPr>
-              <w:instrText xml:space="preserve"> PAGEREF _Toc432105505 \h </w:instrText>
+              <w:instrText xml:space="preserve"> PAGEREF _Toc432107362 \h </w:instrText>
             </w:r>
             <w:r>
               <w:rPr>
@@ -3204,7 +3159,7 @@
               <w:noProof/>
             </w:rPr>
           </w:pPr>
-          <w:hyperlink w:anchor="_Toc432105506" w:history="1">
+          <w:hyperlink w:anchor="_Toc432107363" w:history="1">
             <w:r>
               <w:rPr>
                 <w:rStyle w:val="Hyperlink"/>
@@ -3231,7 +3186,7 @@
                 <w:noProof/>
                 <w:webHidden/>
               </w:rPr>
-              <w:instrText xml:space="preserve"> PAGEREF _Toc432105506 \h </w:instrText>
+              <w:instrText xml:space="preserve"> PAGEREF _Toc432107363 \h </w:instrText>
             </w:r>
             <w:r>
               <w:rPr>
@@ -3273,7 +3228,7 @@
               <w:noProof/>
             </w:rPr>
           </w:pPr>
-          <w:hyperlink w:anchor="_Toc432105507" w:history="1">
+          <w:hyperlink w:anchor="_Toc432107364" w:history="1">
             <w:r>
               <w:rPr>
                 <w:rStyle w:val="Hyperlink"/>
@@ -3300,7 +3255,7 @@
                 <w:noProof/>
                 <w:webHidden/>
               </w:rPr>
-              <w:instrText xml:space="preserve"> PAGEREF _Toc432105507 \h </w:instrText>
+              <w:instrText xml:space="preserve"> PAGEREF _Toc432107364 \h </w:instrText>
             </w:r>
             <w:r>
               <w:rPr>
@@ -3368,7 +3323,7 @@
           <w:szCs w:val="28"/>
         </w:rPr>
       </w:pPr>
-      <w:bookmarkStart w:id="1" w:name="_Toc432105461"/>
+      <w:bookmarkStart w:id="1" w:name="_Toc432107318"/>
       <w:r>
         <w:rPr>
           <w:sz w:val="28"/>
@@ -3388,7 +3343,7 @@
           <w:szCs w:val="28"/>
         </w:rPr>
       </w:pPr>
-      <w:bookmarkStart w:id="2" w:name="_Toc432105462"/>
+      <w:bookmarkStart w:id="2" w:name="_Toc432107319"/>
       <w:r>
         <w:rPr>
           <w:sz w:val="28"/>
@@ -3415,7 +3370,7 @@
         <w:tab/>
       </w:r>
       <w:hyperlink r:id="rId6" w:history="1">
-        <w:bookmarkStart w:id="3" w:name="_Toc432105463"/>
+        <w:bookmarkStart w:id="3" w:name="_Toc432107320"/>
         <w:r>
           <w:rPr>
             <w:rStyle w:val="Hyperlink"/>
@@ -3549,59 +3504,7 @@
           <w:szCs w:val="27"/>
           <w:lang w:val="en"/>
         </w:rPr>
-        <w:t>&lt;</w:t>
-      </w:r>
-      <w:proofErr w:type="spellStart"/>
-      <w:r>
-        <w:rPr>
-          <w:rFonts w:ascii="Helvetica" w:eastAsia="Times New Roman" w:hAnsi="Helvetica" w:cs="Helvetica"/>
-          <w:b/>
-          <w:bCs/>
-          <w:color w:val="222222"/>
-          <w:sz w:val="27"/>
-          <w:szCs w:val="27"/>
-          <w:lang w:val="en"/>
-        </w:rPr>
-        <w:t>img</w:t>
-      </w:r>
-      <w:proofErr w:type="spellEnd"/>
-      <w:r>
-        <w:rPr>
-          <w:rFonts w:ascii="Helvetica" w:eastAsia="Times New Roman" w:hAnsi="Helvetica" w:cs="Helvetica"/>
-          <w:b/>
-          <w:bCs/>
-          <w:color w:val="222222"/>
-          <w:sz w:val="27"/>
-          <w:szCs w:val="27"/>
-          <w:lang w:val="en"/>
-        </w:rPr>
-        <w:t xml:space="preserve"> </w:t>
-      </w:r>
-      <w:proofErr w:type="spellStart"/>
-      <w:r>
-        <w:rPr>
-          <w:rFonts w:ascii="Helvetica" w:eastAsia="Times New Roman" w:hAnsi="Helvetica" w:cs="Helvetica"/>
-          <w:b/>
-          <w:bCs/>
-          <w:color w:val="222222"/>
-          <w:sz w:val="27"/>
-          <w:szCs w:val="27"/>
-          <w:lang w:val="en"/>
-        </w:rPr>
-        <w:t>src</w:t>
-      </w:r>
-      <w:proofErr w:type="spellEnd"/>
-      <w:r>
-        <w:rPr>
-          <w:rFonts w:ascii="Helvetica" w:eastAsia="Times New Roman" w:hAnsi="Helvetica" w:cs="Helvetica"/>
-          <w:b/>
-          <w:bCs/>
-          <w:color w:val="222222"/>
-          <w:sz w:val="27"/>
-          <w:szCs w:val="27"/>
-          <w:lang w:val="en"/>
-        </w:rPr>
-        <w:t>="http://placehold.it/350x150"&gt;</w:t>
+        <w:t>&lt;img src="http://placehold.it/350x150"&gt;</w:t>
       </w:r>
     </w:p>
     <w:p>
@@ -3621,7 +3524,7 @@
           <w:szCs w:val="28"/>
         </w:rPr>
       </w:pPr>
-      <w:bookmarkStart w:id="4" w:name="_Toc432105464"/>
+      <w:bookmarkStart w:id="4" w:name="_Toc432107321"/>
       <w:r>
         <w:rPr>
           <w:sz w:val="28"/>
@@ -3636,7 +3539,7 @@
         <w:pStyle w:val="Heading3"/>
         <w:ind w:left="720" w:firstLine="720"/>
       </w:pPr>
-      <w:bookmarkStart w:id="5" w:name="_Toc432105465"/>
+      <w:bookmarkStart w:id="5" w:name="_Toc432107322"/>
       <w:r>
         <w:t>What to prefix:</w:t>
       </w:r>
@@ -3671,21 +3574,11 @@
         <w:pStyle w:val="Heading3"/>
         <w:ind w:left="720" w:firstLine="720"/>
       </w:pPr>
-      <w:bookmarkStart w:id="6" w:name="_Toc432105466"/>
-      <w:proofErr w:type="spellStart"/>
-      <w:r>
-        <w:t>Postcss</w:t>
-      </w:r>
-      <w:proofErr w:type="spellEnd"/>
-      <w:r>
-        <w:t>/</w:t>
-      </w:r>
-      <w:proofErr w:type="spellStart"/>
-      <w:r>
-        <w:t>Autoprefixer</w:t>
+      <w:bookmarkStart w:id="6" w:name="_Toc432107323"/>
+      <w:r>
+        <w:t>Postcss/Autoprefixer</w:t>
       </w:r>
       <w:bookmarkEnd w:id="6"/>
-      <w:proofErr w:type="spellEnd"/>
     </w:p>
     <w:p>
       <w:r>
@@ -3781,7 +3674,7 @@
           <w:szCs w:val="28"/>
         </w:rPr>
       </w:pPr>
-      <w:bookmarkStart w:id="7" w:name="_Toc432105467"/>
+      <w:bookmarkStart w:id="7" w:name="_Toc432107324"/>
       <w:r>
         <w:rPr>
           <w:sz w:val="28"/>
@@ -3801,7 +3694,7 @@
         <w:pStyle w:val="Heading3"/>
         <w:ind w:left="720"/>
       </w:pPr>
-      <w:bookmarkStart w:id="8" w:name="_Toc432105468"/>
+      <w:bookmarkStart w:id="8" w:name="_Toc432107325"/>
       <w:r>
         <w:t>For FEWD_P1</w:t>
       </w:r>
@@ -3825,7 +3718,7 @@
         <w:pStyle w:val="Heading3"/>
         <w:ind w:left="720"/>
       </w:pPr>
-      <w:bookmarkStart w:id="9" w:name="_Toc432105469"/>
+      <w:bookmarkStart w:id="9" w:name="_Toc432107326"/>
       <w:r>
         <w:t>General info</w:t>
       </w:r>
@@ -3851,7 +3744,7 @@
       <w:pPr>
         <w:pStyle w:val="Heading3"/>
       </w:pPr>
-      <w:bookmarkStart w:id="10" w:name="_Toc432105470"/>
+      <w:bookmarkStart w:id="10" w:name="_Toc432107327"/>
       <w:r>
         <w:t>Core fonts for the web</w:t>
       </w:r>
@@ -3877,7 +3770,7 @@
       <w:pPr>
         <w:pStyle w:val="Heading3"/>
       </w:pPr>
-      <w:bookmarkStart w:id="11" w:name="_Toc432105471"/>
+      <w:bookmarkStart w:id="11" w:name="_Toc432107328"/>
       <w:r>
         <w:t>Compatible Typography</w:t>
       </w:r>
@@ -3903,7 +3796,7 @@
       <w:pPr>
         <w:pStyle w:val="Heading3"/>
       </w:pPr>
-      <w:bookmarkStart w:id="12" w:name="_Toc432105472"/>
+      <w:bookmarkStart w:id="12" w:name="_Toc432107329"/>
       <w:r>
         <w:lastRenderedPageBreak/>
         <w:t>CSS Web Safe Font Combinations</w:t>
@@ -3930,7 +3823,7 @@
       <w:pPr>
         <w:pStyle w:val="Heading3"/>
       </w:pPr>
-      <w:bookmarkStart w:id="13" w:name="_Toc432105473"/>
+      <w:bookmarkStart w:id="13" w:name="_Toc432107330"/>
       <w:r>
         <w:t>The @Font-Face rule and useful web font tricks</w:t>
       </w:r>
@@ -3956,7 +3849,7 @@
       <w:pPr>
         <w:pStyle w:val="Heading3"/>
       </w:pPr>
-      <w:bookmarkStart w:id="14" w:name="_Toc432105474"/>
+      <w:bookmarkStart w:id="14" w:name="_Toc432107331"/>
       <w:r>
         <w:t>How to use any font you like with CSS3</w:t>
       </w:r>
@@ -3982,7 +3875,7 @@
       <w:pPr>
         <w:pStyle w:val="Heading3"/>
       </w:pPr>
-      <w:bookmarkStart w:id="15" w:name="_Toc432105475"/>
+      <w:bookmarkStart w:id="15" w:name="_Toc432107332"/>
       <w:r>
         <w:t>Google fonts</w:t>
       </w:r>
@@ -4072,7 +3965,7 @@
           <w:szCs w:val="28"/>
         </w:rPr>
       </w:pPr>
-      <w:bookmarkStart w:id="16" w:name="_Toc432105476"/>
+      <w:bookmarkStart w:id="16" w:name="_Toc432107333"/>
       <w:r>
         <w:rPr>
           <w:sz w:val="28"/>
@@ -4095,7 +3988,7 @@
       <w:pPr>
         <w:pStyle w:val="Heading2"/>
       </w:pPr>
-      <w:bookmarkStart w:id="17" w:name="_Toc432105477"/>
+      <w:bookmarkStart w:id="17" w:name="_Toc432107334"/>
       <w:r>
         <w:t>PowerShell environment</w:t>
       </w:r>
@@ -4108,7 +4001,7 @@
       <w:r>
         <w:tab/>
       </w:r>
-      <w:bookmarkStart w:id="18" w:name="_Toc432105478"/>
+      <w:bookmarkStart w:id="18" w:name="_Toc432107335"/>
       <w:r>
         <w:t>Change prompt</w:t>
       </w:r>
@@ -4134,7 +4027,7 @@
       <w:r>
         <w:tab/>
       </w:r>
-      <w:bookmarkStart w:id="19" w:name="_Toc432105479"/>
+      <w:bookmarkStart w:id="19" w:name="_Toc432107336"/>
       <w:r>
         <w:t>Run scheduled tasks</w:t>
       </w:r>
@@ -4163,45 +4056,13 @@
           <w:szCs w:val="28"/>
         </w:rPr>
       </w:pPr>
-      <w:bookmarkStart w:id="20" w:name="_Toc432105480"/>
-      <w:r>
-        <w:rPr>
-          <w:sz w:val="28"/>
-          <w:szCs w:val="28"/>
-        </w:rPr>
-        <w:t xml:space="preserve">Setup and clone </w:t>
-      </w:r>
-      <w:proofErr w:type="spellStart"/>
-      <w:r>
-        <w:rPr>
-          <w:sz w:val="28"/>
-          <w:szCs w:val="28"/>
-        </w:rPr>
-        <w:t>Git</w:t>
-      </w:r>
-      <w:proofErr w:type="spellEnd"/>
-      <w:r>
-        <w:rPr>
-          <w:sz w:val="28"/>
-          <w:szCs w:val="28"/>
-        </w:rPr>
-        <w:t xml:space="preserve"> repository from </w:t>
-      </w:r>
-      <w:proofErr w:type="spellStart"/>
-      <w:r>
-        <w:rPr>
-          <w:sz w:val="28"/>
-          <w:szCs w:val="28"/>
-        </w:rPr>
-        <w:t>github</w:t>
-      </w:r>
-      <w:proofErr w:type="spellEnd"/>
-      <w:r>
-        <w:rPr>
-          <w:sz w:val="28"/>
-          <w:szCs w:val="28"/>
-        </w:rPr>
-        <w:t>:</w:t>
+      <w:bookmarkStart w:id="20" w:name="_Toc432107337"/>
+      <w:r>
+        <w:rPr>
+          <w:sz w:val="28"/>
+          <w:szCs w:val="28"/>
+        </w:rPr>
+        <w:t>Setup and clone Git repository from github:</w:t>
       </w:r>
       <w:bookmarkEnd w:id="20"/>
     </w:p>
@@ -4222,17 +4083,8 @@
           <w:sz w:val="28"/>
           <w:szCs w:val="28"/>
         </w:rPr>
-        <w:t xml:space="preserve">Login to </w:t>
-      </w:r>
-      <w:proofErr w:type="spellStart"/>
-      <w:r>
-        <w:rPr>
-          <w:sz w:val="28"/>
-          <w:szCs w:val="28"/>
-        </w:rPr>
-        <w:t>Github</w:t>
-      </w:r>
-      <w:proofErr w:type="spellEnd"/>
+        <w:t>Login to Github</w:t>
+      </w:r>
     </w:p>
     <w:p>
       <w:pPr>
@@ -4550,23 +4402,7 @@
           <w:sz w:val="28"/>
           <w:szCs w:val="28"/>
         </w:rPr>
-        <w:t xml:space="preserve">For instance to clone a </w:t>
-      </w:r>
-      <w:proofErr w:type="spellStart"/>
-      <w:r>
-        <w:rPr>
-          <w:sz w:val="28"/>
-          <w:szCs w:val="28"/>
-        </w:rPr>
-        <w:t>github</w:t>
-      </w:r>
-      <w:proofErr w:type="spellEnd"/>
-      <w:r>
-        <w:rPr>
-          <w:sz w:val="28"/>
-          <w:szCs w:val="28"/>
-        </w:rPr>
-        <w:t xml:space="preserve"> hosted repository named UP0 under user Alanwea the following command will create a folder of the same name and then clone the remote repository to the local folder.</w:t>
+        <w:t>For instance to clone a github hosted repository named UP0 under user Alanwea the following command will create a folder of the same name and then clone the remote repository to the local folder.</w:t>
       </w:r>
     </w:p>
     <w:p>
@@ -4748,8 +4584,6 @@
           <w:szCs w:val="20"/>
         </w:rPr>
       </w:pPr>
-      <w:proofErr w:type="spellStart"/>
-      <w:proofErr w:type="gramStart"/>
       <w:r>
         <w:rPr>
           <w:rFonts w:ascii="Courier New" w:hAnsi="Courier New" w:cs="Courier New"/>
@@ -4764,35 +4598,7 @@
           <w:sz w:val="20"/>
           <w:szCs w:val="20"/>
         </w:rPr>
-        <w:t>it</w:t>
-      </w:r>
-      <w:proofErr w:type="spellEnd"/>
-      <w:proofErr w:type="gramEnd"/>
-      <w:r>
-        <w:rPr>
-          <w:rFonts w:ascii="Courier New" w:hAnsi="Courier New" w:cs="Courier New"/>
-          <w:sz w:val="20"/>
-          <w:szCs w:val="20"/>
-        </w:rPr>
-        <w:t xml:space="preserve"> </w:t>
-      </w:r>
-      <w:proofErr w:type="spellStart"/>
-      <w:r>
-        <w:rPr>
-          <w:rFonts w:ascii="Courier New" w:hAnsi="Courier New" w:cs="Courier New"/>
-          <w:sz w:val="20"/>
-          <w:szCs w:val="20"/>
-        </w:rPr>
-        <w:t>config</w:t>
-      </w:r>
-      <w:proofErr w:type="spellEnd"/>
-      <w:r>
-        <w:rPr>
-          <w:rFonts w:ascii="Courier New" w:hAnsi="Courier New" w:cs="Courier New"/>
-          <w:sz w:val="20"/>
-          <w:szCs w:val="20"/>
-        </w:rPr>
-        <w:t xml:space="preserve"> –global user.name “Alan Weatherhead”</w:t>
+        <w:t>it config –global user.name “Alan Weatherhead”</w:t>
       </w:r>
     </w:p>
     <w:p>
@@ -4846,61 +4652,13 @@
           <w:szCs w:val="20"/>
         </w:rPr>
       </w:pPr>
-      <w:proofErr w:type="spellStart"/>
-      <w:proofErr w:type="gramStart"/>
       <w:r>
         <w:rPr>
           <w:rFonts w:ascii="Courier New" w:hAnsi="Courier New" w:cs="Courier New"/>
           <w:sz w:val="20"/>
           <w:szCs w:val="20"/>
         </w:rPr>
-        <w:t>git</w:t>
-      </w:r>
-      <w:proofErr w:type="spellEnd"/>
-      <w:proofErr w:type="gramEnd"/>
-      <w:r>
-        <w:rPr>
-          <w:rFonts w:ascii="Courier New" w:hAnsi="Courier New" w:cs="Courier New"/>
-          <w:sz w:val="20"/>
-          <w:szCs w:val="20"/>
-        </w:rPr>
-        <w:t xml:space="preserve"> </w:t>
-      </w:r>
-      <w:proofErr w:type="spellStart"/>
-      <w:r>
-        <w:rPr>
-          <w:rFonts w:ascii="Courier New" w:hAnsi="Courier New" w:cs="Courier New"/>
-          <w:sz w:val="20"/>
-          <w:szCs w:val="20"/>
-        </w:rPr>
-        <w:t>config</w:t>
-      </w:r>
-      <w:proofErr w:type="spellEnd"/>
-      <w:r>
-        <w:rPr>
-          <w:rFonts w:ascii="Courier New" w:hAnsi="Courier New" w:cs="Courier New"/>
-          <w:sz w:val="20"/>
-          <w:szCs w:val="20"/>
-        </w:rPr>
-        <w:t xml:space="preserve"> –global </w:t>
-      </w:r>
-      <w:proofErr w:type="spellStart"/>
-      <w:r>
-        <w:rPr>
-          <w:rFonts w:ascii="Courier New" w:hAnsi="Courier New" w:cs="Courier New"/>
-          <w:sz w:val="20"/>
-          <w:szCs w:val="20"/>
-        </w:rPr>
-        <w:t>user.email</w:t>
-      </w:r>
-      <w:proofErr w:type="spellEnd"/>
-      <w:r>
-        <w:rPr>
-          <w:rFonts w:ascii="Courier New" w:hAnsi="Courier New" w:cs="Courier New"/>
-          <w:sz w:val="20"/>
-          <w:szCs w:val="20"/>
-        </w:rPr>
-        <w:t xml:space="preserve"> </w:t>
+        <w:t xml:space="preserve">git config –global user.email </w:t>
       </w:r>
       <w:hyperlink r:id="rId24" w:history="1">
         <w:r>
@@ -4957,26 +4715,16 @@
           <w:szCs w:val="28"/>
           <w:u w:val="single"/>
         </w:rPr>
-        <w:t xml:space="preserve">Note especially the use of “ and ‘ to enclose the path to notepad++ and the entire command with arguments for 32-bit Notepad++ on a 64-bit Windows </w:t>
-      </w:r>
-      <w:proofErr w:type="spellStart"/>
+        <w:t>Note especially the use of “ and ‘ to enclose the path to notepad++ and the entire command with arguments for 32-bit Notepad++ on a 64-bit Windows environment.</w:t>
+      </w:r>
       <w:r>
         <w:rPr>
           <w:sz w:val="28"/>
           <w:szCs w:val="28"/>
           <w:u w:val="single"/>
         </w:rPr>
-        <w:t>environment.</w:t>
-      </w:r>
-      <w:r>
-        <w:rPr>
-          <w:sz w:val="28"/>
-          <w:szCs w:val="28"/>
-          <w:u w:val="single"/>
-        </w:rPr>
         <w:t>git</w:t>
       </w:r>
-      <w:proofErr w:type="spellEnd"/>
       <w:r>
         <w:rPr>
           <w:sz w:val="28"/>
@@ -5038,59 +4786,13 @@
           <w:szCs w:val="20"/>
         </w:rPr>
       </w:pPr>
-      <w:proofErr w:type="spellStart"/>
       <w:r>
         <w:rPr>
           <w:rFonts w:ascii="Courier New" w:eastAsia="Times New Roman" w:hAnsi="Courier New" w:cs="Courier New"/>
           <w:sz w:val="20"/>
           <w:szCs w:val="20"/>
         </w:rPr>
-        <w:t>git</w:t>
-      </w:r>
-      <w:proofErr w:type="spellEnd"/>
-      <w:r>
-        <w:rPr>
-          <w:rFonts w:ascii="Courier New" w:eastAsia="Times New Roman" w:hAnsi="Courier New" w:cs="Courier New"/>
-          <w:sz w:val="20"/>
-          <w:szCs w:val="20"/>
-        </w:rPr>
-        <w:t xml:space="preserve"> </w:t>
-      </w:r>
-      <w:proofErr w:type="spellStart"/>
-      <w:r>
-        <w:rPr>
-          <w:rFonts w:ascii="Courier New" w:eastAsia="Times New Roman" w:hAnsi="Courier New" w:cs="Courier New"/>
-          <w:sz w:val="20"/>
-          <w:szCs w:val="20"/>
-        </w:rPr>
-        <w:t>config</w:t>
-      </w:r>
-      <w:proofErr w:type="spellEnd"/>
-      <w:r>
-        <w:rPr>
-          <w:rFonts w:ascii="Courier New" w:eastAsia="Times New Roman" w:hAnsi="Courier New" w:cs="Courier New"/>
-          <w:sz w:val="20"/>
-          <w:szCs w:val="20"/>
-        </w:rPr>
-        <w:t xml:space="preserve"> --global </w:t>
-      </w:r>
-      <w:proofErr w:type="spellStart"/>
-      <w:r>
-        <w:rPr>
-          <w:rFonts w:ascii="Courier New" w:eastAsia="Times New Roman" w:hAnsi="Courier New" w:cs="Courier New"/>
-          <w:sz w:val="20"/>
-          <w:szCs w:val="20"/>
-        </w:rPr>
-        <w:t>core.editor</w:t>
-      </w:r>
-      <w:proofErr w:type="spellEnd"/>
-      <w:r>
-        <w:rPr>
-          <w:rFonts w:ascii="Courier New" w:eastAsia="Times New Roman" w:hAnsi="Courier New" w:cs="Courier New"/>
-          <w:sz w:val="20"/>
-          <w:szCs w:val="20"/>
-        </w:rPr>
-        <w:t xml:space="preserve"> </w:t>
+        <w:t xml:space="preserve">git config --global core.editor </w:t>
       </w:r>
       <w:r>
         <w:rPr>
@@ -5116,25 +4818,7 @@
           <w:sz w:val="20"/>
           <w:szCs w:val="20"/>
         </w:rPr>
-        <w:t>C</w:t>
-      </w:r>
-      <w:proofErr w:type="gramStart"/>
-      <w:r>
-        <w:rPr>
-          <w:rFonts w:ascii="Courier New" w:eastAsia="Times New Roman" w:hAnsi="Courier New" w:cs="Courier New"/>
-          <w:sz w:val="20"/>
-          <w:szCs w:val="20"/>
-        </w:rPr>
-        <w:t>:/</w:t>
-      </w:r>
-      <w:proofErr w:type="gramEnd"/>
-      <w:r>
-        <w:rPr>
-          <w:rFonts w:ascii="Courier New" w:eastAsia="Times New Roman" w:hAnsi="Courier New" w:cs="Courier New"/>
-          <w:sz w:val="20"/>
-          <w:szCs w:val="20"/>
-        </w:rPr>
-        <w:t>Program Files (x86)/Notepad++/notepad++.exe</w:t>
+        <w:t>C:/Program Files (x86)/Notepad++/notepad++.exe</w:t>
       </w:r>
       <w:r>
         <w:rPr>
@@ -5151,72 +4835,8 @@
           <w:sz w:val="20"/>
           <w:szCs w:val="20"/>
         </w:rPr>
-        <w:t xml:space="preserve"> -</w:t>
-      </w:r>
-      <w:proofErr w:type="spellStart"/>
-      <w:r>
-        <w:rPr>
-          <w:rFonts w:ascii="Courier New" w:eastAsia="Times New Roman" w:hAnsi="Courier New" w:cs="Courier New"/>
-          <w:sz w:val="20"/>
-          <w:szCs w:val="20"/>
-        </w:rPr>
-        <w:t>multiInst</w:t>
-      </w:r>
-      <w:proofErr w:type="spellEnd"/>
-      <w:r>
-        <w:rPr>
-          <w:rFonts w:ascii="Courier New" w:eastAsia="Times New Roman" w:hAnsi="Courier New" w:cs="Courier New"/>
-          <w:sz w:val="20"/>
-          <w:szCs w:val="20"/>
-        </w:rPr>
-        <w:t xml:space="preserve"> -</w:t>
-      </w:r>
-      <w:proofErr w:type="spellStart"/>
-      <w:r>
-        <w:rPr>
-          <w:rFonts w:ascii="Courier New" w:eastAsia="Times New Roman" w:hAnsi="Courier New" w:cs="Courier New"/>
-          <w:sz w:val="20"/>
-          <w:szCs w:val="20"/>
-        </w:rPr>
-        <w:t>notabbar</w:t>
-      </w:r>
-      <w:proofErr w:type="spellEnd"/>
-      <w:r>
-        <w:rPr>
-          <w:rFonts w:ascii="Courier New" w:eastAsia="Times New Roman" w:hAnsi="Courier New" w:cs="Courier New"/>
-          <w:sz w:val="20"/>
-          <w:szCs w:val="20"/>
-        </w:rPr>
-        <w:t xml:space="preserve"> -</w:t>
-      </w:r>
-      <w:proofErr w:type="spellStart"/>
-      <w:r>
-        <w:rPr>
-          <w:rFonts w:ascii="Courier New" w:eastAsia="Times New Roman" w:hAnsi="Courier New" w:cs="Courier New"/>
-          <w:sz w:val="20"/>
-          <w:szCs w:val="20"/>
-        </w:rPr>
-        <w:t>nosession</w:t>
-      </w:r>
-      <w:proofErr w:type="spellEnd"/>
-      <w:r>
-        <w:rPr>
-          <w:rFonts w:ascii="Courier New" w:eastAsia="Times New Roman" w:hAnsi="Courier New" w:cs="Courier New"/>
-          <w:sz w:val="20"/>
-          <w:szCs w:val="20"/>
-        </w:rPr>
-        <w:t xml:space="preserve"> -</w:t>
-      </w:r>
-      <w:proofErr w:type="spellStart"/>
-      <w:r>
-        <w:rPr>
-          <w:rFonts w:ascii="Courier New" w:eastAsia="Times New Roman" w:hAnsi="Courier New" w:cs="Courier New"/>
-          <w:sz w:val="20"/>
-          <w:szCs w:val="20"/>
-        </w:rPr>
-        <w:t>noPlugin</w:t>
-      </w:r>
-      <w:proofErr w:type="spellEnd"/>
+        <w:t xml:space="preserve"> -multiInst -notabbar -nosession -noPlugin</w:t>
+      </w:r>
       <w:r>
         <w:rPr>
           <w:rFonts w:ascii="Courier New" w:eastAsia="Times New Roman" w:hAnsi="Courier New" w:cs="Courier New"/>
@@ -5256,23 +4876,7 @@
           <w:sz w:val="28"/>
           <w:szCs w:val="28"/>
         </w:rPr>
-        <w:t xml:space="preserve">  Set </w:t>
-      </w:r>
-      <w:proofErr w:type="spellStart"/>
-      <w:r>
-        <w:rPr>
-          <w:sz w:val="28"/>
-          <w:szCs w:val="28"/>
-        </w:rPr>
-        <w:t>autocrlf</w:t>
-      </w:r>
-      <w:proofErr w:type="spellEnd"/>
-      <w:r>
-        <w:rPr>
-          <w:sz w:val="28"/>
-          <w:szCs w:val="28"/>
-        </w:rPr>
-        <w:t xml:space="preserve"> to handle line endings correctly.  For git on Windows:</w:t>
+        <w:t xml:space="preserve">  Set autocrlf to handle line endings correctly.  For git on Windows:</w:t>
       </w:r>
     </w:p>
     <w:p>
@@ -5294,59 +4898,13 @@
           <w:szCs w:val="28"/>
         </w:rPr>
       </w:pPr>
-      <w:proofErr w:type="spellStart"/>
       <w:r>
         <w:rPr>
           <w:rFonts w:ascii="Courier New" w:eastAsia="Times New Roman" w:hAnsi="Courier New" w:cs="Courier New"/>
           <w:sz w:val="20"/>
           <w:szCs w:val="20"/>
         </w:rPr>
-        <w:t>Git</w:t>
-      </w:r>
-      <w:proofErr w:type="spellEnd"/>
-      <w:r>
-        <w:rPr>
-          <w:rFonts w:ascii="Courier New" w:eastAsia="Times New Roman" w:hAnsi="Courier New" w:cs="Courier New"/>
-          <w:sz w:val="20"/>
-          <w:szCs w:val="20"/>
-        </w:rPr>
-        <w:t xml:space="preserve"> </w:t>
-      </w:r>
-      <w:proofErr w:type="spellStart"/>
-      <w:r>
-        <w:rPr>
-          <w:rFonts w:ascii="Courier New" w:eastAsia="Times New Roman" w:hAnsi="Courier New" w:cs="Courier New"/>
-          <w:sz w:val="20"/>
-          <w:szCs w:val="20"/>
-        </w:rPr>
-        <w:t>config</w:t>
-      </w:r>
-      <w:proofErr w:type="spellEnd"/>
-      <w:r>
-        <w:rPr>
-          <w:rFonts w:ascii="Courier New" w:eastAsia="Times New Roman" w:hAnsi="Courier New" w:cs="Courier New"/>
-          <w:sz w:val="20"/>
-          <w:szCs w:val="20"/>
-        </w:rPr>
-        <w:t xml:space="preserve"> –global </w:t>
-      </w:r>
-      <w:proofErr w:type="spellStart"/>
-      <w:r>
-        <w:rPr>
-          <w:rFonts w:ascii="Courier New" w:eastAsia="Times New Roman" w:hAnsi="Courier New" w:cs="Courier New"/>
-          <w:sz w:val="20"/>
-          <w:szCs w:val="20"/>
-        </w:rPr>
-        <w:t>core.autocrlf</w:t>
-      </w:r>
-      <w:proofErr w:type="spellEnd"/>
-      <w:r>
-        <w:rPr>
-          <w:rFonts w:ascii="Courier New" w:eastAsia="Times New Roman" w:hAnsi="Courier New" w:cs="Courier New"/>
-          <w:sz w:val="20"/>
-          <w:szCs w:val="20"/>
-        </w:rPr>
-        <w:t xml:space="preserve"> true</w:t>
+        <w:t>Git config –global core.autocrlf true</w:t>
       </w:r>
     </w:p>
     <w:p>
@@ -5383,23 +4941,7 @@
           <w:sz w:val="28"/>
           <w:szCs w:val="28"/>
         </w:rPr>
-        <w:t xml:space="preserve">  Check that the </w:t>
-      </w:r>
-      <w:proofErr w:type="spellStart"/>
-      <w:r>
-        <w:rPr>
-          <w:sz w:val="28"/>
-          <w:szCs w:val="28"/>
-        </w:rPr>
-        <w:t>config</w:t>
-      </w:r>
-      <w:proofErr w:type="spellEnd"/>
-      <w:r>
-        <w:rPr>
-          <w:sz w:val="28"/>
-          <w:szCs w:val="28"/>
-        </w:rPr>
-        <w:t xml:space="preserve"> settings were correctly set:</w:t>
+        <w:t xml:space="preserve">  Check that the config settings were correctly set:</w:t>
       </w:r>
     </w:p>
     <w:p>
@@ -5422,41 +4964,13 @@
           <w:szCs w:val="20"/>
         </w:rPr>
       </w:pPr>
-      <w:proofErr w:type="spellStart"/>
       <w:r>
         <w:rPr>
           <w:rFonts w:ascii="Courier New" w:eastAsia="Times New Roman" w:hAnsi="Courier New" w:cs="Courier New"/>
           <w:sz w:val="20"/>
           <w:szCs w:val="20"/>
         </w:rPr>
-        <w:t>Git</w:t>
-      </w:r>
-      <w:proofErr w:type="spellEnd"/>
-      <w:r>
-        <w:rPr>
-          <w:rFonts w:ascii="Courier New" w:eastAsia="Times New Roman" w:hAnsi="Courier New" w:cs="Courier New"/>
-          <w:sz w:val="20"/>
-          <w:szCs w:val="20"/>
-        </w:rPr>
-        <w:t xml:space="preserve"> </w:t>
-      </w:r>
-      <w:proofErr w:type="spellStart"/>
-      <w:r>
-        <w:rPr>
-          <w:rFonts w:ascii="Courier New" w:eastAsia="Times New Roman" w:hAnsi="Courier New" w:cs="Courier New"/>
-          <w:sz w:val="20"/>
-          <w:szCs w:val="20"/>
-        </w:rPr>
-        <w:t>config</w:t>
-      </w:r>
-      <w:proofErr w:type="spellEnd"/>
-      <w:r>
-        <w:rPr>
-          <w:rFonts w:ascii="Courier New" w:eastAsia="Times New Roman" w:hAnsi="Courier New" w:cs="Courier New"/>
-          <w:sz w:val="20"/>
-          <w:szCs w:val="20"/>
-        </w:rPr>
-        <w:t xml:space="preserve"> –list</w:t>
+        <w:t>Git config –list</w:t>
       </w:r>
     </w:p>
     <w:p>
@@ -5593,28 +5107,7 @@
                               <w:spacing w:after="0" w:line="240" w:lineRule="auto"/>
                             </w:pPr>
                             <w:r>
-                              <w:t xml:space="preserve">C:\Users\Alanwea\Documents\GitHub&gt; </w:t>
-                            </w:r>
-                            <w:proofErr w:type="spellStart"/>
-                            <w:r>
-                              <w:t>ssh-keygen</w:t>
-                            </w:r>
-                            <w:proofErr w:type="spellEnd"/>
-                          </w:p>
-                          <w:p>
-                            <w:pPr>
-                              <w:spacing w:after="0" w:line="240" w:lineRule="auto"/>
-                            </w:pPr>
-                            <w:r>
-                              <w:t xml:space="preserve">Generating public/private </w:t>
-                            </w:r>
-                            <w:proofErr w:type="spellStart"/>
-                            <w:r>
-                              <w:t>rsa</w:t>
-                            </w:r>
-                            <w:proofErr w:type="spellEnd"/>
-                            <w:r>
-                              <w:t xml:space="preserve"> key pair.</w:t>
+                              <w:t>C:\Users\Alanwea\Documents\GitHub&gt; ssh-keygen</w:t>
                             </w:r>
                           </w:p>
                           <w:p>
@@ -5622,23 +5115,7 @@
                               <w:spacing w:after="0" w:line="240" w:lineRule="auto"/>
                             </w:pPr>
                             <w:r>
-                              <w:t>Enter file in which to save the key (/c/Users/Alanwea/.</w:t>
-                            </w:r>
-                            <w:proofErr w:type="spellStart"/>
-                            <w:r>
-                              <w:t>ssh</w:t>
-                            </w:r>
-                            <w:proofErr w:type="spellEnd"/>
-                            <w:r>
-                              <w:t>/</w:t>
-                            </w:r>
-                            <w:proofErr w:type="spellStart"/>
-                            <w:r>
-                              <w:t>id_rsa</w:t>
-                            </w:r>
-                            <w:proofErr w:type="spellEnd"/>
-                            <w:r>
-                              <w:t>): C:\Users\Alanwea\Documents\GitHub&gt;</w:t>
+                              <w:t>Generating public/private rsa key pair.</w:t>
                             </w:r>
                           </w:p>
                           <w:p>
@@ -5646,36 +5123,7 @@
                               <w:spacing w:after="0" w:line="240" w:lineRule="auto"/>
                             </w:pPr>
                             <w:r>
-                              <w:t xml:space="preserve">C:\Users\Alanwea\Documents\GitHub&gt; </w:t>
-                            </w:r>
-                            <w:proofErr w:type="spellStart"/>
-                            <w:r>
-                              <w:t>ssh-keygen</w:t>
-                            </w:r>
-                            <w:proofErr w:type="spellEnd"/>
-                            <w:r>
-                              <w:t xml:space="preserve"> -t </w:t>
-                            </w:r>
-                            <w:proofErr w:type="spellStart"/>
-                            <w:r>
-                              <w:t>rsa</w:t>
-                            </w:r>
-                            <w:proofErr w:type="spellEnd"/>
-                          </w:p>
-                          <w:p>
-                            <w:pPr>
-                              <w:spacing w:after="0" w:line="240" w:lineRule="auto"/>
-                            </w:pPr>
-                            <w:r>
-                              <w:t xml:space="preserve">Generating public/private </w:t>
-                            </w:r>
-                            <w:proofErr w:type="spellStart"/>
-                            <w:r>
-                              <w:t>rsa</w:t>
-                            </w:r>
-                            <w:proofErr w:type="spellEnd"/>
-                            <w:r>
-                              <w:t xml:space="preserve"> key pair.</w:t>
+                              <w:t>Enter file in which to save the key (/c/Users/Alanwea/.ssh/id_rsa): C:\Users\Alanwea\Documents\GitHub&gt;</w:t>
                             </w:r>
                           </w:p>
                           <w:p>
@@ -5683,23 +5131,23 @@
                               <w:spacing w:after="0" w:line="240" w:lineRule="auto"/>
                             </w:pPr>
                             <w:r>
-                              <w:t>Enter file in which to save the key (/c/Users/Alanwea/.</w:t>
+                              <w:t>C:\Users\Alanwea\Documents\GitHub&gt; ssh-keygen -t rsa</w:t>
                             </w:r>
-                            <w:proofErr w:type="spellStart"/>
+                          </w:p>
+                          <w:p>
+                            <w:pPr>
+                              <w:spacing w:after="0" w:line="240" w:lineRule="auto"/>
+                            </w:pPr>
                             <w:r>
-                              <w:t>ssh</w:t>
+                              <w:t>Generating public/private rsa key pair.</w:t>
                             </w:r>
-                            <w:proofErr w:type="spellEnd"/>
+                          </w:p>
+                          <w:p>
+                            <w:pPr>
+                              <w:spacing w:after="0" w:line="240" w:lineRule="auto"/>
+                            </w:pPr>
                             <w:r>
-                              <w:t>/</w:t>
-                            </w:r>
-                            <w:proofErr w:type="spellStart"/>
-                            <w:r>
-                              <w:t>id_rsa</w:t>
-                            </w:r>
-                            <w:proofErr w:type="spellEnd"/>
-                            <w:r>
-                              <w:t>):</w:t>
+                              <w:t>Enter file in which to save the key (/c/Users/Alanwea/.ssh/id_rsa):</w:t>
                             </w:r>
                           </w:p>
                           <w:p>
@@ -5723,23 +5171,7 @@
                               <w:spacing w:after="0" w:line="240" w:lineRule="auto"/>
                             </w:pPr>
                             <w:r>
-                              <w:t>Your identification has been saved in /c/Users/Alanwea/.</w:t>
-                            </w:r>
-                            <w:proofErr w:type="spellStart"/>
-                            <w:r>
-                              <w:t>ssh</w:t>
-                            </w:r>
-                            <w:proofErr w:type="spellEnd"/>
-                            <w:r>
-                              <w:t>/</w:t>
-                            </w:r>
-                            <w:proofErr w:type="spellStart"/>
-                            <w:r>
-                              <w:t>id_rsa</w:t>
-                            </w:r>
-                            <w:proofErr w:type="spellEnd"/>
-                            <w:r>
-                              <w:t>.</w:t>
+                              <w:t>Your identification has been saved in /c/Users/Alanwea/.ssh/id_rsa.</w:t>
                             </w:r>
                           </w:p>
                           <w:p>
@@ -5747,15 +5179,7 @@
                               <w:spacing w:after="0" w:line="240" w:lineRule="auto"/>
                             </w:pPr>
                             <w:r>
-                              <w:t>Your public key has been saved in /c/Users/Alanwea/.</w:t>
-                            </w:r>
-                            <w:proofErr w:type="spellStart"/>
-                            <w:r>
-                              <w:t>ssh</w:t>
-                            </w:r>
-                            <w:proofErr w:type="spellEnd"/>
-                            <w:r>
-                              <w:t>/id_rsa.pub.</w:t>
+                              <w:t>Your public key has been saved in /c/Users/Alanwea/.ssh/id_rsa.pub.</w:t>
                             </w:r>
                           </w:p>
                           <w:p>
@@ -5771,36 +5195,7 @@
                               <w:spacing w:after="0" w:line="240" w:lineRule="auto"/>
                             </w:pPr>
                             <w:r>
-                              <w:t>00</w:t>
-                            </w:r>
-                            <w:proofErr w:type="gramStart"/>
-                            <w:r>
-                              <w:t>:da:66:4b:67:d7:f5:3f:47:e5:1e:7e:20:e1:e2:41</w:t>
-                            </w:r>
-                            <w:proofErr w:type="gramEnd"/>
-                            <w:r>
-                              <w:t xml:space="preserve"> </w:t>
-                            </w:r>
-                            <w:proofErr w:type="spellStart"/>
-                            <w:r>
-                              <w:t>Alanwea@ZOTZ</w:t>
-                            </w:r>
-                            <w:proofErr w:type="spellEnd"/>
-                          </w:p>
-                          <w:p>
-                            <w:pPr>
-                              <w:spacing w:after="0" w:line="240" w:lineRule="auto"/>
-                            </w:pPr>
-                            <w:r>
-                              <w:t xml:space="preserve">The key's </w:t>
-                            </w:r>
-                            <w:proofErr w:type="spellStart"/>
-                            <w:r>
-                              <w:t>randomart</w:t>
-                            </w:r>
-                            <w:proofErr w:type="spellEnd"/>
-                            <w:r>
-                              <w:t xml:space="preserve"> image is:</w:t>
+                              <w:t>00:da:66:4b:67:d7:f5:3f:47:e5:1e:7e:20:e1:e2:41 Alanwea@ZOTZ</w:t>
                             </w:r>
                           </w:p>
                           <w:p>
@@ -5808,15 +5203,15 @@
                               <w:spacing w:after="0" w:line="240" w:lineRule="auto"/>
                             </w:pPr>
                             <w:r>
-                              <w:t>+--</w:t>
+                              <w:t>The key's randomart image is:</w:t>
                             </w:r>
-                            <w:proofErr w:type="gramStart"/>
+                          </w:p>
+                          <w:p>
+                            <w:pPr>
+                              <w:spacing w:after="0" w:line="240" w:lineRule="auto"/>
+                            </w:pPr>
                             <w:r>
-                              <w:t>[ RSA</w:t>
-                            </w:r>
-                            <w:proofErr w:type="gramEnd"/>
-                            <w:r>
-                              <w:t xml:space="preserve"> 2048]----+</w:t>
+                              <w:t>+--[ RSA 2048]----+</w:t>
                             </w:r>
                           </w:p>
                           <w:p>
@@ -5832,39 +5227,7 @@
                               <w:spacing w:after="0" w:line="240" w:lineRule="auto"/>
                             </w:pPr>
                             <w:r>
-                              <w:t xml:space="preserve">|   </w:t>
-                            </w:r>
-                            <w:proofErr w:type="gramStart"/>
-                            <w:r>
-                              <w:t>o .</w:t>
-                            </w:r>
-                            <w:proofErr w:type="gramEnd"/>
-                            <w:r>
-                              <w:t xml:space="preserve">   </w:t>
-                            </w:r>
-                            <w:proofErr w:type="gramStart"/>
-                            <w:r>
-                              <w:t>o</w:t>
-                            </w:r>
-                            <w:proofErr w:type="gramEnd"/>
-                            <w:r>
-                              <w:t xml:space="preserve"> </w:t>
-                            </w:r>
-                            <w:proofErr w:type="spellStart"/>
-                            <w:r>
-                              <w:t>o</w:t>
-                            </w:r>
-                            <w:proofErr w:type="spellEnd"/>
-                            <w:r>
-                              <w:t xml:space="preserve"> </w:t>
-                            </w:r>
-                            <w:proofErr w:type="spellStart"/>
-                            <w:r>
-                              <w:t>o</w:t>
-                            </w:r>
-                            <w:proofErr w:type="spellEnd"/>
-                            <w:r>
-                              <w:t xml:space="preserve"> ..|</w:t>
+                              <w:t>|   o .   o o o ..|</w:t>
                             </w:r>
                           </w:p>
                           <w:p>
@@ -5872,23 +5235,7 @@
                               <w:spacing w:after="0" w:line="240" w:lineRule="auto"/>
                             </w:pPr>
                             <w:r>
-                              <w:t xml:space="preserve">|  . = + . + </w:t>
-                            </w:r>
-                            <w:proofErr w:type="gramStart"/>
-                            <w:r>
-                              <w:t>o</w:t>
-                            </w:r>
-                            <w:proofErr w:type="gramEnd"/>
-                            <w:r>
-                              <w:t xml:space="preserve"> </w:t>
-                            </w:r>
-                            <w:proofErr w:type="spellStart"/>
-                            <w:r>
-                              <w:t>o.o</w:t>
-                            </w:r>
-                            <w:proofErr w:type="spellEnd"/>
-                            <w:r>
-                              <w:t>|</w:t>
+                              <w:t>|  . = + . + o o.o|</w:t>
                             </w:r>
                           </w:p>
                           <w:p>
@@ -5896,23 +5243,7 @@
                               <w:spacing w:after="0" w:line="240" w:lineRule="auto"/>
                             </w:pPr>
                             <w:r>
-                              <w:t xml:space="preserve">|   + + </w:t>
-                            </w:r>
-                            <w:proofErr w:type="gramStart"/>
-                            <w:r>
-                              <w:t>o .</w:t>
-                            </w:r>
-                            <w:proofErr w:type="gramEnd"/>
-                            <w:r>
-                              <w:t xml:space="preserve"> </w:t>
-                            </w:r>
-                            <w:proofErr w:type="gramStart"/>
-                            <w:r>
-                              <w:t>o ..</w:t>
-                            </w:r>
-                            <w:proofErr w:type="gramEnd"/>
-                            <w:r>
-                              <w:t>=.|</w:t>
+                              <w:t>|   + + o . o ..=.|</w:t>
                             </w:r>
                           </w:p>
                           <w:p>
@@ -5920,15 +5251,7 @@
                               <w:spacing w:after="0" w:line="240" w:lineRule="auto"/>
                             </w:pPr>
                             <w:r>
-                              <w:t xml:space="preserve">|    .   </w:t>
-                            </w:r>
-                            <w:proofErr w:type="gramStart"/>
-                            <w:r>
-                              <w:t>S .</w:t>
-                            </w:r>
-                            <w:proofErr w:type="gramEnd"/>
-                            <w:r>
-                              <w:t xml:space="preserve">    o=|</w:t>
+                              <w:t>|    .   S .    o=|</w:t>
                             </w:r>
                           </w:p>
                           <w:p>
@@ -6409,39 +5732,7 @@
           <w:sz w:val="28"/>
           <w:szCs w:val="28"/>
         </w:rPr>
-        <w:t xml:space="preserve">  If using SSH for authentication: Generate client side SSH key using </w:t>
-      </w:r>
-      <w:proofErr w:type="spellStart"/>
-      <w:r>
-        <w:rPr>
-          <w:sz w:val="28"/>
-          <w:szCs w:val="28"/>
-        </w:rPr>
-        <w:t>ssh-keygen</w:t>
-      </w:r>
-      <w:proofErr w:type="spellEnd"/>
-      <w:r>
-        <w:rPr>
-          <w:sz w:val="28"/>
-          <w:szCs w:val="28"/>
-        </w:rPr>
-        <w:t xml:space="preserve"> in the </w:t>
-      </w:r>
-      <w:proofErr w:type="spellStart"/>
-      <w:r>
-        <w:rPr>
-          <w:sz w:val="28"/>
-          <w:szCs w:val="28"/>
-        </w:rPr>
-        <w:t>Git</w:t>
-      </w:r>
-      <w:proofErr w:type="spellEnd"/>
-      <w:r>
-        <w:rPr>
-          <w:sz w:val="28"/>
-          <w:szCs w:val="28"/>
-        </w:rPr>
-        <w:t xml:space="preserve"> Shell.</w:t>
+        <w:t xml:space="preserve">  If using SSH for authentication: Generate client side SSH key using ssh-keygen in the Git Shell.</w:t>
       </w:r>
       <w:r>
         <w:rPr>
@@ -6485,23 +5776,7 @@
           <w:sz w:val="28"/>
           <w:szCs w:val="28"/>
         </w:rPr>
-        <w:t xml:space="preserve">  Start the </w:t>
-      </w:r>
-      <w:proofErr w:type="spellStart"/>
-      <w:r>
-        <w:rPr>
-          <w:sz w:val="28"/>
-          <w:szCs w:val="28"/>
-        </w:rPr>
-        <w:t>ssh</w:t>
-      </w:r>
-      <w:proofErr w:type="spellEnd"/>
-      <w:r>
-        <w:rPr>
-          <w:sz w:val="28"/>
-          <w:szCs w:val="28"/>
-        </w:rPr>
-        <w:t xml:space="preserve"> agent:</w:t>
+        <w:t xml:space="preserve">  Start the ssh agent:</w:t>
       </w:r>
     </w:p>
     <w:p>
@@ -6578,21 +5853,7 @@
                               <w:rPr>
                                 <w:sz w:val="16"/>
                               </w:rPr>
-                              <w:t xml:space="preserve">C:\Users\Alanwea\Documents\GitHub&gt; </w:t>
-                            </w:r>
-                            <w:proofErr w:type="spellStart"/>
-                            <w:r>
-                              <w:rPr>
-                                <w:sz w:val="16"/>
-                              </w:rPr>
-                              <w:t>ssh</w:t>
-                            </w:r>
-                            <w:proofErr w:type="spellEnd"/>
-                            <w:r>
-                              <w:rPr>
-                                <w:sz w:val="16"/>
-                              </w:rPr>
-                              <w:t>-agent -s</w:t>
+                              <w:t>C:\Users\Alanwea\Documents\GitHub&gt; ssh-agent -s</w:t>
                             </w:r>
                           </w:p>
                           <w:p>
@@ -6605,21 +5866,7 @@
                               <w:rPr>
                                 <w:sz w:val="16"/>
                               </w:rPr>
-                              <w:t>SSH_AUTH_SOCK=/</w:t>
-                            </w:r>
-                            <w:proofErr w:type="spellStart"/>
-                            <w:r>
-                              <w:rPr>
-                                <w:sz w:val="16"/>
-                              </w:rPr>
-                              <w:t>tmp</w:t>
-                            </w:r>
-                            <w:proofErr w:type="spellEnd"/>
-                            <w:r>
-                              <w:rPr>
-                                <w:sz w:val="16"/>
-                              </w:rPr>
-                              <w:t>/ssh-fmlHn5p5mzpx/agent.7544; export SSH_AUTH_SOCK;</w:t>
+                              <w:t>SSH_AUTH_SOCK=/tmp/ssh-fmlHn5p5mzpx/agent.7544; export SSH_AUTH_SOCK;</w:t>
                             </w:r>
                           </w:p>
                           <w:p>
@@ -6641,33 +5888,11 @@
                                 <w:sz w:val="16"/>
                               </w:rPr>
                             </w:pPr>
-                            <w:proofErr w:type="gramStart"/>
                             <w:r>
                               <w:rPr>
                                 <w:sz w:val="16"/>
                               </w:rPr>
-                              <w:t>echo</w:t>
-                            </w:r>
-                            <w:proofErr w:type="gramEnd"/>
-                            <w:r>
-                              <w:rPr>
-                                <w:sz w:val="16"/>
-                              </w:rPr>
-                              <w:t xml:space="preserve"> Agent </w:t>
-                            </w:r>
-                            <w:proofErr w:type="spellStart"/>
-                            <w:r>
-                              <w:rPr>
-                                <w:sz w:val="16"/>
-                              </w:rPr>
-                              <w:t>pid</w:t>
-                            </w:r>
-                            <w:proofErr w:type="spellEnd"/>
-                            <w:r>
-                              <w:rPr>
-                                <w:sz w:val="16"/>
-                              </w:rPr>
-                              <w:t xml:space="preserve"> 8516;</w:t>
+                              <w:t>echo Agent pid 8516;</w:t>
                             </w:r>
                           </w:p>
                           <w:p>
@@ -6842,23 +6067,7 @@
           <w:sz w:val="28"/>
           <w:szCs w:val="28"/>
         </w:rPr>
-        <w:t xml:space="preserve">Add SSH key to the </w:t>
-      </w:r>
-      <w:proofErr w:type="spellStart"/>
-      <w:r>
-        <w:rPr>
-          <w:sz w:val="28"/>
-          <w:szCs w:val="28"/>
-        </w:rPr>
-        <w:t>ssh</w:t>
-      </w:r>
-      <w:proofErr w:type="spellEnd"/>
-      <w:r>
-        <w:rPr>
-          <w:sz w:val="28"/>
-          <w:szCs w:val="28"/>
-        </w:rPr>
-        <w:t>-agent:</w:t>
+        <w:t>Add SSH key to the ssh-agent:</w:t>
       </w:r>
     </w:p>
     <w:p>
@@ -6936,52 +6145,8 @@
                               <w:rPr>
                                 <w:sz w:val="16"/>
                               </w:rPr>
-                              <w:t xml:space="preserve">C:\Users\Alanwea\Documents\GitHub&gt; </w:t>
+                              <w:t>C:\Users\Alanwea\Documents\GitHub&gt; ssh-add ~/.ssh/id_rsa</w:t>
                             </w:r>
-                            <w:proofErr w:type="spellStart"/>
-                            <w:proofErr w:type="gramStart"/>
-                            <w:r>
-                              <w:rPr>
-                                <w:sz w:val="16"/>
-                              </w:rPr>
-                              <w:t>ssh</w:t>
-                            </w:r>
-                            <w:proofErr w:type="spellEnd"/>
-                            <w:r>
-                              <w:rPr>
-                                <w:sz w:val="16"/>
-                              </w:rPr>
-                              <w:t>-</w:t>
-                            </w:r>
-                            <w:proofErr w:type="gramEnd"/>
-                            <w:r>
-                              <w:rPr>
-                                <w:sz w:val="16"/>
-                              </w:rPr>
-                              <w:t>add ~/.</w:t>
-                            </w:r>
-                            <w:proofErr w:type="spellStart"/>
-                            <w:r>
-                              <w:rPr>
-                                <w:sz w:val="16"/>
-                              </w:rPr>
-                              <w:t>ssh</w:t>
-                            </w:r>
-                            <w:proofErr w:type="spellEnd"/>
-                            <w:r>
-                              <w:rPr>
-                                <w:sz w:val="16"/>
-                              </w:rPr>
-                              <w:t>/</w:t>
-                            </w:r>
-                            <w:proofErr w:type="spellStart"/>
-                            <w:r>
-                              <w:rPr>
-                                <w:sz w:val="16"/>
-                              </w:rPr>
-                              <w:t>id_rsa</w:t>
-                            </w:r>
-                            <w:proofErr w:type="spellEnd"/>
                           </w:p>
                           <w:p>
                             <w:pPr>
@@ -6993,63 +6158,7 @@
                               <w:rPr>
                                 <w:sz w:val="16"/>
                               </w:rPr>
-                              <w:t>Identity added: /c/Users/Alanwea/.</w:t>
-                            </w:r>
-                            <w:proofErr w:type="spellStart"/>
-                            <w:r>
-                              <w:rPr>
-                                <w:sz w:val="16"/>
-                              </w:rPr>
-                              <w:t>ssh</w:t>
-                            </w:r>
-                            <w:proofErr w:type="spellEnd"/>
-                            <w:r>
-                              <w:rPr>
-                                <w:sz w:val="16"/>
-                              </w:rPr>
-                              <w:t>/</w:t>
-                            </w:r>
-                            <w:proofErr w:type="spellStart"/>
-                            <w:r>
-                              <w:rPr>
-                                <w:sz w:val="16"/>
-                              </w:rPr>
-                              <w:t>id_rsa</w:t>
-                            </w:r>
-                            <w:proofErr w:type="spellEnd"/>
-                            <w:r>
-                              <w:rPr>
-                                <w:sz w:val="16"/>
-                              </w:rPr>
-                              <w:t xml:space="preserve"> (/c/Users/Alanwea/.</w:t>
-                            </w:r>
-                            <w:proofErr w:type="spellStart"/>
-                            <w:r>
-                              <w:rPr>
-                                <w:sz w:val="16"/>
-                              </w:rPr>
-                              <w:t>ssh</w:t>
-                            </w:r>
-                            <w:proofErr w:type="spellEnd"/>
-                            <w:r>
-                              <w:rPr>
-                                <w:sz w:val="16"/>
-                              </w:rPr>
-                              <w:t>/</w:t>
-                            </w:r>
-                            <w:proofErr w:type="spellStart"/>
-                            <w:r>
-                              <w:rPr>
-                                <w:sz w:val="16"/>
-                              </w:rPr>
-                              <w:t>id_rsa</w:t>
-                            </w:r>
-                            <w:proofErr w:type="spellEnd"/>
-                            <w:r>
-                              <w:rPr>
-                                <w:sz w:val="16"/>
-                              </w:rPr>
-                              <w:t>)</w:t>
+                              <w:t>Identity added: /c/Users/Alanwea/.ssh/id_rsa (/c/Users/Alanwea/.ssh/id_rsa)</w:t>
                             </w:r>
                           </w:p>
                           <w:p>
@@ -7239,23 +6348,7 @@
           <w:sz w:val="28"/>
           <w:szCs w:val="28"/>
         </w:rPr>
-        <w:t xml:space="preserve">  Original instructions use “clip &lt; ~/.</w:t>
-      </w:r>
-      <w:proofErr w:type="spellStart"/>
-      <w:r>
-        <w:rPr>
-          <w:sz w:val="28"/>
-          <w:szCs w:val="28"/>
-        </w:rPr>
-        <w:t>ssh</w:t>
-      </w:r>
-      <w:proofErr w:type="spellEnd"/>
-      <w:r>
-        <w:rPr>
-          <w:sz w:val="28"/>
-          <w:szCs w:val="28"/>
-        </w:rPr>
-        <w:t>/id_rsa.pub” to copy the generated SSH public key to the clipboard.  This doesn’t work under PowerShell.  Instead I used Notepad++ to open the SSH public file and copied it to the clipboard.</w:t>
+        <w:t xml:space="preserve">  Original instructions use “clip &lt; ~/.ssh/id_rsa.pub” to copy the generated SSH public key to the clipboard.  This doesn’t work under PowerShell.  Instead I used Notepad++ to open the SSH public file and copied it to the clipboard.</w:t>
       </w:r>
     </w:p>
     <w:p>
@@ -7503,17 +6596,7 @@
                               <w:t>Alanwea</w:t>
                             </w:r>
                             <w:r>
-                              <w:t xml:space="preserve">\Documents\GitHub&gt; </w:t>
-                            </w:r>
-                            <w:proofErr w:type="spellStart"/>
-                            <w:proofErr w:type="gramStart"/>
-                            <w:r>
-                              <w:t>ssh</w:t>
-                            </w:r>
-                            <w:proofErr w:type="spellEnd"/>
-                            <w:proofErr w:type="gramEnd"/>
-                            <w:r>
-                              <w:t xml:space="preserve"> -T git@github.com</w:t>
+                              <w:t>\Documents\GitHub&gt; ssh -T git@github.com</w:t>
                             </w:r>
                           </w:p>
                           <w:p>
@@ -7521,15 +6604,7 @@
                               <w:spacing w:after="0" w:line="240" w:lineRule="auto"/>
                             </w:pPr>
                             <w:r>
-                              <w:t>Warning: Permanently added 'github.com</w:t>
-                            </w:r>
-                            <w:proofErr w:type="gramStart"/>
-                            <w:r>
-                              <w:t>,192.30.252.131'</w:t>
-                            </w:r>
-                            <w:proofErr w:type="gramEnd"/>
-                            <w:r>
-                              <w:t xml:space="preserve"> (RSA) to the list of known hosts.</w:t>
+                              <w:t>Warning: Permanently added 'github.com,192.30.252.131' (RSA) to the list of known hosts.</w:t>
                             </w:r>
                           </w:p>
                           <w:p>
@@ -7539,19 +6614,11 @@
                             <w:r>
                               <w:t xml:space="preserve">Hi </w:t>
                             </w:r>
-                            <w:proofErr w:type="spellStart"/>
                             <w:r>
                               <w:rPr>
                                 <w:highlight w:val="black"/>
                               </w:rPr>
-                              <w:t>alanwea</w:t>
-                            </w:r>
-                            <w:proofErr w:type="spellEnd"/>
-                            <w:r>
-                              <w:rPr>
-                                <w:highlight w:val="black"/>
-                              </w:rPr>
-                              <w:t>!</w:t>
+                              <w:t>alanwea!</w:t>
                             </w:r>
                             <w:r>
                               <w:t xml:space="preserve"> You've successfully authenticated, but GitHub does not provide shell access.</w:t>
@@ -7783,33 +6850,13 @@
                             </w:r>
                           </w:p>
                           <w:p>
-                            <w:proofErr w:type="gramStart"/>
                             <w:r>
-                              <w:t xml:space="preserve">origin  </w:t>
-                            </w:r>
-                            <w:proofErr w:type="spellStart"/>
-                            <w:r>
-                              <w:t>git@github.com:alanwea</w:t>
-                            </w:r>
-                            <w:proofErr w:type="spellEnd"/>
-                            <w:proofErr w:type="gramEnd"/>
-                            <w:r>
-                              <w:t>/UP0.git (fetch)</w:t>
+                              <w:t>origin  git@github.com:alanwea/UP0.git (fetch)</w:t>
                             </w:r>
                           </w:p>
                           <w:p>
-                            <w:proofErr w:type="gramStart"/>
                             <w:r>
-                              <w:t xml:space="preserve">origin  </w:t>
-                            </w:r>
-                            <w:proofErr w:type="spellStart"/>
-                            <w:r>
-                              <w:t>git@github.com:alanwea</w:t>
-                            </w:r>
-                            <w:proofErr w:type="spellEnd"/>
-                            <w:proofErr w:type="gramEnd"/>
-                            <w:r>
-                              <w:t>/UP0.git (push)</w:t>
+                              <w:t>origin  git@github.com:alanwea/UP0.git (push)</w:t>
                             </w:r>
                           </w:p>
                           <w:p>
@@ -7989,23 +7036,13 @@
                             </w:r>
                           </w:p>
                           <w:p>
-                            <w:proofErr w:type="gramStart"/>
                             <w:r>
-                              <w:t>origin  https</w:t>
-                            </w:r>
-                            <w:proofErr w:type="gramEnd"/>
-                            <w:r>
-                              <w:t>://github.com/alanwea/UP0.git (fetch)</w:t>
+                              <w:t>origin  https://github.com/alanwea/UP0.git (fetch)</w:t>
                             </w:r>
                           </w:p>
                           <w:p>
-                            <w:proofErr w:type="gramStart"/>
                             <w:r>
-                              <w:t>origin  https</w:t>
-                            </w:r>
-                            <w:proofErr w:type="gramEnd"/>
-                            <w:r>
-                              <w:t>://github.com/alanwea/UP0.git (push)</w:t>
+                              <w:t>origin  https://github.com/alanwea/UP0.git (push)</w:t>
                             </w:r>
                           </w:p>
                           <w:p>
@@ -8163,21 +7200,7 @@
                               <w:rPr>
                                 <w:sz w:val="16"/>
                               </w:rPr>
-                              <w:t>Warning: Permanently added 'github.com</w:t>
-                            </w:r>
-                            <w:proofErr w:type="gramStart"/>
-                            <w:r>
-                              <w:rPr>
-                                <w:sz w:val="16"/>
-                              </w:rPr>
-                              <w:t>,192.30.252.131'</w:t>
-                            </w:r>
-                            <w:proofErr w:type="gramEnd"/>
-                            <w:r>
-                              <w:rPr>
-                                <w:sz w:val="16"/>
-                              </w:rPr>
-                              <w:t xml:space="preserve"> (RSA) to the list of known hosts.</w:t>
+                              <w:t>Warning: Permanently added 'github.com,192.30.252.131' (RSA) to the list of known hosts.</w:t>
                             </w:r>
                           </w:p>
                           <w:p>
@@ -8261,21 +7284,7 @@
                               <w:rPr>
                                 <w:sz w:val="16"/>
                               </w:rPr>
-                              <w:t xml:space="preserve">To </w:t>
-                            </w:r>
-                            <w:proofErr w:type="spellStart"/>
-                            <w:r>
-                              <w:rPr>
-                                <w:sz w:val="16"/>
-                              </w:rPr>
-                              <w:t>git@github.com:alanwea</w:t>
-                            </w:r>
-                            <w:proofErr w:type="spellEnd"/>
-                            <w:r>
-                              <w:rPr>
-                                <w:sz w:val="16"/>
-                              </w:rPr>
-                              <w:t>/UP0.git</w:t>
+                              <w:t>To git@github.com:alanwea/UP0.git</w:t>
                             </w:r>
                           </w:p>
                           <w:p>
@@ -8699,21 +7708,7 @@
                               <w:rPr>
                                 <w:sz w:val="24"/>
                               </w:rPr>
-                              <w:t>Warning: Permanently added 'github.com</w:t>
-                            </w:r>
-                            <w:proofErr w:type="gramStart"/>
-                            <w:r>
-                              <w:rPr>
-                                <w:sz w:val="24"/>
-                              </w:rPr>
-                              <w:t>,192.30.252.130'</w:t>
-                            </w:r>
-                            <w:proofErr w:type="gramEnd"/>
-                            <w:r>
-                              <w:rPr>
-                                <w:sz w:val="24"/>
-                              </w:rPr>
-                              <w:t xml:space="preserve"> (RSA) to the list of known hosts.</w:t>
+                              <w:t>Warning: Permanently added 'github.com,192.30.252.130' (RSA) to the list of known hosts.</w:t>
                             </w:r>
                           </w:p>
                           <w:p>
@@ -8727,21 +7722,7 @@
                               <w:rPr>
                                 <w:sz w:val="24"/>
                               </w:rPr>
-                              <w:t xml:space="preserve">* </w:t>
-                            </w:r>
-                            <w:proofErr w:type="gramStart"/>
-                            <w:r>
-                              <w:rPr>
-                                <w:sz w:val="24"/>
-                              </w:rPr>
-                              <w:t>remote</w:t>
-                            </w:r>
-                            <w:proofErr w:type="gramEnd"/>
-                            <w:r>
-                              <w:rPr>
-                                <w:sz w:val="24"/>
-                              </w:rPr>
-                              <w:t xml:space="preserve"> origin</w:t>
+                              <w:t>* remote origin</w:t>
                             </w:r>
                           </w:p>
                           <w:p>
@@ -8755,21 +7736,7 @@
                               <w:rPr>
                                 <w:sz w:val="24"/>
                               </w:rPr>
-                              <w:t xml:space="preserve">  Fetch URL: </w:t>
-                            </w:r>
-                            <w:proofErr w:type="spellStart"/>
-                            <w:r>
-                              <w:rPr>
-                                <w:sz w:val="24"/>
-                              </w:rPr>
-                              <w:t>git@github.com:alanwea</w:t>
-                            </w:r>
-                            <w:proofErr w:type="spellEnd"/>
-                            <w:r>
-                              <w:rPr>
-                                <w:sz w:val="24"/>
-                              </w:rPr>
-                              <w:t>/UP0.git</w:t>
+                              <w:t xml:space="preserve">  Fetch URL: git@github.com:alanwea/UP0.git</w:t>
                             </w:r>
                           </w:p>
                           <w:p>
@@ -8783,35 +7750,7 @@
                               <w:rPr>
                                 <w:sz w:val="24"/>
                               </w:rPr>
-                              <w:t xml:space="preserve">  </w:t>
-                            </w:r>
-                            <w:proofErr w:type="gramStart"/>
-                            <w:r>
-                              <w:rPr>
-                                <w:sz w:val="24"/>
-                              </w:rPr>
-                              <w:t>Push  URL</w:t>
-                            </w:r>
-                            <w:proofErr w:type="gramEnd"/>
-                            <w:r>
-                              <w:rPr>
-                                <w:sz w:val="24"/>
-                              </w:rPr>
-                              <w:t xml:space="preserve">: </w:t>
-                            </w:r>
-                            <w:proofErr w:type="spellStart"/>
-                            <w:r>
-                              <w:rPr>
-                                <w:sz w:val="24"/>
-                              </w:rPr>
-                              <w:t>git@github.com:alanwea</w:t>
-                            </w:r>
-                            <w:proofErr w:type="spellEnd"/>
-                            <w:r>
-                              <w:rPr>
-                                <w:sz w:val="24"/>
-                              </w:rPr>
-                              <w:t>/UP0.git</w:t>
+                              <w:t xml:space="preserve">  Push  URL: git@github.com:alanwea/UP0.git</w:t>
                             </w:r>
                           </w:p>
                           <w:p>
@@ -8853,21 +7792,7 @@
                               <w:rPr>
                                 <w:sz w:val="24"/>
                               </w:rPr>
-                              <w:t xml:space="preserve">    </w:t>
-                            </w:r>
-                            <w:proofErr w:type="gramStart"/>
-                            <w:r>
-                              <w:rPr>
-                                <w:sz w:val="24"/>
-                              </w:rPr>
-                              <w:t>master</w:t>
-                            </w:r>
-                            <w:proofErr w:type="gramEnd"/>
-                            <w:r>
-                              <w:rPr>
-                                <w:sz w:val="24"/>
-                              </w:rPr>
-                              <w:t xml:space="preserve"> tracked</w:t>
+                              <w:t xml:space="preserve">    master tracked</w:t>
                             </w:r>
                           </w:p>
                           <w:p>
@@ -8895,21 +7820,7 @@
                               <w:rPr>
                                 <w:sz w:val="24"/>
                               </w:rPr>
-                              <w:t xml:space="preserve">    </w:t>
-                            </w:r>
-                            <w:proofErr w:type="gramStart"/>
-                            <w:r>
-                              <w:rPr>
-                                <w:sz w:val="24"/>
-                              </w:rPr>
-                              <w:t>master</w:t>
-                            </w:r>
-                            <w:proofErr w:type="gramEnd"/>
-                            <w:r>
-                              <w:rPr>
-                                <w:sz w:val="24"/>
-                              </w:rPr>
-                              <w:t xml:space="preserve"> merges with remote master</w:t>
+                              <w:t xml:space="preserve">    master merges with remote master</w:t>
                             </w:r>
                           </w:p>
                           <w:p>
@@ -8937,21 +7848,7 @@
                               <w:rPr>
                                 <w:sz w:val="24"/>
                               </w:rPr>
-                              <w:t xml:space="preserve">    </w:t>
-                            </w:r>
-                            <w:proofErr w:type="gramStart"/>
-                            <w:r>
-                              <w:rPr>
-                                <w:sz w:val="24"/>
-                              </w:rPr>
-                              <w:t>master</w:t>
-                            </w:r>
-                            <w:proofErr w:type="gramEnd"/>
-                            <w:r>
-                              <w:rPr>
-                                <w:sz w:val="24"/>
-                              </w:rPr>
-                              <w:t xml:space="preserve"> pushes to master (up to date)</w:t>
+                              <w:t xml:space="preserve">    master pushes to master (up to date)</w:t>
                             </w:r>
                           </w:p>
                           <w:p>
@@ -9321,7 +8218,7 @@
           <w:szCs w:val="28"/>
         </w:rPr>
       </w:pPr>
-      <w:bookmarkStart w:id="21" w:name="_Toc432105481"/>
+      <w:bookmarkStart w:id="21" w:name="_Toc432107338"/>
       <w:r>
         <w:rPr>
           <w:sz w:val="28"/>
@@ -9341,7 +8238,7 @@
           <w:szCs w:val="28"/>
         </w:rPr>
       </w:pPr>
-      <w:bookmarkStart w:id="22" w:name="_Toc432105482"/>
+      <w:bookmarkStart w:id="22" w:name="_Toc432107339"/>
       <w:r>
         <w:rPr>
           <w:sz w:val="28"/>
@@ -9389,7 +8286,7 @@
           <w:szCs w:val="28"/>
         </w:rPr>
       </w:pPr>
-      <w:bookmarkStart w:id="23" w:name="_Toc432105483"/>
+      <w:bookmarkStart w:id="23" w:name="_Toc432107340"/>
       <w:r>
         <w:rPr>
           <w:sz w:val="28"/>
@@ -9413,39 +8310,7 @@
           <w:sz w:val="28"/>
           <w:szCs w:val="28"/>
         </w:rPr>
-        <w:t>“</w:t>
-      </w:r>
-      <w:proofErr w:type="gramStart"/>
-      <w:r>
-        <w:rPr>
-          <w:sz w:val="28"/>
-          <w:szCs w:val="28"/>
-        </w:rPr>
-        <w:t>template</w:t>
-      </w:r>
-      <w:proofErr w:type="gramEnd"/>
-      <w:r>
-        <w:rPr>
-          <w:sz w:val="28"/>
-          <w:szCs w:val="28"/>
-        </w:rPr>
-        <w:t xml:space="preserve">” repository existed on </w:t>
-      </w:r>
-      <w:proofErr w:type="spellStart"/>
-      <w:r>
-        <w:rPr>
-          <w:sz w:val="28"/>
-          <w:szCs w:val="28"/>
-        </w:rPr>
-        <w:t>Github</w:t>
-      </w:r>
-      <w:proofErr w:type="spellEnd"/>
-      <w:r>
-        <w:rPr>
-          <w:sz w:val="28"/>
-          <w:szCs w:val="28"/>
-        </w:rPr>
-        <w:t>.</w:t>
+        <w:t>“template” repository existed on Github.</w:t>
       </w:r>
     </w:p>
     <w:p>
@@ -9462,49 +8327,8 @@
           <w:sz w:val="28"/>
           <w:szCs w:val="28"/>
         </w:rPr>
-        <w:t>“</w:t>
-      </w:r>
-      <w:proofErr w:type="gramStart"/>
-      <w:r>
-        <w:rPr>
-          <w:sz w:val="28"/>
-          <w:szCs w:val="28"/>
-        </w:rPr>
-        <w:t>template</w:t>
-      </w:r>
-      <w:proofErr w:type="gramEnd"/>
-      <w:r>
-        <w:rPr>
-          <w:sz w:val="28"/>
-          <w:szCs w:val="28"/>
-        </w:rPr>
-        <w:t xml:space="preserve">” repository existed locally, but repository was deleted and then recreated with a </w:t>
-      </w:r>
-      <w:proofErr w:type="spellStart"/>
-      <w:r>
-        <w:rPr>
-          <w:sz w:val="28"/>
-          <w:szCs w:val="28"/>
-        </w:rPr>
-        <w:t>git</w:t>
-      </w:r>
-      <w:proofErr w:type="spellEnd"/>
-      <w:r>
-        <w:rPr>
-          <w:sz w:val="28"/>
-          <w:szCs w:val="28"/>
-        </w:rPr>
-        <w:t xml:space="preserve"> </w:t>
-      </w:r>
-      <w:proofErr w:type="spellStart"/>
-      <w:r>
-        <w:rPr>
-          <w:sz w:val="28"/>
-          <w:szCs w:val="28"/>
-        </w:rPr>
-        <w:t>init.</w:t>
-      </w:r>
-      <w:proofErr w:type="spellEnd"/>
+        <w:t>“template” repository existed locally, but repository was deleted and then recreated with a git init.</w:t>
+      </w:r>
     </w:p>
     <w:p>
       <w:pPr>
@@ -9542,21 +8366,12 @@
           <w:szCs w:val="28"/>
         </w:rPr>
       </w:pPr>
-      <w:proofErr w:type="gramStart"/>
-      <w:r>
-        <w:rPr>
-          <w:sz w:val="28"/>
-          <w:szCs w:val="28"/>
-        </w:rPr>
-        <w:t>git</w:t>
-      </w:r>
-      <w:proofErr w:type="gramEnd"/>
-      <w:r>
-        <w:rPr>
-          <w:sz w:val="28"/>
-          <w:szCs w:val="28"/>
-        </w:rPr>
-        <w:t xml:space="preserve"> fetch </w:t>
+      <w:r>
+        <w:rPr>
+          <w:sz w:val="28"/>
+          <w:szCs w:val="28"/>
+        </w:rPr>
+        <w:t xml:space="preserve">git fetch </w:t>
       </w:r>
       <w:hyperlink r:id="rId28" w:history="1">
         <w:r>
@@ -9606,21 +8421,12 @@
           <w:szCs w:val="28"/>
         </w:rPr>
       </w:pPr>
-      <w:proofErr w:type="gramStart"/>
-      <w:r>
-        <w:rPr>
-          <w:sz w:val="28"/>
-          <w:szCs w:val="28"/>
-        </w:rPr>
-        <w:t>git</w:t>
-      </w:r>
-      <w:proofErr w:type="gramEnd"/>
-      <w:r>
-        <w:rPr>
-          <w:sz w:val="28"/>
-          <w:szCs w:val="28"/>
-        </w:rPr>
-        <w:t xml:space="preserve"> push</w:t>
+      <w:r>
+        <w:rPr>
+          <w:sz w:val="28"/>
+          <w:szCs w:val="28"/>
+        </w:rPr>
+        <w:t>git push</w:t>
       </w:r>
     </w:p>
     <w:p>
@@ -9638,22 +8444,7 @@
           <w:szCs w:val="28"/>
         </w:rPr>
         <w:tab/>
-      </w:r>
-      <w:proofErr w:type="gramStart"/>
-      <w:r>
-        <w:rPr>
-          <w:sz w:val="28"/>
-          <w:szCs w:val="28"/>
-        </w:rPr>
-        <w:t>result</w:t>
-      </w:r>
-      <w:proofErr w:type="gramEnd"/>
-      <w:r>
-        <w:rPr>
-          <w:sz w:val="28"/>
-          <w:szCs w:val="28"/>
-        </w:rPr>
-        <w:t>: “fatal: No configured push destination”</w:t>
+        <w:t>result: “fatal: No configured push destination”</w:t>
       </w:r>
     </w:p>
     <w:p>
@@ -9844,27 +8635,7 @@
           <w:szCs w:val="28"/>
         </w:rPr>
         <w:tab/>
-        <w:t xml:space="preserve">This pulls the master branch from the remote repository into the local repository.  Looks like the </w:t>
-      </w:r>
-      <w:proofErr w:type="spellStart"/>
-      <w:r>
-        <w:rPr>
-          <w:rFonts w:asciiTheme="majorHAnsi" w:eastAsiaTheme="majorEastAsia" w:hAnsiTheme="majorHAnsi" w:cstheme="majorBidi"/>
-          <w:color w:val="2E74B5" w:themeColor="accent1" w:themeShade="BF"/>
-          <w:sz w:val="28"/>
-          <w:szCs w:val="28"/>
-        </w:rPr>
-        <w:t>Jquery</w:t>
-      </w:r>
-      <w:proofErr w:type="spellEnd"/>
-      <w:r>
-        <w:rPr>
-          <w:rFonts w:asciiTheme="majorHAnsi" w:eastAsiaTheme="majorEastAsia" w:hAnsiTheme="majorHAnsi" w:cstheme="majorBidi"/>
-          <w:color w:val="2E74B5" w:themeColor="accent1" w:themeShade="BF"/>
-          <w:sz w:val="28"/>
-          <w:szCs w:val="28"/>
-        </w:rPr>
-        <w:t xml:space="preserve"> stuff was not in the local </w:t>
+        <w:t xml:space="preserve">This pulls the master branch from the remote repository into the local repository.  Looks like the Jquery stuff was not in the local </w:t>
       </w:r>
       <w:r>
         <w:rPr>
@@ -10015,7 +8786,7 @@
       <w:pPr>
         <w:pStyle w:val="Heading2"/>
       </w:pPr>
-      <w:bookmarkStart w:id="24" w:name="_Toc432105484"/>
+      <w:bookmarkStart w:id="24" w:name="_Toc432107341"/>
       <w:r>
         <w:lastRenderedPageBreak/>
         <w:t>Git Auto Commit</w:t>
@@ -10027,7 +8798,7 @@
       <w:pPr>
         <w:pStyle w:val="Heading3"/>
       </w:pPr>
-      <w:bookmarkStart w:id="25" w:name="_Toc432105485"/>
+      <w:bookmarkStart w:id="25" w:name="_Toc432107342"/>
       <w:r>
         <w:t>Using MS tasks:</w:t>
       </w:r>
@@ -10293,25 +9064,7 @@
           <w:szCs w:val="28"/>
           <w:u w:val="single"/>
         </w:rPr>
-        <w:t>Add Autogit.log to .</w:t>
-      </w:r>
-      <w:proofErr w:type="spellStart"/>
-      <w:r>
-        <w:rPr>
-          <w:sz w:val="28"/>
-          <w:szCs w:val="28"/>
-          <w:u w:val="single"/>
-        </w:rPr>
-        <w:t>gitignore</w:t>
-      </w:r>
-      <w:proofErr w:type="spellEnd"/>
-      <w:r>
-        <w:rPr>
-          <w:sz w:val="28"/>
-          <w:szCs w:val="28"/>
-          <w:u w:val="single"/>
-        </w:rPr>
-        <w:t xml:space="preserve"> file?</w:t>
+        <w:t>Add Autogit.log to .gitignore file?</w:t>
       </w:r>
     </w:p>
     <w:p>
@@ -10356,23 +9109,7 @@
           <w:sz w:val="28"/>
           <w:szCs w:val="28"/>
         </w:rPr>
-        <w:t xml:space="preserve">Might convert the .BAT to a full-fledged </w:t>
-      </w:r>
-      <w:proofErr w:type="spellStart"/>
-      <w:r>
-        <w:rPr>
-          <w:sz w:val="28"/>
-          <w:szCs w:val="28"/>
-        </w:rPr>
-        <w:t>powershell</w:t>
-      </w:r>
-      <w:proofErr w:type="spellEnd"/>
-      <w:r>
-        <w:rPr>
-          <w:sz w:val="28"/>
-          <w:szCs w:val="28"/>
-        </w:rPr>
-        <w:t xml:space="preserve"> script</w:t>
+        <w:t>Might convert the .BAT to a full-fledged powershell script</w:t>
       </w:r>
     </w:p>
     <w:p>
@@ -10414,7 +9151,7 @@
           <w:szCs w:val="28"/>
         </w:rPr>
       </w:pPr>
-      <w:bookmarkStart w:id="26" w:name="_Toc432105486"/>
+      <w:bookmarkStart w:id="26" w:name="_Toc432107343"/>
       <w:r>
         <w:rPr>
           <w:sz w:val="28"/>
@@ -10436,7 +9173,7 @@
         <w:spacing w:before="0" w:line="240" w:lineRule="auto"/>
         <w:ind w:left="720"/>
       </w:pPr>
-      <w:bookmarkStart w:id="27" w:name="_Toc432105487"/>
+      <w:bookmarkStart w:id="27" w:name="_Toc432107344"/>
       <w:r>
         <w:t>Testing environment variables that Git passes to hooks</w:t>
       </w:r>
@@ -10503,7 +9240,7 @@
           <w:szCs w:val="28"/>
         </w:rPr>
       </w:pPr>
-      <w:bookmarkStart w:id="28" w:name="_Toc432105488"/>
+      <w:bookmarkStart w:id="28" w:name="_Toc432107345"/>
       <w:r>
         <w:rPr>
           <w:sz w:val="28"/>
@@ -10530,7 +9267,7 @@
           <w:szCs w:val="28"/>
         </w:rPr>
       </w:pPr>
-      <w:bookmarkStart w:id="29" w:name="_Toc432105489"/>
+      <w:bookmarkStart w:id="29" w:name="_Toc432107346"/>
       <w:r>
         <w:rPr>
           <w:sz w:val="28"/>
@@ -12299,19 +11036,11 @@
                                 <w:szCs w:val="28"/>
                               </w:rPr>
                             </w:pPr>
-                            <w:proofErr w:type="gramStart"/>
                             <w:r>
                               <w:rPr>
                                 <w:sz w:val="28"/>
                               </w:rPr>
-                              <w:t>git</w:t>
-                            </w:r>
-                            <w:proofErr w:type="gramEnd"/>
-                            <w:r>
-                              <w:rPr>
-                                <w:sz w:val="28"/>
-                              </w:rPr>
-                              <w:t xml:space="preserve"> push --set-upstream origin master</w:t>
+                              <w:t>git push --set-upstream origin master</w:t>
                             </w:r>
                           </w:p>
                           <w:p>
@@ -12560,16 +11289,8 @@
                               <w:rPr>
                                 <w:sz w:val="32"/>
                               </w:rPr>
-                              <w:t>C:\Users\alanwea\documents\my web sites\</w:t>
+                              <w:t>C:\Users\alanwea\documents\my web sites\udacity</w:t>
                             </w:r>
-                            <w:proofErr w:type="spellStart"/>
-                            <w:r>
-                              <w:rPr>
-                                <w:sz w:val="32"/>
-                              </w:rPr>
-                              <w:t>udacity</w:t>
-                            </w:r>
-                            <w:proofErr w:type="spellEnd"/>
                           </w:p>
                         </w:txbxContent>
                       </wps:txbx>
@@ -12772,7 +11493,7 @@
       <w:pPr>
         <w:pStyle w:val="Heading2"/>
       </w:pPr>
-      <w:bookmarkStart w:id="30" w:name="_Toc432105490"/>
+      <w:bookmarkStart w:id="30" w:name="_Toc432107347"/>
       <w:r>
         <w:t>Instructor Notes</w:t>
       </w:r>
@@ -12844,19 +11565,11 @@
         <w:ind w:left="1440"/>
       </w:pPr>
       <w:hyperlink r:id="rId42" w:tgtFrame="_blank" w:history="1">
-        <w:proofErr w:type="spellStart"/>
         <w:r>
           <w:rPr>
             <w:rStyle w:val="Hyperlink"/>
           </w:rPr>
-          <w:t>WebKit</w:t>
-        </w:r>
-        <w:proofErr w:type="spellEnd"/>
-        <w:r>
-          <w:rPr>
-            <w:rStyle w:val="Hyperlink"/>
-          </w:rPr>
-          <w:t xml:space="preserve"> (Chrome and Safari)</w:t>
+          <w:t>WebKit (Chrome and Safari)</w:t>
         </w:r>
       </w:hyperlink>
     </w:p>
@@ -12912,7 +11625,7 @@
           <w:szCs w:val="28"/>
         </w:rPr>
       </w:pPr>
-      <w:bookmarkStart w:id="31" w:name="_Toc432105491"/>
+      <w:bookmarkStart w:id="31" w:name="_Toc432107348"/>
       <w:r>
         <w:rPr>
           <w:sz w:val="28"/>
@@ -12937,7 +11650,7 @@
         </w:rPr>
         <w:tab/>
       </w:r>
-      <w:bookmarkStart w:id="32" w:name="_Toc432105492"/>
+      <w:bookmarkStart w:id="32" w:name="_Toc432107349"/>
       <w:r>
         <w:rPr>
           <w:sz w:val="28"/>
@@ -12952,7 +11665,7 @@
         <w:pStyle w:val="Heading3"/>
         <w:ind w:left="1440"/>
       </w:pPr>
-      <w:bookmarkStart w:id="33" w:name="_Toc432105493"/>
+      <w:bookmarkStart w:id="33" w:name="_Toc432107350"/>
       <w:r>
         <w:t>Why you need to use CSS variables</w:t>
       </w:r>
@@ -12976,7 +11689,7 @@
         <w:pStyle w:val="Heading3"/>
         <w:ind w:left="1440"/>
       </w:pPr>
-      <w:bookmarkStart w:id="34" w:name="_Toc432105494"/>
+      <w:bookmarkStart w:id="34" w:name="_Toc432107351"/>
       <w:r>
         <w:t>CSS custom properties for cascading variables</w:t>
       </w:r>
@@ -13000,21 +11713,11 @@
         <w:pStyle w:val="Heading2"/>
         <w:ind w:left="720"/>
       </w:pPr>
-      <w:bookmarkStart w:id="35" w:name="_Toc432105495"/>
-      <w:r>
-        <w:t xml:space="preserve">CSS </w:t>
-      </w:r>
-      <w:proofErr w:type="spellStart"/>
-      <w:proofErr w:type="gramStart"/>
-      <w:r>
-        <w:t>Calc</w:t>
-      </w:r>
-      <w:proofErr w:type="spellEnd"/>
-      <w:r>
-        <w:t>()</w:t>
+      <w:bookmarkStart w:id="35" w:name="_Toc432107352"/>
+      <w:r>
+        <w:t>CSS Calc()</w:t>
       </w:r>
       <w:bookmarkEnd w:id="35"/>
-      <w:proofErr w:type="gramEnd"/>
     </w:p>
     <w:p>
       <w:pPr>
@@ -13034,22 +11737,9 @@
         <w:pStyle w:val="Heading3"/>
         <w:ind w:left="1440"/>
       </w:pPr>
-      <w:bookmarkStart w:id="36" w:name="_Toc432105496"/>
-      <w:r>
-        <w:t xml:space="preserve">CSS3 Gems: the </w:t>
-      </w:r>
-      <w:proofErr w:type="spellStart"/>
-      <w:proofErr w:type="gramStart"/>
-      <w:r>
-        <w:t>calc</w:t>
-      </w:r>
-      <w:proofErr w:type="spellEnd"/>
-      <w:r>
-        <w:t>(</w:t>
-      </w:r>
-      <w:proofErr w:type="gramEnd"/>
-      <w:r>
-        <w:t>) function</w:t>
+      <w:bookmarkStart w:id="36" w:name="_Toc432107353"/>
+      <w:r>
+        <w:t>CSS3 Gems: the calc() function</w:t>
       </w:r>
       <w:bookmarkEnd w:id="36"/>
     </w:p>
@@ -13098,7 +11788,7 @@
           <w:szCs w:val="28"/>
         </w:rPr>
       </w:pPr>
-      <w:bookmarkStart w:id="37" w:name="_Toc432105497"/>
+      <w:bookmarkStart w:id="37" w:name="_Toc432107354"/>
       <w:r>
         <w:rPr>
           <w:sz w:val="28"/>
@@ -13118,7 +11808,7 @@
           <w:szCs w:val="28"/>
         </w:rPr>
       </w:pPr>
-      <w:bookmarkStart w:id="38" w:name="_Toc432105498"/>
+      <w:bookmarkStart w:id="38" w:name="_Toc432107355"/>
       <w:r>
         <w:rPr>
           <w:sz w:val="28"/>
@@ -13228,23 +11918,7 @@
           <w:sz w:val="28"/>
           <w:szCs w:val="28"/>
         </w:rPr>
-        <w:t xml:space="preserve"> (I’m using command line Git for now, although I know that </w:t>
-      </w:r>
-      <w:proofErr w:type="spellStart"/>
-      <w:r>
-        <w:rPr>
-          <w:sz w:val="28"/>
-          <w:szCs w:val="28"/>
-        </w:rPr>
-        <w:t>TortoiseGit</w:t>
-      </w:r>
-      <w:proofErr w:type="spellEnd"/>
-      <w:r>
-        <w:rPr>
-          <w:sz w:val="28"/>
-          <w:szCs w:val="28"/>
-        </w:rPr>
-        <w:t>, etc. exist)</w:t>
+        <w:t xml:space="preserve"> (I’m using command line Git for now, although I know that TortoiseGit, etc. exist)</w:t>
       </w:r>
       <w:r>
         <w:rPr>
@@ -13258,39 +11932,7 @@
           <w:sz w:val="28"/>
           <w:szCs w:val="28"/>
         </w:rPr>
-        <w:t>Configured user name, email and default editor (</w:t>
-      </w:r>
-      <w:proofErr w:type="spellStart"/>
-      <w:r>
-        <w:rPr>
-          <w:sz w:val="28"/>
-          <w:szCs w:val="28"/>
-        </w:rPr>
-        <w:t>Notepadd</w:t>
-      </w:r>
-      <w:proofErr w:type="spellEnd"/>
-      <w:r>
-        <w:rPr>
-          <w:sz w:val="28"/>
-          <w:szCs w:val="28"/>
-        </w:rPr>
-        <w:t>++). Setup .</w:t>
-      </w:r>
-      <w:proofErr w:type="spellStart"/>
-      <w:r>
-        <w:rPr>
-          <w:sz w:val="28"/>
-          <w:szCs w:val="28"/>
-        </w:rPr>
-        <w:t>gitignore</w:t>
-      </w:r>
-      <w:proofErr w:type="spellEnd"/>
-      <w:r>
-        <w:rPr>
-          <w:sz w:val="28"/>
-          <w:szCs w:val="28"/>
-        </w:rPr>
-        <w:t xml:space="preserve"> to exclude files that don’t need to be tracked. </w:t>
+        <w:t xml:space="preserve">Configured user name, email and default editor (Notepadd++). Setup .gitignore to exclude files that don’t need to be tracked. </w:t>
       </w:r>
       <w:r>
         <w:rPr>
@@ -13397,23 +12039,7 @@
           <w:sz w:val="28"/>
           <w:szCs w:val="28"/>
         </w:rPr>
-        <w:t xml:space="preserve">Completed the </w:t>
-      </w:r>
-      <w:proofErr w:type="spellStart"/>
-      <w:r>
-        <w:rPr>
-          <w:sz w:val="28"/>
-          <w:szCs w:val="28"/>
-        </w:rPr>
-        <w:t>Udacity</w:t>
-      </w:r>
-      <w:proofErr w:type="spellEnd"/>
-      <w:r>
-        <w:rPr>
-          <w:sz w:val="28"/>
-          <w:szCs w:val="28"/>
-        </w:rPr>
-        <w:t xml:space="preserve"> HTML/CSS classes up to the first couple of minutes of Bootstrap, I know we will be looking at that later, so stopped there.</w:t>
+        <w:t>Completed the Udacity HTML/CSS classes up to the first couple of minutes of Bootstrap, I know we will be looking at that later, so stopped there.</w:t>
       </w:r>
     </w:p>
     <w:p>
@@ -13531,15 +12157,7 @@
           <w:sz w:val="28"/>
           <w:szCs w:val="28"/>
         </w:rPr>
-        <w:t xml:space="preserve">ernationalization of Web pages </w:t>
-      </w:r>
-      <w:proofErr w:type="gramStart"/>
-      <w:r>
-        <w:rPr>
-          <w:sz w:val="28"/>
-          <w:szCs w:val="28"/>
-        </w:rPr>
-        <w:t>(</w:t>
+        <w:t>ernationalization of Web pages (</w:t>
       </w:r>
       <w:r>
         <w:rPr>
@@ -13548,32 +12166,16 @@
         </w:rPr>
         <w:t xml:space="preserve"> </w:t>
       </w:r>
-      <w:proofErr w:type="gramEnd"/>
-      <w:r>
-        <w:fldChar w:fldCharType="begin"/>
-      </w:r>
-      <w:r>
-        <w:instrText xml:space="preserve"> HYPERLINK "http://www.smashingmagazine.com/2014/06/css-driven-internationalization-in-javascript/" </w:instrText>
-      </w:r>
-      <w:r>
-        <w:fldChar w:fldCharType="separate"/>
-      </w:r>
-      <w:r>
-        <w:rPr>
-          <w:rStyle w:val="Hyperlink"/>
-          <w:sz w:val="28"/>
-          <w:szCs w:val="28"/>
-        </w:rPr>
-        <w:t>http://www.smashingmagazine.com/2014/06/css-driven-internationalization-in-javascript/</w:t>
-      </w:r>
-      <w:r>
-        <w:rPr>
-          <w:rStyle w:val="Hyperlink"/>
-          <w:sz w:val="28"/>
-          <w:szCs w:val="28"/>
-        </w:rPr>
-        <w:fldChar w:fldCharType="end"/>
-      </w:r>
+      <w:hyperlink r:id="rId53" w:history="1">
+        <w:r>
+          <w:rPr>
+            <w:rStyle w:val="Hyperlink"/>
+            <w:sz w:val="28"/>
+            <w:szCs w:val="28"/>
+          </w:rPr>
+          <w:t>http://www.smashingmagazine.com/2014/06/css-driven-internationalization-in-javascript/</w:t>
+        </w:r>
+      </w:hyperlink>
       <w:r>
         <w:rPr>
           <w:sz w:val="28"/>
@@ -13588,7 +12190,7 @@
         </w:rPr>
         <w:t xml:space="preserve">,  </w:t>
       </w:r>
-      <w:hyperlink r:id="rId53" w:history="1">
+      <w:hyperlink r:id="rId54" w:history="1">
         <w:r>
           <w:rPr>
             <w:rStyle w:val="Hyperlink"/>
@@ -13677,7 +12279,7 @@
         </w:rPr>
         <w:t>ne for responses (?). (</w:t>
       </w:r>
-      <w:hyperlink r:id="rId54" w:history="1">
+      <w:hyperlink r:id="rId55" w:history="1">
         <w:r>
           <w:rPr>
             <w:rStyle w:val="Hyperlink"/>
@@ -13722,49 +12324,16 @@
           <w:sz w:val="28"/>
           <w:szCs w:val="28"/>
         </w:rPr>
-        <w:t xml:space="preserve">Looked at what alternatives there are to </w:t>
-      </w:r>
-      <w:proofErr w:type="spellStart"/>
-      <w:r>
-        <w:rPr>
-          <w:sz w:val="28"/>
-          <w:szCs w:val="28"/>
-        </w:rPr>
-        <w:t>Javascript</w:t>
-      </w:r>
-      <w:proofErr w:type="spellEnd"/>
-      <w:r>
-        <w:rPr>
-          <w:sz w:val="28"/>
-          <w:szCs w:val="28"/>
-        </w:rPr>
-        <w:t xml:space="preserve"> </w:t>
-      </w:r>
-      <w:proofErr w:type="gramStart"/>
-      <w:r>
-        <w:rPr>
-          <w:sz w:val="28"/>
-          <w:szCs w:val="28"/>
-        </w:rPr>
-        <w:t>( I</w:t>
-      </w:r>
-      <w:proofErr w:type="gramEnd"/>
-      <w:r>
-        <w:rPr>
-          <w:sz w:val="28"/>
-          <w:szCs w:val="28"/>
-        </w:rPr>
-        <w:t xml:space="preserve"> know, this isn’t needed for P0 either).  I have some experience with VBScript, but not the other alternatives: ActionScript, Dart, Typescript and Python (though have it installed).</w:t>
-      </w:r>
-    </w:p>
-    <w:p>
-      <w:pPr>
-        <w:rPr>
-          <w:sz w:val="28"/>
-          <w:szCs w:val="28"/>
-        </w:rPr>
-      </w:pPr>
-      <w:proofErr w:type="gramStart"/>
+        <w:t>Looked at what alternatives there are to Javascript ( I know, this isn’t needed for P0 either).  I have some experience with VBScript, but not the other alternatives: ActionScript, Dart, Typescript and Python (though have it installed).</w:t>
+      </w:r>
+    </w:p>
+    <w:p>
+      <w:pPr>
+        <w:rPr>
+          <w:sz w:val="28"/>
+          <w:szCs w:val="28"/>
+        </w:rPr>
+      </w:pPr>
       <w:r>
         <w:rPr>
           <w:sz w:val="28"/>
@@ -13772,32 +12341,16 @@
         </w:rPr>
         <w:t xml:space="preserve">( </w:t>
       </w:r>
-      <w:proofErr w:type="gramEnd"/>
-      <w:r>
-        <w:fldChar w:fldCharType="begin"/>
-      </w:r>
-      <w:r>
-        <w:instrText xml:space="preserve"> HYPERLINK "https://en.wikipedia.org/wiki/Client-side_scripting" \l "List_of_Client-Side_Scripting_languages" </w:instrText>
-      </w:r>
-      <w:r>
-        <w:fldChar w:fldCharType="separate"/>
-      </w:r>
-      <w:r>
-        <w:rPr>
-          <w:rStyle w:val="Hyperlink"/>
-          <w:sz w:val="28"/>
-          <w:szCs w:val="28"/>
-        </w:rPr>
-        <w:t>https://en.wikipedia.org/wiki/Client-side_scripting#List_of_Client-Side_Scripting_languages</w:t>
-      </w:r>
-      <w:r>
-        <w:rPr>
-          <w:rStyle w:val="Hyperlink"/>
-          <w:sz w:val="28"/>
-          <w:szCs w:val="28"/>
-        </w:rPr>
-        <w:fldChar w:fldCharType="end"/>
-      </w:r>
+      <w:hyperlink r:id="rId56" w:anchor="List_of_Client-Side_Scripting_languages" w:history="1">
+        <w:r>
+          <w:rPr>
+            <w:rStyle w:val="Hyperlink"/>
+            <w:sz w:val="28"/>
+            <w:szCs w:val="28"/>
+          </w:rPr>
+          <w:t>https://en.wikipedia.org/wiki/Client-side_scripting#List_of_Client-Side_Scripting_languages</w:t>
+        </w:r>
+      </w:hyperlink>
       <w:r>
         <w:rPr>
           <w:sz w:val="28"/>
@@ -13828,7 +12381,7 @@
           <w:szCs w:val="28"/>
         </w:rPr>
       </w:pPr>
-      <w:hyperlink r:id="rId55" w:history="1">
+      <w:hyperlink r:id="rId57" w:history="1">
         <w:r>
           <w:rPr>
             <w:rStyle w:val="Hyperlink"/>
@@ -13861,7 +12414,7 @@
         </w:rPr>
         <w:t>A more in-depth look at CSS selectors (</w:t>
       </w:r>
-      <w:hyperlink r:id="rId56" w:history="1">
+      <w:hyperlink r:id="rId58" w:history="1">
         <w:r>
           <w:rPr>
             <w:rStyle w:val="Hyperlink"/>
@@ -13934,7 +12487,7 @@
           <w:szCs w:val="28"/>
         </w:rPr>
       </w:pPr>
-      <w:bookmarkStart w:id="39" w:name="_Toc432105499"/>
+      <w:bookmarkStart w:id="39" w:name="_Toc432107356"/>
       <w:r>
         <w:rPr>
           <w:sz w:val="28"/>
@@ -13963,7 +12516,7 @@
           <w:szCs w:val="28"/>
         </w:rPr>
       </w:pPr>
-      <w:bookmarkStart w:id="40" w:name="_Toc432105500"/>
+      <w:bookmarkStart w:id="40" w:name="_Toc432107357"/>
       <w:r>
         <w:rPr>
           <w:sz w:val="28"/>
@@ -13994,7 +12547,7 @@
         </w:rPr>
         <w:tab/>
       </w:r>
-      <w:bookmarkStart w:id="41" w:name="_Toc432105501"/>
+      <w:bookmarkStart w:id="41" w:name="_Toc432107358"/>
       <w:r>
         <w:rPr>
           <w:sz w:val="28"/>
@@ -14049,35 +12602,7 @@
         <w:rPr>
           <w:sz w:val="28"/>
         </w:rPr>
-        <w:t xml:space="preserve">Install git in the folder (if not already there).  See </w:t>
-      </w:r>
-      <w:proofErr w:type="spellStart"/>
-      <w:r>
-        <w:rPr>
-          <w:sz w:val="28"/>
-        </w:rPr>
-        <w:t>git</w:t>
-      </w:r>
-      <w:proofErr w:type="spellEnd"/>
-      <w:r>
-        <w:rPr>
-          <w:sz w:val="28"/>
-        </w:rPr>
-        <w:t xml:space="preserve"> </w:t>
-      </w:r>
-      <w:proofErr w:type="spellStart"/>
-      <w:r>
-        <w:rPr>
-          <w:sz w:val="28"/>
-        </w:rPr>
-        <w:t>init</w:t>
-      </w:r>
-      <w:proofErr w:type="spellEnd"/>
-      <w:r>
-        <w:rPr>
-          <w:sz w:val="28"/>
-        </w:rPr>
-        <w:t xml:space="preserve"> and setup information located elsewhere in this document.</w:t>
+        <w:t>Install git in the folder (if not already there).  See git init and setup information located elsewhere in this document.</w:t>
       </w:r>
     </w:p>
     <w:p>
@@ -14109,19 +12634,11 @@
           <w:sz w:val="28"/>
         </w:rPr>
       </w:pPr>
-      <w:proofErr w:type="gramStart"/>
-      <w:r>
-        <w:rPr>
-          <w:sz w:val="28"/>
-        </w:rPr>
-        <w:t>git</w:t>
-      </w:r>
-      <w:proofErr w:type="gramEnd"/>
-      <w:r>
-        <w:rPr>
-          <w:sz w:val="28"/>
-        </w:rPr>
-        <w:t xml:space="preserve"> clone</w:t>
+      <w:r>
+        <w:rPr>
+          <w:sz w:val="28"/>
+        </w:rPr>
+        <w:t>git clone</w:t>
       </w:r>
       <w:r>
         <w:rPr>
@@ -14135,7 +12652,7 @@
         </w:rPr>
         <w:t xml:space="preserve"> </w:t>
       </w:r>
-      <w:hyperlink r:id="rId57" w:history="1">
+      <w:hyperlink r:id="rId59" w:history="1">
         <w:r>
           <w:rPr>
             <w:rStyle w:val="Hyperlink"/>
@@ -14209,7 +12726,7 @@
           <w:sz w:val="28"/>
         </w:rPr>
       </w:pPr>
-      <w:bookmarkStart w:id="42" w:name="_Toc432105502"/>
+      <w:bookmarkStart w:id="42" w:name="_Toc432107359"/>
       <w:r>
         <w:rPr>
           <w:sz w:val="28"/>
@@ -14278,7 +12795,7 @@
         <w:pStyle w:val="Heading2"/>
         <w:spacing w:before="0" w:line="240" w:lineRule="auto"/>
       </w:pPr>
-      <w:bookmarkStart w:id="43" w:name="_Toc432105503"/>
+      <w:bookmarkStart w:id="43" w:name="_Toc432107360"/>
       <w:r>
         <w:t>Working with development repository</w:t>
       </w:r>
@@ -14341,35 +12858,7 @@
         <w:rPr>
           <w:sz w:val="28"/>
         </w:rPr>
-        <w:t xml:space="preserve">Install git in the folder (if not already there).  See </w:t>
-      </w:r>
-      <w:proofErr w:type="spellStart"/>
-      <w:r>
-        <w:rPr>
-          <w:sz w:val="28"/>
-        </w:rPr>
-        <w:t>git</w:t>
-      </w:r>
-      <w:proofErr w:type="spellEnd"/>
-      <w:r>
-        <w:rPr>
-          <w:sz w:val="28"/>
-        </w:rPr>
-        <w:t xml:space="preserve"> </w:t>
-      </w:r>
-      <w:proofErr w:type="spellStart"/>
-      <w:r>
-        <w:rPr>
-          <w:sz w:val="28"/>
-        </w:rPr>
-        <w:t>init</w:t>
-      </w:r>
-      <w:proofErr w:type="spellEnd"/>
-      <w:r>
-        <w:rPr>
-          <w:sz w:val="28"/>
-        </w:rPr>
-        <w:t xml:space="preserve"> and setup information located elsewhere in this document.</w:t>
+        <w:t>Install git in the folder (if not already there).  See git init and setup information located elsewhere in this document.</w:t>
       </w:r>
     </w:p>
     <w:p>
@@ -14406,19 +12895,11 @@
           <w:sz w:val="28"/>
         </w:rPr>
       </w:pPr>
-      <w:proofErr w:type="gramStart"/>
-      <w:r>
-        <w:rPr>
-          <w:sz w:val="28"/>
-        </w:rPr>
-        <w:t>git</w:t>
-      </w:r>
-      <w:proofErr w:type="gramEnd"/>
-      <w:r>
-        <w:rPr>
-          <w:sz w:val="28"/>
-        </w:rPr>
-        <w:t xml:space="preserve"> clone</w:t>
+      <w:r>
+        <w:rPr>
+          <w:sz w:val="28"/>
+        </w:rPr>
+        <w:t>git clone</w:t>
       </w:r>
       <w:r>
         <w:rPr>
@@ -14432,7 +12913,7 @@
         </w:rPr>
         <w:t xml:space="preserve"> </w:t>
       </w:r>
-      <w:hyperlink r:id="rId58" w:history="1">
+      <w:hyperlink r:id="rId60" w:history="1">
         <w:r>
           <w:rPr>
             <w:rStyle w:val="Hyperlink"/>
@@ -14524,7 +13005,7 @@
         <w:pStyle w:val="Heading2"/>
         <w:spacing w:before="0" w:line="240" w:lineRule="auto"/>
       </w:pPr>
-      <w:bookmarkStart w:id="44" w:name="_Toc432105504"/>
+      <w:bookmarkStart w:id="44" w:name="_Toc432107361"/>
       <w:r>
         <w:t>Publishing development repository:</w:t>
       </w:r>
@@ -14567,7 +13048,7 @@
           <w:szCs w:val="28"/>
         </w:rPr>
       </w:pPr>
-      <w:bookmarkStart w:id="45" w:name="_Toc432105505"/>
+      <w:bookmarkStart w:id="45" w:name="_Toc432107362"/>
       <w:r>
         <w:rPr>
           <w:sz w:val="28"/>
@@ -14592,7 +13073,7 @@
       <w:pPr>
         <w:pStyle w:val="Heading1"/>
       </w:pPr>
-      <w:bookmarkStart w:id="46" w:name="_Toc432105506"/>
+      <w:bookmarkStart w:id="46" w:name="_Toc432107363"/>
       <w:r>
         <w:t>FEWD_P1 Notes</w:t>
       </w:r>
@@ -14668,7 +13149,7 @@
         </w:rPr>
         <w:t xml:space="preserve">git clone </w:t>
       </w:r>
-      <w:hyperlink r:id="rId59" w:history="1">
+      <w:hyperlink r:id="rId61" w:history="1">
         <w:r>
           <w:rPr>
             <w:rStyle w:val="Hyperlink"/>
@@ -14709,33 +13190,11 @@
           <w:sz w:val="28"/>
         </w:rPr>
       </w:pPr>
-      <w:proofErr w:type="spellStart"/>
-      <w:r>
-        <w:rPr>
-          <w:sz w:val="28"/>
-        </w:rPr>
-        <w:t>Config</w:t>
-      </w:r>
-      <w:proofErr w:type="spellEnd"/>
-      <w:r>
-        <w:rPr>
-          <w:sz w:val="28"/>
-        </w:rPr>
-        <w:t xml:space="preserve"> user.name, </w:t>
-      </w:r>
-      <w:proofErr w:type="spellStart"/>
-      <w:r>
-        <w:rPr>
-          <w:sz w:val="28"/>
-        </w:rPr>
-        <w:t>user.email</w:t>
-      </w:r>
-      <w:proofErr w:type="spellEnd"/>
-      <w:r>
-        <w:rPr>
-          <w:sz w:val="28"/>
-        </w:rPr>
-        <w:t xml:space="preserve"> and editor not required, since they were set in FEWD_P0.</w:t>
+      <w:r>
+        <w:rPr>
+          <w:sz w:val="28"/>
+        </w:rPr>
+        <w:t>Config user.name, user.email and editor not required, since they were set in FEWD_P0.</w:t>
       </w:r>
     </w:p>
     <w:p>
@@ -14831,21 +13290,7 @@
         <w:rPr>
           <w:sz w:val="28"/>
         </w:rPr>
-        <w:t>, open .</w:t>
-      </w:r>
-      <w:proofErr w:type="spellStart"/>
-      <w:r>
-        <w:rPr>
-          <w:sz w:val="28"/>
-        </w:rPr>
-        <w:t>gitignore</w:t>
-      </w:r>
-      <w:proofErr w:type="spellEnd"/>
-      <w:r>
-        <w:rPr>
-          <w:sz w:val="28"/>
-        </w:rPr>
-        <w:t xml:space="preserve"> and review patterns</w:t>
+        <w:t>, open .gitignore and review patterns</w:t>
       </w:r>
       <w:r>
         <w:rPr>
@@ -14870,21 +13315,7 @@
         <w:rPr>
           <w:sz w:val="28"/>
         </w:rPr>
-        <w:t>The Visual Studio shortcut doesn’t need to be tracked so add it as a pattern.  Also add “</w:t>
-      </w:r>
-      <w:proofErr w:type="spellStart"/>
-      <w:r>
-        <w:rPr>
-          <w:sz w:val="28"/>
-        </w:rPr>
-        <w:t>jquery</w:t>
-      </w:r>
-      <w:proofErr w:type="spellEnd"/>
-      <w:r>
-        <w:rPr>
-          <w:sz w:val="28"/>
-        </w:rPr>
-        <w:t>” and “jquery-ui-1.11.4” since these are externally retrieved libraries that we shouldn’t changing anyway.</w:t>
+        <w:t>The Visual Studio shortcut doesn’t need to be tracked so add it as a pattern.  Also add “jquery” and “jquery-ui-1.11.4” since these are externally retrieved libraries that we shouldn’t changing anyway.</w:t>
       </w:r>
     </w:p>
     <w:p>
@@ -14922,21 +13353,7 @@
         <w:rPr>
           <w:sz w:val="28"/>
         </w:rPr>
-        <w:t>“Git status” to verify that .</w:t>
-      </w:r>
-      <w:proofErr w:type="spellStart"/>
-      <w:r>
-        <w:rPr>
-          <w:sz w:val="28"/>
-        </w:rPr>
-        <w:t>gitignore</w:t>
-      </w:r>
-      <w:proofErr w:type="spellEnd"/>
-      <w:r>
-        <w:rPr>
-          <w:sz w:val="28"/>
-        </w:rPr>
-        <w:t xml:space="preserve"> is working</w:t>
+        <w:t>“Git status” to verify that .gitignore is working</w:t>
       </w:r>
     </w:p>
     <w:p>
@@ -15032,21 +13449,7 @@
           <w:sz w:val="28"/>
         </w:rPr>
         <w:lastRenderedPageBreak/>
-        <w:t xml:space="preserve">Check on </w:t>
-      </w:r>
-      <w:proofErr w:type="spellStart"/>
-      <w:r>
-        <w:rPr>
-          <w:sz w:val="28"/>
-        </w:rPr>
-        <w:t>Github</w:t>
-      </w:r>
-      <w:proofErr w:type="spellEnd"/>
-      <w:r>
-        <w:rPr>
-          <w:sz w:val="28"/>
-        </w:rPr>
-        <w:t xml:space="preserve"> to make sure the push was successful.</w:t>
+        <w:t>Check on Github to make sure the push was successful.</w:t>
       </w:r>
     </w:p>
     <w:p>
@@ -15110,21 +13513,7 @@
         <w:rPr>
           <w:sz w:val="28"/>
         </w:rPr>
-        <w:t>Under Tools menu, select “Extensions and Updates” and the expand “Updates” and “Product Updates</w:t>
-      </w:r>
-      <w:proofErr w:type="gramStart"/>
-      <w:r>
-        <w:rPr>
-          <w:sz w:val="28"/>
-        </w:rPr>
-        <w:t>”  If</w:t>
-      </w:r>
-      <w:proofErr w:type="gramEnd"/>
-      <w:r>
-        <w:rPr>
-          <w:sz w:val="28"/>
-        </w:rPr>
-        <w:t xml:space="preserve"> there is an update to Visual Studio, apply it.</w:t>
+        <w:t>Under Tools menu, select “Extensions and Updates” and the expand “Updates” and “Product Updates”  If there is an update to Visual Studio, apply it.</w:t>
       </w:r>
     </w:p>
     <w:p>
@@ -15193,21 +13582,7 @@
         <w:rPr>
           <w:sz w:val="28"/>
         </w:rPr>
-        <w:t>Under the GitHub connection, select “Local Git Repositories” and “Add” (</w:t>
-      </w:r>
-      <w:proofErr w:type="gramStart"/>
-      <w:r>
-        <w:rPr>
-          <w:sz w:val="28"/>
-        </w:rPr>
-        <w:t>since ,</w:t>
-      </w:r>
-      <w:proofErr w:type="gramEnd"/>
-      <w:r>
-        <w:rPr>
-          <w:sz w:val="28"/>
-        </w:rPr>
-        <w:t xml:space="preserve"> in this case, the local FEWD_P1 repository has already been </w:t>
+        <w:t xml:space="preserve">Under the GitHub connection, select “Local Git Repositories” and “Add” (since , in this case, the local FEWD_P1 repository has already been </w:t>
       </w:r>
       <w:r>
         <w:rPr>
@@ -15371,35 +13746,7 @@
         <w:rPr>
           <w:sz w:val="28"/>
         </w:rPr>
-        <w:t xml:space="preserve">Debugging Not Enabled might popup, tell it to add a new </w:t>
-      </w:r>
-      <w:proofErr w:type="spellStart"/>
-      <w:r>
-        <w:rPr>
-          <w:sz w:val="28"/>
-        </w:rPr>
-        <w:t>Web.config</w:t>
-      </w:r>
-      <w:proofErr w:type="spellEnd"/>
-      <w:r>
-        <w:rPr>
-          <w:sz w:val="28"/>
-        </w:rPr>
-        <w:t xml:space="preserve"> file.  Add it to .</w:t>
-      </w:r>
-      <w:proofErr w:type="spellStart"/>
-      <w:r>
-        <w:rPr>
-          <w:sz w:val="28"/>
-        </w:rPr>
-        <w:t>gitignore</w:t>
-      </w:r>
-      <w:proofErr w:type="spellEnd"/>
-      <w:r>
-        <w:rPr>
-          <w:sz w:val="28"/>
-        </w:rPr>
-        <w:t>.</w:t>
+        <w:t>Debugging Not Enabled might popup, tell it to add a new Web.config file.  Add it to .gitignore.</w:t>
       </w:r>
     </w:p>
     <w:p>
@@ -15518,19 +13865,11 @@
           <w:sz w:val="28"/>
         </w:rPr>
       </w:pPr>
-      <w:proofErr w:type="spellStart"/>
-      <w:r>
-        <w:rPr>
-          <w:sz w:val="28"/>
-        </w:rPr>
-        <w:t>Boxify</w:t>
-      </w:r>
-      <w:proofErr w:type="spellEnd"/>
-      <w:r>
-        <w:rPr>
-          <w:sz w:val="28"/>
-        </w:rPr>
-        <w:t xml:space="preserve"> the PDF mockup – by hand or otherwise</w:t>
+      <w:r>
+        <w:rPr>
+          <w:sz w:val="28"/>
+        </w:rPr>
+        <w:t>Boxify the PDF mockup – by hand or otherwise</w:t>
       </w:r>
       <w:r>
         <w:rPr>
@@ -15570,39 +13909,17 @@
           <w:sz w:val="28"/>
         </w:rPr>
       </w:pPr>
-      <w:proofErr w:type="spellStart"/>
-      <w:r>
-        <w:rPr>
-          <w:sz w:val="28"/>
-        </w:rPr>
-        <w:t>Udacity</w:t>
-      </w:r>
-      <w:proofErr w:type="spellEnd"/>
-      <w:r>
-        <w:rPr>
-          <w:sz w:val="28"/>
-        </w:rPr>
-        <w:t xml:space="preserve"> logo and divider line are not identi</w:t>
-      </w:r>
-      <w:r>
-        <w:rPr>
-          <w:sz w:val="28"/>
-        </w:rPr>
-        <w:t xml:space="preserve">fied as graphics by Adobe.  But Select All shows that </w:t>
-      </w:r>
-      <w:proofErr w:type="spellStart"/>
-      <w:r>
-        <w:rPr>
-          <w:sz w:val="28"/>
-        </w:rPr>
-        <w:t>Udacity</w:t>
-      </w:r>
-      <w:proofErr w:type="spellEnd"/>
-      <w:r>
-        <w:rPr>
-          <w:sz w:val="28"/>
-        </w:rPr>
-        <w:t xml:space="preserve"> logo is boxed inside of orange circle box and divider line is also boxed </w:t>
+      <w:r>
+        <w:rPr>
+          <w:sz w:val="28"/>
+        </w:rPr>
+        <w:t>Udacity logo and divider line are not identi</w:t>
+      </w:r>
+      <w:r>
+        <w:rPr>
+          <w:sz w:val="28"/>
+        </w:rPr>
+        <w:t xml:space="preserve">fied as graphics by Adobe.  But Select All shows that Udacity logo is boxed inside of orange circle box and divider line is also boxed </w:t>
       </w:r>
     </w:p>
     <w:p>
@@ -15617,54 +13934,18 @@
           <w:sz w:val="28"/>
         </w:rPr>
       </w:pPr>
-      <w:proofErr w:type="spellStart"/>
       <w:r>
         <w:rPr>
           <w:sz w:val="28"/>
         </w:rPr>
         <w:lastRenderedPageBreak/>
-        <w:t>BOXed</w:t>
-      </w:r>
-      <w:proofErr w:type="spellEnd"/>
-      <w:r>
-        <w:rPr>
-          <w:sz w:val="28"/>
-        </w:rPr>
-        <w:t xml:space="preserve">: </w:t>
-      </w:r>
-      <w:r>
-        <w:rPr>
-          <w:sz w:val="28"/>
-        </w:rPr>
-        <w:t xml:space="preserve">For “Jane </w:t>
-      </w:r>
-      <w:proofErr w:type="spellStart"/>
-      <w:r>
-        <w:rPr>
-          <w:sz w:val="28"/>
-        </w:rPr>
-        <w:t>Doette</w:t>
-      </w:r>
-      <w:proofErr w:type="spellEnd"/>
-      <w:r>
-        <w:rPr>
-          <w:sz w:val="28"/>
-        </w:rPr>
-        <w:t xml:space="preserve">” Adobe Acrobat (since we were provided with a PDF) Tools | Content Editing | Edit Text and Images, </w:t>
-      </w:r>
-      <w:proofErr w:type="spellStart"/>
-      <w:r>
-        <w:rPr>
-          <w:sz w:val="28"/>
-        </w:rPr>
-        <w:t>idefntifies</w:t>
-      </w:r>
-      <w:proofErr w:type="spellEnd"/>
-      <w:r>
-        <w:rPr>
-          <w:sz w:val="28"/>
-        </w:rPr>
-        <w:t xml:space="preserve"> the </w:t>
+        <w:t xml:space="preserve">BOXed: </w:t>
+      </w:r>
+      <w:r>
+        <w:rPr>
+          <w:sz w:val="28"/>
+        </w:rPr>
+        <w:t xml:space="preserve">For “Jane Doette” Adobe Acrobat (since we were provided with a PDF) Tools | Content Editing | Edit Text and Images, idefntifies the </w:t>
       </w:r>
       <w:r>
         <w:rPr>
@@ -15746,35 +14027,7 @@
         <w:rPr>
           <w:sz w:val="28"/>
         </w:rPr>
-        <w:t xml:space="preserve">Each boxed: </w:t>
-      </w:r>
-      <w:proofErr w:type="spellStart"/>
-      <w:r>
-        <w:rPr>
-          <w:sz w:val="28"/>
-        </w:rPr>
-        <w:t>Appify</w:t>
-      </w:r>
-      <w:proofErr w:type="spellEnd"/>
-      <w:r>
-        <w:rPr>
-          <w:sz w:val="28"/>
-        </w:rPr>
-        <w:t xml:space="preserve">, sunflower and </w:t>
-      </w:r>
-      <w:proofErr w:type="spellStart"/>
-      <w:r>
-        <w:rPr>
-          <w:sz w:val="28"/>
-        </w:rPr>
-        <w:t>bokeh</w:t>
-      </w:r>
-      <w:proofErr w:type="spellEnd"/>
-      <w:r>
-        <w:rPr>
-          <w:sz w:val="28"/>
-        </w:rPr>
-        <w:t xml:space="preserve"> are all Gotham HTF with size 27.47</w:t>
+        <w:t>Each boxed: Appify, sunflower and bokeh are all Gotham HTF with size 27.47</w:t>
       </w:r>
     </w:p>
     <w:p>
@@ -15851,7 +14104,7 @@
           <w:sz w:val="28"/>
         </w:rPr>
       </w:pPr>
-      <w:bookmarkStart w:id="47" w:name="_Toc432105507"/>
+      <w:bookmarkStart w:id="47" w:name="_Toc432107364"/>
       <w:r>
         <w:rPr>
           <w:sz w:val="28"/>
@@ -18126,7 +16379,7 @@
 </file>
 
 <file path=customXml/itemProps1.xml><?xml version="1.0" encoding="utf-8"?>
-<ds:datastoreItem xmlns:ds="http://schemas.openxmlformats.org/officeDocument/2006/customXml" ds:itemID="{FA836B46-E0DC-4D1B-96A7-F0152739AF9D}">
+<ds:datastoreItem xmlns:ds="http://schemas.openxmlformats.org/officeDocument/2006/customXml" ds:itemID="{CA2F17B8-DDDE-46AD-A157-074992E431CE}">
   <ds:schemaRefs>
     <ds:schemaRef ds:uri="http://schemas.openxmlformats.org/officeDocument/2006/bibliography"/>
   </ds:schemaRefs>

</xml_diff>

<commit_message>
Updated notes on fonts and web page performance from smashing magizaine book
</commit_message>
<xml_diff>
--- a/Notes/notes.docx
+++ b/Notes/notes.docx
@@ -7917,21 +7917,116 @@
       <w:pPr>
         <w:pStyle w:val="Heading2"/>
       </w:pPr>
-      <w:bookmarkStart w:id="31" w:name="_GoBack"/>
       <w:r>
         <w:lastRenderedPageBreak/>
         <w:t>If your primary goal is to have your website’s content visible as soon as possible — regardless of whether it is using web fonts or a fallback font — you might consider asynchronously loading fonts and explicitly managing the cache.</w:t>
       </w:r>
     </w:p>
-    <w:bookmarkEnd w:id="31"/>
     <w:p/>
+    <w:p>
+      <w:pPr>
+        <w:pStyle w:val="Heading2"/>
+      </w:pPr>
+      <w:r>
+        <w:t>A much better approach is to load fonts asynchronously, and as soon as possible by using the browser’s cache. This is easily achieved using the native Font Load API (or the polyfill29).</w:t>
+      </w:r>
+    </w:p>
     <w:p/>
     <w:p>
       <w:pPr>
         <w:pStyle w:val="Heading2"/>
       </w:pPr>
       <w:r>
-        <w:t>Use Media queries – set default web font then use media queries to apply different font stack when the viewport matches desired dimensions.  Used to apply a condensed version of typeface on smaller viewports, for instance.</w:t>
+        <w:t>Sites that load lots of fonts</w:t>
+      </w:r>
+    </w:p>
+    <w:p/>
+    <w:p>
+      <w:r>
+        <w:t>Flash faux text during download</w:t>
+      </w:r>
+    </w:p>
+    <w:p>
+      <w:r>
+        <w:tab/>
+      </w:r>
+      <w:r>
+        <w:t>“</w:t>
+      </w:r>
+      <w:proofErr w:type="gramStart"/>
+      <w:r>
+        <w:t>flash</w:t>
+      </w:r>
+      <w:proofErr w:type="gramEnd"/>
+      <w:r>
+        <w:t xml:space="preserve"> of faux text” article</w:t>
+      </w:r>
+    </w:p>
+    <w:p>
+      <w:pPr>
+        <w:ind w:left="720"/>
+      </w:pPr>
+      <w:hyperlink r:id="rId39" w:history="1">
+        <w:r>
+          <w:rPr>
+            <w:rStyle w:val="Hyperlink"/>
+          </w:rPr>
+          <w:t>https://css-tricks.com/fout-foit-foft/</w:t>
+        </w:r>
+      </w:hyperlink>
+    </w:p>
+    <w:p>
+      <w:pPr>
+        <w:ind w:left="720"/>
+      </w:pPr>
+      <w:hyperlink r:id="rId40" w:history="1">
+        <w:r>
+          <w:rPr>
+            <w:rStyle w:val="Hyperlink"/>
+          </w:rPr>
+          <w:t>https://www.designernews.co/stories/42915-flash-of-faux-text--still-more-on-font-loading</w:t>
+        </w:r>
+      </w:hyperlink>
+    </w:p>
+    <w:p>
+      <w:pPr>
+        <w:ind w:left="720"/>
+      </w:pPr>
+      <w:hyperlink r:id="rId41" w:history="1">
+        <w:r>
+          <w:rPr>
+            <w:rStyle w:val="Hyperlink"/>
+          </w:rPr>
+          <w:t>http://www.zachleat.com/web/foft/</w:t>
+        </w:r>
+      </w:hyperlink>
+    </w:p>
+    <w:p>
+      <w:pPr>
+        <w:ind w:left="720"/>
+      </w:pPr>
+      <w:bookmarkStart w:id="31" w:name="_GoBack"/>
+      <w:bookmarkEnd w:id="31"/>
+    </w:p>
+    <w:p>
+      <w:r>
+        <w:t>Load complementary subsets of a single font</w:t>
+      </w:r>
+    </w:p>
+    <w:p>
+      <w:pPr>
+        <w:pStyle w:val="Heading2"/>
+      </w:pPr>
+      <w:r>
+        <w:t xml:space="preserve">Use Media queries – set default web font then use media queries to apply different font </w:t>
+      </w:r>
+      <w:proofErr w:type="gramStart"/>
+      <w:r>
+        <w:t>stack</w:t>
+      </w:r>
+      <w:proofErr w:type="gramEnd"/>
+      <w:r>
+        <w:t xml:space="preserve"> when the viewport matches desired dimensions.  Used to apply a condensed version of typeface on smaller viewports, for instance.</w:t>
       </w:r>
     </w:p>
     <w:p>
@@ -8007,7 +8102,7 @@
       <w:pPr>
         <w:ind w:left="1440"/>
       </w:pPr>
-      <w:hyperlink r:id="rId39" w:history="1">
+      <w:hyperlink r:id="rId42" w:history="1">
         <w:r>
           <w:rPr>
             <w:rStyle w:val="Hyperlink"/>
@@ -8033,7 +8128,7 @@
       <w:pPr>
         <w:ind w:left="1440"/>
       </w:pPr>
-      <w:hyperlink r:id="rId40" w:history="1">
+      <w:hyperlink r:id="rId43" w:history="1">
         <w:r>
           <w:rPr>
             <w:rStyle w:val="Hyperlink"/>
@@ -8250,7 +8345,7 @@
                     <pic:cNvPicPr/>
                   </pic:nvPicPr>
                   <pic:blipFill>
-                    <a:blip r:embed="rId41"/>
+                    <a:blip r:embed="rId44"/>
                     <a:stretch>
                       <a:fillRect/>
                     </a:stretch>
@@ -8468,7 +8563,7 @@
         </w:rPr>
         <w:t xml:space="preserve">Git clone </w:t>
       </w:r>
-      <w:hyperlink r:id="rId42" w:history="1">
+      <w:hyperlink r:id="rId45" w:history="1">
         <w:r>
           <w:rPr>
             <w:rStyle w:val="Hyperlink"/>
@@ -8771,7 +8866,7 @@
         </w:rPr>
         <w:t xml:space="preserve"> </w:t>
       </w:r>
-      <w:hyperlink r:id="rId43" w:history="1">
+      <w:hyperlink r:id="rId46" w:history="1">
         <w:r>
           <w:rPr>
             <w:rStyle w:val="Hyperlink"/>
@@ -8854,7 +8949,7 @@
         </w:rPr>
         <w:t xml:space="preserve"> </w:t>
       </w:r>
-      <w:hyperlink r:id="rId44" w:history="1">
+      <w:hyperlink r:id="rId47" w:history="1">
         <w:r>
           <w:rPr>
             <w:rStyle w:val="Hyperlink"/>
@@ -10269,7 +10364,7 @@
         </w:rPr>
         <w:t xml:space="preserve">  (Instructions adapted from </w:t>
       </w:r>
-      <w:hyperlink r:id="rId45" w:history="1">
+      <w:hyperlink r:id="rId48" w:history="1">
         <w:r>
           <w:rPr>
             <w:rStyle w:val="Hyperlink"/>
@@ -13175,7 +13270,7 @@
           <w:szCs w:val="28"/>
         </w:rPr>
       </w:pPr>
-      <w:hyperlink r:id="rId46" w:history="1">
+      <w:hyperlink r:id="rId49" w:history="1">
         <w:r>
           <w:rPr>
             <w:rStyle w:val="Hyperlink"/>
@@ -13357,7 +13452,7 @@
         </w:rPr>
         <w:t xml:space="preserve"> fetch </w:t>
       </w:r>
-      <w:hyperlink r:id="rId47" w:history="1">
+      <w:hyperlink r:id="rId50" w:history="1">
         <w:r>
           <w:rPr>
             <w:rStyle w:val="Hyperlink"/>
@@ -13494,7 +13589,7 @@
                     <pic:cNvPicPr/>
                   </pic:nvPicPr>
                   <pic:blipFill>
-                    <a:blip r:embed="rId48"/>
+                    <a:blip r:embed="rId51"/>
                     <a:stretch>
                       <a:fillRect/>
                     </a:stretch>
@@ -13592,7 +13687,7 @@
                     <pic:cNvPicPr/>
                   </pic:nvPicPr>
                   <pic:blipFill>
-                    <a:blip r:embed="rId49"/>
+                    <a:blip r:embed="rId52"/>
                     <a:stretch>
                       <a:fillRect/>
                     </a:stretch>
@@ -13719,7 +13814,7 @@
                     <pic:cNvPicPr/>
                   </pic:nvPicPr>
                   <pic:blipFill>
-                    <a:blip r:embed="rId50"/>
+                    <a:blip r:embed="rId53"/>
                     <a:stretch>
                       <a:fillRect/>
                     </a:stretch>
@@ -13881,7 +13976,7 @@
                     <pic:cNvPicPr/>
                   </pic:nvPicPr>
                   <pic:blipFill>
-                    <a:blip r:embed="rId51">
+                    <a:blip r:embed="rId54">
                       <a:extLst>
                         <a:ext uri="{28A0092B-C50C-407E-A947-70E740481C1C}">
                           <a14:useLocalDpi xmlns:a14="http://schemas.microsoft.com/office/drawing/2010/main" val="0"/>
@@ -13949,7 +14044,7 @@
                     <pic:cNvPicPr/>
                   </pic:nvPicPr>
                   <pic:blipFill>
-                    <a:blip r:embed="rId52" cstate="print">
+                    <a:blip r:embed="rId55" cstate="print">
                       <a:extLst>
                         <a:ext uri="{28A0092B-C50C-407E-A947-70E740481C1C}">
                           <a14:useLocalDpi xmlns:a14="http://schemas.microsoft.com/office/drawing/2010/main" val="0"/>
@@ -14057,7 +14152,7 @@
                     <pic:cNvPicPr/>
                   </pic:nvPicPr>
                   <pic:blipFill>
-                    <a:blip r:embed="rId53"/>
+                    <a:blip r:embed="rId56"/>
                     <a:stretch>
                       <a:fillRect/>
                     </a:stretch>
@@ -14245,7 +14340,7 @@
       <w:pPr>
         <w:ind w:left="720"/>
       </w:pPr>
-      <w:hyperlink r:id="rId54" w:history="1">
+      <w:hyperlink r:id="rId57" w:history="1">
         <w:r>
           <w:rPr>
             <w:rStyle w:val="Hyperlink"/>
@@ -14417,7 +14512,7 @@
                                           </pic:cNvPicPr>
                                         </pic:nvPicPr>
                                         <pic:blipFill>
-                                          <a:blip r:embed="rId55">
+                                          <a:blip r:embed="rId58">
                                             <a:extLst>
                                               <a:ext uri="{28A0092B-C50C-407E-A947-70E740481C1C}">
                                                 <a14:useLocalDpi xmlns:a14="http://schemas.microsoft.com/office/drawing/2010/main" val="0"/>
@@ -14522,7 +14617,7 @@
                                     </pic:cNvPicPr>
                                   </pic:nvPicPr>
                                   <pic:blipFill>
-                                    <a:blip r:embed="rId55">
+                                    <a:blip r:embed="rId58">
                                       <a:extLst>
                                         <a:ext uri="{28A0092B-C50C-407E-A947-70E740481C1C}">
                                           <a14:useLocalDpi xmlns:a14="http://schemas.microsoft.com/office/drawing/2010/main" val="0"/>
@@ -14975,7 +15070,7 @@
                                           </pic:cNvPicPr>
                                         </pic:nvPicPr>
                                         <pic:blipFill>
-                                          <a:blip r:embed="rId55">
+                                          <a:blip r:embed="rId58">
                                             <a:extLst>
                                               <a:ext uri="{28A0092B-C50C-407E-A947-70E740481C1C}">
                                                 <a14:useLocalDpi xmlns:a14="http://schemas.microsoft.com/office/drawing/2010/main" val="0"/>
@@ -15059,7 +15154,7 @@
                                     </pic:cNvPicPr>
                                   </pic:nvPicPr>
                                   <pic:blipFill>
-                                    <a:blip r:embed="rId55">
+                                    <a:blip r:embed="rId58">
                                       <a:extLst>
                                         <a:ext uri="{28A0092B-C50C-407E-A947-70E740481C1C}">
                                           <a14:useLocalDpi xmlns:a14="http://schemas.microsoft.com/office/drawing/2010/main" val="0"/>
@@ -15698,7 +15793,7 @@
                               </w:rPr>
                               <w:t xml:space="preserve"> </w:t>
                             </w:r>
-                            <w:hyperlink r:id="rId56" w:history="1">
+                            <w:hyperlink r:id="rId59" w:history="1">
                               <w:r>
                                 <w:rPr>
                                   <w:rStyle w:val="Hyperlink"/>
@@ -15761,7 +15856,7 @@
                         </w:rPr>
                         <w:t xml:space="preserve"> </w:t>
                       </w:r>
-                      <w:hyperlink r:id="rId57" w:history="1">
+                      <w:hyperlink r:id="rId60" w:history="1">
                         <w:r>
                           <w:rPr>
                             <w:rStyle w:val="Hyperlink"/>
@@ -16585,7 +16680,7 @@
       <w:r>
         <w:t xml:space="preserve">Very nice </w:t>
       </w:r>
-      <w:hyperlink r:id="rId58" w:tgtFrame="_blank" w:history="1">
+      <w:hyperlink r:id="rId61" w:tgtFrame="_blank" w:history="1">
         <w:r>
           <w:rPr>
             <w:rStyle w:val="Hyperlink"/>
@@ -16602,7 +16697,7 @@
         <w:pStyle w:val="NormalWeb"/>
         <w:ind w:left="720"/>
       </w:pPr>
-      <w:hyperlink r:id="rId59" w:tgtFrame="_blank" w:history="1">
+      <w:hyperlink r:id="rId62" w:tgtFrame="_blank" w:history="1">
         <w:r>
           <w:rPr>
             <w:rStyle w:val="Hyperlink"/>
@@ -16642,7 +16737,7 @@
         <w:spacing w:before="100" w:beforeAutospacing="1" w:after="100" w:afterAutospacing="1" w:line="240" w:lineRule="auto"/>
         <w:ind w:left="1440"/>
       </w:pPr>
-      <w:hyperlink r:id="rId60" w:tgtFrame="_blank" w:history="1">
+      <w:hyperlink r:id="rId63" w:tgtFrame="_blank" w:history="1">
         <w:proofErr w:type="spellStart"/>
         <w:r>
           <w:rPr>
@@ -16672,7 +16767,7 @@
         <w:spacing w:before="100" w:beforeAutospacing="1" w:after="100" w:afterAutospacing="1" w:line="240" w:lineRule="auto"/>
         <w:ind w:left="1440"/>
       </w:pPr>
-      <w:hyperlink r:id="rId61" w:tgtFrame="_blank" w:history="1">
+      <w:hyperlink r:id="rId64" w:tgtFrame="_blank" w:history="1">
         <w:r>
           <w:rPr>
             <w:rStyle w:val="Hyperlink"/>
@@ -16694,7 +16789,7 @@
         <w:spacing w:before="100" w:beforeAutospacing="1" w:after="100" w:afterAutospacing="1" w:line="240" w:lineRule="auto"/>
         <w:ind w:left="1440"/>
       </w:pPr>
-      <w:hyperlink r:id="rId62" w:tgtFrame="_blank" w:history="1">
+      <w:hyperlink r:id="rId65" w:tgtFrame="_blank" w:history="1">
         <w:r>
           <w:rPr>
             <w:rStyle w:val="Hyperlink"/>
@@ -16761,7 +16856,7 @@
       <w:pPr>
         <w:ind w:left="2160"/>
       </w:pPr>
-      <w:hyperlink r:id="rId63" w:history="1">
+      <w:hyperlink r:id="rId66" w:history="1">
         <w:r>
           <w:rPr>
             <w:rStyle w:val="Hyperlink"/>
@@ -16785,7 +16880,7 @@
       <w:pPr>
         <w:ind w:left="2160"/>
       </w:pPr>
-      <w:hyperlink r:id="rId64" w:history="1">
+      <w:hyperlink r:id="rId67" w:history="1">
         <w:r>
           <w:rPr>
             <w:rStyle w:val="Hyperlink"/>
@@ -16819,7 +16914,7 @@
       <w:pPr>
         <w:ind w:left="1440"/>
       </w:pPr>
-      <w:hyperlink r:id="rId65" w:history="1">
+      <w:hyperlink r:id="rId68" w:history="1">
         <w:r>
           <w:rPr>
             <w:rStyle w:val="Hyperlink"/>
@@ -16859,7 +16954,7 @@
       <w:r>
         <w:tab/>
       </w:r>
-      <w:hyperlink r:id="rId66" w:history="1">
+      <w:hyperlink r:id="rId69" w:history="1">
         <w:r>
           <w:rPr>
             <w:rStyle w:val="Hyperlink"/>
@@ -16932,7 +17027,7 @@
         </w:rPr>
         <w:t xml:space="preserve"> </w:t>
       </w:r>
-      <w:hyperlink r:id="rId67" w:history="1">
+      <w:hyperlink r:id="rId70" w:history="1">
         <w:r>
           <w:rPr>
             <w:rStyle w:val="Hyperlink"/>
@@ -16959,7 +17054,7 @@
         </w:rPr>
         <w:t xml:space="preserve"> </w:t>
       </w:r>
-      <w:hyperlink r:id="rId68" w:anchor="18607931" w:history="1">
+      <w:hyperlink r:id="rId71" w:anchor="18607931" w:history="1">
         <w:r>
           <w:rPr>
             <w:rStyle w:val="Hyperlink"/>
@@ -16978,7 +17073,7 @@
           <w:szCs w:val="28"/>
         </w:rPr>
       </w:pPr>
-      <w:hyperlink r:id="rId69" w:history="1">
+      <w:hyperlink r:id="rId72" w:history="1">
         <w:r>
           <w:rPr>
             <w:rStyle w:val="Hyperlink"/>
@@ -16997,7 +17092,7 @@
           <w:szCs w:val="28"/>
         </w:rPr>
       </w:pPr>
-      <w:hyperlink r:id="rId70" w:history="1">
+      <w:hyperlink r:id="rId73" w:history="1">
         <w:r>
           <w:rPr>
             <w:rStyle w:val="Hyperlink"/>
@@ -17387,7 +17482,7 @@
         </w:rPr>
         <w:t xml:space="preserve">,  </w:t>
       </w:r>
-      <w:hyperlink r:id="rId71" w:history="1">
+      <w:hyperlink r:id="rId74" w:history="1">
         <w:r>
           <w:rPr>
             <w:rStyle w:val="Hyperlink"/>
@@ -17476,7 +17571,7 @@
         </w:rPr>
         <w:t>ne for responses (?). (</w:t>
       </w:r>
-      <w:hyperlink r:id="rId72" w:history="1">
+      <w:hyperlink r:id="rId75" w:history="1">
         <w:r>
           <w:rPr>
             <w:rStyle w:val="Hyperlink"/>
@@ -17627,7 +17722,7 @@
           <w:szCs w:val="28"/>
         </w:rPr>
       </w:pPr>
-      <w:hyperlink r:id="rId73" w:history="1">
+      <w:hyperlink r:id="rId76" w:history="1">
         <w:r>
           <w:rPr>
             <w:rStyle w:val="Hyperlink"/>
@@ -17660,7 +17755,7 @@
         </w:rPr>
         <w:t>A more in-depth look at CSS selectors (</w:t>
       </w:r>
-      <w:hyperlink r:id="rId74" w:history="1">
+      <w:hyperlink r:id="rId77" w:history="1">
         <w:r>
           <w:rPr>
             <w:rStyle w:val="Hyperlink"/>
@@ -17920,7 +18015,7 @@
         </w:rPr>
         <w:t xml:space="preserve"> </w:t>
       </w:r>
-      <w:hyperlink r:id="rId75" w:history="1">
+      <w:hyperlink r:id="rId78" w:history="1">
         <w:r>
           <w:rPr>
             <w:rStyle w:val="Hyperlink"/>
@@ -18203,7 +18298,7 @@
         </w:rPr>
         <w:t xml:space="preserve"> </w:t>
       </w:r>
-      <w:hyperlink r:id="rId76" w:history="1">
+      <w:hyperlink r:id="rId79" w:history="1">
         <w:r>
           <w:rPr>
             <w:rStyle w:val="Hyperlink"/>
@@ -18439,7 +18534,7 @@
         </w:rPr>
         <w:t xml:space="preserve">git clone </w:t>
       </w:r>
-      <w:hyperlink r:id="rId77" w:history="1">
+      <w:hyperlink r:id="rId80" w:history="1">
         <w:r>
           <w:rPr>
             <w:rStyle w:val="Hyperlink"/>
@@ -19692,7 +19787,7 @@
       <w:r>
         <w:t xml:space="preserve">From </w:t>
       </w:r>
-      <w:hyperlink r:id="rId78" w:history="1">
+      <w:hyperlink r:id="rId81" w:history="1">
         <w:r>
           <w:rPr>
             <w:rStyle w:val="Hyperlink"/>
@@ -19744,7 +19839,7 @@
       <w:r>
         <w:t xml:space="preserve"> and computes an overall score for how quickly the content was painted. Try to </w:t>
       </w:r>
-      <w:hyperlink r:id="rId79" w:history="1">
+      <w:hyperlink r:id="rId82" w:history="1">
         <w:r>
           <w:rPr>
             <w:rStyle w:val="Hyperlink"/>
@@ -19777,7 +19872,7 @@
         <w:spacing w:after="0" w:line="240" w:lineRule="auto"/>
         <w:ind w:left="1440"/>
       </w:pPr>
-      <w:hyperlink r:id="rId80" w:history="1">
+      <w:hyperlink r:id="rId83" w:history="1">
         <w:r>
           <w:rPr>
             <w:rStyle w:val="Hyperlink"/>
@@ -19823,7 +19918,7 @@
         <w:spacing w:after="0" w:line="240" w:lineRule="auto"/>
         <w:ind w:left="1440"/>
       </w:pPr>
-      <w:hyperlink r:id="rId81" w:history="1">
+      <w:hyperlink r:id="rId84" w:history="1">
         <w:r>
           <w:rPr>
             <w:rStyle w:val="Hyperlink"/>
@@ -19913,7 +20008,7 @@
         <w:spacing w:after="0" w:line="240" w:lineRule="auto"/>
         <w:ind w:left="1440"/>
       </w:pPr>
-      <w:hyperlink r:id="rId82" w:history="1">
+      <w:hyperlink r:id="rId85" w:history="1">
         <w:r>
           <w:rPr>
             <w:rStyle w:val="Hyperlink"/>
@@ -19950,7 +20045,7 @@
         <w:spacing w:after="0" w:line="240" w:lineRule="auto"/>
         <w:ind w:left="1440"/>
       </w:pPr>
-      <w:hyperlink r:id="rId83" w:history="1">
+      <w:hyperlink r:id="rId86" w:history="1">
         <w:r>
           <w:rPr>
             <w:rStyle w:val="Hyperlink"/>
@@ -22427,7 +22522,7 @@
 </file>
 
 <file path=customXml/itemProps1.xml><?xml version="1.0" encoding="utf-8"?>
-<ds:datastoreItem xmlns:ds="http://schemas.openxmlformats.org/officeDocument/2006/customXml" ds:itemID="{C26ECE80-9D2E-4456-8DE4-049F07683C11}">
+<ds:datastoreItem xmlns:ds="http://schemas.openxmlformats.org/officeDocument/2006/customXml" ds:itemID="{8D492CF2-B70B-44B5-A18F-86E617539346}">
   <ds:schemaRefs>
     <ds:schemaRef ds:uri="http://schemas.openxmlformats.org/officeDocument/2006/bibliography"/>
   </ds:schemaRefs>

</xml_diff>

<commit_message>
Update font heading in notes . doc
</commit_message>
<xml_diff>
--- a/Notes/notes.docx
+++ b/Notes/notes.docx
@@ -7186,16 +7186,7 @@
           <w:sz w:val="28"/>
           <w:szCs w:val="28"/>
         </w:rPr>
-        <w:t>Deve</w:t>
-      </w:r>
-      <w:bookmarkStart w:id="1" w:name="_GoBack"/>
-      <w:bookmarkEnd w:id="1"/>
-      <w:r>
-        <w:rPr>
-          <w:sz w:val="28"/>
-          <w:szCs w:val="28"/>
-        </w:rPr>
-        <w:t>lopment checklist</w:t>
+        <w:t>Development checklist</w:t>
       </w:r>
       <w:bookmarkEnd w:id="0"/>
     </w:p>
@@ -7209,7 +7200,7 @@
           <w:szCs w:val="28"/>
         </w:rPr>
       </w:pPr>
-      <w:bookmarkStart w:id="2" w:name="_Toc433548876"/>
+      <w:bookmarkStart w:id="1" w:name="_Toc433548876"/>
       <w:r>
         <w:rPr>
           <w:sz w:val="28"/>
@@ -7217,23 +7208,18 @@
         </w:rPr>
         <w:t>From Adobe PDF mockup</w:t>
       </w:r>
-      <w:bookmarkEnd w:id="2"/>
+      <w:bookmarkEnd w:id="1"/>
     </w:p>
     <w:p>
       <w:pPr>
         <w:pStyle w:val="Heading3"/>
         <w:ind w:left="1440"/>
       </w:pPr>
-      <w:bookmarkStart w:id="3" w:name="_Toc433548877"/>
-      <w:r>
-        <w:t xml:space="preserve">Examine Adobe PDF </w:t>
-      </w:r>
-      <w:proofErr w:type="spellStart"/>
-      <w:r>
-        <w:t>boxification</w:t>
-      </w:r>
-      <w:bookmarkEnd w:id="3"/>
-      <w:proofErr w:type="spellEnd"/>
+      <w:bookmarkStart w:id="2" w:name="_Toc433548877"/>
+      <w:r>
+        <w:t>Examine Adobe PDF boxification</w:t>
+      </w:r>
+      <w:bookmarkEnd w:id="2"/>
     </w:p>
     <w:p>
       <w:pPr>
@@ -7267,14 +7253,14 @@
           <w:noProof/>
         </w:rPr>
       </w:pPr>
-      <w:bookmarkStart w:id="4" w:name="_Toc433548878"/>
+      <w:bookmarkStart w:id="3" w:name="_Toc433548878"/>
       <w:r>
         <w:rPr>
           <w:noProof/>
         </w:rPr>
         <w:t>Take Measurements</w:t>
       </w:r>
-      <w:bookmarkEnd w:id="4"/>
+      <w:bookmarkEnd w:id="3"/>
     </w:p>
     <w:p>
       <w:pPr>
@@ -7442,11 +7428,11 @@
         <w:pStyle w:val="Heading3"/>
         <w:ind w:left="1440"/>
       </w:pPr>
-      <w:bookmarkStart w:id="5" w:name="_Toc433548879"/>
+      <w:bookmarkStart w:id="4" w:name="_Toc433548879"/>
       <w:r>
         <w:t>Extract images</w:t>
       </w:r>
-      <w:bookmarkEnd w:id="5"/>
+      <w:bookmarkEnd w:id="4"/>
     </w:p>
     <w:p>
       <w:pPr>
@@ -7454,15 +7440,7 @@
         <w:ind w:left="2160"/>
       </w:pPr>
       <w:r>
-        <w:t xml:space="preserve">Adobe Acrobat command: “Save </w:t>
-      </w:r>
-      <w:proofErr w:type="gramStart"/>
-      <w:r>
-        <w:t>As</w:t>
-      </w:r>
-      <w:proofErr w:type="gramEnd"/>
-      <w:r>
-        <w:t xml:space="preserve"> Other” to HTML format</w:t>
+        <w:t>Adobe Acrobat command: “Save As Other” to HTML format</w:t>
       </w:r>
     </w:p>
     <w:p>
@@ -7501,7 +7479,7 @@
           <w:szCs w:val="28"/>
         </w:rPr>
       </w:pPr>
-      <w:bookmarkStart w:id="6" w:name="_Toc433548880"/>
+      <w:bookmarkStart w:id="5" w:name="_Toc433548880"/>
       <w:r>
         <w:rPr>
           <w:sz w:val="28"/>
@@ -7509,7 +7487,7 @@
         </w:rPr>
         <w:t>Create placeholders for images during web page design.</w:t>
       </w:r>
-      <w:bookmarkEnd w:id="6"/>
+      <w:bookmarkEnd w:id="5"/>
     </w:p>
     <w:p>
       <w:pPr>
@@ -7528,7 +7506,7 @@
         <w:tab/>
       </w:r>
       <w:hyperlink r:id="rId7" w:history="1">
-        <w:bookmarkStart w:id="7" w:name="_Toc433548881"/>
+        <w:bookmarkStart w:id="6" w:name="_Toc433548881"/>
         <w:r>
           <w:rPr>
             <w:rStyle w:val="Hyperlink"/>
@@ -7537,7 +7515,7 @@
           </w:rPr>
           <w:t>https://placehold.it/</w:t>
         </w:r>
-        <w:bookmarkEnd w:id="7"/>
+        <w:bookmarkEnd w:id="6"/>
       </w:hyperlink>
     </w:p>
     <w:p>
@@ -7644,51 +7622,7 @@
           <w:szCs w:val="24"/>
           <w:lang w:val="en"/>
         </w:rPr>
-        <w:t>&lt;</w:t>
-      </w:r>
-      <w:proofErr w:type="spellStart"/>
-      <w:r>
-        <w:rPr>
-          <w:rFonts w:ascii="Times New Roman" w:eastAsia="Times New Roman" w:hAnsi="Times New Roman" w:cs="Times New Roman"/>
-          <w:bCs/>
-          <w:sz w:val="24"/>
-          <w:szCs w:val="24"/>
-          <w:lang w:val="en"/>
-        </w:rPr>
-        <w:t>img</w:t>
-      </w:r>
-      <w:proofErr w:type="spellEnd"/>
-      <w:r>
-        <w:rPr>
-          <w:rFonts w:ascii="Times New Roman" w:eastAsia="Times New Roman" w:hAnsi="Times New Roman" w:cs="Times New Roman"/>
-          <w:bCs/>
-          <w:sz w:val="24"/>
-          <w:szCs w:val="24"/>
-          <w:lang w:val="en"/>
-        </w:rPr>
-        <w:t xml:space="preserve"> </w:t>
-      </w:r>
-      <w:proofErr w:type="spellStart"/>
-      <w:r>
-        <w:rPr>
-          <w:rFonts w:ascii="Times New Roman" w:eastAsia="Times New Roman" w:hAnsi="Times New Roman" w:cs="Times New Roman"/>
-          <w:bCs/>
-          <w:sz w:val="24"/>
-          <w:szCs w:val="24"/>
-          <w:lang w:val="en"/>
-        </w:rPr>
-        <w:t>src</w:t>
-      </w:r>
-      <w:proofErr w:type="spellEnd"/>
-      <w:r>
-        <w:rPr>
-          <w:rFonts w:ascii="Times New Roman" w:eastAsia="Times New Roman" w:hAnsi="Times New Roman" w:cs="Times New Roman"/>
-          <w:bCs/>
-          <w:sz w:val="24"/>
-          <w:szCs w:val="24"/>
-          <w:lang w:val="en"/>
-        </w:rPr>
-        <w:t>="http://placehold.it/350x150"&gt;</w:t>
+        <w:t>&lt;img src="http://placehold.it/350x150"&gt;</w:t>
       </w:r>
     </w:p>
     <w:p>
@@ -7707,7 +7641,7 @@
           <w:szCs w:val="28"/>
         </w:rPr>
       </w:pPr>
-      <w:bookmarkStart w:id="8" w:name="_Toc433548882"/>
+      <w:bookmarkStart w:id="7" w:name="_Toc433548882"/>
       <w:r>
         <w:rPr>
           <w:sz w:val="28"/>
@@ -7715,7 +7649,7 @@
         </w:rPr>
         <w:t>Vendor Prefixes</w:t>
       </w:r>
-      <w:bookmarkEnd w:id="8"/>
+      <w:bookmarkEnd w:id="7"/>
     </w:p>
     <w:p>
       <w:pPr>
@@ -7726,7 +7660,7 @@
           <w:szCs w:val="28"/>
         </w:rPr>
       </w:pPr>
-      <w:bookmarkStart w:id="9" w:name="_Toc433548883"/>
+      <w:bookmarkStart w:id="8" w:name="_Toc433548883"/>
       <w:r>
         <w:rPr>
           <w:sz w:val="28"/>
@@ -7734,18 +7668,18 @@
         </w:rPr>
         <w:t>Add vendor prefixes using a generation tool.</w:t>
       </w:r>
-      <w:bookmarkEnd w:id="9"/>
+      <w:bookmarkEnd w:id="8"/>
     </w:p>
     <w:p>
       <w:pPr>
         <w:pStyle w:val="Heading3"/>
         <w:ind w:left="720" w:firstLine="720"/>
       </w:pPr>
-      <w:bookmarkStart w:id="10" w:name="_Toc433548884"/>
+      <w:bookmarkStart w:id="9" w:name="_Toc433548884"/>
       <w:r>
         <w:t>What to prefix:</w:t>
       </w:r>
-      <w:bookmarkEnd w:id="10"/>
+      <w:bookmarkEnd w:id="9"/>
     </w:p>
     <w:p>
       <w:pPr>
@@ -7776,21 +7710,11 @@
         <w:pStyle w:val="Heading3"/>
         <w:ind w:left="720" w:firstLine="720"/>
       </w:pPr>
-      <w:bookmarkStart w:id="11" w:name="_Toc433548885"/>
-      <w:proofErr w:type="spellStart"/>
-      <w:r>
-        <w:t>Postcss</w:t>
-      </w:r>
-      <w:proofErr w:type="spellEnd"/>
-      <w:r>
-        <w:t>/</w:t>
-      </w:r>
-      <w:proofErr w:type="spellStart"/>
-      <w:r>
-        <w:t>Autoprefixer</w:t>
-      </w:r>
-      <w:bookmarkEnd w:id="11"/>
-      <w:proofErr w:type="spellEnd"/>
+      <w:bookmarkStart w:id="10" w:name="_Toc433548885"/>
+      <w:r>
+        <w:t>Postcss/Autoprefixer</w:t>
+      </w:r>
+      <w:bookmarkEnd w:id="10"/>
     </w:p>
     <w:p>
       <w:r>
@@ -7903,7 +7827,7 @@
           <w:szCs w:val="28"/>
         </w:rPr>
       </w:pPr>
-      <w:bookmarkStart w:id="12" w:name="_Toc433548886"/>
+      <w:bookmarkStart w:id="11" w:name="_Toc433548886"/>
       <w:r>
         <w:rPr>
           <w:sz w:val="28"/>
@@ -7912,17 +7836,17 @@
         <w:lastRenderedPageBreak/>
         <w:t>Fonts</w:t>
       </w:r>
+      <w:bookmarkEnd w:id="11"/>
+    </w:p>
+    <w:p>
+      <w:pPr>
+        <w:pStyle w:val="Heading2"/>
+      </w:pPr>
+      <w:bookmarkStart w:id="12" w:name="_Toc433548887"/>
+      <w:r>
+        <w:t>General info</w:t>
+      </w:r>
       <w:bookmarkEnd w:id="12"/>
-    </w:p>
-    <w:p>
-      <w:pPr>
-        <w:pStyle w:val="Heading2"/>
-      </w:pPr>
-      <w:bookmarkStart w:id="13" w:name="_Toc433548887"/>
-      <w:r>
-        <w:t>General info</w:t>
-      </w:r>
-      <w:bookmarkEnd w:id="13"/>
     </w:p>
     <w:p>
       <w:pPr>
@@ -7944,11 +7868,11 @@
       <w:pPr>
         <w:pStyle w:val="Heading2"/>
       </w:pPr>
-      <w:bookmarkStart w:id="14" w:name="_Toc433548888"/>
+      <w:bookmarkStart w:id="13" w:name="_Toc433548888"/>
       <w:r>
         <w:t>Core fonts for the web</w:t>
       </w:r>
-      <w:bookmarkEnd w:id="14"/>
+      <w:bookmarkEnd w:id="13"/>
     </w:p>
     <w:p>
       <w:pPr>
@@ -7970,11 +7894,11 @@
       <w:pPr>
         <w:pStyle w:val="Heading2"/>
       </w:pPr>
-      <w:bookmarkStart w:id="15" w:name="_Toc433548889"/>
+      <w:bookmarkStart w:id="14" w:name="_Toc433548889"/>
       <w:r>
         <w:t>Compatible Typography</w:t>
       </w:r>
-      <w:bookmarkEnd w:id="15"/>
+      <w:bookmarkEnd w:id="14"/>
     </w:p>
     <w:p>
       <w:pPr>
@@ -7996,11 +7920,11 @@
       <w:pPr>
         <w:pStyle w:val="Heading2"/>
       </w:pPr>
-      <w:bookmarkStart w:id="16" w:name="_Toc433548890"/>
+      <w:bookmarkStart w:id="15" w:name="_Toc433548890"/>
       <w:r>
         <w:t>CSS Web Safe Font Combinations</w:t>
       </w:r>
-      <w:bookmarkEnd w:id="16"/>
+      <w:bookmarkEnd w:id="15"/>
     </w:p>
     <w:p>
       <w:pPr>
@@ -8022,11 +7946,11 @@
       <w:pPr>
         <w:pStyle w:val="Heading2"/>
       </w:pPr>
-      <w:bookmarkStart w:id="17" w:name="_Toc433548891"/>
+      <w:bookmarkStart w:id="16" w:name="_Toc433548891"/>
       <w:r>
         <w:t>The @Font-Face rule and useful web font tricks</w:t>
       </w:r>
-      <w:bookmarkEnd w:id="17"/>
+      <w:bookmarkEnd w:id="16"/>
     </w:p>
     <w:p>
       <w:pPr>
@@ -8048,11 +7972,11 @@
       <w:pPr>
         <w:pStyle w:val="Heading2"/>
       </w:pPr>
-      <w:bookmarkStart w:id="18" w:name="_Toc433548892"/>
+      <w:bookmarkStart w:id="17" w:name="_Toc433548892"/>
       <w:r>
         <w:t>How to use any font you like with CSS3</w:t>
       </w:r>
-      <w:bookmarkEnd w:id="18"/>
+      <w:bookmarkEnd w:id="17"/>
     </w:p>
     <w:p>
       <w:pPr>
@@ -8074,11 +7998,11 @@
       <w:pPr>
         <w:pStyle w:val="Heading2"/>
       </w:pPr>
-      <w:bookmarkStart w:id="19" w:name="_Toc433548893"/>
+      <w:bookmarkStart w:id="18" w:name="_Toc433548893"/>
       <w:r>
         <w:t>Google fonts</w:t>
       </w:r>
-      <w:bookmarkEnd w:id="19"/>
+      <w:bookmarkEnd w:id="18"/>
     </w:p>
     <w:p>
       <w:pPr>
@@ -8100,16 +8024,11 @@
       <w:pPr>
         <w:pStyle w:val="Heading2"/>
       </w:pPr>
-      <w:bookmarkStart w:id="20" w:name="_Toc433548894"/>
-      <w:proofErr w:type="spellStart"/>
-      <w:r>
-        <w:t>Typedia</w:t>
-      </w:r>
-      <w:proofErr w:type="spellEnd"/>
-      <w:r>
-        <w:t xml:space="preserve"> – encyclopedia of typefaces</w:t>
-      </w:r>
-      <w:bookmarkEnd w:id="20"/>
+      <w:bookmarkStart w:id="19" w:name="_Toc433548894"/>
+      <w:r>
+        <w:t>Typedia – encyclopedia of typefaces</w:t>
+      </w:r>
+      <w:bookmarkEnd w:id="19"/>
     </w:p>
     <w:p>
       <w:pPr>
@@ -8141,7 +8060,7 @@
           <w:szCs w:val="24"/>
         </w:rPr>
       </w:pPr>
-      <w:bookmarkStart w:id="21" w:name="_Toc433548895"/>
+      <w:bookmarkStart w:id="20" w:name="_Toc433548895"/>
       <w:r>
         <w:rPr>
           <w:noProof/>
@@ -8211,7 +8130,23 @@
         </w:rPr>
         <w:t>Five main groupings of fonts</w:t>
       </w:r>
+      <w:bookmarkEnd w:id="20"/>
+      <w:r>
+        <w:rPr>
+          <w:sz w:val="24"/>
+          <w:szCs w:val="24"/>
+        </w:rPr>
+        <w:t xml:space="preserve"> [GHO(</w:t>
+      </w:r>
+      <w:bookmarkStart w:id="21" w:name="_GoBack"/>
       <w:bookmarkEnd w:id="21"/>
+      <w:r>
+        <w:rPr>
+          <w:sz w:val="24"/>
+          <w:szCs w:val="24"/>
+        </w:rPr>
+        <w:t>TM)S]</w:t>
+      </w:r>
     </w:p>
     <w:p>
       <w:pPr>
@@ -8235,27 +8170,7 @@
           <w:sz w:val="24"/>
           <w:szCs w:val="24"/>
         </w:rPr>
-        <w:t>What Font Should I Use?</w:t>
-      </w:r>
-      <w:proofErr w:type="gramStart"/>
-      <w:r>
-        <w:rPr>
-          <w:rFonts w:asciiTheme="majorHAnsi" w:hAnsiTheme="majorHAnsi" w:cstheme="majorBidi"/>
-          <w:color w:val="2E74B5" w:themeColor="accent1" w:themeShade="BF"/>
-          <w:sz w:val="24"/>
-          <w:szCs w:val="24"/>
-        </w:rPr>
-        <w:t>”:</w:t>
-      </w:r>
-      <w:proofErr w:type="gramEnd"/>
-      <w:r>
-        <w:rPr>
-          <w:rFonts w:asciiTheme="majorHAnsi" w:hAnsiTheme="majorHAnsi" w:cstheme="majorBidi"/>
-          <w:color w:val="2E74B5" w:themeColor="accent1" w:themeShade="BF"/>
-          <w:sz w:val="24"/>
-          <w:szCs w:val="24"/>
-        </w:rPr>
-        <w:t xml:space="preserve"> Five Principles for Choosing and Using Typefaces, Smashing Magazine)</w:t>
+        <w:t>What Font Should I Use?”: Five Principles for Choosing and Using Typefaces, Smashing Magazine)</w:t>
       </w:r>
     </w:p>
     <w:p>
@@ -8279,41 +8194,13 @@
           <w:color w:val="333333"/>
         </w:rPr>
       </w:pPr>
-      <w:proofErr w:type="gramStart"/>
       <w:r>
         <w:rPr>
           <w:rFonts w:asciiTheme="majorHAnsi" w:hAnsiTheme="majorHAnsi"/>
           <w:sz w:val="24"/>
           <w:szCs w:val="24"/>
         </w:rPr>
-        <w:t>combination</w:t>
-      </w:r>
-      <w:proofErr w:type="gramEnd"/>
-      <w:r>
-        <w:rPr>
-          <w:rFonts w:asciiTheme="majorHAnsi" w:hAnsiTheme="majorHAnsi"/>
-          <w:sz w:val="24"/>
-          <w:szCs w:val="24"/>
-        </w:rPr>
-        <w:t xml:space="preserve"> of Geometric, Realist and </w:t>
-      </w:r>
-      <w:proofErr w:type="spellStart"/>
-      <w:r>
-        <w:rPr>
-          <w:rFonts w:asciiTheme="majorHAnsi" w:hAnsiTheme="majorHAnsi"/>
-          <w:sz w:val="24"/>
-          <w:szCs w:val="24"/>
-        </w:rPr>
-        <w:t>Grotesk</w:t>
-      </w:r>
-      <w:proofErr w:type="spellEnd"/>
-      <w:r>
-        <w:rPr>
-          <w:rFonts w:asciiTheme="majorHAnsi" w:hAnsiTheme="majorHAnsi"/>
-          <w:sz w:val="24"/>
-          <w:szCs w:val="24"/>
-        </w:rPr>
-        <w:t>.  B</w:t>
+        <w:t>combination of Geometric, Realist and Grotesk.  B</w:t>
       </w:r>
       <w:r>
         <w:t xml:space="preserve">ased on strict geometric forms.  Designed to be as simple as possible. </w:t>
@@ -8325,9 +8212,8 @@
           <w:sz w:val="24"/>
           <w:szCs w:val="24"/>
         </w:rPr>
-        <w:t xml:space="preserve">Helvetica, </w:t>
-      </w:r>
-      <w:proofErr w:type="spellStart"/>
+        <w:t>Helvetica, Univers, Futura, Avant Garde, Akzidenz Grotesk,</w:t>
+      </w:r>
       <w:r>
         <w:rPr>
           <w:rFonts w:asciiTheme="majorHAnsi" w:hAnsiTheme="majorHAnsi" w:cs="SegoeUI-Light"/>
@@ -8335,9 +8221,8 @@
           <w:sz w:val="24"/>
           <w:szCs w:val="24"/>
         </w:rPr>
-        <w:t>Univers</w:t>
-      </w:r>
-      <w:proofErr w:type="spellEnd"/>
+        <w:t xml:space="preserve"> </w:t>
+      </w:r>
       <w:r>
         <w:rPr>
           <w:rFonts w:asciiTheme="majorHAnsi" w:hAnsiTheme="majorHAnsi" w:cs="SegoeUI-Light"/>
@@ -8345,104 +8230,6 @@
           <w:sz w:val="24"/>
           <w:szCs w:val="24"/>
         </w:rPr>
-        <w:t xml:space="preserve">, </w:t>
-      </w:r>
-      <w:proofErr w:type="spellStart"/>
-      <w:r>
-        <w:rPr>
-          <w:rFonts w:asciiTheme="majorHAnsi" w:hAnsiTheme="majorHAnsi" w:cs="SegoeUI-Light"/>
-          <w:color w:val="333333"/>
-          <w:sz w:val="24"/>
-          <w:szCs w:val="24"/>
-        </w:rPr>
-        <w:t>Futura</w:t>
-      </w:r>
-      <w:proofErr w:type="spellEnd"/>
-      <w:r>
-        <w:rPr>
-          <w:rFonts w:asciiTheme="majorHAnsi" w:hAnsiTheme="majorHAnsi" w:cs="SegoeUI-Light"/>
-          <w:color w:val="333333"/>
-          <w:sz w:val="24"/>
-          <w:szCs w:val="24"/>
-        </w:rPr>
-        <w:t xml:space="preserve">, Avant </w:t>
-      </w:r>
-      <w:proofErr w:type="spellStart"/>
-      <w:r>
-        <w:rPr>
-          <w:rFonts w:asciiTheme="majorHAnsi" w:hAnsiTheme="majorHAnsi" w:cs="SegoeUI-Light"/>
-          <w:color w:val="333333"/>
-          <w:sz w:val="24"/>
-          <w:szCs w:val="24"/>
-        </w:rPr>
-        <w:t>Garde</w:t>
-      </w:r>
-      <w:proofErr w:type="spellEnd"/>
-      <w:r>
-        <w:rPr>
-          <w:rFonts w:asciiTheme="majorHAnsi" w:hAnsiTheme="majorHAnsi" w:cs="SegoeUI-Light"/>
-          <w:color w:val="333333"/>
-          <w:sz w:val="24"/>
-          <w:szCs w:val="24"/>
-        </w:rPr>
-        <w:t xml:space="preserve">, </w:t>
-      </w:r>
-      <w:proofErr w:type="spellStart"/>
-      <w:r>
-        <w:rPr>
-          <w:rFonts w:asciiTheme="majorHAnsi" w:hAnsiTheme="majorHAnsi" w:cs="SegoeUI-Light"/>
-          <w:color w:val="333333"/>
-          <w:sz w:val="24"/>
-          <w:szCs w:val="24"/>
-        </w:rPr>
-        <w:t>Akzidenz</w:t>
-      </w:r>
-      <w:proofErr w:type="spellEnd"/>
-      <w:r>
-        <w:rPr>
-          <w:rFonts w:asciiTheme="majorHAnsi" w:hAnsiTheme="majorHAnsi" w:cs="SegoeUI-Light"/>
-          <w:color w:val="333333"/>
-          <w:sz w:val="24"/>
-          <w:szCs w:val="24"/>
-        </w:rPr>
-        <w:t xml:space="preserve"> </w:t>
-      </w:r>
-      <w:proofErr w:type="spellStart"/>
-      <w:r>
-        <w:rPr>
-          <w:rFonts w:asciiTheme="majorHAnsi" w:hAnsiTheme="majorHAnsi" w:cs="SegoeUI-Light"/>
-          <w:color w:val="333333"/>
-          <w:sz w:val="24"/>
-          <w:szCs w:val="24"/>
-        </w:rPr>
-        <w:t>Grotesk</w:t>
-      </w:r>
-      <w:proofErr w:type="spellEnd"/>
-      <w:r>
-        <w:rPr>
-          <w:rFonts w:asciiTheme="majorHAnsi" w:hAnsiTheme="majorHAnsi" w:cs="SegoeUI-Light"/>
-          <w:color w:val="333333"/>
-          <w:sz w:val="24"/>
-          <w:szCs w:val="24"/>
-        </w:rPr>
-        <w:t>,</w:t>
-      </w:r>
-      <w:r>
-        <w:rPr>
-          <w:rFonts w:asciiTheme="majorHAnsi" w:hAnsiTheme="majorHAnsi" w:cs="SegoeUI-Light"/>
-          <w:color w:val="333333"/>
-          <w:sz w:val="24"/>
-          <w:szCs w:val="24"/>
-        </w:rPr>
-        <w:t xml:space="preserve"> </w:t>
-      </w:r>
-      <w:r>
-        <w:rPr>
-          <w:rFonts w:asciiTheme="majorHAnsi" w:hAnsiTheme="majorHAnsi" w:cs="SegoeUI-Light"/>
-          <w:color w:val="333333"/>
-          <w:sz w:val="24"/>
-          <w:szCs w:val="24"/>
-        </w:rPr>
         <w:t>Franklin Gothic, Gotham.</w:t>
       </w:r>
     </w:p>
@@ -8469,13 +8256,8 @@
           <w:szCs w:val="24"/>
         </w:rPr>
       </w:pPr>
-      <w:proofErr w:type="gramStart"/>
-      <w:r>
-        <w:t>sans</w:t>
-      </w:r>
-      <w:proofErr w:type="gramEnd"/>
-      <w:r>
-        <w:t xml:space="preserve"> = derived from handwriting.  Less detail, less consistency, thicker and thinner stroke weights.  </w:t>
+      <w:r>
+        <w:t xml:space="preserve">sans = derived from handwriting.  Less detail, less consistency, thicker and thinner stroke weights.  </w:t>
       </w:r>
       <w:r>
         <w:rPr>
@@ -8484,19 +8266,44 @@
           <w:sz w:val="24"/>
           <w:szCs w:val="24"/>
         </w:rPr>
-        <w:t xml:space="preserve">Gill Sans, </w:t>
-      </w:r>
-      <w:proofErr w:type="spellStart"/>
-      <w:r>
+        <w:t>Gill Sans, Frutiger, Myriad, Optima, Verdana</w:t>
+      </w:r>
+    </w:p>
+    <w:p>
+      <w:pPr>
+        <w:pStyle w:val="Heading3"/>
+        <w:rPr>
+          <w:rFonts w:ascii="SegoeUI-Light" w:hAnsi="SegoeUI-Light" w:cs="SegoeUI-Light"/>
+          <w:color w:val="333333"/>
+        </w:rPr>
+      </w:pPr>
+      <w:bookmarkStart w:id="24" w:name="_Toc433548898"/>
+      <w:r>
+        <w:rPr>
+          <w:rFonts w:ascii="SegoeUI-Light" w:hAnsi="SegoeUI-Light" w:cs="SegoeUI-Light"/>
+          <w:color w:val="333333"/>
+        </w:rPr>
+        <w:t>Old Style: aka “Venetian.”</w:t>
+      </w:r>
+      <w:bookmarkEnd w:id="24"/>
+      <w:r>
+        <w:rPr>
+          <w:rFonts w:ascii="SegoeUI-Light" w:hAnsi="SegoeUI-Light" w:cs="SegoeUI-Light"/>
+          <w:color w:val="333333"/>
+        </w:rPr>
+        <w:t xml:space="preserve">  </w:t>
+      </w:r>
+    </w:p>
+    <w:p>
+      <w:pPr>
+        <w:ind w:left="720"/>
         <w:rPr>
           <w:rFonts w:ascii="SegoeUI-Light" w:hAnsi="SegoeUI-Light" w:cs="SegoeUI-Light"/>
           <w:color w:val="333333"/>
           <w:sz w:val="24"/>
           <w:szCs w:val="24"/>
         </w:rPr>
-        <w:t>Frutiger</w:t>
-      </w:r>
-      <w:proofErr w:type="spellEnd"/>
+      </w:pPr>
       <w:r>
         <w:rPr>
           <w:rFonts w:ascii="SegoeUI-Light" w:hAnsi="SegoeUI-Light" w:cs="SegoeUI-Light"/>
@@ -8504,53 +8311,54 @@
           <w:sz w:val="24"/>
           <w:szCs w:val="24"/>
         </w:rPr>
-        <w:t>, Myriad, Optima, Verdana</w:t>
-      </w:r>
-    </w:p>
-    <w:p>
-      <w:pPr>
-        <w:pStyle w:val="Heading3"/>
-        <w:rPr>
-          <w:rFonts w:ascii="SegoeUI-Light" w:hAnsi="SegoeUI-Light" w:cs="SegoeUI-Light"/>
-          <w:color w:val="333333"/>
-        </w:rPr>
-      </w:pPr>
-      <w:bookmarkStart w:id="24" w:name="_Toc433548898"/>
-      <w:r>
-        <w:rPr>
-          <w:rFonts w:ascii="SegoeUI-Light" w:hAnsi="SegoeUI-Light" w:cs="SegoeUI-Light"/>
-          <w:color w:val="333333"/>
-        </w:rPr>
-        <w:t>Old Style: aka “Venetian.”</w:t>
-      </w:r>
-      <w:bookmarkEnd w:id="24"/>
-      <w:r>
-        <w:rPr>
-          <w:rFonts w:ascii="SegoeUI-Light" w:hAnsi="SegoeUI-Light" w:cs="SegoeUI-Light"/>
-          <w:color w:val="333333"/>
-        </w:rPr>
-        <w:t xml:space="preserve">  </w:t>
-      </w:r>
-    </w:p>
-    <w:p>
-      <w:pPr>
-        <w:ind w:left="720"/>
+        <w:t>Oldest typefaces refined over centuries from calligraphic forms.  Little contrast between thick and thin, curved letters</w:t>
+      </w:r>
+      <w:r>
         <w:rPr>
           <w:rFonts w:ascii="SegoeUI-Light" w:hAnsi="SegoeUI-Light" w:cs="SegoeUI-Light"/>
           <w:color w:val="333333"/>
           <w:sz w:val="24"/>
           <w:szCs w:val="24"/>
         </w:rPr>
-      </w:pPr>
-      <w:r>
+        <w:t xml:space="preserve"> tilt to left.  Jenson, Bembo, Palatino, and — especially — Garamond,</w:t>
+      </w:r>
+    </w:p>
+    <w:p>
+      <w:pPr>
+        <w:pStyle w:val="Heading3"/>
+        <w:rPr>
+          <w:rFonts w:ascii="SegoeUI-Light" w:hAnsi="SegoeUI-Light" w:cs="SegoeUI-Light"/>
+          <w:color w:val="333333"/>
+        </w:rPr>
+      </w:pPr>
+      <w:bookmarkStart w:id="25" w:name="_Toc433548899"/>
+      <w:r>
+        <w:rPr>
+          <w:rFonts w:ascii="SegoeUI-Light" w:hAnsi="SegoeUI-Light" w:cs="SegoeUI-Light"/>
+          <w:color w:val="333333"/>
+        </w:rPr>
+        <w:lastRenderedPageBreak/>
+        <w:t>Transitional and Modern:</w:t>
+      </w:r>
+      <w:bookmarkEnd w:id="25"/>
+      <w:r>
+        <w:rPr>
+          <w:rFonts w:ascii="SegoeUI-Light" w:hAnsi="SegoeUI-Light" w:cs="SegoeUI-Light"/>
+          <w:color w:val="333333"/>
+        </w:rPr>
+        <w:t xml:space="preserve"> </w:t>
+      </w:r>
+    </w:p>
+    <w:p>
+      <w:pPr>
+        <w:ind w:left="720"/>
         <w:rPr>
           <w:rFonts w:ascii="SegoeUI-Light" w:hAnsi="SegoeUI-Light" w:cs="SegoeUI-Light"/>
           <w:color w:val="333333"/>
           <w:sz w:val="24"/>
           <w:szCs w:val="24"/>
         </w:rPr>
-        <w:t>Oldest typefaces refined over centuries from calligraphic forms.  Little contrast between thick and thin, curved letters</w:t>
-      </w:r>
+      </w:pPr>
       <w:r>
         <w:rPr>
           <w:rFonts w:ascii="SegoeUI-Light" w:hAnsi="SegoeUI-Light" w:cs="SegoeUI-Light"/>
@@ -8558,84 +8366,7 @@
           <w:sz w:val="24"/>
           <w:szCs w:val="24"/>
         </w:rPr>
-        <w:t xml:space="preserve"> tilt to left.  Jenson, </w:t>
-      </w:r>
-      <w:proofErr w:type="spellStart"/>
-      <w:r>
-        <w:rPr>
-          <w:rFonts w:ascii="SegoeUI-Light" w:hAnsi="SegoeUI-Light" w:cs="SegoeUI-Light"/>
-          <w:color w:val="333333"/>
-          <w:sz w:val="24"/>
-          <w:szCs w:val="24"/>
-        </w:rPr>
-        <w:t>Bembo</w:t>
-      </w:r>
-      <w:proofErr w:type="spellEnd"/>
-      <w:r>
-        <w:rPr>
-          <w:rFonts w:ascii="SegoeUI-Light" w:hAnsi="SegoeUI-Light" w:cs="SegoeUI-Light"/>
-          <w:color w:val="333333"/>
-          <w:sz w:val="24"/>
-          <w:szCs w:val="24"/>
-        </w:rPr>
-        <w:t>, Palatino, and — especially — Garamond,</w:t>
-      </w:r>
-    </w:p>
-    <w:p>
-      <w:pPr>
-        <w:pStyle w:val="Heading3"/>
-        <w:rPr>
-          <w:rFonts w:ascii="SegoeUI-Light" w:hAnsi="SegoeUI-Light" w:cs="SegoeUI-Light"/>
-          <w:color w:val="333333"/>
-        </w:rPr>
-      </w:pPr>
-      <w:bookmarkStart w:id="25" w:name="_Toc433548899"/>
-      <w:r>
-        <w:rPr>
-          <w:rFonts w:ascii="SegoeUI-Light" w:hAnsi="SegoeUI-Light" w:cs="SegoeUI-Light"/>
-          <w:color w:val="333333"/>
-        </w:rPr>
-        <w:lastRenderedPageBreak/>
-        <w:t>Transitional and Modern:</w:t>
-      </w:r>
-      <w:bookmarkEnd w:id="25"/>
-      <w:r>
-        <w:rPr>
-          <w:rFonts w:ascii="SegoeUI-Light" w:hAnsi="SegoeUI-Light" w:cs="SegoeUI-Light"/>
-          <w:color w:val="333333"/>
-        </w:rPr>
-        <w:t xml:space="preserve"> </w:t>
-      </w:r>
-    </w:p>
-    <w:p>
-      <w:pPr>
-        <w:ind w:left="720"/>
-        <w:rPr>
-          <w:rFonts w:ascii="SegoeUI-Light" w:hAnsi="SegoeUI-Light" w:cs="SegoeUI-Light"/>
-          <w:color w:val="333333"/>
-          <w:sz w:val="24"/>
-          <w:szCs w:val="24"/>
-        </w:rPr>
-      </w:pPr>
-      <w:proofErr w:type="gramStart"/>
-      <w:r>
-        <w:rPr>
-          <w:rFonts w:ascii="SegoeUI-Light" w:hAnsi="SegoeUI-Light" w:cs="SegoeUI-Light"/>
-          <w:color w:val="333333"/>
-          <w:sz w:val="24"/>
-          <w:szCs w:val="24"/>
-        </w:rPr>
-        <w:t>geometric</w:t>
-      </w:r>
-      <w:proofErr w:type="gramEnd"/>
-      <w:r>
-        <w:rPr>
-          <w:rFonts w:ascii="SegoeUI-Light" w:hAnsi="SegoeUI-Light" w:cs="SegoeUI-Light"/>
-          <w:color w:val="333333"/>
-          <w:sz w:val="24"/>
-          <w:szCs w:val="24"/>
-        </w:rPr>
-        <w:t xml:space="preserve">, sharp, virtuosic.  Contrasting thick and thin strokes.  </w:t>
+        <w:t xml:space="preserve">geometric, sharp, virtuosic.  Contrasting thick and thin strokes.  </w:t>
       </w:r>
       <w:r>
         <w:rPr>
@@ -8686,19 +8417,37 @@
           <w:sz w:val="24"/>
           <w:szCs w:val="24"/>
         </w:rPr>
-        <w:t xml:space="preserve">Bodoni, </w:t>
-      </w:r>
-      <w:proofErr w:type="spellStart"/>
-      <w:r>
+        <w:t>Bodoni, Didot.</w:t>
+      </w:r>
+    </w:p>
+    <w:p>
+      <w:pPr>
+        <w:pStyle w:val="Heading3"/>
+        <w:rPr>
+          <w:rFonts w:ascii="SegoeUI-Light" w:hAnsi="SegoeUI-Light" w:cs="SegoeUI-Light"/>
+          <w:color w:val="333333"/>
+        </w:rPr>
+      </w:pPr>
+      <w:bookmarkStart w:id="26" w:name="_Toc433548900"/>
+      <w:r>
+        <w:rPr>
+          <w:rFonts w:ascii="SegoeUI-Light" w:hAnsi="SegoeUI-Light" w:cs="SegoeUI-Light"/>
+          <w:color w:val="333333"/>
+        </w:rPr>
+        <w:t>Slab Serifs (aka “Egyptian”)</w:t>
+      </w:r>
+      <w:bookmarkEnd w:id="26"/>
+    </w:p>
+    <w:p>
+      <w:pPr>
+        <w:ind w:left="720"/>
         <w:rPr>
           <w:rFonts w:ascii="SegoeUI-Light" w:hAnsi="SegoeUI-Light" w:cs="SegoeUI-Light"/>
           <w:color w:val="333333"/>
           <w:sz w:val="24"/>
           <w:szCs w:val="24"/>
         </w:rPr>
-        <w:t>Didot</w:t>
-      </w:r>
-      <w:proofErr w:type="spellEnd"/>
+      </w:pPr>
       <w:r>
         <w:rPr>
           <w:rFonts w:ascii="SegoeUI-Light" w:hAnsi="SegoeUI-Light" w:cs="SegoeUI-Light"/>
@@ -8706,65 +8455,7 @@
           <w:sz w:val="24"/>
           <w:szCs w:val="24"/>
         </w:rPr>
-        <w:t>.</w:t>
-      </w:r>
-    </w:p>
-    <w:p>
-      <w:pPr>
-        <w:pStyle w:val="Heading3"/>
-        <w:rPr>
-          <w:rFonts w:ascii="SegoeUI-Light" w:hAnsi="SegoeUI-Light" w:cs="SegoeUI-Light"/>
-          <w:color w:val="333333"/>
-        </w:rPr>
-      </w:pPr>
-      <w:bookmarkStart w:id="26" w:name="_Toc433548900"/>
-      <w:r>
-        <w:rPr>
-          <w:rFonts w:ascii="SegoeUI-Light" w:hAnsi="SegoeUI-Light" w:cs="SegoeUI-Light"/>
-          <w:color w:val="333333"/>
-        </w:rPr>
-        <w:t>Slab Serifs (aka “Egyptian”)</w:t>
-      </w:r>
-      <w:bookmarkEnd w:id="26"/>
-    </w:p>
-    <w:p>
-      <w:pPr>
-        <w:ind w:left="720"/>
-        <w:rPr>
-          <w:rFonts w:ascii="SegoeUI-Light" w:hAnsi="SegoeUI-Light" w:cs="SegoeUI-Light"/>
-          <w:color w:val="333333"/>
-          <w:sz w:val="24"/>
-          <w:szCs w:val="24"/>
-        </w:rPr>
-      </w:pPr>
-      <w:r>
-        <w:rPr>
-          <w:rFonts w:ascii="SegoeUI-Light" w:hAnsi="SegoeUI-Light" w:cs="SegoeUI-Light"/>
-          <w:color w:val="333333"/>
-          <w:sz w:val="24"/>
-          <w:szCs w:val="24"/>
-        </w:rPr>
-        <w:t xml:space="preserve">Strokes like sans faces.  Solid, rectangular shoes stuck on the end.  Specific, but contradictory associations.  Clarendon, Rockwell, Courier, </w:t>
-      </w:r>
-      <w:proofErr w:type="spellStart"/>
-      <w:r>
-        <w:rPr>
-          <w:rFonts w:ascii="SegoeUI-Light" w:hAnsi="SegoeUI-Light" w:cs="SegoeUI-Light"/>
-          <w:color w:val="333333"/>
-          <w:sz w:val="24"/>
-          <w:szCs w:val="24"/>
-        </w:rPr>
-        <w:t>Lubalin</w:t>
-      </w:r>
-      <w:proofErr w:type="spellEnd"/>
-      <w:r>
-        <w:rPr>
-          <w:rFonts w:ascii="SegoeUI-Light" w:hAnsi="SegoeUI-Light" w:cs="SegoeUI-Light"/>
-          <w:color w:val="333333"/>
-          <w:sz w:val="24"/>
-          <w:szCs w:val="24"/>
-        </w:rPr>
-        <w:t xml:space="preserve"> Graph, Archer</w:t>
+        <w:t>Strokes like sans faces.  Solid, rectangular shoes stuck on the end.  Specific, but contradictory associations.  Clarendon, Rockwell, Courier, Lubalin Graph, Archer</w:t>
       </w:r>
     </w:p>
     <w:p>
@@ -8993,27 +8684,7 @@
           <w:sz w:val="24"/>
           <w:szCs w:val="24"/>
         </w:rPr>
-        <w:t xml:space="preserve"> </w:t>
-      </w:r>
-      <w:proofErr w:type="gramStart"/>
-      <w:r>
-        <w:rPr>
-          <w:rFonts w:asciiTheme="majorHAnsi" w:eastAsiaTheme="majorEastAsia" w:hAnsiTheme="majorHAnsi" w:cstheme="majorBidi"/>
-          <w:color w:val="2E74B5" w:themeColor="accent1" w:themeShade="BF"/>
-          <w:sz w:val="24"/>
-          <w:szCs w:val="24"/>
-        </w:rPr>
-        <w:t>lots</w:t>
-      </w:r>
-      <w:proofErr w:type="gramEnd"/>
-      <w:r>
-        <w:rPr>
-          <w:rFonts w:asciiTheme="majorHAnsi" w:eastAsiaTheme="majorEastAsia" w:hAnsiTheme="majorHAnsi" w:cstheme="majorBidi"/>
-          <w:color w:val="2E74B5" w:themeColor="accent1" w:themeShade="BF"/>
-          <w:sz w:val="24"/>
-          <w:szCs w:val="24"/>
-        </w:rPr>
-        <w:t xml:space="preserve"> of personality;  comic sans to candy-cane and bunny, …</w:t>
+        <w:t xml:space="preserve"> lots of personality;  comic sans to candy-cane and bunny, …</w:t>
       </w:r>
     </w:p>
     <w:p>
@@ -9340,15 +9011,7 @@
         </w:drawing>
       </w:r>
       <w:r>
-        <w:t xml:space="preserve">Web fonts performance (from </w:t>
-      </w:r>
-      <w:proofErr w:type="gramStart"/>
-      <w:r>
-        <w:t>Smashing</w:t>
-      </w:r>
-      <w:proofErr w:type="gramEnd"/>
-      <w:r>
-        <w:t xml:space="preserve"> book 5: web fonts performance);</w:t>
+        <w:t>Web fonts performance (from Smashing book 5: web fonts performance);</w:t>
       </w:r>
       <w:bookmarkEnd w:id="30"/>
       <w:r>
@@ -9431,15 +9094,7 @@
         </w:drawing>
       </w:r>
       <w:r>
-        <w:t xml:space="preserve">The </w:t>
-      </w:r>
-      <w:proofErr w:type="spellStart"/>
-      <w:r>
-        <w:t>src</w:t>
-      </w:r>
-      <w:proofErr w:type="spellEnd"/>
-      <w:r>
-        <w:t xml:space="preserve"> property will accept multiple comma-separated URLs to font files. Each URL can optionally be followed by a font format hint that browsers use to select the format they support (or prefer)</w:t>
+        <w:t>The src property will accept multiple comma-separated URLs to font files. Each URL can optionally be followed by a font format hint that browsers use to select the format they support (or prefer)</w:t>
       </w:r>
       <w:r>
         <w:t xml:space="preserve">.  </w:t>
@@ -9514,13 +9169,8 @@
       <w:pPr>
         <w:ind w:left="1440"/>
       </w:pPr>
-      <w:proofErr w:type="gramStart"/>
-      <w:r>
-        <w:t>supported</w:t>
-      </w:r>
-      <w:proofErr w:type="gramEnd"/>
-      <w:r>
-        <w:t xml:space="preserve"> on older iOS and Android</w:t>
+      <w:r>
+        <w:t>supported on older iOS and Android</w:t>
       </w:r>
     </w:p>
     <w:p>
@@ -9539,15 +9189,7 @@
         <w:ind w:left="1440"/>
       </w:pPr>
       <w:r>
-        <w:t xml:space="preserve"> – IE 6</w:t>
-      </w:r>
-      <w:proofErr w:type="gramStart"/>
-      <w:r>
-        <w:t>,7,8</w:t>
-      </w:r>
-      <w:proofErr w:type="gramEnd"/>
-      <w:r>
-        <w:t xml:space="preserve"> must use this</w:t>
+        <w:t xml:space="preserve"> – IE 6,7,8 must use this</w:t>
       </w:r>
     </w:p>
     <w:p>
@@ -9566,15 +9208,7 @@
         <w:ind w:left="1440"/>
       </w:pPr>
       <w:r>
-        <w:t xml:space="preserve"> – </w:t>
-      </w:r>
-      <w:proofErr w:type="gramStart"/>
-      <w:r>
-        <w:t>wider</w:t>
-      </w:r>
-      <w:proofErr w:type="gramEnd"/>
-      <w:r>
-        <w:t xml:space="preserve"> support, no support on older Android and iOS.</w:t>
+        <w:t xml:space="preserve"> – wider support, no support on older Android and iOS.</w:t>
       </w:r>
     </w:p>
     <w:p>
@@ -9593,15 +9227,7 @@
         <w:ind w:left="1440"/>
       </w:pPr>
       <w:r>
-        <w:t xml:space="preserve"> – </w:t>
-      </w:r>
-      <w:proofErr w:type="gramStart"/>
-      <w:r>
-        <w:t>best</w:t>
-      </w:r>
-      <w:proofErr w:type="gramEnd"/>
-      <w:r>
-        <w:t xml:space="preserve"> compression rates, only supported in most recent browsers.</w:t>
+        <w:t xml:space="preserve"> – best compression rates, only supported in most recent browsers.</w:t>
       </w:r>
     </w:p>
     <w:p>
@@ -9716,23 +9342,7 @@
         <w:ind w:left="720"/>
       </w:pPr>
       <w:r>
-        <w:t xml:space="preserve">Bulletproof @font-face, to trick older browsers into ignoring rest of </w:t>
-      </w:r>
-      <w:proofErr w:type="spellStart"/>
-      <w:r>
-        <w:t>src</w:t>
-      </w:r>
-      <w:proofErr w:type="spellEnd"/>
-      <w:r>
-        <w:t xml:space="preserve"> after “</w:t>
-      </w:r>
-      <w:proofErr w:type="spellStart"/>
-      <w:r>
-        <w:t>eot</w:t>
-      </w:r>
-      <w:proofErr w:type="spellEnd"/>
-      <w:r>
-        <w:t>” font, which is all that they support.</w:t>
+        <w:t>Bulletproof @font-face, to trick older browsers into ignoring rest of src after “eot” font, which is all that they support.</w:t>
       </w:r>
     </w:p>
     <w:p>
@@ -9900,28 +9510,12 @@
                         <w:txbxContent>
                           <w:p>
                             <w:r>
-                              <w:t>!!! Browser’s font-matching algorithm will return fonts that match only on family name but not on weight, style, or variant. Consider this scenario: the browser has found a match for family name but not the required variation (bold, bold italic, etc.). Instead of rendering the text in a fallback font the browser will use the variation it already has and attempt to generate the required variation. This is the cause of so-called faux bold, faux italic and faux small caps, also officially known as “font synthesis</w:t>
-                            </w:r>
-                            <w:proofErr w:type="gramStart"/>
-                            <w:r>
-                              <w:t>”  Avoid</w:t>
-                            </w:r>
-                            <w:proofErr w:type="gramEnd"/>
-                            <w:r>
-                              <w:t xml:space="preserve"> faux synthesis by always including web fonts for all styles on your site.  If site uses thin, thin italic, regular, for instance, must have separate @font-face rules for each.  Faux styles can occur for local fonts, but rarely: most installed versions include bold and italic variations by default.</w:t>
+                              <w:t>!!! Browser’s font-matching algorithm will return fonts that match only on family name but not on weight, style, or variant. Consider this scenario: the browser has found a match for family name but not the required variation (bold, bold italic, etc.). Instead of rendering the text in a fallback font the browser will use the variation it already has and attempt to generate the required variation. This is the cause of so-called faux bold, faux italic and faux small caps, also officially known as “font synthesis”  Avoid faux synthesis by always including web fonts for all styles on your site.  If site uses thin, thin italic, regular, for instance, must have separate @font-face rules for each.  Faux styles can occur for local fonts, but rarely: most installed versions include bold and italic variations by default.</w:t>
                             </w:r>
                           </w:p>
                           <w:p>
                             <w:r>
-                              <w:t xml:space="preserve">  </w:t>
-                            </w:r>
-                            <w:proofErr w:type="gramStart"/>
-                            <w:r>
-                              <w:t>See  “</w:t>
-                            </w:r>
-                            <w:proofErr w:type="gramEnd"/>
-                            <w:r>
-                              <w:t xml:space="preserve">Setting Weights And Styles With The @font-face Declaration6” </w:t>
+                              <w:t xml:space="preserve">  See  “Setting Weights And Styles With The @font-face Declaration6” </w:t>
                             </w:r>
                             <w:hyperlink r:id="rId29" w:history="1">
                               <w:r>
@@ -10106,15 +9700,7 @@
         <w:t>rowsers only know what characters are in font, after they have been downloaded.</w:t>
       </w:r>
       <w:r>
-        <w:t xml:space="preserve">  Can use “</w:t>
-      </w:r>
-      <w:proofErr w:type="spellStart"/>
-      <w:r>
-        <w:t>unicode</w:t>
-      </w:r>
-      <w:proofErr w:type="spellEnd"/>
-      <w:r>
-        <w:t xml:space="preserve">-range” property in @font-face rules to avoid this, but </w:t>
+        <w:t xml:space="preserve">  Can use “unicode-range” property in @font-face rules to avoid this, but </w:t>
       </w:r>
       <w:r>
         <w:t>not supported by all browsers.</w:t>
@@ -10146,15 +9732,7 @@
         <w:ind w:left="720"/>
       </w:pPr>
       <w:r>
-        <w:t xml:space="preserve">Some browsers show placeholder font while downloading actual font, called “flash of </w:t>
-      </w:r>
-      <w:proofErr w:type="spellStart"/>
-      <w:r>
-        <w:t>unstyled</w:t>
-      </w:r>
-      <w:proofErr w:type="spellEnd"/>
-      <w:r>
-        <w:t xml:space="preserve"> test” (FOUT), but most browsers just hide the text until font is downloaded, then display it.  Called “flash of </w:t>
+        <w:t xml:space="preserve">Some browsers show placeholder font while downloading actual font, called “flash of unstyled test” (FOUT), but most browsers just hide the text until font is downloaded, then display it.  Called “flash of </w:t>
       </w:r>
       <w:r>
         <w:t>invisible</w:t>
@@ -10172,15 +9750,7 @@
         <w:t>For FOI</w:t>
       </w:r>
       <w:r>
-        <w:t xml:space="preserve">T, Mozilla/Google research says average 3 second download for web font, so recent chrome, opera and </w:t>
-      </w:r>
-      <w:proofErr w:type="spellStart"/>
-      <w:r>
-        <w:t>firefox</w:t>
-      </w:r>
-      <w:proofErr w:type="spellEnd"/>
-      <w:r>
-        <w:t xml:space="preserve"> have 3 second timeout before failing over to next font.</w:t>
+        <w:t>T, Mozilla/Google research says average 3 second download for web font, so recent chrome, opera and firefox have 3 second timeout before failing over to next font.</w:t>
       </w:r>
     </w:p>
     <w:p>
@@ -10231,15 +9801,7 @@
     </w:p>
     <w:p>
       <w:r>
-        <w:t xml:space="preserve"> Loader is a collaboration between </w:t>
-      </w:r>
-      <w:proofErr w:type="spellStart"/>
-      <w:r>
-        <w:t>Typekit</w:t>
-      </w:r>
-      <w:proofErr w:type="spellEnd"/>
-      <w:r>
-        <w:t xml:space="preserve"> and Google, and it gives you the ability to load custom fonts, as well as fonts from several web font services. It also provides font load events so you can use custom styles or scripts when a font loads (or fails to load).  Web Font Loader gives you added control when using linked fonts via </w:t>
+        <w:t xml:space="preserve"> Loader is a collaboration between Typekit and Google, and it gives you the ability to load custom fonts, as well as fonts from several web font services. It also provides font load events so you can use custom styles or scripts when a font loads (or fails to load).  Web Font Loader gives you added control when using linked fonts via </w:t>
       </w:r>
       <w:hyperlink r:id="rId33" w:history="1">
         <w:r>
@@ -10280,34 +9842,16 @@
       <w:pPr>
         <w:ind w:left="720"/>
       </w:pPr>
-      <w:proofErr w:type="gramStart"/>
-      <w:r>
-        <w:t>a</w:t>
-      </w:r>
-      <w:proofErr w:type="gramEnd"/>
-      <w:r>
-        <w:t xml:space="preserve"> font with a similar x-height (the height of the lowercase characters) and </w:t>
-      </w:r>
-      <w:proofErr w:type="spellStart"/>
-      <w:r>
-        <w:t>em</w:t>
-      </w:r>
-      <w:proofErr w:type="spellEnd"/>
-      <w:r>
-        <w:t>-width (the width of characters)</w:t>
+      <w:r>
+        <w:t>a font with a similar x-height (the height of the lowercase characters) and em-width (the width of characters)</w:t>
       </w:r>
     </w:p>
     <w:p>
       <w:pPr>
         <w:ind w:left="720"/>
       </w:pPr>
-      <w:proofErr w:type="gramStart"/>
-      <w:r>
-        <w:t>giving</w:t>
-      </w:r>
-      <w:proofErr w:type="gramEnd"/>
-      <w:r>
-        <w:t xml:space="preserve"> font stacks for body text and headlines a different structure.</w:t>
+      <w:r>
+        <w:t>giving font stacks for body text and headlines a different structure.</w:t>
       </w:r>
     </w:p>
     <w:p>
@@ -10315,21 +9859,8 @@
         <w:ind w:left="720"/>
       </w:pPr>
       <w:r>
-        <w:t xml:space="preserve">“Ideal” = desired font, rest are fallback.  “Fit” = close in style and metrics to the “ideal” font.  “Common” = common on most platforms and still roughly matches design.  “Generic” = one of the common font families, </w:t>
-      </w:r>
-      <w:proofErr w:type="spellStart"/>
-      <w:r>
-        <w:t>ie</w:t>
-      </w:r>
-      <w:proofErr w:type="spellEnd"/>
-      <w:r>
-        <w:t>. Serif, san-serif, monospace</w:t>
-      </w:r>
-      <w:proofErr w:type="gramStart"/>
-      <w:r>
-        <w:t>,…</w:t>
-      </w:r>
-      <w:proofErr w:type="gramEnd"/>
+        <w:t>“Ideal” = desired font, rest are fallback.  “Fit” = close in style and metrics to the “ideal” font.  “Common” = common on most platforms and still roughly matches design.  “Generic” = one of the common font families, ie. Serif, san-serif, monospace,…</w:t>
+      </w:r>
     </w:p>
     <w:p>
       <w:pPr>
@@ -10370,21 +9901,8 @@
       <w:pPr>
         <w:ind w:left="720"/>
       </w:pPr>
-      <w:proofErr w:type="spellStart"/>
-      <w:r>
-        <w:t>Simpliest</w:t>
-      </w:r>
-      <w:proofErr w:type="spellEnd"/>
-      <w:r>
-        <w:t xml:space="preserve"> way to improve </w:t>
-      </w:r>
-      <w:proofErr w:type="spellStart"/>
-      <w:r>
-        <w:t>cacheing</w:t>
-      </w:r>
-      <w:proofErr w:type="spellEnd"/>
-      <w:r>
-        <w:t xml:space="preserve"> is to use HTTP response headers with long cache expiration time.  But, cache update (cache-invalidation) a problem:  see </w:t>
+      <w:r>
+        <w:t xml:space="preserve">Simpliest way to improve cacheing is to use HTTP response headers with long cache expiration time.  But, cache update (cache-invalidation) a problem:  see </w:t>
       </w:r>
       <w:hyperlink r:id="rId35" w:history="1">
         <w:r>
@@ -10438,35 +9956,7 @@
         <w:rPr>
           <w:i/>
         </w:rPr>
-        <w:t xml:space="preserve">, </w:t>
-      </w:r>
-      <w:proofErr w:type="spellStart"/>
-      <w:r>
-        <w:rPr>
-          <w:i/>
-        </w:rPr>
-        <w:t>async</w:t>
-      </w:r>
-      <w:proofErr w:type="spellEnd"/>
-      <w:r>
-        <w:rPr>
-          <w:i/>
-        </w:rPr>
-        <w:t xml:space="preserve"> retrieval of latest version to update the cache.  Good value is 1209600 (60 seconds x 60 minutes x 24 hours x 14 days) keeps resources up to date while preventing </w:t>
-      </w:r>
-      <w:proofErr w:type="spellStart"/>
-      <w:r>
-        <w:rPr>
-          <w:i/>
-        </w:rPr>
-        <w:t>redownloading</w:t>
-      </w:r>
-      <w:proofErr w:type="spellEnd"/>
-      <w:r>
-        <w:rPr>
-          <w:i/>
-        </w:rPr>
-        <w:t xml:space="preserve"> content already cached.</w:t>
+        <w:t>, async retrieval of latest version to update the cache.  Good value is 1209600 (60 seconds x 60 minutes x 24 hours x 14 days) keeps resources up to date while preventing redownloading content already cached.</w:t>
       </w:r>
     </w:p>
     <w:p>
@@ -10513,25 +10003,7 @@
         <w:ind w:left="720"/>
       </w:pPr>
       <w:r>
-        <w:t xml:space="preserve">WOFF2 and WOFF are already compressed.  </w:t>
-      </w:r>
-      <w:proofErr w:type="spellStart"/>
-      <w:r>
-        <w:t>Opentype</w:t>
-      </w:r>
-      <w:proofErr w:type="spellEnd"/>
-      <w:r>
-        <w:t xml:space="preserve"> and </w:t>
-      </w:r>
-      <w:proofErr w:type="spellStart"/>
-      <w:proofErr w:type="gramStart"/>
-      <w:r>
-        <w:t>truetype</w:t>
-      </w:r>
-      <w:proofErr w:type="spellEnd"/>
-      <w:proofErr w:type="gramEnd"/>
-      <w:r>
-        <w:t xml:space="preserve"> are not so should be compressed on web server.  EOT supports compression but many tools won’t do it so compress it on the server.</w:t>
+        <w:t>WOFF2 and WOFF are already compressed.  Opentype and truetype are not so should be compressed on web server.  EOT supports compression but many tools won’t do it so compress it on the server.</w:t>
       </w:r>
     </w:p>
     <w:p>
@@ -10539,23 +10011,7 @@
         <w:ind w:left="720"/>
       </w:pPr>
       <w:r>
-        <w:t xml:space="preserve">Use Googles </w:t>
-      </w:r>
-      <w:proofErr w:type="spellStart"/>
-      <w:r>
-        <w:t>Zopfli</w:t>
-      </w:r>
-      <w:proofErr w:type="spellEnd"/>
-      <w:r>
-        <w:t xml:space="preserve"> compression algorithm, generates </w:t>
-      </w:r>
-      <w:proofErr w:type="spellStart"/>
-      <w:r>
-        <w:t>gzip</w:t>
-      </w:r>
-      <w:proofErr w:type="spellEnd"/>
-      <w:r>
-        <w:t>.  2%-6% additional compression, even on WOFF.</w:t>
+        <w:t>Use Googles Zopfli compression algorithm, generates gzip.  2%-6% additional compression, even on WOFF.</w:t>
       </w:r>
     </w:p>
     <w:p>
@@ -10564,13 +10020,8 @@
         <w:ind w:left="720"/>
       </w:pPr>
       <w:bookmarkStart w:id="47" w:name="_Toc433548921"/>
-      <w:proofErr w:type="spellStart"/>
-      <w:r>
-        <w:t>Inlineing</w:t>
-      </w:r>
-      <w:proofErr w:type="spellEnd"/>
-      <w:r>
-        <w:t xml:space="preserve"> fonts considered bad</w:t>
+      <w:r>
+        <w:t>Inlineing fonts considered bad</w:t>
       </w:r>
       <w:bookmarkEnd w:id="47"/>
     </w:p>
@@ -10579,23 +10030,7 @@
         <w:ind w:left="1440"/>
       </w:pPr>
       <w:r>
-        <w:t xml:space="preserve">See </w:t>
-      </w:r>
-      <w:proofErr w:type="gramStart"/>
-      <w:r>
-        <w:t>Why</w:t>
-      </w:r>
-      <w:proofErr w:type="gramEnd"/>
-      <w:r>
-        <w:t xml:space="preserve"> </w:t>
-      </w:r>
-      <w:proofErr w:type="spellStart"/>
-      <w:r>
-        <w:t>inlining</w:t>
-      </w:r>
-      <w:proofErr w:type="spellEnd"/>
-      <w:r>
-        <w:t xml:space="preserve"> everything is not the answer </w:t>
+        <w:t xml:space="preserve">See Why inlining everything is not the answer </w:t>
       </w:r>
     </w:p>
     <w:p>
@@ -10624,15 +10059,7 @@
         <w:ind w:left="1440"/>
       </w:pPr>
       <w:r>
-        <w:t xml:space="preserve">As a general rule, you should not inline fonts in CSS files unless you have a very specific use case, such as supporting only a single web font format or browser, storing fonts in </w:t>
-      </w:r>
-      <w:proofErr w:type="spellStart"/>
-      <w:r>
-        <w:t>localStorage</w:t>
-      </w:r>
-      <w:proofErr w:type="spellEnd"/>
-      <w:r>
-        <w:t>, or low-bandwidth and high-latency connections.</w:t>
+        <w:t>As a general rule, you should not inline fonts in CSS files unless you have a very specific use case, such as supporting only a single web font format or browser, storing fonts in localStorage, or low-bandwidth and high-latency connections.</w:t>
       </w:r>
     </w:p>
     <w:p>
@@ -10673,43 +10100,17 @@
       <w:pPr>
         <w:ind w:left="720"/>
       </w:pPr>
-      <w:proofErr w:type="spellStart"/>
-      <w:r>
-        <w:t>Tinytype</w:t>
-      </w:r>
-      <w:proofErr w:type="spellEnd"/>
-      <w:r>
-        <w:t xml:space="preserve">   A compatibility table showing the available default system fonts across different mobile </w:t>
-      </w:r>
-      <w:proofErr w:type="gramStart"/>
-      <w:r>
-        <w:t xml:space="preserve">platforms  </w:t>
-      </w:r>
-      <w:proofErr w:type="gramEnd"/>
-      <w:r>
-        <w:fldChar w:fldCharType="begin"/>
-      </w:r>
-      <w:r>
-        <w:instrText xml:space="preserve"> HYPERLINK "</w:instrText>
-      </w:r>
-      <w:r>
-        <w:instrText>https://github.com/jordanmoore/tinytype</w:instrText>
-      </w:r>
-      <w:r>
-        <w:instrText xml:space="preserve">" </w:instrText>
-      </w:r>
-      <w:r>
-        <w:fldChar w:fldCharType="separate"/>
-      </w:r>
-      <w:r>
-        <w:rPr>
-          <w:rStyle w:val="Hyperlink"/>
-        </w:rPr>
-        <w:t>https://github.com/jordanmoore/tinytype</w:t>
-      </w:r>
-      <w:r>
-        <w:fldChar w:fldCharType="end"/>
-      </w:r>
+      <w:r>
+        <w:t xml:space="preserve">Tinytype   A compatibility table showing the available default system fonts across different mobile platforms  </w:t>
+      </w:r>
+      <w:hyperlink r:id="rId38" w:history="1">
+        <w:r>
+          <w:rPr>
+            <w:rStyle w:val="Hyperlink"/>
+          </w:rPr>
+          <w:t>https://github.com/jordanmoore/tinytype</w:t>
+        </w:r>
+      </w:hyperlink>
     </w:p>
     <w:p>
       <w:pPr>
@@ -10730,7 +10131,7 @@
       <w:pPr>
         <w:ind w:left="1440"/>
       </w:pPr>
-      <w:hyperlink r:id="rId38" w:history="1">
+      <w:hyperlink r:id="rId39" w:history="1">
         <w:r>
           <w:rPr>
             <w:rStyle w:val="Hyperlink"/>
@@ -10747,15 +10148,7 @@
       </w:pPr>
       <w:bookmarkStart w:id="50" w:name="_Toc433548924"/>
       <w:r>
-        <w:t xml:space="preserve">Dynamic </w:t>
-      </w:r>
-      <w:proofErr w:type="spellStart"/>
-      <w:r>
-        <w:t>subsetting</w:t>
-      </w:r>
-      <w:proofErr w:type="spellEnd"/>
-      <w:r>
-        <w:t>, dynamic augmentation</w:t>
+        <w:t>Dynamic subsetting, dynamic augmentation</w:t>
       </w:r>
       <w:bookmarkEnd w:id="50"/>
     </w:p>
@@ -10769,7 +10162,7 @@
       <w:r>
         <w:t xml:space="preserve">ee </w:t>
       </w:r>
-      <w:hyperlink r:id="rId39" w:history="1">
+      <w:hyperlink r:id="rId40" w:history="1">
         <w:r>
           <w:rPr>
             <w:rStyle w:val="Hyperlink"/>
@@ -10793,13 +10186,8 @@
       <w:pPr>
         <w:ind w:left="1440"/>
       </w:pPr>
-      <w:proofErr w:type="gramStart"/>
-      <w:r>
-        <w:t>adds</w:t>
-      </w:r>
-      <w:proofErr w:type="gramEnd"/>
-      <w:r>
-        <w:t xml:space="preserve"> classes based on browsers text rendering engine and antialiasing method.</w:t>
+      <w:r>
+        <w:t>adds classes based on browsers text rendering engine and antialiasing method.</w:t>
       </w:r>
     </w:p>
     <w:p>
@@ -10863,22 +10251,14 @@
         <w:tab/>
       </w:r>
       <w:r>
-        <w:t>“</w:t>
-      </w:r>
-      <w:proofErr w:type="gramStart"/>
-      <w:r>
-        <w:t>flash</w:t>
-      </w:r>
-      <w:proofErr w:type="gramEnd"/>
-      <w:r>
-        <w:t xml:space="preserve"> of faux text” article</w:t>
+        <w:t>“flash of faux text” article</w:t>
       </w:r>
     </w:p>
     <w:p>
       <w:pPr>
         <w:ind w:left="720"/>
       </w:pPr>
-      <w:hyperlink r:id="rId40" w:history="1">
+      <w:hyperlink r:id="rId41" w:history="1">
         <w:r>
           <w:rPr>
             <w:rStyle w:val="Hyperlink"/>
@@ -10891,7 +10271,7 @@
       <w:pPr>
         <w:ind w:left="720"/>
       </w:pPr>
-      <w:hyperlink r:id="rId41" w:history="1">
+      <w:hyperlink r:id="rId42" w:history="1">
         <w:r>
           <w:rPr>
             <w:rStyle w:val="Hyperlink"/>
@@ -10904,7 +10284,7 @@
       <w:pPr>
         <w:ind w:left="720"/>
       </w:pPr>
-      <w:hyperlink r:id="rId42" w:history="1">
+      <w:hyperlink r:id="rId43" w:history="1">
         <w:r>
           <w:rPr>
             <w:rStyle w:val="Hyperlink"/>
@@ -11109,7 +10489,7 @@
       <w:pPr>
         <w:ind w:left="1440"/>
       </w:pPr>
-      <w:hyperlink r:id="rId43" w:history="1">
+      <w:hyperlink r:id="rId44" w:history="1">
         <w:r>
           <w:rPr>
             <w:rStyle w:val="Hyperlink"/>
@@ -11135,7 +10515,7 @@
       <w:pPr>
         <w:ind w:left="1440"/>
       </w:pPr>
-      <w:hyperlink r:id="rId44" w:history="1">
+      <w:hyperlink r:id="rId45" w:history="1">
         <w:r>
           <w:rPr>
             <w:rStyle w:val="Hyperlink"/>
@@ -11160,23 +10540,7 @@
           <w:sz w:val="28"/>
           <w:szCs w:val="28"/>
         </w:rPr>
-        <w:t xml:space="preserve">Setup and clone Git repository from </w:t>
-      </w:r>
-      <w:proofErr w:type="spellStart"/>
-      <w:r>
-        <w:rPr>
-          <w:sz w:val="28"/>
-          <w:szCs w:val="28"/>
-        </w:rPr>
-        <w:t>github</w:t>
-      </w:r>
-      <w:proofErr w:type="spellEnd"/>
-      <w:r>
-        <w:rPr>
-          <w:sz w:val="28"/>
-          <w:szCs w:val="28"/>
-        </w:rPr>
-        <w:t>:</w:t>
+        <w:t>Setup and clone Git repository from github:</w:t>
       </w:r>
       <w:bookmarkEnd w:id="63"/>
     </w:p>
@@ -11197,17 +10561,8 @@
           <w:sz w:val="28"/>
           <w:szCs w:val="28"/>
         </w:rPr>
-        <w:t xml:space="preserve">Login to </w:t>
-      </w:r>
-      <w:proofErr w:type="spellStart"/>
-      <w:r>
-        <w:rPr>
-          <w:sz w:val="28"/>
-          <w:szCs w:val="28"/>
-        </w:rPr>
-        <w:t>Github</w:t>
-      </w:r>
-      <w:proofErr w:type="spellEnd"/>
+        <w:t>Login to Github</w:t>
+      </w:r>
     </w:p>
     <w:p>
       <w:pPr>
@@ -11352,7 +10707,7 @@
                     <pic:cNvPicPr/>
                   </pic:nvPicPr>
                   <pic:blipFill>
-                    <a:blip r:embed="rId45"/>
+                    <a:blip r:embed="rId46"/>
                     <a:stretch>
                       <a:fillRect/>
                     </a:stretch>
@@ -11525,23 +10880,7 @@
           <w:sz w:val="28"/>
           <w:szCs w:val="28"/>
         </w:rPr>
-        <w:t xml:space="preserve">For instance to clone a </w:t>
-      </w:r>
-      <w:proofErr w:type="spellStart"/>
-      <w:r>
-        <w:rPr>
-          <w:sz w:val="28"/>
-          <w:szCs w:val="28"/>
-        </w:rPr>
-        <w:t>github</w:t>
-      </w:r>
-      <w:proofErr w:type="spellEnd"/>
-      <w:r>
-        <w:rPr>
-          <w:sz w:val="28"/>
-          <w:szCs w:val="28"/>
-        </w:rPr>
-        <w:t xml:space="preserve"> hosted repository named UP0 under user Alanwea the following command will create a folder of the same name and then clone the remote repository to the local folder.</w:t>
+        <w:t>For instance to clone a github hosted repository named UP0 under user Alanwea the following command will create a folder of the same name and then clone the remote repository to the local folder.</w:t>
       </w:r>
     </w:p>
     <w:p>
@@ -11570,7 +10909,7 @@
         </w:rPr>
         <w:t xml:space="preserve">Git clone </w:t>
       </w:r>
-      <w:hyperlink r:id="rId46" w:history="1">
+      <w:hyperlink r:id="rId47" w:history="1">
         <w:r>
           <w:rPr>
             <w:rStyle w:val="Hyperlink"/>
@@ -11723,7 +11062,6 @@
           <w:szCs w:val="20"/>
         </w:rPr>
       </w:pPr>
-      <w:proofErr w:type="gramStart"/>
       <w:r>
         <w:rPr>
           <w:rFonts w:ascii="Courier New" w:hAnsi="Courier New" w:cs="Courier New"/>
@@ -11738,34 +11076,7 @@
           <w:sz w:val="20"/>
           <w:szCs w:val="20"/>
         </w:rPr>
-        <w:t>it</w:t>
-      </w:r>
-      <w:proofErr w:type="gramEnd"/>
-      <w:r>
-        <w:rPr>
-          <w:rFonts w:ascii="Courier New" w:hAnsi="Courier New" w:cs="Courier New"/>
-          <w:sz w:val="20"/>
-          <w:szCs w:val="20"/>
-        </w:rPr>
-        <w:t xml:space="preserve"> </w:t>
-      </w:r>
-      <w:proofErr w:type="spellStart"/>
-      <w:r>
-        <w:rPr>
-          <w:rFonts w:ascii="Courier New" w:hAnsi="Courier New" w:cs="Courier New"/>
-          <w:sz w:val="20"/>
-          <w:szCs w:val="20"/>
-        </w:rPr>
-        <w:t>config</w:t>
-      </w:r>
-      <w:proofErr w:type="spellEnd"/>
-      <w:r>
-        <w:rPr>
-          <w:rFonts w:ascii="Courier New" w:hAnsi="Courier New" w:cs="Courier New"/>
-          <w:sz w:val="20"/>
-          <w:szCs w:val="20"/>
-        </w:rPr>
-        <w:t xml:space="preserve"> –global user.name “Alan Weatherhead”</w:t>
+        <w:t>it config –global user.name “Alan Weatherhead”</w:t>
       </w:r>
     </w:p>
     <w:p>
@@ -11819,61 +11130,15 @@
           <w:szCs w:val="20"/>
         </w:rPr>
       </w:pPr>
-      <w:proofErr w:type="gramStart"/>
       <w:r>
         <w:rPr>
           <w:rFonts w:ascii="Courier New" w:hAnsi="Courier New" w:cs="Courier New"/>
           <w:sz w:val="20"/>
           <w:szCs w:val="20"/>
         </w:rPr>
-        <w:t>git</w:t>
-      </w:r>
-      <w:proofErr w:type="gramEnd"/>
-      <w:r>
-        <w:rPr>
-          <w:rFonts w:ascii="Courier New" w:hAnsi="Courier New" w:cs="Courier New"/>
-          <w:sz w:val="20"/>
-          <w:szCs w:val="20"/>
-        </w:rPr>
-        <w:t xml:space="preserve"> </w:t>
-      </w:r>
-      <w:proofErr w:type="spellStart"/>
-      <w:r>
-        <w:rPr>
-          <w:rFonts w:ascii="Courier New" w:hAnsi="Courier New" w:cs="Courier New"/>
-          <w:sz w:val="20"/>
-          <w:szCs w:val="20"/>
-        </w:rPr>
-        <w:t>config</w:t>
-      </w:r>
-      <w:proofErr w:type="spellEnd"/>
-      <w:r>
-        <w:rPr>
-          <w:rFonts w:ascii="Courier New" w:hAnsi="Courier New" w:cs="Courier New"/>
-          <w:sz w:val="20"/>
-          <w:szCs w:val="20"/>
-        </w:rPr>
-        <w:t xml:space="preserve"> –global </w:t>
-      </w:r>
-      <w:proofErr w:type="spellStart"/>
-      <w:r>
-        <w:rPr>
-          <w:rFonts w:ascii="Courier New" w:hAnsi="Courier New" w:cs="Courier New"/>
-          <w:sz w:val="20"/>
-          <w:szCs w:val="20"/>
-        </w:rPr>
-        <w:t>user.email</w:t>
-      </w:r>
-      <w:proofErr w:type="spellEnd"/>
-      <w:r>
-        <w:rPr>
-          <w:rFonts w:ascii="Courier New" w:hAnsi="Courier New" w:cs="Courier New"/>
-          <w:sz w:val="20"/>
-          <w:szCs w:val="20"/>
-        </w:rPr>
-        <w:t xml:space="preserve"> </w:t>
-      </w:r>
-      <w:hyperlink r:id="rId47" w:history="1">
+        <w:t xml:space="preserve">git config –global user.email </w:t>
+      </w:r>
+      <w:hyperlink r:id="rId48" w:history="1">
         <w:r>
           <w:rPr>
             <w:rStyle w:val="Hyperlink"/>
@@ -11928,16 +11193,15 @@
           <w:szCs w:val="28"/>
           <w:u w:val="single"/>
         </w:rPr>
-        <w:t xml:space="preserve">Note especially the use of “ and ‘ to enclose the path to notepad++ and the entire command with arguments for 32-bit Notepad++ on a 64-bit Windows </w:t>
-      </w:r>
-      <w:proofErr w:type="spellStart"/>
+        <w:t>Note especially the use of “ and ‘ to enclose the path to notepad++ and the entire command with arguments for 32-bit Notepad++ on a 64-bit Windows environment.</w:t>
+      </w:r>
       <w:r>
         <w:rPr>
           <w:sz w:val="28"/>
           <w:szCs w:val="28"/>
           <w:u w:val="single"/>
         </w:rPr>
-        <w:t>environment.</w:t>
+        <w:t>git</w:t>
       </w:r>
       <w:r>
         <w:rPr>
@@ -11945,18 +11209,9 @@
           <w:szCs w:val="28"/>
           <w:u w:val="single"/>
         </w:rPr>
-        <w:t>git</w:t>
-      </w:r>
-      <w:proofErr w:type="spellEnd"/>
-      <w:r>
-        <w:rPr>
-          <w:sz w:val="28"/>
-          <w:szCs w:val="28"/>
-          <w:u w:val="single"/>
-        </w:rPr>
         <w:t xml:space="preserve"> </w:t>
       </w:r>
-      <w:hyperlink r:id="rId48" w:history="1">
+      <w:hyperlink r:id="rId49" w:history="1">
         <w:r>
           <w:rPr>
             <w:rStyle w:val="Hyperlink"/>
@@ -12015,43 +11270,7 @@
           <w:sz w:val="20"/>
           <w:szCs w:val="20"/>
         </w:rPr>
-        <w:t xml:space="preserve">git </w:t>
-      </w:r>
-      <w:proofErr w:type="spellStart"/>
-      <w:r>
-        <w:rPr>
-          <w:rFonts w:ascii="Courier New" w:eastAsia="Times New Roman" w:hAnsi="Courier New" w:cs="Courier New"/>
-          <w:sz w:val="20"/>
-          <w:szCs w:val="20"/>
-        </w:rPr>
-        <w:t>config</w:t>
-      </w:r>
-      <w:proofErr w:type="spellEnd"/>
-      <w:r>
-        <w:rPr>
-          <w:rFonts w:ascii="Courier New" w:eastAsia="Times New Roman" w:hAnsi="Courier New" w:cs="Courier New"/>
-          <w:sz w:val="20"/>
-          <w:szCs w:val="20"/>
-        </w:rPr>
-        <w:t xml:space="preserve"> --global </w:t>
-      </w:r>
-      <w:proofErr w:type="spellStart"/>
-      <w:r>
-        <w:rPr>
-          <w:rFonts w:ascii="Courier New" w:eastAsia="Times New Roman" w:hAnsi="Courier New" w:cs="Courier New"/>
-          <w:sz w:val="20"/>
-          <w:szCs w:val="20"/>
-        </w:rPr>
-        <w:t>core.editor</w:t>
-      </w:r>
-      <w:proofErr w:type="spellEnd"/>
-      <w:r>
-        <w:rPr>
-          <w:rFonts w:ascii="Courier New" w:eastAsia="Times New Roman" w:hAnsi="Courier New" w:cs="Courier New"/>
-          <w:sz w:val="20"/>
-          <w:szCs w:val="20"/>
-        </w:rPr>
-        <w:t xml:space="preserve"> </w:t>
+        <w:t xml:space="preserve">git config --global core.editor </w:t>
       </w:r>
       <w:r>
         <w:rPr>
@@ -12077,25 +11296,7 @@
           <w:sz w:val="20"/>
           <w:szCs w:val="20"/>
         </w:rPr>
-        <w:t>C</w:t>
-      </w:r>
-      <w:proofErr w:type="gramStart"/>
-      <w:r>
-        <w:rPr>
-          <w:rFonts w:ascii="Courier New" w:eastAsia="Times New Roman" w:hAnsi="Courier New" w:cs="Courier New"/>
-          <w:sz w:val="20"/>
-          <w:szCs w:val="20"/>
-        </w:rPr>
-        <w:t>:/</w:t>
-      </w:r>
-      <w:proofErr w:type="gramEnd"/>
-      <w:r>
-        <w:rPr>
-          <w:rFonts w:ascii="Courier New" w:eastAsia="Times New Roman" w:hAnsi="Courier New" w:cs="Courier New"/>
-          <w:sz w:val="20"/>
-          <w:szCs w:val="20"/>
-        </w:rPr>
-        <w:t>Program Files (x86)/Notepad++/notepad++.exe</w:t>
+        <w:t>C:/Program Files (x86)/Notepad++/notepad++.exe</w:t>
       </w:r>
       <w:r>
         <w:rPr>
@@ -12112,72 +11313,8 @@
           <w:sz w:val="20"/>
           <w:szCs w:val="20"/>
         </w:rPr>
-        <w:t xml:space="preserve"> -</w:t>
-      </w:r>
-      <w:proofErr w:type="spellStart"/>
-      <w:r>
-        <w:rPr>
-          <w:rFonts w:ascii="Courier New" w:eastAsia="Times New Roman" w:hAnsi="Courier New" w:cs="Courier New"/>
-          <w:sz w:val="20"/>
-          <w:szCs w:val="20"/>
-        </w:rPr>
-        <w:t>multiInst</w:t>
-      </w:r>
-      <w:proofErr w:type="spellEnd"/>
-      <w:r>
-        <w:rPr>
-          <w:rFonts w:ascii="Courier New" w:eastAsia="Times New Roman" w:hAnsi="Courier New" w:cs="Courier New"/>
-          <w:sz w:val="20"/>
-          <w:szCs w:val="20"/>
-        </w:rPr>
-        <w:t xml:space="preserve"> -</w:t>
-      </w:r>
-      <w:proofErr w:type="spellStart"/>
-      <w:r>
-        <w:rPr>
-          <w:rFonts w:ascii="Courier New" w:eastAsia="Times New Roman" w:hAnsi="Courier New" w:cs="Courier New"/>
-          <w:sz w:val="20"/>
-          <w:szCs w:val="20"/>
-        </w:rPr>
-        <w:t>notabbar</w:t>
-      </w:r>
-      <w:proofErr w:type="spellEnd"/>
-      <w:r>
-        <w:rPr>
-          <w:rFonts w:ascii="Courier New" w:eastAsia="Times New Roman" w:hAnsi="Courier New" w:cs="Courier New"/>
-          <w:sz w:val="20"/>
-          <w:szCs w:val="20"/>
-        </w:rPr>
-        <w:t xml:space="preserve"> -</w:t>
-      </w:r>
-      <w:proofErr w:type="spellStart"/>
-      <w:r>
-        <w:rPr>
-          <w:rFonts w:ascii="Courier New" w:eastAsia="Times New Roman" w:hAnsi="Courier New" w:cs="Courier New"/>
-          <w:sz w:val="20"/>
-          <w:szCs w:val="20"/>
-        </w:rPr>
-        <w:t>nosession</w:t>
-      </w:r>
-      <w:proofErr w:type="spellEnd"/>
-      <w:r>
-        <w:rPr>
-          <w:rFonts w:ascii="Courier New" w:eastAsia="Times New Roman" w:hAnsi="Courier New" w:cs="Courier New"/>
-          <w:sz w:val="20"/>
-          <w:szCs w:val="20"/>
-        </w:rPr>
-        <w:t xml:space="preserve"> -</w:t>
-      </w:r>
-      <w:proofErr w:type="spellStart"/>
-      <w:r>
-        <w:rPr>
-          <w:rFonts w:ascii="Courier New" w:eastAsia="Times New Roman" w:hAnsi="Courier New" w:cs="Courier New"/>
-          <w:sz w:val="20"/>
-          <w:szCs w:val="20"/>
-        </w:rPr>
-        <w:t>noPlugin</w:t>
-      </w:r>
-      <w:proofErr w:type="spellEnd"/>
+        <w:t xml:space="preserve"> -multiInst -notabbar -nosession -noPlugin</w:t>
+      </w:r>
       <w:r>
         <w:rPr>
           <w:rFonts w:ascii="Courier New" w:eastAsia="Times New Roman" w:hAnsi="Courier New" w:cs="Courier New"/>
@@ -12217,23 +11354,7 @@
           <w:sz w:val="28"/>
           <w:szCs w:val="28"/>
         </w:rPr>
-        <w:t xml:space="preserve">  Set </w:t>
-      </w:r>
-      <w:proofErr w:type="spellStart"/>
-      <w:r>
-        <w:rPr>
-          <w:sz w:val="28"/>
-          <w:szCs w:val="28"/>
-        </w:rPr>
-        <w:t>autocrlf</w:t>
-      </w:r>
-      <w:proofErr w:type="spellEnd"/>
-      <w:r>
-        <w:rPr>
-          <w:sz w:val="28"/>
-          <w:szCs w:val="28"/>
-        </w:rPr>
-        <w:t xml:space="preserve"> to handle line endings correctly.  For git on Windows:</w:t>
+        <w:t xml:space="preserve">  Set autocrlf to handle line endings correctly.  For git on Windows:</w:t>
       </w:r>
     </w:p>
     <w:p>
@@ -12261,43 +11382,7 @@
           <w:sz w:val="20"/>
           <w:szCs w:val="20"/>
         </w:rPr>
-        <w:t xml:space="preserve">Git </w:t>
-      </w:r>
-      <w:proofErr w:type="spellStart"/>
-      <w:r>
-        <w:rPr>
-          <w:rFonts w:ascii="Courier New" w:eastAsia="Times New Roman" w:hAnsi="Courier New" w:cs="Courier New"/>
-          <w:sz w:val="20"/>
-          <w:szCs w:val="20"/>
-        </w:rPr>
-        <w:t>config</w:t>
-      </w:r>
-      <w:proofErr w:type="spellEnd"/>
-      <w:r>
-        <w:rPr>
-          <w:rFonts w:ascii="Courier New" w:eastAsia="Times New Roman" w:hAnsi="Courier New" w:cs="Courier New"/>
-          <w:sz w:val="20"/>
-          <w:szCs w:val="20"/>
-        </w:rPr>
-        <w:t xml:space="preserve"> –global </w:t>
-      </w:r>
-      <w:proofErr w:type="spellStart"/>
-      <w:r>
-        <w:rPr>
-          <w:rFonts w:ascii="Courier New" w:eastAsia="Times New Roman" w:hAnsi="Courier New" w:cs="Courier New"/>
-          <w:sz w:val="20"/>
-          <w:szCs w:val="20"/>
-        </w:rPr>
-        <w:t>core.autocrlf</w:t>
-      </w:r>
-      <w:proofErr w:type="spellEnd"/>
-      <w:r>
-        <w:rPr>
-          <w:rFonts w:ascii="Courier New" w:eastAsia="Times New Roman" w:hAnsi="Courier New" w:cs="Courier New"/>
-          <w:sz w:val="20"/>
-          <w:szCs w:val="20"/>
-        </w:rPr>
-        <w:t xml:space="preserve"> true</w:t>
+        <w:t>Git config –global core.autocrlf true</w:t>
       </w:r>
     </w:p>
     <w:p>
@@ -12334,23 +11419,7 @@
           <w:sz w:val="28"/>
           <w:szCs w:val="28"/>
         </w:rPr>
-        <w:t xml:space="preserve">  Check that the </w:t>
-      </w:r>
-      <w:proofErr w:type="spellStart"/>
-      <w:r>
-        <w:rPr>
-          <w:sz w:val="28"/>
-          <w:szCs w:val="28"/>
-        </w:rPr>
-        <w:t>config</w:t>
-      </w:r>
-      <w:proofErr w:type="spellEnd"/>
-      <w:r>
-        <w:rPr>
-          <w:sz w:val="28"/>
-          <w:szCs w:val="28"/>
-        </w:rPr>
-        <w:t xml:space="preserve"> settings were correctly set:</w:t>
+        <w:t xml:space="preserve">  Check that the config settings were correctly set:</w:t>
       </w:r>
     </w:p>
     <w:p>
@@ -12379,25 +11448,7 @@
           <w:sz w:val="20"/>
           <w:szCs w:val="20"/>
         </w:rPr>
-        <w:t xml:space="preserve">Git </w:t>
-      </w:r>
-      <w:proofErr w:type="spellStart"/>
-      <w:r>
-        <w:rPr>
-          <w:rFonts w:ascii="Courier New" w:eastAsia="Times New Roman" w:hAnsi="Courier New" w:cs="Courier New"/>
-          <w:sz w:val="20"/>
-          <w:szCs w:val="20"/>
-        </w:rPr>
-        <w:t>config</w:t>
-      </w:r>
-      <w:proofErr w:type="spellEnd"/>
-      <w:r>
-        <w:rPr>
-          <w:rFonts w:ascii="Courier New" w:eastAsia="Times New Roman" w:hAnsi="Courier New" w:cs="Courier New"/>
-          <w:sz w:val="20"/>
-          <w:szCs w:val="20"/>
-        </w:rPr>
-        <w:t xml:space="preserve"> –list</w:t>
+        <w:t>Git config –list</w:t>
       </w:r>
     </w:p>
     <w:p>
@@ -12534,28 +11585,7 @@
                               <w:spacing w:after="0" w:line="240" w:lineRule="auto"/>
                             </w:pPr>
                             <w:r>
-                              <w:t xml:space="preserve">C:\Users\Alanwea\Documents\GitHub&gt; </w:t>
-                            </w:r>
-                            <w:proofErr w:type="spellStart"/>
-                            <w:r>
-                              <w:t>ssh-keygen</w:t>
-                            </w:r>
-                            <w:proofErr w:type="spellEnd"/>
-                          </w:p>
-                          <w:p>
-                            <w:pPr>
-                              <w:spacing w:after="0" w:line="240" w:lineRule="auto"/>
-                            </w:pPr>
-                            <w:r>
-                              <w:t xml:space="preserve">Generating public/private </w:t>
-                            </w:r>
-                            <w:proofErr w:type="spellStart"/>
-                            <w:r>
-                              <w:t>rsa</w:t>
-                            </w:r>
-                            <w:proofErr w:type="spellEnd"/>
-                            <w:r>
-                              <w:t xml:space="preserve"> key pair.</w:t>
+                              <w:t>C:\Users\Alanwea\Documents\GitHub&gt; ssh-keygen</w:t>
                             </w:r>
                           </w:p>
                           <w:p>
@@ -12563,23 +11593,7 @@
                               <w:spacing w:after="0" w:line="240" w:lineRule="auto"/>
                             </w:pPr>
                             <w:r>
-                              <w:t>Enter file in which to save the key (/c/Users/Alanwea/.</w:t>
-                            </w:r>
-                            <w:proofErr w:type="spellStart"/>
-                            <w:r>
-                              <w:t>ssh</w:t>
-                            </w:r>
-                            <w:proofErr w:type="spellEnd"/>
-                            <w:r>
-                              <w:t>/</w:t>
-                            </w:r>
-                            <w:proofErr w:type="spellStart"/>
-                            <w:r>
-                              <w:t>id_rsa</w:t>
-                            </w:r>
-                            <w:proofErr w:type="spellEnd"/>
-                            <w:r>
-                              <w:t>): C:\Users\Alanwea\Documents\GitHub&gt;</w:t>
+                              <w:t>Generating public/private rsa key pair.</w:t>
                             </w:r>
                           </w:p>
                           <w:p>
@@ -12587,36 +11601,7 @@
                               <w:spacing w:after="0" w:line="240" w:lineRule="auto"/>
                             </w:pPr>
                             <w:r>
-                              <w:t xml:space="preserve">C:\Users\Alanwea\Documents\GitHub&gt; </w:t>
-                            </w:r>
-                            <w:proofErr w:type="spellStart"/>
-                            <w:r>
-                              <w:t>ssh-keygen</w:t>
-                            </w:r>
-                            <w:proofErr w:type="spellEnd"/>
-                            <w:r>
-                              <w:t xml:space="preserve"> -t </w:t>
-                            </w:r>
-                            <w:proofErr w:type="spellStart"/>
-                            <w:r>
-                              <w:t>rsa</w:t>
-                            </w:r>
-                            <w:proofErr w:type="spellEnd"/>
-                          </w:p>
-                          <w:p>
-                            <w:pPr>
-                              <w:spacing w:after="0" w:line="240" w:lineRule="auto"/>
-                            </w:pPr>
-                            <w:r>
-                              <w:t xml:space="preserve">Generating public/private </w:t>
-                            </w:r>
-                            <w:proofErr w:type="spellStart"/>
-                            <w:r>
-                              <w:t>rsa</w:t>
-                            </w:r>
-                            <w:proofErr w:type="spellEnd"/>
-                            <w:r>
-                              <w:t xml:space="preserve"> key pair.</w:t>
+                              <w:t>Enter file in which to save the key (/c/Users/Alanwea/.ssh/id_rsa): C:\Users\Alanwea\Documents\GitHub&gt;</w:t>
                             </w:r>
                           </w:p>
                           <w:p>
@@ -12624,23 +11609,23 @@
                               <w:spacing w:after="0" w:line="240" w:lineRule="auto"/>
                             </w:pPr>
                             <w:r>
-                              <w:t>Enter file in which to save the key (/c/Users/Alanwea/.</w:t>
+                              <w:t>C:\Users\Alanwea\Documents\GitHub&gt; ssh-keygen -t rsa</w:t>
                             </w:r>
-                            <w:proofErr w:type="spellStart"/>
+                          </w:p>
+                          <w:p>
+                            <w:pPr>
+                              <w:spacing w:after="0" w:line="240" w:lineRule="auto"/>
+                            </w:pPr>
                             <w:r>
-                              <w:t>ssh</w:t>
+                              <w:t>Generating public/private rsa key pair.</w:t>
                             </w:r>
-                            <w:proofErr w:type="spellEnd"/>
+                          </w:p>
+                          <w:p>
+                            <w:pPr>
+                              <w:spacing w:after="0" w:line="240" w:lineRule="auto"/>
+                            </w:pPr>
                             <w:r>
-                              <w:t>/</w:t>
-                            </w:r>
-                            <w:proofErr w:type="spellStart"/>
-                            <w:r>
-                              <w:t>id_rsa</w:t>
-                            </w:r>
-                            <w:proofErr w:type="spellEnd"/>
-                            <w:r>
-                              <w:t>):</w:t>
+                              <w:t>Enter file in which to save the key (/c/Users/Alanwea/.ssh/id_rsa):</w:t>
                             </w:r>
                           </w:p>
                           <w:p>
@@ -12664,23 +11649,7 @@
                               <w:spacing w:after="0" w:line="240" w:lineRule="auto"/>
                             </w:pPr>
                             <w:r>
-                              <w:t>Your identification has been saved in /c/Users/Alanwea/.</w:t>
-                            </w:r>
-                            <w:proofErr w:type="spellStart"/>
-                            <w:r>
-                              <w:t>ssh</w:t>
-                            </w:r>
-                            <w:proofErr w:type="spellEnd"/>
-                            <w:r>
-                              <w:t>/</w:t>
-                            </w:r>
-                            <w:proofErr w:type="spellStart"/>
-                            <w:r>
-                              <w:t>id_rsa</w:t>
-                            </w:r>
-                            <w:proofErr w:type="spellEnd"/>
-                            <w:r>
-                              <w:t>.</w:t>
+                              <w:t>Your identification has been saved in /c/Users/Alanwea/.ssh/id_rsa.</w:t>
                             </w:r>
                           </w:p>
                           <w:p>
@@ -12688,15 +11657,7 @@
                               <w:spacing w:after="0" w:line="240" w:lineRule="auto"/>
                             </w:pPr>
                             <w:r>
-                              <w:t>Your public key has been saved in /c/Users/Alanwea/.</w:t>
-                            </w:r>
-                            <w:proofErr w:type="spellStart"/>
-                            <w:r>
-                              <w:t>ssh</w:t>
-                            </w:r>
-                            <w:proofErr w:type="spellEnd"/>
-                            <w:r>
-                              <w:t>/id_rsa.pub.</w:t>
+                              <w:t>Your public key has been saved in /c/Users/Alanwea/.ssh/id_rsa.pub.</w:t>
                             </w:r>
                           </w:p>
                           <w:p>
@@ -12712,36 +11673,7 @@
                               <w:spacing w:after="0" w:line="240" w:lineRule="auto"/>
                             </w:pPr>
                             <w:r>
-                              <w:t>00</w:t>
-                            </w:r>
-                            <w:proofErr w:type="gramStart"/>
-                            <w:r>
-                              <w:t>:da:66:4b:67:d7:f5:3f:47:e5:1e:7e:20:e1:e2:41</w:t>
-                            </w:r>
-                            <w:proofErr w:type="gramEnd"/>
-                            <w:r>
-                              <w:t xml:space="preserve"> </w:t>
-                            </w:r>
-                            <w:proofErr w:type="spellStart"/>
-                            <w:r>
-                              <w:t>Alanwea@ZOTZ</w:t>
-                            </w:r>
-                            <w:proofErr w:type="spellEnd"/>
-                          </w:p>
-                          <w:p>
-                            <w:pPr>
-                              <w:spacing w:after="0" w:line="240" w:lineRule="auto"/>
-                            </w:pPr>
-                            <w:r>
-                              <w:t xml:space="preserve">The key's </w:t>
-                            </w:r>
-                            <w:proofErr w:type="spellStart"/>
-                            <w:r>
-                              <w:t>randomart</w:t>
-                            </w:r>
-                            <w:proofErr w:type="spellEnd"/>
-                            <w:r>
-                              <w:t xml:space="preserve"> image is:</w:t>
+                              <w:t>00:da:66:4b:67:d7:f5:3f:47:e5:1e:7e:20:e1:e2:41 Alanwea@ZOTZ</w:t>
                             </w:r>
                           </w:p>
                           <w:p>
@@ -12749,15 +11681,15 @@
                               <w:spacing w:after="0" w:line="240" w:lineRule="auto"/>
                             </w:pPr>
                             <w:r>
-                              <w:t>+--</w:t>
+                              <w:t>The key's randomart image is:</w:t>
                             </w:r>
-                            <w:proofErr w:type="gramStart"/>
+                          </w:p>
+                          <w:p>
+                            <w:pPr>
+                              <w:spacing w:after="0" w:line="240" w:lineRule="auto"/>
+                            </w:pPr>
                             <w:r>
-                              <w:t>[ RSA</w:t>
-                            </w:r>
-                            <w:proofErr w:type="gramEnd"/>
-                            <w:r>
-                              <w:t xml:space="preserve"> 2048]----+</w:t>
+                              <w:t>+--[ RSA 2048]----+</w:t>
                             </w:r>
                           </w:p>
                           <w:p>
@@ -12773,39 +11705,7 @@
                               <w:spacing w:after="0" w:line="240" w:lineRule="auto"/>
                             </w:pPr>
                             <w:r>
-                              <w:t xml:space="preserve">|   </w:t>
-                            </w:r>
-                            <w:proofErr w:type="gramStart"/>
-                            <w:r>
-                              <w:t>o .</w:t>
-                            </w:r>
-                            <w:proofErr w:type="gramEnd"/>
-                            <w:r>
-                              <w:t xml:space="preserve">   </w:t>
-                            </w:r>
-                            <w:proofErr w:type="gramStart"/>
-                            <w:r>
-                              <w:t>o</w:t>
-                            </w:r>
-                            <w:proofErr w:type="gramEnd"/>
-                            <w:r>
-                              <w:t xml:space="preserve"> </w:t>
-                            </w:r>
-                            <w:proofErr w:type="spellStart"/>
-                            <w:r>
-                              <w:t>o</w:t>
-                            </w:r>
-                            <w:proofErr w:type="spellEnd"/>
-                            <w:r>
-                              <w:t xml:space="preserve"> </w:t>
-                            </w:r>
-                            <w:proofErr w:type="spellStart"/>
-                            <w:r>
-                              <w:t>o</w:t>
-                            </w:r>
-                            <w:proofErr w:type="spellEnd"/>
-                            <w:r>
-                              <w:t xml:space="preserve"> ..|</w:t>
+                              <w:t>|   o .   o o o ..|</w:t>
                             </w:r>
                           </w:p>
                           <w:p>
@@ -12813,23 +11713,7 @@
                               <w:spacing w:after="0" w:line="240" w:lineRule="auto"/>
                             </w:pPr>
                             <w:r>
-                              <w:t xml:space="preserve">|  . = + . + </w:t>
-                            </w:r>
-                            <w:proofErr w:type="gramStart"/>
-                            <w:r>
-                              <w:t>o</w:t>
-                            </w:r>
-                            <w:proofErr w:type="gramEnd"/>
-                            <w:r>
-                              <w:t xml:space="preserve"> </w:t>
-                            </w:r>
-                            <w:proofErr w:type="spellStart"/>
-                            <w:r>
-                              <w:t>o.o</w:t>
-                            </w:r>
-                            <w:proofErr w:type="spellEnd"/>
-                            <w:r>
-                              <w:t>|</w:t>
+                              <w:t>|  . = + . + o o.o|</w:t>
                             </w:r>
                           </w:p>
                           <w:p>
@@ -12837,23 +11721,7 @@
                               <w:spacing w:after="0" w:line="240" w:lineRule="auto"/>
                             </w:pPr>
                             <w:r>
-                              <w:t xml:space="preserve">|   + + </w:t>
-                            </w:r>
-                            <w:proofErr w:type="gramStart"/>
-                            <w:r>
-                              <w:t>o .</w:t>
-                            </w:r>
-                            <w:proofErr w:type="gramEnd"/>
-                            <w:r>
-                              <w:t xml:space="preserve"> </w:t>
-                            </w:r>
-                            <w:proofErr w:type="gramStart"/>
-                            <w:r>
-                              <w:t>o ..</w:t>
-                            </w:r>
-                            <w:proofErr w:type="gramEnd"/>
-                            <w:r>
-                              <w:t>=.|</w:t>
+                              <w:t>|   + + o . o ..=.|</w:t>
                             </w:r>
                           </w:p>
                           <w:p>
@@ -12861,15 +11729,7 @@
                               <w:spacing w:after="0" w:line="240" w:lineRule="auto"/>
                             </w:pPr>
                             <w:r>
-                              <w:t xml:space="preserve">|    .   </w:t>
-                            </w:r>
-                            <w:proofErr w:type="gramStart"/>
-                            <w:r>
-                              <w:t>S .</w:t>
-                            </w:r>
-                            <w:proofErr w:type="gramEnd"/>
-                            <w:r>
-                              <w:t xml:space="preserve">    o=|</w:t>
+                              <w:t>|    .   S .    o=|</w:t>
                             </w:r>
                           </w:p>
                           <w:p>
@@ -13346,23 +12206,7 @@
           <w:sz w:val="28"/>
           <w:szCs w:val="28"/>
         </w:rPr>
-        <w:t xml:space="preserve">  If using SSH for authentication: Generate client side SSH key using </w:t>
-      </w:r>
-      <w:proofErr w:type="spellStart"/>
-      <w:r>
-        <w:rPr>
-          <w:sz w:val="28"/>
-          <w:szCs w:val="28"/>
-        </w:rPr>
-        <w:t>ssh-keygen</w:t>
-      </w:r>
-      <w:proofErr w:type="spellEnd"/>
-      <w:r>
-        <w:rPr>
-          <w:sz w:val="28"/>
-          <w:szCs w:val="28"/>
-        </w:rPr>
-        <w:t xml:space="preserve"> in the Git Shell.</w:t>
+        <w:t xml:space="preserve">  If using SSH for authentication: Generate client side SSH key using ssh-keygen in the Git Shell.</w:t>
       </w:r>
       <w:r>
         <w:rPr>
@@ -13371,7 +12215,7 @@
         </w:rPr>
         <w:t xml:space="preserve">  (Instructions adapted from </w:t>
       </w:r>
-      <w:hyperlink r:id="rId49" w:history="1">
+      <w:hyperlink r:id="rId50" w:history="1">
         <w:r>
           <w:rPr>
             <w:rStyle w:val="Hyperlink"/>
@@ -13406,23 +12250,7 @@
           <w:sz w:val="28"/>
           <w:szCs w:val="28"/>
         </w:rPr>
-        <w:t xml:space="preserve">  Start the </w:t>
-      </w:r>
-      <w:proofErr w:type="spellStart"/>
-      <w:r>
-        <w:rPr>
-          <w:sz w:val="28"/>
-          <w:szCs w:val="28"/>
-        </w:rPr>
-        <w:t>ssh</w:t>
-      </w:r>
-      <w:proofErr w:type="spellEnd"/>
-      <w:r>
-        <w:rPr>
-          <w:sz w:val="28"/>
-          <w:szCs w:val="28"/>
-        </w:rPr>
-        <w:t xml:space="preserve"> agent:</w:t>
+        <w:t xml:space="preserve">  Start the ssh agent:</w:t>
       </w:r>
     </w:p>
     <w:p>
@@ -13499,21 +12327,7 @@
                               <w:rPr>
                                 <w:sz w:val="16"/>
                               </w:rPr>
-                              <w:t xml:space="preserve">C:\Users\Alanwea\Documents\GitHub&gt; </w:t>
-                            </w:r>
-                            <w:proofErr w:type="spellStart"/>
-                            <w:r>
-                              <w:rPr>
-                                <w:sz w:val="16"/>
-                              </w:rPr>
-                              <w:t>ssh</w:t>
-                            </w:r>
-                            <w:proofErr w:type="spellEnd"/>
-                            <w:r>
-                              <w:rPr>
-                                <w:sz w:val="16"/>
-                              </w:rPr>
-                              <w:t>-agent -s</w:t>
+                              <w:t>C:\Users\Alanwea\Documents\GitHub&gt; ssh-agent -s</w:t>
                             </w:r>
                           </w:p>
                           <w:p>
@@ -13526,21 +12340,7 @@
                               <w:rPr>
                                 <w:sz w:val="16"/>
                               </w:rPr>
-                              <w:t>SSH_AUTH_SOCK=/</w:t>
-                            </w:r>
-                            <w:proofErr w:type="spellStart"/>
-                            <w:r>
-                              <w:rPr>
-                                <w:sz w:val="16"/>
-                              </w:rPr>
-                              <w:t>tmp</w:t>
-                            </w:r>
-                            <w:proofErr w:type="spellEnd"/>
-                            <w:r>
-                              <w:rPr>
-                                <w:sz w:val="16"/>
-                              </w:rPr>
-                              <w:t>/ssh-fmlHn5p5mzpx/agent.7544; export SSH_AUTH_SOCK;</w:t>
+                              <w:t>SSH_AUTH_SOCK=/tmp/ssh-fmlHn5p5mzpx/agent.7544; export SSH_AUTH_SOCK;</w:t>
                             </w:r>
                           </w:p>
                           <w:p>
@@ -13562,33 +12362,11 @@
                                 <w:sz w:val="16"/>
                               </w:rPr>
                             </w:pPr>
-                            <w:proofErr w:type="gramStart"/>
                             <w:r>
                               <w:rPr>
                                 <w:sz w:val="16"/>
                               </w:rPr>
-                              <w:t>echo</w:t>
-                            </w:r>
-                            <w:proofErr w:type="gramEnd"/>
-                            <w:r>
-                              <w:rPr>
-                                <w:sz w:val="16"/>
-                              </w:rPr>
-                              <w:t xml:space="preserve"> Agent </w:t>
-                            </w:r>
-                            <w:proofErr w:type="spellStart"/>
-                            <w:r>
-                              <w:rPr>
-                                <w:sz w:val="16"/>
-                              </w:rPr>
-                              <w:t>pid</w:t>
-                            </w:r>
-                            <w:proofErr w:type="spellEnd"/>
-                            <w:r>
-                              <w:rPr>
-                                <w:sz w:val="16"/>
-                              </w:rPr>
-                              <w:t xml:space="preserve"> 8516;</w:t>
+                              <w:t>echo Agent pid 8516;</w:t>
                             </w:r>
                           </w:p>
                           <w:p>
@@ -13763,23 +12541,7 @@
           <w:sz w:val="28"/>
           <w:szCs w:val="28"/>
         </w:rPr>
-        <w:t xml:space="preserve">Add SSH key to the </w:t>
-      </w:r>
-      <w:proofErr w:type="spellStart"/>
-      <w:r>
-        <w:rPr>
-          <w:sz w:val="28"/>
-          <w:szCs w:val="28"/>
-        </w:rPr>
-        <w:t>ssh</w:t>
-      </w:r>
-      <w:proofErr w:type="spellEnd"/>
-      <w:r>
-        <w:rPr>
-          <w:sz w:val="28"/>
-          <w:szCs w:val="28"/>
-        </w:rPr>
-        <w:t>-agent:</w:t>
+        <w:t>Add SSH key to the ssh-agent:</w:t>
       </w:r>
     </w:p>
     <w:p>
@@ -13857,52 +12619,8 @@
                               <w:rPr>
                                 <w:sz w:val="16"/>
                               </w:rPr>
-                              <w:t xml:space="preserve">C:\Users\Alanwea\Documents\GitHub&gt; </w:t>
+                              <w:t>C:\Users\Alanwea\Documents\GitHub&gt; ssh-add ~/.ssh/id_rsa</w:t>
                             </w:r>
-                            <w:proofErr w:type="spellStart"/>
-                            <w:proofErr w:type="gramStart"/>
-                            <w:r>
-                              <w:rPr>
-                                <w:sz w:val="16"/>
-                              </w:rPr>
-                              <w:t>ssh</w:t>
-                            </w:r>
-                            <w:proofErr w:type="spellEnd"/>
-                            <w:r>
-                              <w:rPr>
-                                <w:sz w:val="16"/>
-                              </w:rPr>
-                              <w:t>-</w:t>
-                            </w:r>
-                            <w:proofErr w:type="gramEnd"/>
-                            <w:r>
-                              <w:rPr>
-                                <w:sz w:val="16"/>
-                              </w:rPr>
-                              <w:t>add ~/.</w:t>
-                            </w:r>
-                            <w:proofErr w:type="spellStart"/>
-                            <w:r>
-                              <w:rPr>
-                                <w:sz w:val="16"/>
-                              </w:rPr>
-                              <w:t>ssh</w:t>
-                            </w:r>
-                            <w:proofErr w:type="spellEnd"/>
-                            <w:r>
-                              <w:rPr>
-                                <w:sz w:val="16"/>
-                              </w:rPr>
-                              <w:t>/</w:t>
-                            </w:r>
-                            <w:proofErr w:type="spellStart"/>
-                            <w:r>
-                              <w:rPr>
-                                <w:sz w:val="16"/>
-                              </w:rPr>
-                              <w:t>id_rsa</w:t>
-                            </w:r>
-                            <w:proofErr w:type="spellEnd"/>
                           </w:p>
                           <w:p>
                             <w:pPr>
@@ -13914,63 +12632,7 @@
                               <w:rPr>
                                 <w:sz w:val="16"/>
                               </w:rPr>
-                              <w:t>Identity added: /c/Users/Alanwea/.</w:t>
-                            </w:r>
-                            <w:proofErr w:type="spellStart"/>
-                            <w:r>
-                              <w:rPr>
-                                <w:sz w:val="16"/>
-                              </w:rPr>
-                              <w:t>ssh</w:t>
-                            </w:r>
-                            <w:proofErr w:type="spellEnd"/>
-                            <w:r>
-                              <w:rPr>
-                                <w:sz w:val="16"/>
-                              </w:rPr>
-                              <w:t>/</w:t>
-                            </w:r>
-                            <w:proofErr w:type="spellStart"/>
-                            <w:r>
-                              <w:rPr>
-                                <w:sz w:val="16"/>
-                              </w:rPr>
-                              <w:t>id_rsa</w:t>
-                            </w:r>
-                            <w:proofErr w:type="spellEnd"/>
-                            <w:r>
-                              <w:rPr>
-                                <w:sz w:val="16"/>
-                              </w:rPr>
-                              <w:t xml:space="preserve"> (/c/Users/Alanwea/.</w:t>
-                            </w:r>
-                            <w:proofErr w:type="spellStart"/>
-                            <w:r>
-                              <w:rPr>
-                                <w:sz w:val="16"/>
-                              </w:rPr>
-                              <w:t>ssh</w:t>
-                            </w:r>
-                            <w:proofErr w:type="spellEnd"/>
-                            <w:r>
-                              <w:rPr>
-                                <w:sz w:val="16"/>
-                              </w:rPr>
-                              <w:t>/</w:t>
-                            </w:r>
-                            <w:proofErr w:type="spellStart"/>
-                            <w:r>
-                              <w:rPr>
-                                <w:sz w:val="16"/>
-                              </w:rPr>
-                              <w:t>id_rsa</w:t>
-                            </w:r>
-                            <w:proofErr w:type="spellEnd"/>
-                            <w:r>
-                              <w:rPr>
-                                <w:sz w:val="16"/>
-                              </w:rPr>
-                              <w:t>)</w:t>
+                              <w:t>Identity added: /c/Users/Alanwea/.ssh/id_rsa (/c/Users/Alanwea/.ssh/id_rsa)</w:t>
                             </w:r>
                           </w:p>
                           <w:p>
@@ -14160,23 +12822,7 @@
           <w:sz w:val="28"/>
           <w:szCs w:val="28"/>
         </w:rPr>
-        <w:t xml:space="preserve">  Original instructions use “clip &lt; ~/.</w:t>
-      </w:r>
-      <w:proofErr w:type="spellStart"/>
-      <w:r>
-        <w:rPr>
-          <w:sz w:val="28"/>
-          <w:szCs w:val="28"/>
-        </w:rPr>
-        <w:t>ssh</w:t>
-      </w:r>
-      <w:proofErr w:type="spellEnd"/>
-      <w:r>
-        <w:rPr>
-          <w:sz w:val="28"/>
-          <w:szCs w:val="28"/>
-        </w:rPr>
-        <w:t>/id_rsa.pub” to copy the generated SSH public key to the clipboard.  This doesn’t work under PowerShell.  Instead I used Notepad++ to open the SSH public file and copied it to the clipboard.</w:t>
+        <w:t xml:space="preserve">  Original instructions use “clip &lt; ~/.ssh/id_rsa.pub” to copy the generated SSH public key to the clipboard.  This doesn’t work under PowerShell.  Instead I used Notepad++ to open the SSH public file and copied it to the clipboard.</w:t>
       </w:r>
     </w:p>
     <w:p>
@@ -14424,17 +13070,7 @@
                               <w:t>Alanwea</w:t>
                             </w:r>
                             <w:r>
-                              <w:t xml:space="preserve">\Documents\GitHub&gt; </w:t>
-                            </w:r>
-                            <w:proofErr w:type="spellStart"/>
-                            <w:proofErr w:type="gramStart"/>
-                            <w:r>
-                              <w:t>ssh</w:t>
-                            </w:r>
-                            <w:proofErr w:type="spellEnd"/>
-                            <w:proofErr w:type="gramEnd"/>
-                            <w:r>
-                              <w:t xml:space="preserve"> -T git@github.com</w:t>
+                              <w:t>\Documents\GitHub&gt; ssh -T git@github.com</w:t>
                             </w:r>
                           </w:p>
                           <w:p>
@@ -14442,15 +13078,7 @@
                               <w:spacing w:after="0" w:line="240" w:lineRule="auto"/>
                             </w:pPr>
                             <w:r>
-                              <w:t>Warning: Permanently added 'github.com</w:t>
-                            </w:r>
-                            <w:proofErr w:type="gramStart"/>
-                            <w:r>
-                              <w:t>,192.30.252.131'</w:t>
-                            </w:r>
-                            <w:proofErr w:type="gramEnd"/>
-                            <w:r>
-                              <w:t xml:space="preserve"> (RSA) to the list of known hosts.</w:t>
+                              <w:t>Warning: Permanently added 'github.com,192.30.252.131' (RSA) to the list of known hosts.</w:t>
                             </w:r>
                           </w:p>
                           <w:p>
@@ -14460,19 +13088,11 @@
                             <w:r>
                               <w:t xml:space="preserve">Hi </w:t>
                             </w:r>
-                            <w:proofErr w:type="spellStart"/>
                             <w:r>
                               <w:rPr>
                                 <w:highlight w:val="black"/>
                               </w:rPr>
-                              <w:t>alanwea</w:t>
-                            </w:r>
-                            <w:proofErr w:type="spellEnd"/>
-                            <w:r>
-                              <w:rPr>
-                                <w:highlight w:val="black"/>
-                              </w:rPr>
-                              <w:t>!</w:t>
+                              <w:t>alanwea!</w:t>
                             </w:r>
                             <w:r>
                               <w:t xml:space="preserve"> You've successfully authenticated, but GitHub does not provide shell access.</w:t>
@@ -14704,33 +13324,13 @@
                             </w:r>
                           </w:p>
                           <w:p>
-                            <w:proofErr w:type="gramStart"/>
                             <w:r>
-                              <w:t xml:space="preserve">origin  </w:t>
-                            </w:r>
-                            <w:proofErr w:type="spellStart"/>
-                            <w:r>
-                              <w:t>git@github.com:alanwea</w:t>
-                            </w:r>
-                            <w:proofErr w:type="spellEnd"/>
-                            <w:proofErr w:type="gramEnd"/>
-                            <w:r>
-                              <w:t>/UP0.git (fetch)</w:t>
+                              <w:t>origin  git@github.com:alanwea/UP0.git (fetch)</w:t>
                             </w:r>
                           </w:p>
                           <w:p>
-                            <w:proofErr w:type="gramStart"/>
                             <w:r>
-                              <w:t xml:space="preserve">origin  </w:t>
-                            </w:r>
-                            <w:proofErr w:type="spellStart"/>
-                            <w:r>
-                              <w:t>git@github.com:alanwea</w:t>
-                            </w:r>
-                            <w:proofErr w:type="spellEnd"/>
-                            <w:proofErr w:type="gramEnd"/>
-                            <w:r>
-                              <w:t>/UP0.git (push)</w:t>
+                              <w:t>origin  git@github.com:alanwea/UP0.git (push)</w:t>
                             </w:r>
                           </w:p>
                           <w:p>
@@ -14910,23 +13510,13 @@
                             </w:r>
                           </w:p>
                           <w:p>
-                            <w:proofErr w:type="gramStart"/>
                             <w:r>
-                              <w:t>origin  https</w:t>
-                            </w:r>
-                            <w:proofErr w:type="gramEnd"/>
-                            <w:r>
-                              <w:t>://github.com/alanwea/UP0.git (fetch)</w:t>
+                              <w:t>origin  https://github.com/alanwea/UP0.git (fetch)</w:t>
                             </w:r>
                           </w:p>
                           <w:p>
-                            <w:proofErr w:type="gramStart"/>
                             <w:r>
-                              <w:t>origin  https</w:t>
-                            </w:r>
-                            <w:proofErr w:type="gramEnd"/>
-                            <w:r>
-                              <w:t>://github.com/alanwea/UP0.git (push)</w:t>
+                              <w:t>origin  https://github.com/alanwea/UP0.git (push)</w:t>
                             </w:r>
                           </w:p>
                           <w:p>
@@ -15084,21 +13674,7 @@
                               <w:rPr>
                                 <w:sz w:val="16"/>
                               </w:rPr>
-                              <w:t>Warning: Permanently added 'github.com</w:t>
-                            </w:r>
-                            <w:proofErr w:type="gramStart"/>
-                            <w:r>
-                              <w:rPr>
-                                <w:sz w:val="16"/>
-                              </w:rPr>
-                              <w:t>,192.30.252.131'</w:t>
-                            </w:r>
-                            <w:proofErr w:type="gramEnd"/>
-                            <w:r>
-                              <w:rPr>
-                                <w:sz w:val="16"/>
-                              </w:rPr>
-                              <w:t xml:space="preserve"> (RSA) to the list of known hosts.</w:t>
+                              <w:t>Warning: Permanently added 'github.com,192.30.252.131' (RSA) to the list of known hosts.</w:t>
                             </w:r>
                           </w:p>
                           <w:p>
@@ -15182,21 +13758,7 @@
                               <w:rPr>
                                 <w:sz w:val="16"/>
                               </w:rPr>
-                              <w:t xml:space="preserve">To </w:t>
-                            </w:r>
-                            <w:proofErr w:type="spellStart"/>
-                            <w:r>
-                              <w:rPr>
-                                <w:sz w:val="16"/>
-                              </w:rPr>
-                              <w:t>git@github.com:alanwea</w:t>
-                            </w:r>
-                            <w:proofErr w:type="spellEnd"/>
-                            <w:r>
-                              <w:rPr>
-                                <w:sz w:val="16"/>
-                              </w:rPr>
-                              <w:t>/UP0.git</w:t>
+                              <w:t>To git@github.com:alanwea/UP0.git</w:t>
                             </w:r>
                           </w:p>
                           <w:p>
@@ -15620,21 +14182,7 @@
                               <w:rPr>
                                 <w:sz w:val="24"/>
                               </w:rPr>
-                              <w:t>Warning: Permanently added 'github.com</w:t>
-                            </w:r>
-                            <w:proofErr w:type="gramStart"/>
-                            <w:r>
-                              <w:rPr>
-                                <w:sz w:val="24"/>
-                              </w:rPr>
-                              <w:t>,192.30.252.130'</w:t>
-                            </w:r>
-                            <w:proofErr w:type="gramEnd"/>
-                            <w:r>
-                              <w:rPr>
-                                <w:sz w:val="24"/>
-                              </w:rPr>
-                              <w:t xml:space="preserve"> (RSA) to the list of known hosts.</w:t>
+                              <w:t>Warning: Permanently added 'github.com,192.30.252.130' (RSA) to the list of known hosts.</w:t>
                             </w:r>
                           </w:p>
                           <w:p>
@@ -15648,21 +14196,7 @@
                               <w:rPr>
                                 <w:sz w:val="24"/>
                               </w:rPr>
-                              <w:t xml:space="preserve">* </w:t>
-                            </w:r>
-                            <w:proofErr w:type="gramStart"/>
-                            <w:r>
-                              <w:rPr>
-                                <w:sz w:val="24"/>
-                              </w:rPr>
-                              <w:t>remote</w:t>
-                            </w:r>
-                            <w:proofErr w:type="gramEnd"/>
-                            <w:r>
-                              <w:rPr>
-                                <w:sz w:val="24"/>
-                              </w:rPr>
-                              <w:t xml:space="preserve"> origin</w:t>
+                              <w:t>* remote origin</w:t>
                             </w:r>
                           </w:p>
                           <w:p>
@@ -15676,21 +14210,7 @@
                               <w:rPr>
                                 <w:sz w:val="24"/>
                               </w:rPr>
-                              <w:t xml:space="preserve">  Fetch URL: </w:t>
-                            </w:r>
-                            <w:proofErr w:type="spellStart"/>
-                            <w:r>
-                              <w:rPr>
-                                <w:sz w:val="24"/>
-                              </w:rPr>
-                              <w:t>git@github.com:alanwea</w:t>
-                            </w:r>
-                            <w:proofErr w:type="spellEnd"/>
-                            <w:r>
-                              <w:rPr>
-                                <w:sz w:val="24"/>
-                              </w:rPr>
-                              <w:t>/UP0.git</w:t>
+                              <w:t xml:space="preserve">  Fetch URL: git@github.com:alanwea/UP0.git</w:t>
                             </w:r>
                           </w:p>
                           <w:p>
@@ -15704,35 +14224,7 @@
                               <w:rPr>
                                 <w:sz w:val="24"/>
                               </w:rPr>
-                              <w:t xml:space="preserve">  </w:t>
-                            </w:r>
-                            <w:proofErr w:type="gramStart"/>
-                            <w:r>
-                              <w:rPr>
-                                <w:sz w:val="24"/>
-                              </w:rPr>
-                              <w:t>Push  URL</w:t>
-                            </w:r>
-                            <w:proofErr w:type="gramEnd"/>
-                            <w:r>
-                              <w:rPr>
-                                <w:sz w:val="24"/>
-                              </w:rPr>
-                              <w:t xml:space="preserve">: </w:t>
-                            </w:r>
-                            <w:proofErr w:type="spellStart"/>
-                            <w:r>
-                              <w:rPr>
-                                <w:sz w:val="24"/>
-                              </w:rPr>
-                              <w:t>git@github.com:alanwea</w:t>
-                            </w:r>
-                            <w:proofErr w:type="spellEnd"/>
-                            <w:r>
-                              <w:rPr>
-                                <w:sz w:val="24"/>
-                              </w:rPr>
-                              <w:t>/UP0.git</w:t>
+                              <w:t xml:space="preserve">  Push  URL: git@github.com:alanwea/UP0.git</w:t>
                             </w:r>
                           </w:p>
                           <w:p>
@@ -15774,21 +14266,7 @@
                               <w:rPr>
                                 <w:sz w:val="24"/>
                               </w:rPr>
-                              <w:t xml:space="preserve">    </w:t>
-                            </w:r>
-                            <w:proofErr w:type="gramStart"/>
-                            <w:r>
-                              <w:rPr>
-                                <w:sz w:val="24"/>
-                              </w:rPr>
-                              <w:t>master</w:t>
-                            </w:r>
-                            <w:proofErr w:type="gramEnd"/>
-                            <w:r>
-                              <w:rPr>
-                                <w:sz w:val="24"/>
-                              </w:rPr>
-                              <w:t xml:space="preserve"> tracked</w:t>
+                              <w:t xml:space="preserve">    master tracked</w:t>
                             </w:r>
                           </w:p>
                           <w:p>
@@ -15816,21 +14294,7 @@
                               <w:rPr>
                                 <w:sz w:val="24"/>
                               </w:rPr>
-                              <w:t xml:space="preserve">    </w:t>
-                            </w:r>
-                            <w:proofErr w:type="gramStart"/>
-                            <w:r>
-                              <w:rPr>
-                                <w:sz w:val="24"/>
-                              </w:rPr>
-                              <w:t>master</w:t>
-                            </w:r>
-                            <w:proofErr w:type="gramEnd"/>
-                            <w:r>
-                              <w:rPr>
-                                <w:sz w:val="24"/>
-                              </w:rPr>
-                              <w:t xml:space="preserve"> merges with remote master</w:t>
+                              <w:t xml:space="preserve">    master merges with remote master</w:t>
                             </w:r>
                           </w:p>
                           <w:p>
@@ -15858,21 +14322,7 @@
                               <w:rPr>
                                 <w:sz w:val="24"/>
                               </w:rPr>
-                              <w:t xml:space="preserve">    </w:t>
-                            </w:r>
-                            <w:proofErr w:type="gramStart"/>
-                            <w:r>
-                              <w:rPr>
-                                <w:sz w:val="24"/>
-                              </w:rPr>
-                              <w:t>master</w:t>
-                            </w:r>
-                            <w:proofErr w:type="gramEnd"/>
-                            <w:r>
-                              <w:rPr>
-                                <w:sz w:val="24"/>
-                              </w:rPr>
-                              <w:t xml:space="preserve"> pushes to master (up to date)</w:t>
+                              <w:t xml:space="preserve">    master pushes to master (up to date)</w:t>
                             </w:r>
                           </w:p>
                           <w:p>
@@ -16277,7 +14727,7 @@
           <w:szCs w:val="28"/>
         </w:rPr>
       </w:pPr>
-      <w:hyperlink r:id="rId50" w:history="1">
+      <w:hyperlink r:id="rId51" w:history="1">
         <w:r>
           <w:rPr>
             <w:rStyle w:val="Hyperlink"/>
@@ -16330,39 +14780,7 @@
           <w:sz w:val="28"/>
           <w:szCs w:val="28"/>
         </w:rPr>
-        <w:t>“</w:t>
-      </w:r>
-      <w:proofErr w:type="gramStart"/>
-      <w:r>
-        <w:rPr>
-          <w:sz w:val="28"/>
-          <w:szCs w:val="28"/>
-        </w:rPr>
-        <w:t>template</w:t>
-      </w:r>
-      <w:proofErr w:type="gramEnd"/>
-      <w:r>
-        <w:rPr>
-          <w:sz w:val="28"/>
-          <w:szCs w:val="28"/>
-        </w:rPr>
-        <w:t xml:space="preserve">” repository existed on </w:t>
-      </w:r>
-      <w:proofErr w:type="spellStart"/>
-      <w:r>
-        <w:rPr>
-          <w:sz w:val="28"/>
-          <w:szCs w:val="28"/>
-        </w:rPr>
-        <w:t>Github</w:t>
-      </w:r>
-      <w:proofErr w:type="spellEnd"/>
-      <w:r>
-        <w:rPr>
-          <w:sz w:val="28"/>
-          <w:szCs w:val="28"/>
-        </w:rPr>
-        <w:t>.</w:t>
+        <w:t>“template” repository existed on Github.</w:t>
       </w:r>
     </w:p>
     <w:p>
@@ -16379,33 +14797,8 @@
           <w:sz w:val="28"/>
           <w:szCs w:val="28"/>
         </w:rPr>
-        <w:t>“</w:t>
-      </w:r>
-      <w:proofErr w:type="gramStart"/>
-      <w:r>
-        <w:rPr>
-          <w:sz w:val="28"/>
-          <w:szCs w:val="28"/>
-        </w:rPr>
-        <w:t>template</w:t>
-      </w:r>
-      <w:proofErr w:type="gramEnd"/>
-      <w:r>
-        <w:rPr>
-          <w:sz w:val="28"/>
-          <w:szCs w:val="28"/>
-        </w:rPr>
-        <w:t xml:space="preserve">” repository existed locally, but repository was deleted and then recreated with a git </w:t>
-      </w:r>
-      <w:proofErr w:type="spellStart"/>
-      <w:r>
-        <w:rPr>
-          <w:sz w:val="28"/>
-          <w:szCs w:val="28"/>
-        </w:rPr>
-        <w:t>init.</w:t>
-      </w:r>
-      <w:proofErr w:type="spellEnd"/>
+        <w:t>“template” repository existed locally, but repository was deleted and then recreated with a git init.</w:t>
+      </w:r>
     </w:p>
     <w:p>
       <w:pPr>
@@ -16443,23 +14836,14 @@
           <w:szCs w:val="28"/>
         </w:rPr>
       </w:pPr>
-      <w:proofErr w:type="gramStart"/>
-      <w:r>
-        <w:rPr>
-          <w:sz w:val="28"/>
-          <w:szCs w:val="28"/>
-        </w:rPr>
-        <w:t>git</w:t>
-      </w:r>
-      <w:proofErr w:type="gramEnd"/>
-      <w:r>
-        <w:rPr>
-          <w:sz w:val="28"/>
-          <w:szCs w:val="28"/>
-        </w:rPr>
-        <w:t xml:space="preserve"> fetch </w:t>
-      </w:r>
-      <w:hyperlink r:id="rId51" w:history="1">
+      <w:r>
+        <w:rPr>
+          <w:sz w:val="28"/>
+          <w:szCs w:val="28"/>
+        </w:rPr>
+        <w:t xml:space="preserve">git fetch </w:t>
+      </w:r>
+      <w:hyperlink r:id="rId52" w:history="1">
         <w:r>
           <w:rPr>
             <w:rStyle w:val="Hyperlink"/>
@@ -16507,21 +14891,12 @@
           <w:szCs w:val="28"/>
         </w:rPr>
       </w:pPr>
-      <w:proofErr w:type="gramStart"/>
-      <w:r>
-        <w:rPr>
-          <w:sz w:val="28"/>
-          <w:szCs w:val="28"/>
-        </w:rPr>
-        <w:t>git</w:t>
-      </w:r>
-      <w:proofErr w:type="gramEnd"/>
-      <w:r>
-        <w:rPr>
-          <w:sz w:val="28"/>
-          <w:szCs w:val="28"/>
-        </w:rPr>
-        <w:t xml:space="preserve"> push</w:t>
+      <w:r>
+        <w:rPr>
+          <w:sz w:val="28"/>
+          <w:szCs w:val="28"/>
+        </w:rPr>
+        <w:t>git push</w:t>
       </w:r>
     </w:p>
     <w:p>
@@ -16539,22 +14914,7 @@
           <w:szCs w:val="28"/>
         </w:rPr>
         <w:tab/>
-      </w:r>
-      <w:proofErr w:type="gramStart"/>
-      <w:r>
-        <w:rPr>
-          <w:sz w:val="28"/>
-          <w:szCs w:val="28"/>
-        </w:rPr>
-        <w:t>result</w:t>
-      </w:r>
-      <w:proofErr w:type="gramEnd"/>
-      <w:r>
-        <w:rPr>
-          <w:sz w:val="28"/>
-          <w:szCs w:val="28"/>
-        </w:rPr>
-        <w:t>: “fatal: No configured push destination”</w:t>
+        <w:t>result: “fatal: No configured push destination”</w:t>
       </w:r>
     </w:p>
     <w:p>
@@ -16585,104 +14945,6 @@
             <wp:extent cx="5943600" cy="560705"/>
             <wp:effectExtent l="0" t="0" r="0" b="0"/>
             <wp:docPr id="16" name="Picture 16"/>
-            <wp:cNvGraphicFramePr>
-              <a:graphicFrameLocks xmlns:a="http://schemas.openxmlformats.org/drawingml/2006/main" noChangeAspect="1"/>
-            </wp:cNvGraphicFramePr>
-            <a:graphic xmlns:a="http://schemas.openxmlformats.org/drawingml/2006/main">
-              <a:graphicData uri="http://schemas.openxmlformats.org/drawingml/2006/picture">
-                <pic:pic xmlns:pic="http://schemas.openxmlformats.org/drawingml/2006/picture">
-                  <pic:nvPicPr>
-                    <pic:cNvPr id="1" name=""/>
-                    <pic:cNvPicPr/>
-                  </pic:nvPicPr>
-                  <pic:blipFill>
-                    <a:blip r:embed="rId52"/>
-                    <a:stretch>
-                      <a:fillRect/>
-                    </a:stretch>
-                  </pic:blipFill>
-                  <pic:spPr>
-                    <a:xfrm>
-                      <a:off x="0" y="0"/>
-                      <a:ext cx="5943600" cy="560705"/>
-                    </a:xfrm>
-                    <a:prstGeom prst="rect">
-                      <a:avLst/>
-                    </a:prstGeom>
-                  </pic:spPr>
-                </pic:pic>
-              </a:graphicData>
-            </a:graphic>
-          </wp:inline>
-        </w:drawing>
-      </w:r>
-    </w:p>
-    <w:p>
-      <w:pPr>
-        <w:spacing w:after="0" w:line="240" w:lineRule="auto"/>
-        <w:ind w:left="1440"/>
-        <w:rPr>
-          <w:rFonts w:asciiTheme="majorHAnsi" w:eastAsiaTheme="majorEastAsia" w:hAnsiTheme="majorHAnsi" w:cstheme="majorBidi"/>
-          <w:color w:val="2E74B5" w:themeColor="accent1" w:themeShade="BF"/>
-          <w:sz w:val="28"/>
-          <w:szCs w:val="28"/>
-        </w:rPr>
-      </w:pPr>
-    </w:p>
-    <w:p>
-      <w:pPr>
-        <w:spacing w:after="0" w:line="240" w:lineRule="auto"/>
-        <w:ind w:left="1440"/>
-        <w:rPr>
-          <w:rFonts w:asciiTheme="majorHAnsi" w:eastAsiaTheme="majorEastAsia" w:hAnsiTheme="majorHAnsi" w:cstheme="majorBidi"/>
-          <w:color w:val="2E74B5" w:themeColor="accent1" w:themeShade="BF"/>
-          <w:sz w:val="28"/>
-          <w:szCs w:val="28"/>
-        </w:rPr>
-      </w:pPr>
-      <w:r>
-        <w:rPr>
-          <w:rFonts w:asciiTheme="majorHAnsi" w:eastAsiaTheme="majorEastAsia" w:hAnsiTheme="majorHAnsi" w:cstheme="majorBidi"/>
-          <w:color w:val="2E74B5" w:themeColor="accent1" w:themeShade="BF"/>
-          <w:sz w:val="28"/>
-          <w:szCs w:val="28"/>
-        </w:rPr>
-        <w:tab/>
-        <w:t>The remotes now exist.</w:t>
-      </w:r>
-    </w:p>
-    <w:p>
-      <w:pPr>
-        <w:spacing w:after="0" w:line="240" w:lineRule="auto"/>
-        <w:ind w:left="1440"/>
-        <w:rPr>
-          <w:rFonts w:asciiTheme="majorHAnsi" w:eastAsiaTheme="majorEastAsia" w:hAnsiTheme="majorHAnsi" w:cstheme="majorBidi"/>
-          <w:color w:val="2E74B5" w:themeColor="accent1" w:themeShade="BF"/>
-          <w:sz w:val="28"/>
-          <w:szCs w:val="28"/>
-        </w:rPr>
-      </w:pPr>
-    </w:p>
-    <w:p>
-      <w:pPr>
-        <w:spacing w:after="0" w:line="240" w:lineRule="auto"/>
-        <w:ind w:left="1440"/>
-        <w:rPr>
-          <w:rFonts w:asciiTheme="majorHAnsi" w:eastAsiaTheme="majorEastAsia" w:hAnsiTheme="majorHAnsi" w:cstheme="majorBidi"/>
-          <w:color w:val="2E74B5" w:themeColor="accent1" w:themeShade="BF"/>
-          <w:sz w:val="28"/>
-          <w:szCs w:val="28"/>
-        </w:rPr>
-      </w:pPr>
-      <w:r>
-        <w:rPr>
-          <w:noProof/>
-        </w:rPr>
-        <w:drawing>
-          <wp:inline distT="0" distB="0" distL="0" distR="0" wp14:anchorId="359AD19C" wp14:editId="0E0DEE40">
-            <wp:extent cx="5943600" cy="1617345"/>
-            <wp:effectExtent l="0" t="0" r="0" b="1905"/>
-            <wp:docPr id="31" name="Picture 31"/>
             <wp:cNvGraphicFramePr>
               <a:graphicFrameLocks xmlns:a="http://schemas.openxmlformats.org/drawingml/2006/main" noChangeAspect="1"/>
             </wp:cNvGraphicFramePr>
@@ -16702,6 +14964,104 @@
                   <pic:spPr>
                     <a:xfrm>
                       <a:off x="0" y="0"/>
+                      <a:ext cx="5943600" cy="560705"/>
+                    </a:xfrm>
+                    <a:prstGeom prst="rect">
+                      <a:avLst/>
+                    </a:prstGeom>
+                  </pic:spPr>
+                </pic:pic>
+              </a:graphicData>
+            </a:graphic>
+          </wp:inline>
+        </w:drawing>
+      </w:r>
+    </w:p>
+    <w:p>
+      <w:pPr>
+        <w:spacing w:after="0" w:line="240" w:lineRule="auto"/>
+        <w:ind w:left="1440"/>
+        <w:rPr>
+          <w:rFonts w:asciiTheme="majorHAnsi" w:eastAsiaTheme="majorEastAsia" w:hAnsiTheme="majorHAnsi" w:cstheme="majorBidi"/>
+          <w:color w:val="2E74B5" w:themeColor="accent1" w:themeShade="BF"/>
+          <w:sz w:val="28"/>
+          <w:szCs w:val="28"/>
+        </w:rPr>
+      </w:pPr>
+    </w:p>
+    <w:p>
+      <w:pPr>
+        <w:spacing w:after="0" w:line="240" w:lineRule="auto"/>
+        <w:ind w:left="1440"/>
+        <w:rPr>
+          <w:rFonts w:asciiTheme="majorHAnsi" w:eastAsiaTheme="majorEastAsia" w:hAnsiTheme="majorHAnsi" w:cstheme="majorBidi"/>
+          <w:color w:val="2E74B5" w:themeColor="accent1" w:themeShade="BF"/>
+          <w:sz w:val="28"/>
+          <w:szCs w:val="28"/>
+        </w:rPr>
+      </w:pPr>
+      <w:r>
+        <w:rPr>
+          <w:rFonts w:asciiTheme="majorHAnsi" w:eastAsiaTheme="majorEastAsia" w:hAnsiTheme="majorHAnsi" w:cstheme="majorBidi"/>
+          <w:color w:val="2E74B5" w:themeColor="accent1" w:themeShade="BF"/>
+          <w:sz w:val="28"/>
+          <w:szCs w:val="28"/>
+        </w:rPr>
+        <w:tab/>
+        <w:t>The remotes now exist.</w:t>
+      </w:r>
+    </w:p>
+    <w:p>
+      <w:pPr>
+        <w:spacing w:after="0" w:line="240" w:lineRule="auto"/>
+        <w:ind w:left="1440"/>
+        <w:rPr>
+          <w:rFonts w:asciiTheme="majorHAnsi" w:eastAsiaTheme="majorEastAsia" w:hAnsiTheme="majorHAnsi" w:cstheme="majorBidi"/>
+          <w:color w:val="2E74B5" w:themeColor="accent1" w:themeShade="BF"/>
+          <w:sz w:val="28"/>
+          <w:szCs w:val="28"/>
+        </w:rPr>
+      </w:pPr>
+    </w:p>
+    <w:p>
+      <w:pPr>
+        <w:spacing w:after="0" w:line="240" w:lineRule="auto"/>
+        <w:ind w:left="1440"/>
+        <w:rPr>
+          <w:rFonts w:asciiTheme="majorHAnsi" w:eastAsiaTheme="majorEastAsia" w:hAnsiTheme="majorHAnsi" w:cstheme="majorBidi"/>
+          <w:color w:val="2E74B5" w:themeColor="accent1" w:themeShade="BF"/>
+          <w:sz w:val="28"/>
+          <w:szCs w:val="28"/>
+        </w:rPr>
+      </w:pPr>
+      <w:r>
+        <w:rPr>
+          <w:noProof/>
+        </w:rPr>
+        <w:drawing>
+          <wp:inline distT="0" distB="0" distL="0" distR="0" wp14:anchorId="359AD19C" wp14:editId="0E0DEE40">
+            <wp:extent cx="5943600" cy="1617345"/>
+            <wp:effectExtent l="0" t="0" r="0" b="1905"/>
+            <wp:docPr id="31" name="Picture 31"/>
+            <wp:cNvGraphicFramePr>
+              <a:graphicFrameLocks xmlns:a="http://schemas.openxmlformats.org/drawingml/2006/main" noChangeAspect="1"/>
+            </wp:cNvGraphicFramePr>
+            <a:graphic xmlns:a="http://schemas.openxmlformats.org/drawingml/2006/main">
+              <a:graphicData uri="http://schemas.openxmlformats.org/drawingml/2006/picture">
+                <pic:pic xmlns:pic="http://schemas.openxmlformats.org/drawingml/2006/picture">
+                  <pic:nvPicPr>
+                    <pic:cNvPr id="1" name=""/>
+                    <pic:cNvPicPr/>
+                  </pic:nvPicPr>
+                  <pic:blipFill>
+                    <a:blip r:embed="rId54"/>
+                    <a:stretch>
+                      <a:fillRect/>
+                    </a:stretch>
+                  </pic:blipFill>
+                  <pic:spPr>
+                    <a:xfrm>
+                      <a:off x="0" y="0"/>
                       <a:ext cx="5943600" cy="1617345"/>
                     </a:xfrm>
                     <a:prstGeom prst="rect">
@@ -16745,27 +15105,7 @@
           <w:szCs w:val="28"/>
         </w:rPr>
         <w:tab/>
-        <w:t xml:space="preserve">This pulls the master branch from the remote repository into the local repository.  Looks like the </w:t>
-      </w:r>
-      <w:proofErr w:type="spellStart"/>
-      <w:r>
-        <w:rPr>
-          <w:rFonts w:asciiTheme="majorHAnsi" w:eastAsiaTheme="majorEastAsia" w:hAnsiTheme="majorHAnsi" w:cstheme="majorBidi"/>
-          <w:color w:val="2E74B5" w:themeColor="accent1" w:themeShade="BF"/>
-          <w:sz w:val="28"/>
-          <w:szCs w:val="28"/>
-        </w:rPr>
-        <w:t>Jquery</w:t>
-      </w:r>
-      <w:proofErr w:type="spellEnd"/>
-      <w:r>
-        <w:rPr>
-          <w:rFonts w:asciiTheme="majorHAnsi" w:eastAsiaTheme="majorEastAsia" w:hAnsiTheme="majorHAnsi" w:cstheme="majorBidi"/>
-          <w:color w:val="2E74B5" w:themeColor="accent1" w:themeShade="BF"/>
-          <w:sz w:val="28"/>
-          <w:szCs w:val="28"/>
-        </w:rPr>
-        <w:t xml:space="preserve"> stuff was not in the local </w:t>
+        <w:t xml:space="preserve">This pulls the master branch from the remote repository into the local repository.  Looks like the Jquery stuff was not in the local </w:t>
       </w:r>
       <w:r>
         <w:rPr>
@@ -16821,7 +15161,7 @@
                     <pic:cNvPicPr/>
                   </pic:nvPicPr>
                   <pic:blipFill>
-                    <a:blip r:embed="rId54"/>
+                    <a:blip r:embed="rId55"/>
                     <a:stretch>
                       <a:fillRect/>
                     </a:stretch>
@@ -16983,7 +15323,7 @@
                     <pic:cNvPicPr/>
                   </pic:nvPicPr>
                   <pic:blipFill>
-                    <a:blip r:embed="rId55">
+                    <a:blip r:embed="rId56">
                       <a:extLst>
                         <a:ext uri="{28A0092B-C50C-407E-A947-70E740481C1C}">
                           <a14:useLocalDpi xmlns:a14="http://schemas.microsoft.com/office/drawing/2010/main" val="0"/>
@@ -17051,7 +15391,7 @@
                     <pic:cNvPicPr/>
                   </pic:nvPicPr>
                   <pic:blipFill>
-                    <a:blip r:embed="rId56" cstate="print">
+                    <a:blip r:embed="rId57" cstate="print">
                       <a:extLst>
                         <a:ext uri="{28A0092B-C50C-407E-A947-70E740481C1C}">
                           <a14:useLocalDpi xmlns:a14="http://schemas.microsoft.com/office/drawing/2010/main" val="0"/>
@@ -17159,7 +15499,7 @@
                     <pic:cNvPicPr/>
                   </pic:nvPicPr>
                   <pic:blipFill>
-                    <a:blip r:embed="rId57"/>
+                    <a:blip r:embed="rId58"/>
                     <a:stretch>
                       <a:fillRect/>
                     </a:stretch>
@@ -17194,25 +15534,7 @@
           <w:szCs w:val="28"/>
           <w:u w:val="single"/>
         </w:rPr>
-        <w:t>Add Autogit.log to .</w:t>
-      </w:r>
-      <w:proofErr w:type="spellStart"/>
-      <w:r>
-        <w:rPr>
-          <w:sz w:val="28"/>
-          <w:szCs w:val="28"/>
-          <w:u w:val="single"/>
-        </w:rPr>
-        <w:t>gitignore</w:t>
-      </w:r>
-      <w:proofErr w:type="spellEnd"/>
-      <w:r>
-        <w:rPr>
-          <w:sz w:val="28"/>
-          <w:szCs w:val="28"/>
-          <w:u w:val="single"/>
-        </w:rPr>
-        <w:t xml:space="preserve"> file?</w:t>
+        <w:t>Add Autogit.log to .gitignore file?</w:t>
       </w:r>
     </w:p>
     <w:p>
@@ -17257,23 +15579,7 @@
           <w:sz w:val="28"/>
           <w:szCs w:val="28"/>
         </w:rPr>
-        <w:t xml:space="preserve">Might convert the .BAT to a full-fledged </w:t>
-      </w:r>
-      <w:proofErr w:type="spellStart"/>
-      <w:r>
-        <w:rPr>
-          <w:sz w:val="28"/>
-          <w:szCs w:val="28"/>
-        </w:rPr>
-        <w:t>powershell</w:t>
-      </w:r>
-      <w:proofErr w:type="spellEnd"/>
-      <w:r>
-        <w:rPr>
-          <w:sz w:val="28"/>
-          <w:szCs w:val="28"/>
-        </w:rPr>
-        <w:t xml:space="preserve"> script</w:t>
+        <w:t>Might convert the .BAT to a full-fledged powershell script</w:t>
       </w:r>
     </w:p>
     <w:p>
@@ -17347,7 +15653,7 @@
       <w:pPr>
         <w:ind w:left="720"/>
       </w:pPr>
-      <w:hyperlink r:id="rId58" w:history="1">
+      <w:hyperlink r:id="rId59" w:history="1">
         <w:r>
           <w:rPr>
             <w:rStyle w:val="Hyperlink"/>
@@ -17519,7 +15825,7 @@
                                           </pic:cNvPicPr>
                                         </pic:nvPicPr>
                                         <pic:blipFill>
-                                          <a:blip r:embed="rId59">
+                                          <a:blip r:embed="rId60">
                                             <a:extLst>
                                               <a:ext uri="{28A0092B-C50C-407E-A947-70E740481C1C}">
                                                 <a14:useLocalDpi xmlns:a14="http://schemas.microsoft.com/office/drawing/2010/main" val="0"/>
@@ -17624,7 +15930,7 @@
                                     </pic:cNvPicPr>
                                   </pic:nvPicPr>
                                   <pic:blipFill>
-                                    <a:blip r:embed="rId59">
+                                    <a:blip r:embed="rId61">
                                       <a:extLst>
                                         <a:ext uri="{28A0092B-C50C-407E-A947-70E740481C1C}">
                                           <a14:useLocalDpi xmlns:a14="http://schemas.microsoft.com/office/drawing/2010/main" val="0"/>
@@ -18077,7 +16383,7 @@
                                           </pic:cNvPicPr>
                                         </pic:nvPicPr>
                                         <pic:blipFill>
-                                          <a:blip r:embed="rId59">
+                                          <a:blip r:embed="rId61">
                                             <a:extLst>
                                               <a:ext uri="{28A0092B-C50C-407E-A947-70E740481C1C}">
                                                 <a14:useLocalDpi xmlns:a14="http://schemas.microsoft.com/office/drawing/2010/main" val="0"/>
@@ -18161,7 +16467,7 @@
                                     </pic:cNvPicPr>
                                   </pic:nvPicPr>
                                   <pic:blipFill>
-                                    <a:blip r:embed="rId59">
+                                    <a:blip r:embed="rId61">
                                       <a:extLst>
                                         <a:ext uri="{28A0092B-C50C-407E-A947-70E740481C1C}">
                                           <a14:useLocalDpi xmlns:a14="http://schemas.microsoft.com/office/drawing/2010/main" val="0"/>
@@ -18800,7 +17106,7 @@
                               </w:rPr>
                               <w:t xml:space="preserve"> </w:t>
                             </w:r>
-                            <w:hyperlink r:id="rId60" w:history="1">
+                            <w:hyperlink r:id="rId62" w:history="1">
                               <w:r>
                                 <w:rPr>
                                   <w:rStyle w:val="Hyperlink"/>
@@ -18863,7 +17169,7 @@
                         </w:rPr>
                         <w:t xml:space="preserve"> </w:t>
                       </w:r>
-                      <w:hyperlink r:id="rId61" w:history="1">
+                      <w:hyperlink r:id="rId63" w:history="1">
                         <w:r>
                           <w:rPr>
                             <w:rStyle w:val="Hyperlink"/>
@@ -19200,19 +17506,11 @@
                                 <w:szCs w:val="28"/>
                               </w:rPr>
                             </w:pPr>
-                            <w:proofErr w:type="gramStart"/>
                             <w:r>
                               <w:rPr>
                                 <w:sz w:val="28"/>
                               </w:rPr>
-                              <w:t>git</w:t>
-                            </w:r>
-                            <w:proofErr w:type="gramEnd"/>
-                            <w:r>
-                              <w:rPr>
-                                <w:sz w:val="28"/>
-                              </w:rPr>
-                              <w:t xml:space="preserve"> push --set-upstream origin master</w:t>
+                              <w:t>git push --set-upstream origin master</w:t>
                             </w:r>
                           </w:p>
                           <w:p>
@@ -19461,16 +17759,8 @@
                               <w:rPr>
                                 <w:sz w:val="32"/>
                               </w:rPr>
-                              <w:t>C:\Users\alanwea\documents\my web sites\</w:t>
+                              <w:t>C:\Users\alanwea\documents\my web sites\udacity</w:t>
                             </w:r>
-                            <w:proofErr w:type="spellStart"/>
-                            <w:r>
-                              <w:rPr>
-                                <w:sz w:val="32"/>
-                              </w:rPr>
-                              <w:t>udacity</w:t>
-                            </w:r>
-                            <w:proofErr w:type="spellEnd"/>
                           </w:p>
                         </w:txbxContent>
                       </wps:txbx>
@@ -19687,7 +17977,7 @@
       <w:r>
         <w:t xml:space="preserve">Very nice </w:t>
       </w:r>
-      <w:hyperlink r:id="rId62" w:tgtFrame="_blank" w:history="1">
+      <w:hyperlink r:id="rId64" w:tgtFrame="_blank" w:history="1">
         <w:r>
           <w:rPr>
             <w:rStyle w:val="Hyperlink"/>
@@ -19704,7 +17994,7 @@
         <w:pStyle w:val="NormalWeb"/>
         <w:ind w:left="720"/>
       </w:pPr>
-      <w:hyperlink r:id="rId63" w:tgtFrame="_blank" w:history="1">
+      <w:hyperlink r:id="rId65" w:tgtFrame="_blank" w:history="1">
         <w:r>
           <w:rPr>
             <w:rStyle w:val="Hyperlink"/>
@@ -19744,20 +18034,12 @@
         <w:spacing w:before="100" w:beforeAutospacing="1" w:after="100" w:afterAutospacing="1" w:line="240" w:lineRule="auto"/>
         <w:ind w:left="1440"/>
       </w:pPr>
-      <w:hyperlink r:id="rId64" w:tgtFrame="_blank" w:history="1">
-        <w:proofErr w:type="spellStart"/>
+      <w:hyperlink r:id="rId66" w:tgtFrame="_blank" w:history="1">
         <w:r>
           <w:rPr>
             <w:rStyle w:val="Hyperlink"/>
           </w:rPr>
-          <w:t>WebKit</w:t>
-        </w:r>
-        <w:proofErr w:type="spellEnd"/>
-        <w:r>
-          <w:rPr>
-            <w:rStyle w:val="Hyperlink"/>
-          </w:rPr>
-          <w:t xml:space="preserve"> (Chrome and Safari)</w:t>
+          <w:t>WebKit (Chrome and Safari)</w:t>
         </w:r>
       </w:hyperlink>
     </w:p>
@@ -19774,7 +18056,7 @@
         <w:spacing w:before="100" w:beforeAutospacing="1" w:after="100" w:afterAutospacing="1" w:line="240" w:lineRule="auto"/>
         <w:ind w:left="1440"/>
       </w:pPr>
-      <w:hyperlink r:id="rId65" w:tgtFrame="_blank" w:history="1">
+      <w:hyperlink r:id="rId67" w:tgtFrame="_blank" w:history="1">
         <w:r>
           <w:rPr>
             <w:rStyle w:val="Hyperlink"/>
@@ -19796,7 +18078,7 @@
         <w:spacing w:before="100" w:beforeAutospacing="1" w:after="100" w:afterAutospacing="1" w:line="240" w:lineRule="auto"/>
         <w:ind w:left="1440"/>
       </w:pPr>
-      <w:hyperlink r:id="rId66" w:tgtFrame="_blank" w:history="1">
+      <w:hyperlink r:id="rId68" w:tgtFrame="_blank" w:history="1">
         <w:r>
           <w:rPr>
             <w:rStyle w:val="Hyperlink"/>
@@ -19863,7 +18145,7 @@
       <w:pPr>
         <w:ind w:left="2160"/>
       </w:pPr>
-      <w:hyperlink r:id="rId67" w:history="1">
+      <w:hyperlink r:id="rId69" w:history="1">
         <w:r>
           <w:rPr>
             <w:rStyle w:val="Hyperlink"/>
@@ -19887,7 +18169,7 @@
       <w:pPr>
         <w:ind w:left="2160"/>
       </w:pPr>
-      <w:hyperlink r:id="rId68" w:history="1">
+      <w:hyperlink r:id="rId70" w:history="1">
         <w:r>
           <w:rPr>
             <w:rStyle w:val="Hyperlink"/>
@@ -19903,25 +18185,15 @@
       </w:pPr>
       <w:bookmarkStart w:id="78" w:name="_Toc433548952"/>
       <w:r>
-        <w:t xml:space="preserve">CSS </w:t>
-      </w:r>
-      <w:proofErr w:type="spellStart"/>
-      <w:proofErr w:type="gramStart"/>
-      <w:r>
-        <w:t>Calc</w:t>
-      </w:r>
-      <w:proofErr w:type="spellEnd"/>
-      <w:r>
-        <w:t>()</w:t>
+        <w:t>CSS Calc()</w:t>
       </w:r>
       <w:bookmarkEnd w:id="78"/>
-      <w:proofErr w:type="gramEnd"/>
     </w:p>
     <w:p>
       <w:pPr>
         <w:ind w:left="1440"/>
       </w:pPr>
-      <w:hyperlink r:id="rId69" w:history="1">
+      <w:hyperlink r:id="rId71" w:history="1">
         <w:r>
           <w:rPr>
             <w:rStyle w:val="Hyperlink"/>
@@ -19937,20 +18209,7 @@
       </w:pPr>
       <w:bookmarkStart w:id="79" w:name="_Toc433548953"/>
       <w:r>
-        <w:t xml:space="preserve">CSS3 Gems: the </w:t>
-      </w:r>
-      <w:proofErr w:type="spellStart"/>
-      <w:proofErr w:type="gramStart"/>
-      <w:r>
-        <w:t>calc</w:t>
-      </w:r>
-      <w:proofErr w:type="spellEnd"/>
-      <w:r>
-        <w:t>(</w:t>
-      </w:r>
-      <w:proofErr w:type="gramEnd"/>
-      <w:r>
-        <w:t>) function</w:t>
+        <w:t>CSS3 Gems: the calc() function</w:t>
       </w:r>
       <w:bookmarkEnd w:id="79"/>
     </w:p>
@@ -19961,7 +18220,7 @@
       <w:r>
         <w:tab/>
       </w:r>
-      <w:hyperlink r:id="rId70" w:history="1">
+      <w:hyperlink r:id="rId72" w:history="1">
         <w:r>
           <w:rPr>
             <w:rStyle w:val="Hyperlink"/>
@@ -20034,7 +18293,7 @@
         </w:rPr>
         <w:t xml:space="preserve"> </w:t>
       </w:r>
-      <w:hyperlink r:id="rId71" w:history="1">
+      <w:hyperlink r:id="rId73" w:history="1">
         <w:r>
           <w:rPr>
             <w:rStyle w:val="Hyperlink"/>
@@ -20061,7 +18320,7 @@
         </w:rPr>
         <w:t xml:space="preserve"> </w:t>
       </w:r>
-      <w:hyperlink r:id="rId72" w:anchor="18607931" w:history="1">
+      <w:hyperlink r:id="rId74" w:anchor="18607931" w:history="1">
         <w:r>
           <w:rPr>
             <w:rStyle w:val="Hyperlink"/>
@@ -20080,7 +18339,7 @@
           <w:szCs w:val="28"/>
         </w:rPr>
       </w:pPr>
-      <w:hyperlink r:id="rId73" w:history="1">
+      <w:hyperlink r:id="rId75" w:history="1">
         <w:r>
           <w:rPr>
             <w:rStyle w:val="Hyperlink"/>
@@ -20099,7 +18358,7 @@
           <w:szCs w:val="28"/>
         </w:rPr>
       </w:pPr>
-      <w:hyperlink r:id="rId74" w:history="1">
+      <w:hyperlink r:id="rId76" w:history="1">
         <w:r>
           <w:rPr>
             <w:rStyle w:val="Hyperlink"/>
@@ -20129,23 +18388,7 @@
           <w:sz w:val="28"/>
           <w:szCs w:val="28"/>
         </w:rPr>
-        <w:t xml:space="preserve"> (I’m using command line Git for now, although I know that </w:t>
-      </w:r>
-      <w:proofErr w:type="spellStart"/>
-      <w:r>
-        <w:rPr>
-          <w:sz w:val="28"/>
-          <w:szCs w:val="28"/>
-        </w:rPr>
-        <w:t>TortoiseGit</w:t>
-      </w:r>
-      <w:proofErr w:type="spellEnd"/>
-      <w:r>
-        <w:rPr>
-          <w:sz w:val="28"/>
-          <w:szCs w:val="28"/>
-        </w:rPr>
-        <w:t>, etc. exist)</w:t>
+        <w:t xml:space="preserve"> (I’m using command line Git for now, although I know that TortoiseGit, etc. exist)</w:t>
       </w:r>
       <w:r>
         <w:rPr>
@@ -20159,39 +18402,7 @@
           <w:sz w:val="28"/>
           <w:szCs w:val="28"/>
         </w:rPr>
-        <w:t>Configured user name, email and default editor (</w:t>
-      </w:r>
-      <w:proofErr w:type="spellStart"/>
-      <w:r>
-        <w:rPr>
-          <w:sz w:val="28"/>
-          <w:szCs w:val="28"/>
-        </w:rPr>
-        <w:t>Notepadd</w:t>
-      </w:r>
-      <w:proofErr w:type="spellEnd"/>
-      <w:r>
-        <w:rPr>
-          <w:sz w:val="28"/>
-          <w:szCs w:val="28"/>
-        </w:rPr>
-        <w:t>++). Setup .</w:t>
-      </w:r>
-      <w:proofErr w:type="spellStart"/>
-      <w:r>
-        <w:rPr>
-          <w:sz w:val="28"/>
-          <w:szCs w:val="28"/>
-        </w:rPr>
-        <w:t>gitignore</w:t>
-      </w:r>
-      <w:proofErr w:type="spellEnd"/>
-      <w:r>
-        <w:rPr>
-          <w:sz w:val="28"/>
-          <w:szCs w:val="28"/>
-        </w:rPr>
-        <w:t xml:space="preserve"> to exclude files that don’t need to be tracked. </w:t>
+        <w:t xml:space="preserve">Configured user name, email and default editor (Notepadd++). Setup .gitignore to exclude files that don’t need to be tracked. </w:t>
       </w:r>
       <w:r>
         <w:rPr>
@@ -20298,23 +18509,7 @@
           <w:sz w:val="28"/>
           <w:szCs w:val="28"/>
         </w:rPr>
-        <w:t xml:space="preserve">Completed the </w:t>
-      </w:r>
-      <w:proofErr w:type="spellStart"/>
-      <w:r>
-        <w:rPr>
-          <w:sz w:val="28"/>
-          <w:szCs w:val="28"/>
-        </w:rPr>
-        <w:t>Udacity</w:t>
-      </w:r>
-      <w:proofErr w:type="spellEnd"/>
-      <w:r>
-        <w:rPr>
-          <w:sz w:val="28"/>
-          <w:szCs w:val="28"/>
-        </w:rPr>
-        <w:t xml:space="preserve"> HTML/CSS classes up to the first couple of minutes of Bootstrap, I know we will be looking at that later, so stopped there.</w:t>
+        <w:t>Completed the Udacity HTML/CSS classes up to the first couple of minutes of Bootstrap, I know we will be looking at that later, so stopped there.</w:t>
       </w:r>
     </w:p>
     <w:p>
@@ -20432,15 +18627,7 @@
           <w:sz w:val="28"/>
           <w:szCs w:val="28"/>
         </w:rPr>
-        <w:t xml:space="preserve">ernationalization of Web pages </w:t>
-      </w:r>
-      <w:proofErr w:type="gramStart"/>
-      <w:r>
-        <w:rPr>
-          <w:sz w:val="28"/>
-          <w:szCs w:val="28"/>
-        </w:rPr>
-        <w:t>(</w:t>
+        <w:t>ernationalization of Web pages (</w:t>
       </w:r>
       <w:r>
         <w:rPr>
@@ -20449,32 +18636,16 @@
         </w:rPr>
         <w:t xml:space="preserve"> </w:t>
       </w:r>
-      <w:proofErr w:type="gramEnd"/>
-      <w:r>
-        <w:fldChar w:fldCharType="begin"/>
-      </w:r>
-      <w:r>
-        <w:instrText xml:space="preserve"> HYPERLINK "http://www.smashingmagazine.com/2014/06/css-driven-internationalization-in-javascript/" </w:instrText>
-      </w:r>
-      <w:r>
-        <w:fldChar w:fldCharType="separate"/>
-      </w:r>
-      <w:r>
-        <w:rPr>
-          <w:rStyle w:val="Hyperlink"/>
-          <w:sz w:val="28"/>
-          <w:szCs w:val="28"/>
-        </w:rPr>
-        <w:t>http://www.smashingmagazine.com/2014/06/css-driven-internationalization-in-javascript/</w:t>
-      </w:r>
-      <w:r>
-        <w:rPr>
-          <w:rStyle w:val="Hyperlink"/>
-          <w:sz w:val="28"/>
-          <w:szCs w:val="28"/>
-        </w:rPr>
-        <w:fldChar w:fldCharType="end"/>
-      </w:r>
+      <w:hyperlink r:id="rId77" w:history="1">
+        <w:r>
+          <w:rPr>
+            <w:rStyle w:val="Hyperlink"/>
+            <w:sz w:val="28"/>
+            <w:szCs w:val="28"/>
+          </w:rPr>
+          <w:t>http://www.smashingmagazine.com/2014/06/css-driven-internationalization-in-javascript/</w:t>
+        </w:r>
+      </w:hyperlink>
       <w:r>
         <w:rPr>
           <w:sz w:val="28"/>
@@ -20489,7 +18660,7 @@
         </w:rPr>
         <w:t xml:space="preserve">,  </w:t>
       </w:r>
-      <w:hyperlink r:id="rId75" w:history="1">
+      <w:hyperlink r:id="rId78" w:history="1">
         <w:r>
           <w:rPr>
             <w:rStyle w:val="Hyperlink"/>
@@ -20578,7 +18749,7 @@
         </w:rPr>
         <w:t>ne for responses (?). (</w:t>
       </w:r>
-      <w:hyperlink r:id="rId76" w:history="1">
+      <w:hyperlink r:id="rId79" w:history="1">
         <w:r>
           <w:rPr>
             <w:rStyle w:val="Hyperlink"/>
@@ -20623,49 +18794,16 @@
           <w:sz w:val="28"/>
           <w:szCs w:val="28"/>
         </w:rPr>
-        <w:t xml:space="preserve">Looked at what alternatives there are to </w:t>
-      </w:r>
-      <w:proofErr w:type="spellStart"/>
-      <w:r>
-        <w:rPr>
-          <w:sz w:val="28"/>
-          <w:szCs w:val="28"/>
-        </w:rPr>
-        <w:t>Javascript</w:t>
-      </w:r>
-      <w:proofErr w:type="spellEnd"/>
-      <w:r>
-        <w:rPr>
-          <w:sz w:val="28"/>
-          <w:szCs w:val="28"/>
-        </w:rPr>
-        <w:t xml:space="preserve"> </w:t>
-      </w:r>
-      <w:proofErr w:type="gramStart"/>
-      <w:r>
-        <w:rPr>
-          <w:sz w:val="28"/>
-          <w:szCs w:val="28"/>
-        </w:rPr>
-        <w:t>( I</w:t>
-      </w:r>
-      <w:proofErr w:type="gramEnd"/>
-      <w:r>
-        <w:rPr>
-          <w:sz w:val="28"/>
-          <w:szCs w:val="28"/>
-        </w:rPr>
-        <w:t xml:space="preserve"> know, this isn’t needed for P0 either).  I have some experience with VBScript, but not the other alternatives: ActionScript, Dart, Typescript and Python (though have it installed).</w:t>
-      </w:r>
-    </w:p>
-    <w:p>
-      <w:pPr>
-        <w:rPr>
-          <w:sz w:val="28"/>
-          <w:szCs w:val="28"/>
-        </w:rPr>
-      </w:pPr>
-      <w:proofErr w:type="gramStart"/>
+        <w:t>Looked at what alternatives there are to Javascript ( I know, this isn’t needed for P0 either).  I have some experience with VBScript, but not the other alternatives: ActionScript, Dart, Typescript and Python (though have it installed).</w:t>
+      </w:r>
+    </w:p>
+    <w:p>
+      <w:pPr>
+        <w:rPr>
+          <w:sz w:val="28"/>
+          <w:szCs w:val="28"/>
+        </w:rPr>
+      </w:pPr>
       <w:r>
         <w:rPr>
           <w:sz w:val="28"/>
@@ -20673,32 +18811,16 @@
         </w:rPr>
         <w:t xml:space="preserve">( </w:t>
       </w:r>
-      <w:proofErr w:type="gramEnd"/>
-      <w:r>
-        <w:fldChar w:fldCharType="begin"/>
-      </w:r>
-      <w:r>
-        <w:instrText xml:space="preserve"> HYPERLINK "https://en.wikipedia.org/wiki/Client-side_scripting" \l "List_of_Client-Side_Scripting_languages" </w:instrText>
-      </w:r>
-      <w:r>
-        <w:fldChar w:fldCharType="separate"/>
-      </w:r>
-      <w:r>
-        <w:rPr>
-          <w:rStyle w:val="Hyperlink"/>
-          <w:sz w:val="28"/>
-          <w:szCs w:val="28"/>
-        </w:rPr>
-        <w:t>https://en.wikipedia.org/wiki/Client-side_scripting#List_of_Client-Side_Scripting_languages</w:t>
-      </w:r>
-      <w:r>
-        <w:rPr>
-          <w:rStyle w:val="Hyperlink"/>
-          <w:sz w:val="28"/>
-          <w:szCs w:val="28"/>
-        </w:rPr>
-        <w:fldChar w:fldCharType="end"/>
-      </w:r>
+      <w:hyperlink r:id="rId80" w:anchor="List_of_Client-Side_Scripting_languages" w:history="1">
+        <w:r>
+          <w:rPr>
+            <w:rStyle w:val="Hyperlink"/>
+            <w:sz w:val="28"/>
+            <w:szCs w:val="28"/>
+          </w:rPr>
+          <w:t>https://en.wikipedia.org/wiki/Client-side_scripting#List_of_Client-Side_Scripting_languages</w:t>
+        </w:r>
+      </w:hyperlink>
       <w:r>
         <w:rPr>
           <w:sz w:val="28"/>
@@ -20729,7 +18851,7 @@
           <w:szCs w:val="28"/>
         </w:rPr>
       </w:pPr>
-      <w:hyperlink r:id="rId77" w:history="1">
+      <w:hyperlink r:id="rId81" w:history="1">
         <w:r>
           <w:rPr>
             <w:rStyle w:val="Hyperlink"/>
@@ -20762,7 +18884,7 @@
         </w:rPr>
         <w:t>A more in-depth look at CSS selectors (</w:t>
       </w:r>
-      <w:hyperlink r:id="rId78" w:history="1">
+      <w:hyperlink r:id="rId82" w:history="1">
         <w:r>
           <w:rPr>
             <w:rStyle w:val="Hyperlink"/>
@@ -20950,21 +19072,7 @@
         <w:rPr>
           <w:sz w:val="28"/>
         </w:rPr>
-        <w:t xml:space="preserve">Install git in the folder (if not already there).  See git </w:t>
-      </w:r>
-      <w:proofErr w:type="spellStart"/>
-      <w:r>
-        <w:rPr>
-          <w:sz w:val="28"/>
-        </w:rPr>
-        <w:t>init</w:t>
-      </w:r>
-      <w:proofErr w:type="spellEnd"/>
-      <w:r>
-        <w:rPr>
-          <w:sz w:val="28"/>
-        </w:rPr>
-        <w:t xml:space="preserve"> and setup information located elsewhere in this document.</w:t>
+        <w:t>Install git in the folder (if not already there).  See git init and setup information located elsewhere in this document.</w:t>
       </w:r>
     </w:p>
     <w:p>
@@ -20996,19 +19104,11 @@
           <w:sz w:val="28"/>
         </w:rPr>
       </w:pPr>
-      <w:proofErr w:type="gramStart"/>
-      <w:r>
-        <w:rPr>
-          <w:sz w:val="28"/>
-        </w:rPr>
-        <w:t>git</w:t>
-      </w:r>
-      <w:proofErr w:type="gramEnd"/>
-      <w:r>
-        <w:rPr>
-          <w:sz w:val="28"/>
-        </w:rPr>
-        <w:t xml:space="preserve"> clone</w:t>
+      <w:r>
+        <w:rPr>
+          <w:sz w:val="28"/>
+        </w:rPr>
+        <w:t>git clone</w:t>
       </w:r>
       <w:r>
         <w:rPr>
@@ -21022,7 +19122,7 @@
         </w:rPr>
         <w:t xml:space="preserve"> </w:t>
       </w:r>
-      <w:hyperlink r:id="rId79" w:history="1">
+      <w:hyperlink r:id="rId83" w:history="1">
         <w:r>
           <w:rPr>
             <w:rStyle w:val="Hyperlink"/>
@@ -21228,21 +19328,7 @@
         <w:rPr>
           <w:sz w:val="28"/>
         </w:rPr>
-        <w:t xml:space="preserve">Install git in the folder (if not already there).  See git </w:t>
-      </w:r>
-      <w:proofErr w:type="spellStart"/>
-      <w:r>
-        <w:rPr>
-          <w:sz w:val="28"/>
-        </w:rPr>
-        <w:t>init</w:t>
-      </w:r>
-      <w:proofErr w:type="spellEnd"/>
-      <w:r>
-        <w:rPr>
-          <w:sz w:val="28"/>
-        </w:rPr>
-        <w:t xml:space="preserve"> and setup information located elsewhere in this document.</w:t>
+        <w:t>Install git in the folder (if not already there).  See git init and setup information located elsewhere in this document.</w:t>
       </w:r>
     </w:p>
     <w:p>
@@ -21279,19 +19365,11 @@
           <w:sz w:val="28"/>
         </w:rPr>
       </w:pPr>
-      <w:proofErr w:type="gramStart"/>
-      <w:r>
-        <w:rPr>
-          <w:sz w:val="28"/>
-        </w:rPr>
-        <w:t>git</w:t>
-      </w:r>
-      <w:proofErr w:type="gramEnd"/>
-      <w:r>
-        <w:rPr>
-          <w:sz w:val="28"/>
-        </w:rPr>
-        <w:t xml:space="preserve"> clone</w:t>
+      <w:r>
+        <w:rPr>
+          <w:sz w:val="28"/>
+        </w:rPr>
+        <w:t>git clone</w:t>
       </w:r>
       <w:r>
         <w:rPr>
@@ -21305,7 +19383,7 @@
         </w:rPr>
         <w:t xml:space="preserve"> </w:t>
       </w:r>
-      <w:hyperlink r:id="rId80" w:history="1">
+      <w:hyperlink r:id="rId84" w:history="1">
         <w:r>
           <w:rPr>
             <w:rStyle w:val="Hyperlink"/>
@@ -21541,7 +19619,7 @@
         </w:rPr>
         <w:t xml:space="preserve">git clone </w:t>
       </w:r>
-      <w:hyperlink r:id="rId81" w:history="1">
+      <w:hyperlink r:id="rId85" w:history="1">
         <w:r>
           <w:rPr>
             <w:rStyle w:val="Hyperlink"/>
@@ -21582,33 +19660,11 @@
           <w:sz w:val="28"/>
         </w:rPr>
       </w:pPr>
-      <w:proofErr w:type="spellStart"/>
-      <w:r>
-        <w:rPr>
-          <w:sz w:val="28"/>
-        </w:rPr>
-        <w:t>Config</w:t>
-      </w:r>
-      <w:proofErr w:type="spellEnd"/>
-      <w:r>
-        <w:rPr>
-          <w:sz w:val="28"/>
-        </w:rPr>
-        <w:t xml:space="preserve"> user.name, </w:t>
-      </w:r>
-      <w:proofErr w:type="spellStart"/>
-      <w:r>
-        <w:rPr>
-          <w:sz w:val="28"/>
-        </w:rPr>
-        <w:t>user.email</w:t>
-      </w:r>
-      <w:proofErr w:type="spellEnd"/>
-      <w:r>
-        <w:rPr>
-          <w:sz w:val="28"/>
-        </w:rPr>
-        <w:t xml:space="preserve"> and editor not required, since they were set in FEWD_P0.</w:t>
+      <w:r>
+        <w:rPr>
+          <w:sz w:val="28"/>
+        </w:rPr>
+        <w:t>Config user.name, user.email and editor not required, since they were set in FEWD_P0.</w:t>
       </w:r>
     </w:p>
     <w:p>
@@ -21704,21 +19760,7 @@
         <w:rPr>
           <w:sz w:val="28"/>
         </w:rPr>
-        <w:t>, open .</w:t>
-      </w:r>
-      <w:proofErr w:type="spellStart"/>
-      <w:r>
-        <w:rPr>
-          <w:sz w:val="28"/>
-        </w:rPr>
-        <w:t>gitignore</w:t>
-      </w:r>
-      <w:proofErr w:type="spellEnd"/>
-      <w:r>
-        <w:rPr>
-          <w:sz w:val="28"/>
-        </w:rPr>
-        <w:t xml:space="preserve"> and review patterns</w:t>
+        <w:t>, open .gitignore and review patterns</w:t>
       </w:r>
       <w:r>
         <w:rPr>
@@ -21743,21 +19785,7 @@
         <w:rPr>
           <w:sz w:val="28"/>
         </w:rPr>
-        <w:t>The Visual Studio shortcut doesn’t need to be tracked so add it as a pattern.  Also add “</w:t>
-      </w:r>
-      <w:proofErr w:type="spellStart"/>
-      <w:r>
-        <w:rPr>
-          <w:sz w:val="28"/>
-        </w:rPr>
-        <w:t>jquery</w:t>
-      </w:r>
-      <w:proofErr w:type="spellEnd"/>
-      <w:r>
-        <w:rPr>
-          <w:sz w:val="28"/>
-        </w:rPr>
-        <w:t>” and “jquery-ui-1.11.4” since these are externally retrieved libraries that we shouldn’t changing anyway.</w:t>
+        <w:t>The Visual Studio shortcut doesn’t need to be tracked so add it as a pattern.  Also add “jquery” and “jquery-ui-1.11.4” since these are externally retrieved libraries that we shouldn’t changing anyway.</w:t>
       </w:r>
     </w:p>
     <w:p>
@@ -21795,21 +19823,7 @@
         <w:rPr>
           <w:sz w:val="28"/>
         </w:rPr>
-        <w:t>“Git status” to verify that .</w:t>
-      </w:r>
-      <w:proofErr w:type="spellStart"/>
-      <w:r>
-        <w:rPr>
-          <w:sz w:val="28"/>
-        </w:rPr>
-        <w:t>gitignore</w:t>
-      </w:r>
-      <w:proofErr w:type="spellEnd"/>
-      <w:r>
-        <w:rPr>
-          <w:sz w:val="28"/>
-        </w:rPr>
-        <w:t xml:space="preserve"> is working</w:t>
+        <w:t>“Git status” to verify that .gitignore is working</w:t>
       </w:r>
     </w:p>
     <w:p>
@@ -21905,21 +19919,7 @@
           <w:sz w:val="28"/>
         </w:rPr>
         <w:lastRenderedPageBreak/>
-        <w:t xml:space="preserve">Check on </w:t>
-      </w:r>
-      <w:proofErr w:type="spellStart"/>
-      <w:r>
-        <w:rPr>
-          <w:sz w:val="28"/>
-        </w:rPr>
-        <w:t>Github</w:t>
-      </w:r>
-      <w:proofErr w:type="spellEnd"/>
-      <w:r>
-        <w:rPr>
-          <w:sz w:val="28"/>
-        </w:rPr>
-        <w:t xml:space="preserve"> to make sure the push was successful.</w:t>
+        <w:t>Check on Github to make sure the push was successful.</w:t>
       </w:r>
     </w:p>
     <w:p>
@@ -21983,21 +19983,7 @@
         <w:rPr>
           <w:sz w:val="28"/>
         </w:rPr>
-        <w:t>Under Tools menu, select “Extensions and Updates” and the expand “Updates” and “Product Updates</w:t>
-      </w:r>
-      <w:proofErr w:type="gramStart"/>
-      <w:r>
-        <w:rPr>
-          <w:sz w:val="28"/>
-        </w:rPr>
-        <w:t>”  If</w:t>
-      </w:r>
-      <w:proofErr w:type="gramEnd"/>
-      <w:r>
-        <w:rPr>
-          <w:sz w:val="28"/>
-        </w:rPr>
-        <w:t xml:space="preserve"> there is an update to Visual Studio, apply it.</w:t>
+        <w:t>Under Tools menu, select “Extensions and Updates” and the expand “Updates” and “Product Updates”  If there is an update to Visual Studio, apply it.</w:t>
       </w:r>
     </w:p>
     <w:p>
@@ -22066,21 +20052,7 @@
         <w:rPr>
           <w:sz w:val="28"/>
         </w:rPr>
-        <w:t>Under the GitHub connection, select “Local Git Repositories” and “Add” (</w:t>
-      </w:r>
-      <w:proofErr w:type="gramStart"/>
-      <w:r>
-        <w:rPr>
-          <w:sz w:val="28"/>
-        </w:rPr>
-        <w:t>since ,</w:t>
-      </w:r>
-      <w:proofErr w:type="gramEnd"/>
-      <w:r>
-        <w:rPr>
-          <w:sz w:val="28"/>
-        </w:rPr>
-        <w:t xml:space="preserve"> in this case, the local FEWD_P1 repository has already been </w:t>
+        <w:t xml:space="preserve">Under the GitHub connection, select “Local Git Repositories” and “Add” (since , in this case, the local FEWD_P1 repository has already been </w:t>
       </w:r>
       <w:r>
         <w:rPr>
@@ -22244,35 +20216,7 @@
         <w:rPr>
           <w:sz w:val="28"/>
         </w:rPr>
-        <w:t xml:space="preserve">Debugging Not Enabled might popup, tell it to add a new </w:t>
-      </w:r>
-      <w:proofErr w:type="spellStart"/>
-      <w:r>
-        <w:rPr>
-          <w:sz w:val="28"/>
-        </w:rPr>
-        <w:t>Web.config</w:t>
-      </w:r>
-      <w:proofErr w:type="spellEnd"/>
-      <w:r>
-        <w:rPr>
-          <w:sz w:val="28"/>
-        </w:rPr>
-        <w:t xml:space="preserve"> file.  Add it to .</w:t>
-      </w:r>
-      <w:proofErr w:type="spellStart"/>
-      <w:r>
-        <w:rPr>
-          <w:sz w:val="28"/>
-        </w:rPr>
-        <w:t>gitignore</w:t>
-      </w:r>
-      <w:proofErr w:type="spellEnd"/>
-      <w:r>
-        <w:rPr>
-          <w:sz w:val="28"/>
-        </w:rPr>
-        <w:t>.</w:t>
+        <w:t>Debugging Not Enabled might popup, tell it to add a new Web.config file.  Add it to .gitignore.</w:t>
       </w:r>
     </w:p>
     <w:p>
@@ -22391,19 +20335,11 @@
           <w:sz w:val="28"/>
         </w:rPr>
       </w:pPr>
-      <w:proofErr w:type="spellStart"/>
-      <w:r>
-        <w:rPr>
-          <w:sz w:val="28"/>
-        </w:rPr>
-        <w:t>Boxify</w:t>
-      </w:r>
-      <w:proofErr w:type="spellEnd"/>
-      <w:r>
-        <w:rPr>
-          <w:sz w:val="28"/>
-        </w:rPr>
-        <w:t xml:space="preserve"> the PDF mockup – by hand or otherwise</w:t>
+      <w:r>
+        <w:rPr>
+          <w:sz w:val="28"/>
+        </w:rPr>
+        <w:t>Boxify the PDF mockup – by hand or otherwise</w:t>
       </w:r>
       <w:r>
         <w:rPr>
@@ -22443,39 +20379,17 @@
           <w:sz w:val="28"/>
         </w:rPr>
       </w:pPr>
-      <w:proofErr w:type="spellStart"/>
-      <w:r>
-        <w:rPr>
-          <w:sz w:val="28"/>
-        </w:rPr>
-        <w:t>Udacity</w:t>
-      </w:r>
-      <w:proofErr w:type="spellEnd"/>
-      <w:r>
-        <w:rPr>
-          <w:sz w:val="28"/>
-        </w:rPr>
-        <w:t xml:space="preserve"> logo and divider line are not identi</w:t>
-      </w:r>
-      <w:r>
-        <w:rPr>
-          <w:sz w:val="28"/>
-        </w:rPr>
-        <w:t xml:space="preserve">fied as graphics by Adobe.  But Select All shows that </w:t>
-      </w:r>
-      <w:proofErr w:type="spellStart"/>
-      <w:r>
-        <w:rPr>
-          <w:sz w:val="28"/>
-        </w:rPr>
-        <w:t>Udacity</w:t>
-      </w:r>
-      <w:proofErr w:type="spellEnd"/>
-      <w:r>
-        <w:rPr>
-          <w:sz w:val="28"/>
-        </w:rPr>
-        <w:t xml:space="preserve"> logo is boxed inside of orange circle box and divider line is also boxed </w:t>
+      <w:r>
+        <w:rPr>
+          <w:sz w:val="28"/>
+        </w:rPr>
+        <w:t>Udacity logo and divider line are not identi</w:t>
+      </w:r>
+      <w:r>
+        <w:rPr>
+          <w:sz w:val="28"/>
+        </w:rPr>
+        <w:t xml:space="preserve">fied as graphics by Adobe.  But Select All shows that Udacity logo is boxed inside of orange circle box and divider line is also boxed </w:t>
       </w:r>
     </w:p>
     <w:p>
@@ -22490,54 +20404,18 @@
           <w:sz w:val="28"/>
         </w:rPr>
       </w:pPr>
-      <w:proofErr w:type="spellStart"/>
       <w:r>
         <w:rPr>
           <w:sz w:val="28"/>
         </w:rPr>
         <w:lastRenderedPageBreak/>
-        <w:t>BOXed</w:t>
-      </w:r>
-      <w:proofErr w:type="spellEnd"/>
-      <w:r>
-        <w:rPr>
-          <w:sz w:val="28"/>
-        </w:rPr>
-        <w:t xml:space="preserve">: </w:t>
-      </w:r>
-      <w:r>
-        <w:rPr>
-          <w:sz w:val="28"/>
-        </w:rPr>
-        <w:t xml:space="preserve">For “Jane </w:t>
-      </w:r>
-      <w:proofErr w:type="spellStart"/>
-      <w:r>
-        <w:rPr>
-          <w:sz w:val="28"/>
-        </w:rPr>
-        <w:t>Doette</w:t>
-      </w:r>
-      <w:proofErr w:type="spellEnd"/>
-      <w:r>
-        <w:rPr>
-          <w:sz w:val="28"/>
-        </w:rPr>
-        <w:t xml:space="preserve">” Adobe Acrobat (since we were provided with a PDF) Tools | Content Editing | Edit Text and Images, </w:t>
-      </w:r>
-      <w:proofErr w:type="spellStart"/>
-      <w:r>
-        <w:rPr>
-          <w:sz w:val="28"/>
-        </w:rPr>
-        <w:t>idefntifies</w:t>
-      </w:r>
-      <w:proofErr w:type="spellEnd"/>
-      <w:r>
-        <w:rPr>
-          <w:sz w:val="28"/>
-        </w:rPr>
-        <w:t xml:space="preserve"> the </w:t>
+        <w:t xml:space="preserve">BOXed: </w:t>
+      </w:r>
+      <w:r>
+        <w:rPr>
+          <w:sz w:val="28"/>
+        </w:rPr>
+        <w:t xml:space="preserve">For “Jane Doette” Adobe Acrobat (since we were provided with a PDF) Tools | Content Editing | Edit Text and Images, idefntifies the </w:t>
       </w:r>
       <w:r>
         <w:rPr>
@@ -22619,35 +20497,7 @@
         <w:rPr>
           <w:sz w:val="28"/>
         </w:rPr>
-        <w:t xml:space="preserve">Each boxed: </w:t>
-      </w:r>
-      <w:proofErr w:type="spellStart"/>
-      <w:r>
-        <w:rPr>
-          <w:sz w:val="28"/>
-        </w:rPr>
-        <w:t>Appify</w:t>
-      </w:r>
-      <w:proofErr w:type="spellEnd"/>
-      <w:r>
-        <w:rPr>
-          <w:sz w:val="28"/>
-        </w:rPr>
-        <w:t xml:space="preserve">, sunflower and </w:t>
-      </w:r>
-      <w:proofErr w:type="spellStart"/>
-      <w:r>
-        <w:rPr>
-          <w:sz w:val="28"/>
-        </w:rPr>
-        <w:t>bokeh</w:t>
-      </w:r>
-      <w:proofErr w:type="spellEnd"/>
-      <w:r>
-        <w:rPr>
-          <w:sz w:val="28"/>
-        </w:rPr>
-        <w:t xml:space="preserve"> are all Gotham HTF with size 27.47</w:t>
+        <w:t>Each boxed: Appify, sunflower and bokeh are all Gotham HTF with size 27.47</w:t>
       </w:r>
     </w:p>
     <w:p>
@@ -22738,7 +20588,7 @@
       <w:r>
         <w:t xml:space="preserve">From </w:t>
       </w:r>
-      <w:hyperlink r:id="rId82" w:history="1">
+      <w:hyperlink r:id="rId86" w:history="1">
         <w:r>
           <w:rPr>
             <w:rStyle w:val="Hyperlink"/>
@@ -22757,7 +20607,6 @@
         </w:rPr>
       </w:pPr>
       <w:bookmarkStart w:id="91" w:name="_Toc433548965"/>
-      <w:proofErr w:type="spellStart"/>
       <w:r>
         <w:rPr>
           <w:rStyle w:val="Strong"/>
@@ -22766,31 +20615,22 @@
         <w:t>SpeedIndex</w:t>
       </w:r>
       <w:bookmarkEnd w:id="91"/>
-      <w:proofErr w:type="spellEnd"/>
     </w:p>
     <w:p>
       <w:pPr>
         <w:spacing w:after="0" w:line="240" w:lineRule="auto"/>
         <w:ind w:left="1440"/>
       </w:pPr>
-      <w:proofErr w:type="spellStart"/>
       <w:r>
         <w:rPr>
           <w:rStyle w:val="Strong"/>
         </w:rPr>
-        <w:t>SpeedIndex</w:t>
-      </w:r>
-      <w:proofErr w:type="spellEnd"/>
-      <w:r>
-        <w:rPr>
-          <w:rStyle w:val="Strong"/>
-        </w:rPr>
-        <w:t xml:space="preserve"> measures the visual progress of the visible page loading</w:t>
+        <w:t>SpeedIndex measures the visual progress of the visible page loading</w:t>
       </w:r>
       <w:r>
         <w:t xml:space="preserve"> and computes an overall score for how quickly the content was painted. Try to </w:t>
       </w:r>
-      <w:hyperlink r:id="rId83" w:history="1">
+      <w:hyperlink r:id="rId87" w:history="1">
         <w:r>
           <w:rPr>
             <w:rStyle w:val="Hyperlink"/>
@@ -22799,23 +20639,7 @@
         </w:r>
       </w:hyperlink>
       <w:r>
-        <w:t xml:space="preserve"> your </w:t>
-      </w:r>
-      <w:proofErr w:type="spellStart"/>
-      <w:r>
-        <w:t>SpeedIndex</w:t>
-      </w:r>
-      <w:proofErr w:type="spellEnd"/>
-      <w:r>
-        <w:t xml:space="preserve"> measurement before and after you have made changes by </w:t>
-      </w:r>
-      <w:proofErr w:type="spellStart"/>
-      <w:r>
-        <w:t>inlining</w:t>
-      </w:r>
-      <w:proofErr w:type="spellEnd"/>
-      <w:r>
-        <w:t xml:space="preserve"> your critical CSS</w:t>
+        <w:t xml:space="preserve"> your SpeedIndex measurement before and after you have made changes by inlining your critical CSS</w:t>
       </w:r>
     </w:p>
     <w:p>
@@ -22823,7 +20647,7 @@
         <w:spacing w:after="0" w:line="240" w:lineRule="auto"/>
         <w:ind w:left="1440"/>
       </w:pPr>
-      <w:hyperlink r:id="rId84" w:history="1">
+      <w:hyperlink r:id="rId88" w:history="1">
         <w:r>
           <w:rPr>
             <w:rStyle w:val="Hyperlink"/>
@@ -22844,13 +20668,8 @@
         <w:ind w:left="720"/>
       </w:pPr>
       <w:bookmarkStart w:id="92" w:name="_Toc433548966"/>
-      <w:proofErr w:type="spellStart"/>
-      <w:r>
-        <w:t>PageSpeed</w:t>
-      </w:r>
-      <w:proofErr w:type="spellEnd"/>
-      <w:r>
-        <w:t xml:space="preserve"> Insights</w:t>
+      <w:r>
+        <w:t>PageSpeed Insights</w:t>
       </w:r>
       <w:bookmarkEnd w:id="92"/>
     </w:p>
@@ -22869,7 +20688,7 @@
         <w:spacing w:after="0" w:line="240" w:lineRule="auto"/>
         <w:ind w:left="1440"/>
       </w:pPr>
-      <w:hyperlink r:id="rId85" w:history="1">
+      <w:hyperlink r:id="rId89" w:history="1">
         <w:r>
           <w:rPr>
             <w:rStyle w:val="Hyperlink"/>
@@ -22923,35 +20742,7 @@
         <w:rPr>
           <w:rStyle w:val="Strong"/>
         </w:rPr>
-        <w:t xml:space="preserve">A counter </w:t>
-      </w:r>
-      <w:proofErr w:type="spellStart"/>
-      <w:r>
-        <w:rPr>
-          <w:rStyle w:val="Strong"/>
-        </w:rPr>
-        <w:t>statrement</w:t>
-      </w:r>
-      <w:proofErr w:type="spellEnd"/>
-      <w:r>
-        <w:rPr>
-          <w:rStyle w:val="Strong"/>
-        </w:rPr>
-        <w:t xml:space="preserve"> to putting </w:t>
-      </w:r>
-      <w:proofErr w:type="spellStart"/>
-      <w:r>
-        <w:rPr>
-          <w:rStyle w:val="Strong"/>
-        </w:rPr>
-        <w:t>css</w:t>
-      </w:r>
-      <w:proofErr w:type="spellEnd"/>
-      <w:r>
-        <w:rPr>
-          <w:rStyle w:val="Strong"/>
-        </w:rPr>
-        <w:t xml:space="preserve"> in the &lt;head&gt;</w:t>
+        <w:t>A counter statrement to putting css in the &lt;head&gt;</w:t>
       </w:r>
     </w:p>
     <w:p>
@@ -22959,7 +20750,7 @@
         <w:spacing w:after="0" w:line="240" w:lineRule="auto"/>
         <w:ind w:left="1440"/>
       </w:pPr>
-      <w:hyperlink r:id="rId86" w:anchor=".9n66ka5dg" w:history="1">
+      <w:hyperlink r:id="rId90" w:anchor=".9n66ka5dg" w:history="1">
         <w:r>
           <w:rPr>
             <w:rStyle w:val="Hyperlink"/>
@@ -22980,15 +20771,7 @@
         <w:ind w:left="720"/>
       </w:pPr>
       <w:r>
-        <w:t xml:space="preserve">Why </w:t>
-      </w:r>
-      <w:proofErr w:type="spellStart"/>
-      <w:r>
-        <w:t>inlining</w:t>
-      </w:r>
-      <w:proofErr w:type="spellEnd"/>
-      <w:r>
-        <w:t xml:space="preserve"> everything is not the answer:</w:t>
+        <w:t>Why inlining everything is not the answer:</w:t>
       </w:r>
     </w:p>
     <w:p>
@@ -22996,7 +20779,7 @@
         <w:spacing w:after="0" w:line="240" w:lineRule="auto"/>
         <w:ind w:left="1440"/>
       </w:pPr>
-      <w:hyperlink r:id="rId87" w:history="1">
+      <w:hyperlink r:id="rId91" w:history="1">
         <w:r>
           <w:rPr>
             <w:rStyle w:val="Hyperlink"/>
@@ -23083,7 +20866,7 @@
         <w:spacing w:after="0" w:line="240" w:lineRule="auto"/>
         <w:ind w:left="1440"/>
       </w:pPr>
-      <w:hyperlink r:id="rId88" w:history="1">
+      <w:hyperlink r:id="rId92" w:history="1">
         <w:r>
           <w:rPr>
             <w:rStyle w:val="Hyperlink"/>
@@ -23114,7 +20897,7 @@
         <w:spacing w:after="0" w:line="240" w:lineRule="auto"/>
         <w:ind w:left="1440"/>
       </w:pPr>
-      <w:hyperlink r:id="rId89" w:history="1">
+      <w:hyperlink r:id="rId93" w:history="1">
         <w:r>
           <w:rPr>
             <w:rStyle w:val="Hyperlink"/>
@@ -23137,15 +20920,7 @@
       <w:bookmarkStart w:id="98" w:name="_Toc433548972"/>
       <w:r>
         <w:lastRenderedPageBreak/>
-        <w:t xml:space="preserve">Chapter 4 PDF on “Positioning Elements </w:t>
-      </w:r>
-      <w:proofErr w:type="gramStart"/>
-      <w:r>
-        <w:t>With</w:t>
-      </w:r>
-      <w:proofErr w:type="gramEnd"/>
-      <w:r>
-        <w:t xml:space="preserve"> CSS”</w:t>
+        <w:t>Chapter 4 PDF on “Positioning Elements With CSS”</w:t>
       </w:r>
       <w:bookmarkEnd w:id="98"/>
     </w:p>
@@ -23154,7 +20929,7 @@
         <w:spacing w:after="0" w:line="240" w:lineRule="auto"/>
         <w:ind w:left="1440"/>
       </w:pPr>
-      <w:hyperlink r:id="rId90" w:history="1">
+      <w:hyperlink r:id="rId94" w:history="1">
         <w:r>
           <w:rPr>
             <w:rStyle w:val="Hyperlink"/>
@@ -23185,7 +20960,7 @@
         <w:spacing w:after="0" w:line="240" w:lineRule="auto"/>
         <w:ind w:left="1440"/>
       </w:pPr>
-      <w:hyperlink r:id="rId91" w:history="1">
+      <w:hyperlink r:id="rId95" w:history="1">
         <w:r>
           <w:rPr>
             <w:rStyle w:val="Hyperlink"/>
@@ -23216,7 +20991,7 @@
         <w:spacing w:after="0" w:line="240" w:lineRule="auto"/>
         <w:ind w:left="1440"/>
       </w:pPr>
-      <w:hyperlink r:id="rId92" w:history="1">
+      <w:hyperlink r:id="rId96" w:history="1">
         <w:r>
           <w:rPr>
             <w:rStyle w:val="Hyperlink"/>
@@ -23262,7 +21037,7 @@
       <w:pPr>
         <w:ind w:left="1440"/>
       </w:pPr>
-      <w:hyperlink r:id="rId93" w:history="1">
+      <w:hyperlink r:id="rId97" w:history="1">
         <w:r>
           <w:rPr>
             <w:rStyle w:val="Hyperlink"/>
@@ -23286,7 +21061,7 @@
       <w:pPr>
         <w:ind w:left="1440"/>
       </w:pPr>
-      <w:hyperlink r:id="rId94" w:history="1">
+      <w:hyperlink r:id="rId98" w:history="1">
         <w:r>
           <w:rPr>
             <w:rStyle w:val="Hyperlink"/>
@@ -25979,7 +23754,7 @@
 </file>
 
 <file path=customXml/itemProps1.xml><?xml version="1.0" encoding="utf-8"?>
-<ds:datastoreItem xmlns:ds="http://schemas.openxmlformats.org/officeDocument/2006/customXml" ds:itemID="{CE0EF8CD-0F7F-4A47-B7B1-C3BCBC34D3AF}">
+<ds:datastoreItem xmlns:ds="http://schemas.openxmlformats.org/officeDocument/2006/customXml" ds:itemID="{D74264D7-ED47-464F-88B7-2799E7957794}">
   <ds:schemaRefs>
     <ds:schemaRef ds:uri="http://schemas.openxmlformats.org/officeDocument/2006/bibliography"/>
   </ds:schemaRefs>

</xml_diff>